<commit_message>
Extracted the logic for services.
Extracted the logic for services.  Implemented ProductService using
$http and CategoryService using $resource. Updated also some
informations from documentation, inserted some online examples.
</commit_message>
<xml_diff>
--- a/Documents/AngularJS.docx
+++ b/Documents/AngularJS.docx
@@ -136,7 +136,7 @@
           <w:r>
             <w:fldChar w:fldCharType="separate"/>
           </w:r>
-          <w:hyperlink w:anchor="_Toc436384666" w:history="1">
+          <w:hyperlink w:anchor="_Toc436837380" w:history="1">
             <w:r>
               <w:rPr>
                 <w:rStyle w:val="Hyperlink"/>
@@ -164,7 +164,7 @@
                 <w:noProof/>
                 <w:webHidden/>
               </w:rPr>
-              <w:instrText xml:space="preserve"> PAGEREF _Toc436384666 \h </w:instrText>
+              <w:instrText xml:space="preserve"> PAGEREF _Toc436837380 \h </w:instrText>
             </w:r>
             <w:r>
               <w:rPr>
@@ -206,7 +206,7 @@
               <w:lang w:val="en-US"/>
             </w:rPr>
           </w:pPr>
-          <w:hyperlink w:anchor="_Toc436384667" w:history="1">
+          <w:hyperlink w:anchor="_Toc436837381" w:history="1">
             <w:r>
               <w:rPr>
                 <w:rStyle w:val="Hyperlink"/>
@@ -233,7 +233,7 @@
                 <w:noProof/>
                 <w:webHidden/>
               </w:rPr>
-              <w:instrText xml:space="preserve"> PAGEREF _Toc436384667 \h </w:instrText>
+              <w:instrText xml:space="preserve"> PAGEREF _Toc436837381 \h </w:instrText>
             </w:r>
             <w:r>
               <w:rPr>
@@ -275,7 +275,7 @@
               <w:lang w:val="en-US"/>
             </w:rPr>
           </w:pPr>
-          <w:hyperlink w:anchor="_Toc436384668" w:history="1">
+          <w:hyperlink w:anchor="_Toc436837382" w:history="1">
             <w:r>
               <w:rPr>
                 <w:rStyle w:val="Hyperlink"/>
@@ -302,7 +302,7 @@
                 <w:noProof/>
                 <w:webHidden/>
               </w:rPr>
-              <w:instrText xml:space="preserve"> PAGEREF _Toc436384668 \h </w:instrText>
+              <w:instrText xml:space="preserve"> PAGEREF _Toc436837382 \h </w:instrText>
             </w:r>
             <w:r>
               <w:rPr>
@@ -344,7 +344,7 @@
               <w:lang w:val="en-US"/>
             </w:rPr>
           </w:pPr>
-          <w:hyperlink w:anchor="_Toc436384669" w:history="1">
+          <w:hyperlink w:anchor="_Toc436837383" w:history="1">
             <w:r>
               <w:rPr>
                 <w:rStyle w:val="Hyperlink"/>
@@ -371,7 +371,7 @@
                 <w:noProof/>
                 <w:webHidden/>
               </w:rPr>
-              <w:instrText xml:space="preserve"> PAGEREF _Toc436384669 \h </w:instrText>
+              <w:instrText xml:space="preserve"> PAGEREF _Toc436837383 \h </w:instrText>
             </w:r>
             <w:r>
               <w:rPr>
@@ -413,7 +413,7 @@
               <w:lang w:val="en-US"/>
             </w:rPr>
           </w:pPr>
-          <w:hyperlink w:anchor="_Toc436384670" w:history="1">
+          <w:hyperlink w:anchor="_Toc436837384" w:history="1">
             <w:r>
               <w:rPr>
                 <w:rStyle w:val="Hyperlink"/>
@@ -440,7 +440,7 @@
                 <w:noProof/>
                 <w:webHidden/>
               </w:rPr>
-              <w:instrText xml:space="preserve"> PAGEREF _Toc436384670 \h </w:instrText>
+              <w:instrText xml:space="preserve"> PAGEREF _Toc436837384 \h </w:instrText>
             </w:r>
             <w:r>
               <w:rPr>
@@ -482,7 +482,7 @@
               <w:lang w:val="en-US"/>
             </w:rPr>
           </w:pPr>
-          <w:hyperlink w:anchor="_Toc436384671" w:history="1">
+          <w:hyperlink w:anchor="_Toc436837385" w:history="1">
             <w:r>
               <w:rPr>
                 <w:rStyle w:val="Hyperlink"/>
@@ -509,7 +509,7 @@
                 <w:noProof/>
                 <w:webHidden/>
               </w:rPr>
-              <w:instrText xml:space="preserve"> PAGEREF _Toc436384671 \h </w:instrText>
+              <w:instrText xml:space="preserve"> PAGEREF _Toc436837385 \h </w:instrText>
             </w:r>
             <w:r>
               <w:rPr>
@@ -554,7 +554,7 @@
               <w:lang w:val="en-US"/>
             </w:rPr>
           </w:pPr>
-          <w:hyperlink w:anchor="_Toc436384672" w:history="1">
+          <w:hyperlink w:anchor="_Toc436837386" w:history="1">
             <w:r>
               <w:rPr>
                 <w:rStyle w:val="Hyperlink"/>
@@ -582,7 +582,7 @@
                 <w:noProof/>
                 <w:webHidden/>
               </w:rPr>
-              <w:instrText xml:space="preserve"> PAGEREF _Toc436384672 \h </w:instrText>
+              <w:instrText xml:space="preserve"> PAGEREF _Toc436837386 \h </w:instrText>
             </w:r>
             <w:r>
               <w:rPr>
@@ -624,7 +624,7 @@
               <w:lang w:val="en-US"/>
             </w:rPr>
           </w:pPr>
-          <w:hyperlink w:anchor="_Toc436384673" w:history="1">
+          <w:hyperlink w:anchor="_Toc436837387" w:history="1">
             <w:r>
               <w:rPr>
                 <w:rStyle w:val="Hyperlink"/>
@@ -651,7 +651,7 @@
                 <w:noProof/>
                 <w:webHidden/>
               </w:rPr>
-              <w:instrText xml:space="preserve"> PAGEREF _Toc436384673 \h </w:instrText>
+              <w:instrText xml:space="preserve"> PAGEREF _Toc436837387 \h </w:instrText>
             </w:r>
             <w:r>
               <w:rPr>
@@ -693,7 +693,7 @@
               <w:lang w:val="en-US"/>
             </w:rPr>
           </w:pPr>
-          <w:hyperlink w:anchor="_Toc436384674" w:history="1">
+          <w:hyperlink w:anchor="_Toc436837388" w:history="1">
             <w:r>
               <w:rPr>
                 <w:rStyle w:val="Hyperlink"/>
@@ -720,7 +720,7 @@
                 <w:noProof/>
                 <w:webHidden/>
               </w:rPr>
-              <w:instrText xml:space="preserve"> PAGEREF _Toc436384674 \h </w:instrText>
+              <w:instrText xml:space="preserve"> PAGEREF _Toc436837388 \h </w:instrText>
             </w:r>
             <w:r>
               <w:rPr>
@@ -765,7 +765,7 @@
               <w:lang w:val="en-US"/>
             </w:rPr>
           </w:pPr>
-          <w:hyperlink w:anchor="_Toc436384675" w:history="1">
+          <w:hyperlink w:anchor="_Toc436837389" w:history="1">
             <w:r>
               <w:rPr>
                 <w:rStyle w:val="Hyperlink"/>
@@ -792,7 +792,7 @@
                 <w:noProof/>
                 <w:webHidden/>
               </w:rPr>
-              <w:instrText xml:space="preserve"> PAGEREF _Toc436384675 \h </w:instrText>
+              <w:instrText xml:space="preserve"> PAGEREF _Toc436837389 \h </w:instrText>
             </w:r>
             <w:r>
               <w:rPr>
@@ -837,7 +837,7 @@
               <w:lang w:val="en-US"/>
             </w:rPr>
           </w:pPr>
-          <w:hyperlink w:anchor="_Toc436384676" w:history="1">
+          <w:hyperlink w:anchor="_Toc436837390" w:history="1">
             <w:r>
               <w:rPr>
                 <w:rStyle w:val="Hyperlink"/>
@@ -864,7 +864,7 @@
                 <w:noProof/>
                 <w:webHidden/>
               </w:rPr>
-              <w:instrText xml:space="preserve"> PAGEREF _Toc436384676 \h </w:instrText>
+              <w:instrText xml:space="preserve"> PAGEREF _Toc436837390 \h </w:instrText>
             </w:r>
             <w:r>
               <w:rPr>
@@ -909,7 +909,7 @@
               <w:lang w:val="en-US"/>
             </w:rPr>
           </w:pPr>
-          <w:hyperlink w:anchor="_Toc436384677" w:history="1">
+          <w:hyperlink w:anchor="_Toc436837391" w:history="1">
             <w:r>
               <w:rPr>
                 <w:rStyle w:val="Hyperlink"/>
@@ -936,7 +936,7 @@
                 <w:noProof/>
                 <w:webHidden/>
               </w:rPr>
-              <w:instrText xml:space="preserve"> PAGEREF _Toc436384677 \h </w:instrText>
+              <w:instrText xml:space="preserve"> PAGEREF _Toc436837391 \h </w:instrText>
             </w:r>
             <w:r>
               <w:rPr>
@@ -981,7 +981,7 @@
               <w:lang w:val="en-US"/>
             </w:rPr>
           </w:pPr>
-          <w:hyperlink w:anchor="_Toc436384678" w:history="1">
+          <w:hyperlink w:anchor="_Toc436837392" w:history="1">
             <w:r>
               <w:rPr>
                 <w:rStyle w:val="Hyperlink"/>
@@ -1008,7 +1008,7 @@
                 <w:noProof/>
                 <w:webHidden/>
               </w:rPr>
-              <w:instrText xml:space="preserve"> PAGEREF _Toc436384678 \h </w:instrText>
+              <w:instrText xml:space="preserve"> PAGEREF _Toc436837392 \h </w:instrText>
             </w:r>
             <w:r>
               <w:rPr>
@@ -1053,7 +1053,7 @@
               <w:lang w:val="en-US"/>
             </w:rPr>
           </w:pPr>
-          <w:hyperlink w:anchor="_Toc436384679" w:history="1">
+          <w:hyperlink w:anchor="_Toc436837393" w:history="1">
             <w:r>
               <w:rPr>
                 <w:rStyle w:val="Hyperlink"/>
@@ -1080,7 +1080,7 @@
                 <w:noProof/>
                 <w:webHidden/>
               </w:rPr>
-              <w:instrText xml:space="preserve"> PAGEREF _Toc436384679 \h </w:instrText>
+              <w:instrText xml:space="preserve"> PAGEREF _Toc436837393 \h </w:instrText>
             </w:r>
             <w:r>
               <w:rPr>
@@ -1125,7 +1125,7 @@
               <w:lang w:val="en-US"/>
             </w:rPr>
           </w:pPr>
-          <w:hyperlink w:anchor="_Toc436384680" w:history="1">
+          <w:hyperlink w:anchor="_Toc436837394" w:history="1">
             <w:r>
               <w:rPr>
                 <w:rStyle w:val="Hyperlink"/>
@@ -1152,7 +1152,7 @@
                 <w:noProof/>
                 <w:webHidden/>
               </w:rPr>
-              <w:instrText xml:space="preserve"> PAGEREF _Toc436384680 \h </w:instrText>
+              <w:instrText xml:space="preserve"> PAGEREF _Toc436837394 \h </w:instrText>
             </w:r>
             <w:r>
               <w:rPr>
@@ -1197,7 +1197,7 @@
               <w:lang w:val="en-US"/>
             </w:rPr>
           </w:pPr>
-          <w:hyperlink w:anchor="_Toc436384681" w:history="1">
+          <w:hyperlink w:anchor="_Toc436837395" w:history="1">
             <w:r>
               <w:rPr>
                 <w:rStyle w:val="Hyperlink"/>
@@ -1225,7 +1225,7 @@
                 <w:noProof/>
                 <w:webHidden/>
               </w:rPr>
-              <w:instrText xml:space="preserve"> PAGEREF _Toc436384681 \h </w:instrText>
+              <w:instrText xml:space="preserve"> PAGEREF _Toc436837395 \h </w:instrText>
             </w:r>
             <w:r>
               <w:rPr>
@@ -1267,7 +1267,7 @@
               <w:lang w:val="en-US"/>
             </w:rPr>
           </w:pPr>
-          <w:hyperlink w:anchor="_Toc436384682" w:history="1">
+          <w:hyperlink w:anchor="_Toc436837396" w:history="1">
             <w:r>
               <w:rPr>
                 <w:rStyle w:val="Hyperlink"/>
@@ -1294,7 +1294,7 @@
                 <w:noProof/>
                 <w:webHidden/>
               </w:rPr>
-              <w:instrText xml:space="preserve"> PAGEREF _Toc436384682 \h </w:instrText>
+              <w:instrText xml:space="preserve"> PAGEREF _Toc436837396 \h </w:instrText>
             </w:r>
             <w:r>
               <w:rPr>
@@ -1336,7 +1336,7 @@
               <w:lang w:val="en-US"/>
             </w:rPr>
           </w:pPr>
-          <w:hyperlink w:anchor="_Toc436384683" w:history="1">
+          <w:hyperlink w:anchor="_Toc436837397" w:history="1">
             <w:r>
               <w:rPr>
                 <w:rStyle w:val="Hyperlink"/>
@@ -1363,7 +1363,7 @@
                 <w:noProof/>
                 <w:webHidden/>
               </w:rPr>
-              <w:instrText xml:space="preserve"> PAGEREF _Toc436384683 \h </w:instrText>
+              <w:instrText xml:space="preserve"> PAGEREF _Toc436837397 \h </w:instrText>
             </w:r>
             <w:r>
               <w:rPr>
@@ -1405,7 +1405,7 @@
               <w:lang w:val="en-US"/>
             </w:rPr>
           </w:pPr>
-          <w:hyperlink w:anchor="_Toc436384684" w:history="1">
+          <w:hyperlink w:anchor="_Toc436837398" w:history="1">
             <w:r>
               <w:rPr>
                 <w:rStyle w:val="Hyperlink"/>
@@ -1432,7 +1432,7 @@
                 <w:noProof/>
                 <w:webHidden/>
               </w:rPr>
-              <w:instrText xml:space="preserve"> PAGEREF _Toc436384684 \h </w:instrText>
+              <w:instrText xml:space="preserve"> PAGEREF _Toc436837398 \h </w:instrText>
             </w:r>
             <w:r>
               <w:rPr>
@@ -1474,7 +1474,7 @@
               <w:lang w:val="en-US"/>
             </w:rPr>
           </w:pPr>
-          <w:hyperlink w:anchor="_Toc436384685" w:history="1">
+          <w:hyperlink w:anchor="_Toc436837399" w:history="1">
             <w:r>
               <w:rPr>
                 <w:rStyle w:val="Hyperlink"/>
@@ -1501,7 +1501,7 @@
                 <w:noProof/>
                 <w:webHidden/>
               </w:rPr>
-              <w:instrText xml:space="preserve"> PAGEREF _Toc436384685 \h </w:instrText>
+              <w:instrText xml:space="preserve"> PAGEREF _Toc436837399 \h </w:instrText>
             </w:r>
             <w:r>
               <w:rPr>
@@ -1546,7 +1546,7 @@
               <w:lang w:val="en-US"/>
             </w:rPr>
           </w:pPr>
-          <w:hyperlink w:anchor="_Toc436384686" w:history="1">
+          <w:hyperlink w:anchor="_Toc436837400" w:history="1">
             <w:r>
               <w:rPr>
                 <w:rStyle w:val="Hyperlink"/>
@@ -1573,7 +1573,7 @@
                 <w:noProof/>
                 <w:webHidden/>
               </w:rPr>
-              <w:instrText xml:space="preserve"> PAGEREF _Toc436384686 \h </w:instrText>
+              <w:instrText xml:space="preserve"> PAGEREF _Toc436837400 \h </w:instrText>
             </w:r>
             <w:r>
               <w:rPr>
@@ -1615,7 +1615,7 @@
               <w:lang w:val="en-US"/>
             </w:rPr>
           </w:pPr>
-          <w:hyperlink w:anchor="_Toc436384687" w:history="1">
+          <w:hyperlink w:anchor="_Toc436837401" w:history="1">
             <w:r>
               <w:rPr>
                 <w:rStyle w:val="Hyperlink"/>
@@ -1642,7 +1642,7 @@
                 <w:noProof/>
                 <w:webHidden/>
               </w:rPr>
-              <w:instrText xml:space="preserve"> PAGEREF _Toc436384687 \h </w:instrText>
+              <w:instrText xml:space="preserve"> PAGEREF _Toc436837401 \h </w:instrText>
             </w:r>
             <w:r>
               <w:rPr>
@@ -1684,7 +1684,7 @@
               <w:lang w:val="en-US"/>
             </w:rPr>
           </w:pPr>
-          <w:hyperlink w:anchor="_Toc436384688" w:history="1">
+          <w:hyperlink w:anchor="_Toc436837402" w:history="1">
             <w:r>
               <w:rPr>
                 <w:rStyle w:val="Hyperlink"/>
@@ -1711,7 +1711,7 @@
                 <w:noProof/>
                 <w:webHidden/>
               </w:rPr>
-              <w:instrText xml:space="preserve"> PAGEREF _Toc436384688 \h </w:instrText>
+              <w:instrText xml:space="preserve"> PAGEREF _Toc436837402 \h </w:instrText>
             </w:r>
             <w:r>
               <w:rPr>
@@ -1756,7 +1756,7 @@
               <w:lang w:val="en-US"/>
             </w:rPr>
           </w:pPr>
-          <w:hyperlink w:anchor="_Toc436384689" w:history="1">
+          <w:hyperlink w:anchor="_Toc436837403" w:history="1">
             <w:r>
               <w:rPr>
                 <w:rStyle w:val="Hyperlink"/>
@@ -1783,7 +1783,7 @@
                 <w:noProof/>
                 <w:webHidden/>
               </w:rPr>
-              <w:instrText xml:space="preserve"> PAGEREF _Toc436384689 \h </w:instrText>
+              <w:instrText xml:space="preserve"> PAGEREF _Toc436837403 \h </w:instrText>
             </w:r>
             <w:r>
               <w:rPr>
@@ -1825,7 +1825,7 @@
               <w:lang w:val="en-US"/>
             </w:rPr>
           </w:pPr>
-          <w:hyperlink w:anchor="_Toc436384690" w:history="1">
+          <w:hyperlink w:anchor="_Toc436837404" w:history="1">
             <w:r>
               <w:rPr>
                 <w:rStyle w:val="Hyperlink"/>
@@ -1852,7 +1852,7 @@
                 <w:noProof/>
                 <w:webHidden/>
               </w:rPr>
-              <w:instrText xml:space="preserve"> PAGEREF _Toc436384690 \h </w:instrText>
+              <w:instrText xml:space="preserve"> PAGEREF _Toc436837404 \h </w:instrText>
             </w:r>
             <w:r>
               <w:rPr>
@@ -1897,7 +1897,7 @@
               <w:lang w:val="en-US"/>
             </w:rPr>
           </w:pPr>
-          <w:hyperlink w:anchor="_Toc436384691" w:history="1">
+          <w:hyperlink w:anchor="_Toc436837405" w:history="1">
             <w:r>
               <w:rPr>
                 <w:rStyle w:val="Hyperlink"/>
@@ -1924,7 +1924,7 @@
                 <w:noProof/>
                 <w:webHidden/>
               </w:rPr>
-              <w:instrText xml:space="preserve"> PAGEREF _Toc436384691 \h </w:instrText>
+              <w:instrText xml:space="preserve"> PAGEREF _Toc436837405 \h </w:instrText>
             </w:r>
             <w:r>
               <w:rPr>
@@ -1969,7 +1969,7 @@
               <w:lang w:val="en-US"/>
             </w:rPr>
           </w:pPr>
-          <w:hyperlink w:anchor="_Toc436384692" w:history="1">
+          <w:hyperlink w:anchor="_Toc436837406" w:history="1">
             <w:r>
               <w:rPr>
                 <w:rStyle w:val="Hyperlink"/>
@@ -1996,7 +1996,7 @@
                 <w:noProof/>
                 <w:webHidden/>
               </w:rPr>
-              <w:instrText xml:space="preserve"> PAGEREF _Toc436384692 \h </w:instrText>
+              <w:instrText xml:space="preserve"> PAGEREF _Toc436837406 \h </w:instrText>
             </w:r>
             <w:r>
               <w:rPr>
@@ -2041,7 +2041,7 @@
               <w:lang w:val="en-US"/>
             </w:rPr>
           </w:pPr>
-          <w:hyperlink w:anchor="_Toc436384693" w:history="1">
+          <w:hyperlink w:anchor="_Toc436837407" w:history="1">
             <w:r>
               <w:rPr>
                 <w:rStyle w:val="Hyperlink"/>
@@ -2068,7 +2068,7 @@
                 <w:noProof/>
                 <w:webHidden/>
               </w:rPr>
-              <w:instrText xml:space="preserve"> PAGEREF _Toc436384693 \h </w:instrText>
+              <w:instrText xml:space="preserve"> PAGEREF _Toc436837407 \h </w:instrText>
             </w:r>
             <w:r>
               <w:rPr>
@@ -2113,7 +2113,7 @@
               <w:lang w:val="en-US"/>
             </w:rPr>
           </w:pPr>
-          <w:hyperlink w:anchor="_Toc436384694" w:history="1">
+          <w:hyperlink w:anchor="_Toc436837408" w:history="1">
             <w:r>
               <w:rPr>
                 <w:rStyle w:val="Hyperlink"/>
@@ -2140,7 +2140,7 @@
                 <w:noProof/>
                 <w:webHidden/>
               </w:rPr>
-              <w:instrText xml:space="preserve"> PAGEREF _Toc436384694 \h </w:instrText>
+              <w:instrText xml:space="preserve"> PAGEREF _Toc436837408 \h </w:instrText>
             </w:r>
             <w:r>
               <w:rPr>
@@ -2182,7 +2182,7 @@
               <w:lang w:val="en-US"/>
             </w:rPr>
           </w:pPr>
-          <w:hyperlink w:anchor="_Toc436384695" w:history="1">
+          <w:hyperlink w:anchor="_Toc436837409" w:history="1">
             <w:r>
               <w:rPr>
                 <w:rStyle w:val="Hyperlink"/>
@@ -2209,7 +2209,7 @@
                 <w:noProof/>
                 <w:webHidden/>
               </w:rPr>
-              <w:instrText xml:space="preserve"> PAGEREF _Toc436384695 \h </w:instrText>
+              <w:instrText xml:space="preserve"> PAGEREF _Toc436837409 \h </w:instrText>
             </w:r>
             <w:r>
               <w:rPr>
@@ -2251,7 +2251,7 @@
               <w:lang w:val="en-US"/>
             </w:rPr>
           </w:pPr>
-          <w:hyperlink w:anchor="_Toc436384696" w:history="1">
+          <w:hyperlink w:anchor="_Toc436837410" w:history="1">
             <w:r>
               <w:rPr>
                 <w:rStyle w:val="Hyperlink"/>
@@ -2278,7 +2278,7 @@
                 <w:noProof/>
                 <w:webHidden/>
               </w:rPr>
-              <w:instrText xml:space="preserve"> PAGEREF _Toc436384696 \h </w:instrText>
+              <w:instrText xml:space="preserve"> PAGEREF _Toc436837410 \h </w:instrText>
             </w:r>
             <w:r>
               <w:rPr>
@@ -2323,7 +2323,7 @@
               <w:lang w:val="en-US"/>
             </w:rPr>
           </w:pPr>
-          <w:hyperlink w:anchor="_Toc436384697" w:history="1">
+          <w:hyperlink w:anchor="_Toc436837411" w:history="1">
             <w:r>
               <w:rPr>
                 <w:rStyle w:val="Hyperlink"/>
@@ -2350,7 +2350,7 @@
                 <w:noProof/>
                 <w:webHidden/>
               </w:rPr>
-              <w:instrText xml:space="preserve"> PAGEREF _Toc436384697 \h </w:instrText>
+              <w:instrText xml:space="preserve"> PAGEREF _Toc436837411 \h </w:instrText>
             </w:r>
             <w:r>
               <w:rPr>
@@ -2395,7 +2395,7 @@
               <w:lang w:val="en-US"/>
             </w:rPr>
           </w:pPr>
-          <w:hyperlink w:anchor="_Toc436384698" w:history="1">
+          <w:hyperlink w:anchor="_Toc436837412" w:history="1">
             <w:r>
               <w:rPr>
                 <w:rStyle w:val="Hyperlink"/>
@@ -2422,7 +2422,7 @@
                 <w:noProof/>
                 <w:webHidden/>
               </w:rPr>
-              <w:instrText xml:space="preserve"> PAGEREF _Toc436384698 \h </w:instrText>
+              <w:instrText xml:space="preserve"> PAGEREF _Toc436837412 \h </w:instrText>
             </w:r>
             <w:r>
               <w:rPr>
@@ -2467,7 +2467,7 @@
               <w:lang w:val="en-US"/>
             </w:rPr>
           </w:pPr>
-          <w:hyperlink w:anchor="_Toc436384699" w:history="1">
+          <w:hyperlink w:anchor="_Toc436837413" w:history="1">
             <w:r>
               <w:rPr>
                 <w:rStyle w:val="Hyperlink"/>
@@ -2494,7 +2494,7 @@
                 <w:noProof/>
                 <w:webHidden/>
               </w:rPr>
-              <w:instrText xml:space="preserve"> PAGEREF _Toc436384699 \h </w:instrText>
+              <w:instrText xml:space="preserve"> PAGEREF _Toc436837413 \h </w:instrText>
             </w:r>
             <w:r>
               <w:rPr>
@@ -2539,7 +2539,7 @@
               <w:lang w:val="en-US"/>
             </w:rPr>
           </w:pPr>
-          <w:hyperlink w:anchor="_Toc436384700" w:history="1">
+          <w:hyperlink w:anchor="_Toc436837414" w:history="1">
             <w:r>
               <w:rPr>
                 <w:rStyle w:val="Hyperlink"/>
@@ -2566,7 +2566,7 @@
                 <w:noProof/>
                 <w:webHidden/>
               </w:rPr>
-              <w:instrText xml:space="preserve"> PAGEREF _Toc436384700 \h </w:instrText>
+              <w:instrText xml:space="preserve"> PAGEREF _Toc436837414 \h </w:instrText>
             </w:r>
             <w:r>
               <w:rPr>
@@ -2611,7 +2611,7 @@
               <w:lang w:val="en-US"/>
             </w:rPr>
           </w:pPr>
-          <w:hyperlink w:anchor="_Toc436384701" w:history="1">
+          <w:hyperlink w:anchor="_Toc436837415" w:history="1">
             <w:r>
               <w:rPr>
                 <w:rStyle w:val="Hyperlink"/>
@@ -2638,7 +2638,7 @@
                 <w:noProof/>
                 <w:webHidden/>
               </w:rPr>
-              <w:instrText xml:space="preserve"> PAGEREF _Toc436384701 \h </w:instrText>
+              <w:instrText xml:space="preserve"> PAGEREF _Toc436837415 \h </w:instrText>
             </w:r>
             <w:r>
               <w:rPr>
@@ -2683,7 +2683,7 @@
               <w:lang w:val="en-US"/>
             </w:rPr>
           </w:pPr>
-          <w:hyperlink w:anchor="_Toc436384702" w:history="1">
+          <w:hyperlink w:anchor="_Toc436837416" w:history="1">
             <w:r>
               <w:rPr>
                 <w:rStyle w:val="Hyperlink"/>
@@ -2710,7 +2710,7 @@
                 <w:noProof/>
                 <w:webHidden/>
               </w:rPr>
-              <w:instrText xml:space="preserve"> PAGEREF _Toc436384702 \h </w:instrText>
+              <w:instrText xml:space="preserve"> PAGEREF _Toc436837416 \h </w:instrText>
             </w:r>
             <w:r>
               <w:rPr>
@@ -2755,7 +2755,7 @@
               <w:lang w:val="en-US"/>
             </w:rPr>
           </w:pPr>
-          <w:hyperlink w:anchor="_Toc436384703" w:history="1">
+          <w:hyperlink w:anchor="_Toc436837417" w:history="1">
             <w:r>
               <w:rPr>
                 <w:rStyle w:val="Hyperlink"/>
@@ -2782,7 +2782,7 @@
                 <w:noProof/>
                 <w:webHidden/>
               </w:rPr>
-              <w:instrText xml:space="preserve"> PAGEREF _Toc436384703 \h </w:instrText>
+              <w:instrText xml:space="preserve"> PAGEREF _Toc436837417 \h </w:instrText>
             </w:r>
             <w:r>
               <w:rPr>
@@ -2827,7 +2827,7 @@
               <w:lang w:val="en-US"/>
             </w:rPr>
           </w:pPr>
-          <w:hyperlink w:anchor="_Toc436384704" w:history="1">
+          <w:hyperlink w:anchor="_Toc436837418" w:history="1">
             <w:r>
               <w:rPr>
                 <w:rStyle w:val="Hyperlink"/>
@@ -2854,7 +2854,7 @@
                 <w:noProof/>
                 <w:webHidden/>
               </w:rPr>
-              <w:instrText xml:space="preserve"> PAGEREF _Toc436384704 \h </w:instrText>
+              <w:instrText xml:space="preserve"> PAGEREF _Toc436837418 \h </w:instrText>
             </w:r>
             <w:r>
               <w:rPr>
@@ -2874,7 +2874,7 @@
                 <w:noProof/>
                 <w:webHidden/>
               </w:rPr>
-              <w:t>23</w:t>
+              <w:t>25</w:t>
             </w:r>
             <w:r>
               <w:rPr>
@@ -2899,7 +2899,7 @@
               <w:lang w:val="en-US"/>
             </w:rPr>
           </w:pPr>
-          <w:hyperlink w:anchor="_Toc436384705" w:history="1">
+          <w:hyperlink w:anchor="_Toc436837419" w:history="1">
             <w:r>
               <w:rPr>
                 <w:rStyle w:val="Hyperlink"/>
@@ -2926,7 +2926,7 @@
                 <w:noProof/>
                 <w:webHidden/>
               </w:rPr>
-              <w:instrText xml:space="preserve"> PAGEREF _Toc436384705 \h </w:instrText>
+              <w:instrText xml:space="preserve"> PAGEREF _Toc436837419 \h </w:instrText>
             </w:r>
             <w:r>
               <w:rPr>
@@ -2946,7 +2946,79 @@
                 <w:noProof/>
                 <w:webHidden/>
               </w:rPr>
-              <w:t>24</w:t>
+              <w:t>25</w:t>
+            </w:r>
+            <w:r>
+              <w:rPr>
+                <w:noProof/>
+                <w:webHidden/>
+              </w:rPr>
+              <w:fldChar w:fldCharType="end"/>
+            </w:r>
+          </w:hyperlink>
+        </w:p>
+        <w:p>
+          <w:pPr>
+            <w:pStyle w:val="TOC3"/>
+            <w:tabs>
+              <w:tab w:val="right" w:leader="dot" w:pos="9344"/>
+            </w:tabs>
+            <w:rPr>
+              <w:rFonts w:asciiTheme="minorHAnsi" w:eastAsiaTheme="minorEastAsia" w:hAnsiTheme="minorHAnsi" w:cstheme="minorBidi"/>
+              <w:noProof/>
+              <w:sz w:val="22"/>
+              <w:szCs w:val="22"/>
+              <w:lang w:val="en-US"/>
+            </w:rPr>
+          </w:pPr>
+          <w:hyperlink w:anchor="_Toc436837420" w:history="1">
+            <w:r>
+              <w:rPr>
+                <w:rStyle w:val="Hyperlink"/>
+                <w:noProof/>
+              </w:rPr>
+              <w:t>Understanding AngularJS $rootScope and $scope</w:t>
+            </w:r>
+            <w:r>
+              <w:rPr>
+                <w:noProof/>
+                <w:webHidden/>
+              </w:rPr>
+              <w:tab/>
+            </w:r>
+            <w:r>
+              <w:rPr>
+                <w:noProof/>
+                <w:webHidden/>
+              </w:rPr>
+              <w:fldChar w:fldCharType="begin"/>
+            </w:r>
+            <w:r>
+              <w:rPr>
+                <w:noProof/>
+                <w:webHidden/>
+              </w:rPr>
+              <w:instrText xml:space="preserve"> PAGEREF _Toc436837420 \h </w:instrText>
+            </w:r>
+            <w:r>
+              <w:rPr>
+                <w:noProof/>
+                <w:webHidden/>
+              </w:rPr>
+            </w:r>
+            <w:r>
+              <w:rPr>
+                <w:noProof/>
+                <w:webHidden/>
+              </w:rPr>
+              <w:fldChar w:fldCharType="separate"/>
+            </w:r>
+            <w:r>
+              <w:rPr>
+                <w:noProof/>
+                <w:webHidden/>
+              </w:rPr>
+              <w:t>26</w:t>
             </w:r>
             <w:r>
               <w:rPr>
@@ -2968,7 +3040,7 @@
               <w:lang w:val="en-US"/>
             </w:rPr>
           </w:pPr>
-          <w:hyperlink w:anchor="_Toc436384706" w:history="1">
+          <w:hyperlink w:anchor="_Toc436837421" w:history="1">
             <w:r>
               <w:rPr>
                 <w:rStyle w:val="Hyperlink"/>
@@ -2995,7 +3067,7 @@
                 <w:noProof/>
                 <w:webHidden/>
               </w:rPr>
-              <w:instrText xml:space="preserve"> PAGEREF _Toc436384706 \h </w:instrText>
+              <w:instrText xml:space="preserve"> PAGEREF _Toc436837421 \h </w:instrText>
             </w:r>
             <w:r>
               <w:rPr>
@@ -3015,7 +3087,7 @@
                 <w:noProof/>
                 <w:webHidden/>
               </w:rPr>
-              <w:t>25</w:t>
+              <w:t>27</w:t>
             </w:r>
             <w:r>
               <w:rPr>
@@ -3051,6 +3123,8 @@
           <w:lang w:val="en-US"/>
         </w:rPr>
       </w:pPr>
+      <w:bookmarkStart w:id="0" w:name="_GoBack"/>
+      <w:bookmarkEnd w:id="0"/>
       <w:r>
         <w:br w:type="page"/>
       </w:r>
@@ -3063,7 +3137,7 @@
           <w:lang w:val="en-US"/>
         </w:rPr>
       </w:pPr>
-      <w:bookmarkStart w:id="0" w:name="_Toc436384666"/>
+      <w:bookmarkStart w:id="1" w:name="_Toc436837380"/>
       <w:r>
         <w:rPr>
           <w:lang w:val="en-US"/>
@@ -3077,18 +3151,18 @@
         </w:rPr>
         <w:t>Prerequisite</w:t>
       </w:r>
-      <w:bookmarkEnd w:id="0"/>
+      <w:bookmarkEnd w:id="1"/>
     </w:p>
     <w:p>
       <w:pPr>
         <w:pStyle w:val="Heading2"/>
         <w:jc w:val="left"/>
       </w:pPr>
-      <w:bookmarkStart w:id="1" w:name="_Toc436384667"/>
+      <w:bookmarkStart w:id="2" w:name="_Toc436837381"/>
       <w:r>
         <w:t>HTML</w:t>
       </w:r>
-      <w:bookmarkEnd w:id="1"/>
+      <w:bookmarkEnd w:id="2"/>
     </w:p>
     <w:p>
       <w:pPr>
@@ -3141,7 +3215,6 @@
           <w:id w:val="1976478258"/>
           <w:citation/>
         </w:sdtPr>
-        <w:sdtEndPr/>
         <w:sdtContent>
           <w:r>
             <w:rPr>
@@ -3188,11 +3261,11 @@
         <w:pStyle w:val="Heading2"/>
         <w:jc w:val="left"/>
       </w:pPr>
-      <w:bookmarkStart w:id="2" w:name="_Toc436384668"/>
+      <w:bookmarkStart w:id="3" w:name="_Toc436837382"/>
       <w:r>
         <w:t>CSS</w:t>
       </w:r>
-      <w:bookmarkEnd w:id="2"/>
+      <w:bookmarkEnd w:id="3"/>
     </w:p>
     <w:p>
       <w:pPr>
@@ -3239,7 +3312,6 @@
           <w:id w:val="2117945082"/>
           <w:citation/>
         </w:sdtPr>
-        <w:sdtEndPr/>
         <w:sdtContent>
           <w:r>
             <w:rPr>
@@ -3287,11 +3359,11 @@
         <w:pStyle w:val="Heading2"/>
         <w:jc w:val="left"/>
       </w:pPr>
-      <w:bookmarkStart w:id="3" w:name="_Toc436384669"/>
+      <w:bookmarkStart w:id="4" w:name="_Toc436837383"/>
       <w:r>
         <w:t>JavaScript</w:t>
       </w:r>
-      <w:bookmarkEnd w:id="3"/>
+      <w:bookmarkEnd w:id="4"/>
     </w:p>
     <w:p>
       <w:pPr>
@@ -3364,7 +3436,6 @@
           <w:id w:val="-1279171095"/>
           <w:citation/>
         </w:sdtPr>
-        <w:sdtEndPr/>
         <w:sdtContent>
           <w:r>
             <w:rPr>
@@ -3597,7 +3668,6 @@
           <w:id w:val="-1294128350"/>
           <w:citation/>
         </w:sdtPr>
-        <w:sdtEndPr/>
         <w:sdtContent>
           <w:r>
             <w:rPr>
@@ -3638,12 +3708,12 @@
         <w:pStyle w:val="Heading2"/>
         <w:jc w:val="left"/>
       </w:pPr>
-      <w:bookmarkStart w:id="4" w:name="_Toc436384670"/>
+      <w:bookmarkStart w:id="5" w:name="_Toc436837384"/>
       <w:proofErr w:type="gramStart"/>
       <w:r>
         <w:t>jQuery</w:t>
       </w:r>
-      <w:bookmarkEnd w:id="4"/>
+      <w:bookmarkEnd w:id="5"/>
       <w:proofErr w:type="gramEnd"/>
       <w:r>
         <w:tab/>
@@ -3746,7 +3816,6 @@
           <w:id w:val="673998343"/>
           <w:citation/>
         </w:sdtPr>
-        <w:sdtEndPr/>
         <w:sdtContent>
           <w:r>
             <w:rPr>
@@ -3787,11 +3856,11 @@
         <w:pStyle w:val="Heading2"/>
         <w:jc w:val="left"/>
       </w:pPr>
-      <w:bookmarkStart w:id="5" w:name="_Toc436384671"/>
+      <w:bookmarkStart w:id="6" w:name="_Toc436837385"/>
       <w:r>
         <w:t>S.P.A. Theory</w:t>
       </w:r>
-      <w:bookmarkEnd w:id="5"/>
+      <w:bookmarkEnd w:id="6"/>
     </w:p>
     <w:p>
       <w:pPr>
@@ -3856,7 +3925,6 @@
           <w:id w:val="-1879155228"/>
           <w:citation/>
         </w:sdtPr>
-        <w:sdtEndPr/>
         <w:sdtContent>
           <w:r>
             <w:rPr>
@@ -4087,7 +4155,6 @@
           <w:id w:val="-1604486442"/>
           <w:citation/>
         </w:sdtPr>
-        <w:sdtEndPr/>
         <w:sdtContent>
           <w:r>
             <w:rPr>
@@ -4205,7 +4272,7 @@
           <w:lang w:val="en-US"/>
         </w:rPr>
       </w:pPr>
-      <w:bookmarkStart w:id="6" w:name="_Toc436384672"/>
+      <w:bookmarkStart w:id="7" w:name="_Toc436837386"/>
       <w:r>
         <w:rPr>
           <w:szCs w:val="24"/>
@@ -4214,7 +4281,7 @@
         <w:lastRenderedPageBreak/>
         <w:t>Chapter2. The AngularJS Philosophy</w:t>
       </w:r>
-      <w:bookmarkEnd w:id="6"/>
+      <w:bookmarkEnd w:id="7"/>
     </w:p>
     <w:p>
       <w:pPr>
@@ -4280,11 +4347,11 @@
         <w:pStyle w:val="Heading2"/>
         <w:jc w:val="left"/>
       </w:pPr>
-      <w:bookmarkStart w:id="7" w:name="_Toc436384673"/>
+      <w:bookmarkStart w:id="8" w:name="_Toc436837387"/>
       <w:r>
         <w:t>What Is MVC (Model-View-Controller)?</w:t>
       </w:r>
-      <w:bookmarkEnd w:id="7"/>
+      <w:bookmarkEnd w:id="8"/>
     </w:p>
     <w:p>
       <w:pPr>
@@ -4526,25 +4593,25 @@
         <w:pStyle w:val="Heading2"/>
         <w:jc w:val="left"/>
       </w:pPr>
-      <w:bookmarkStart w:id="8" w:name="_Toc436384674"/>
+      <w:bookmarkStart w:id="9" w:name="_Toc436837388"/>
       <w:r>
         <w:t xml:space="preserve">Core </w:t>
       </w:r>
       <w:r>
         <w:t>beliefs</w:t>
       </w:r>
-      <w:bookmarkEnd w:id="8"/>
+      <w:bookmarkEnd w:id="9"/>
     </w:p>
     <w:p>
       <w:pPr>
         <w:pStyle w:val="Heading3"/>
         <w:jc w:val="left"/>
       </w:pPr>
-      <w:bookmarkStart w:id="9" w:name="_Toc436384675"/>
+      <w:bookmarkStart w:id="10" w:name="_Toc436837389"/>
       <w:r>
         <w:t>Data-driven (via data-binding)</w:t>
       </w:r>
-      <w:bookmarkEnd w:id="9"/>
+      <w:bookmarkEnd w:id="10"/>
     </w:p>
     <w:p>
       <w:pPr>
@@ -4669,12 +4736,12 @@
         <w:pStyle w:val="Heading3"/>
         <w:jc w:val="left"/>
       </w:pPr>
-      <w:bookmarkStart w:id="10" w:name="_Toc436384676"/>
+      <w:bookmarkStart w:id="11" w:name="_Toc436837390"/>
       <w:r>
         <w:lastRenderedPageBreak/>
         <w:t>Declarative</w:t>
       </w:r>
-      <w:bookmarkEnd w:id="10"/>
+      <w:bookmarkEnd w:id="11"/>
     </w:p>
     <w:p>
       <w:pPr>
@@ -4770,11 +4837,11 @@
         <w:pStyle w:val="Heading3"/>
         <w:jc w:val="left"/>
       </w:pPr>
-      <w:bookmarkStart w:id="11" w:name="_Toc436384677"/>
+      <w:bookmarkStart w:id="12" w:name="_Toc436837391"/>
       <w:r>
         <w:t>Separate your concerns</w:t>
       </w:r>
-      <w:bookmarkEnd w:id="11"/>
+      <w:bookmarkEnd w:id="12"/>
     </w:p>
     <w:p>
       <w:pPr>
@@ -4988,11 +5055,11 @@
         <w:pStyle w:val="Heading3"/>
         <w:jc w:val="left"/>
       </w:pPr>
-      <w:bookmarkStart w:id="12" w:name="_Toc436384678"/>
+      <w:bookmarkStart w:id="13" w:name="_Toc436837392"/>
       <w:r>
         <w:t>Dependency Injection</w:t>
       </w:r>
-      <w:bookmarkEnd w:id="12"/>
+      <w:bookmarkEnd w:id="13"/>
     </w:p>
     <w:p>
       <w:pPr>
@@ -5133,12 +5200,12 @@
         <w:pStyle w:val="Heading3"/>
         <w:jc w:val="left"/>
       </w:pPr>
-      <w:bookmarkStart w:id="13" w:name="_Toc436384679"/>
+      <w:bookmarkStart w:id="14" w:name="_Toc436837393"/>
       <w:r>
         <w:lastRenderedPageBreak/>
         <w:t>Extensible</w:t>
       </w:r>
-      <w:bookmarkEnd w:id="13"/>
+      <w:bookmarkEnd w:id="14"/>
     </w:p>
     <w:p>
       <w:pPr>
@@ -5236,11 +5303,11 @@
         <w:pStyle w:val="Heading3"/>
         <w:jc w:val="left"/>
       </w:pPr>
-      <w:bookmarkStart w:id="14" w:name="_Toc436384680"/>
+      <w:bookmarkStart w:id="15" w:name="_Toc436837394"/>
       <w:r>
         <w:t>Test first, test again, keep testing</w:t>
       </w:r>
-      <w:bookmarkEnd w:id="14"/>
+      <w:bookmarkEnd w:id="15"/>
     </w:p>
     <w:p>
       <w:pPr>
@@ -5358,25 +5425,25 @@
           <w:lang w:val="en-US"/>
         </w:rPr>
       </w:pPr>
-      <w:bookmarkStart w:id="15" w:name="_Toc436384681"/>
+      <w:bookmarkStart w:id="16" w:name="_Toc436837395"/>
       <w:r>
         <w:rPr>
           <w:lang w:val="en-US"/>
         </w:rPr>
         <w:t>Chapter 3. Starting out with AngularJS</w:t>
       </w:r>
-      <w:bookmarkEnd w:id="15"/>
+      <w:bookmarkEnd w:id="16"/>
     </w:p>
     <w:p>
       <w:pPr>
         <w:pStyle w:val="Heading2"/>
         <w:jc w:val="left"/>
       </w:pPr>
-      <w:bookmarkStart w:id="16" w:name="_Toc436384682"/>
+      <w:bookmarkStart w:id="17" w:name="_Toc436837396"/>
       <w:r>
         <w:t>Bootstrapping AngularJS</w:t>
       </w:r>
-      <w:bookmarkEnd w:id="16"/>
+      <w:bookmarkEnd w:id="17"/>
     </w:p>
     <w:p>
       <w:pPr>
@@ -5540,7 +5607,6 @@
           <w:id w:val="47273348"/>
           <w:citation/>
         </w:sdtPr>
-        <w:sdtEndPr/>
         <w:sdtContent>
           <w:r>
             <w:rPr>
@@ -5588,11 +5654,11 @@
         <w:pStyle w:val="Heading2"/>
         <w:jc w:val="left"/>
       </w:pPr>
-      <w:bookmarkStart w:id="17" w:name="_Toc436384683"/>
+      <w:bookmarkStart w:id="18" w:name="_Toc436837397"/>
       <w:r>
         <w:t>Modules</w:t>
       </w:r>
-      <w:bookmarkEnd w:id="17"/>
+      <w:bookmarkEnd w:id="18"/>
     </w:p>
     <w:p>
       <w:pPr>
@@ -5814,7 +5880,7 @@
         <w:pStyle w:val="Heading2"/>
         <w:jc w:val="left"/>
       </w:pPr>
-      <w:bookmarkStart w:id="18" w:name="_Toc436384684"/>
+      <w:bookmarkStart w:id="19" w:name="_Toc436837398"/>
       <w:r>
         <w:lastRenderedPageBreak/>
         <w:t xml:space="preserve">Using ng-bind Versus Double </w:t>
@@ -5823,7 +5889,7 @@
       <w:r>
         <w:t>Curlies</w:t>
       </w:r>
-      <w:bookmarkEnd w:id="18"/>
+      <w:bookmarkEnd w:id="19"/>
       <w:proofErr w:type="spellEnd"/>
     </w:p>
     <w:p>
@@ -5992,11 +6058,11 @@
         <w:pStyle w:val="Heading2"/>
         <w:jc w:val="left"/>
       </w:pPr>
-      <w:bookmarkStart w:id="19" w:name="_Toc436384685"/>
+      <w:bookmarkStart w:id="20" w:name="_Toc436837399"/>
       <w:r>
         <w:t>First Controller</w:t>
       </w:r>
-      <w:bookmarkEnd w:id="19"/>
+      <w:bookmarkEnd w:id="20"/>
     </w:p>
     <w:p>
       <w:pPr>
@@ -6354,7 +6420,7 @@
         <w:pStyle w:val="Heading3"/>
         <w:jc w:val="left"/>
       </w:pPr>
-      <w:bookmarkStart w:id="20" w:name="_Toc436384686"/>
+      <w:bookmarkStart w:id="21" w:name="_Toc436837400"/>
       <w:r>
         <w:t xml:space="preserve">$scope </w:t>
       </w:r>
@@ -6366,7 +6432,7 @@
       <w:r>
         <w:t xml:space="preserve"> controllerAs Syntax</w:t>
       </w:r>
-      <w:bookmarkEnd w:id="20"/>
+      <w:bookmarkEnd w:id="21"/>
     </w:p>
     <w:p>
       <w:pPr>
@@ -6614,7 +6680,7 @@
         <w:pStyle w:val="Heading2"/>
         <w:jc w:val="left"/>
       </w:pPr>
-      <w:bookmarkStart w:id="21" w:name="_Toc436384687"/>
+      <w:bookmarkStart w:id="22" w:name="_Toc436837401"/>
       <w:r>
         <w:t>H</w:t>
       </w:r>
@@ -6627,7 +6693,7 @@
       <w:r>
         <w:t>the scenes</w:t>
       </w:r>
-      <w:bookmarkEnd w:id="21"/>
+      <w:bookmarkEnd w:id="22"/>
     </w:p>
     <w:p>
       <w:pPr>
@@ -6911,11 +6977,11 @@
         <w:pStyle w:val="Heading2"/>
         <w:jc w:val="left"/>
       </w:pPr>
-      <w:bookmarkStart w:id="22" w:name="_Toc436384688"/>
+      <w:bookmarkStart w:id="23" w:name="_Toc436837402"/>
       <w:r>
         <w:t>More directives</w:t>
       </w:r>
-      <w:bookmarkEnd w:id="22"/>
+      <w:bookmarkEnd w:id="23"/>
     </w:p>
     <w:p>
       <w:pPr>
@@ -7254,7 +7320,7 @@
       <w:pPr>
         <w:pStyle w:val="Heading3"/>
       </w:pPr>
-      <w:bookmarkStart w:id="23" w:name="_Toc436384689"/>
+      <w:bookmarkStart w:id="24" w:name="_Toc436837403"/>
       <w:r>
         <w:t>AngularJS $</w:t>
       </w:r>
@@ -7266,7 +7332,7 @@
       <w:r>
         <w:t>) , $digest() and $apply()</w:t>
       </w:r>
-      <w:bookmarkEnd w:id="23"/>
+      <w:bookmarkEnd w:id="24"/>
     </w:p>
     <w:p>
       <w:pPr>
@@ -7483,7 +7549,6 @@
           <w:id w:val="-1713413547"/>
           <w:citation/>
         </w:sdtPr>
-        <w:sdtEndPr/>
         <w:sdtContent>
           <w:r>
             <w:rPr>
@@ -7751,18 +7816,18 @@
         <w:pStyle w:val="Heading2"/>
         <w:jc w:val="left"/>
       </w:pPr>
-      <w:bookmarkStart w:id="24" w:name="_Toc436384690"/>
+      <w:bookmarkStart w:id="25" w:name="_Toc436837404"/>
       <w:r>
         <w:t>Forms</w:t>
       </w:r>
-      <w:bookmarkEnd w:id="24"/>
+      <w:bookmarkEnd w:id="25"/>
     </w:p>
     <w:p>
       <w:pPr>
         <w:pStyle w:val="Heading3"/>
         <w:jc w:val="left"/>
       </w:pPr>
-      <w:bookmarkStart w:id="25" w:name="_Toc436384691"/>
+      <w:bookmarkStart w:id="26" w:name="_Toc436837405"/>
       <w:r>
         <w:t>O</w:t>
       </w:r>
@@ -7772,7 +7837,7 @@
       <w:r>
         <w:t>/two-way data-binding</w:t>
       </w:r>
-      <w:bookmarkEnd w:id="25"/>
+      <w:bookmarkEnd w:id="26"/>
     </w:p>
     <w:p>
       <w:pPr>
@@ -7960,11 +8025,11 @@
         <w:pStyle w:val="Heading3"/>
         <w:jc w:val="left"/>
       </w:pPr>
-      <w:bookmarkStart w:id="26" w:name="_Toc436384692"/>
+      <w:bookmarkStart w:id="27" w:name="_Toc436837406"/>
       <w:r>
         <w:t>Working with Forms</w:t>
       </w:r>
-      <w:bookmarkEnd w:id="26"/>
+      <w:bookmarkEnd w:id="27"/>
     </w:p>
     <w:p>
       <w:pPr>
@@ -8138,11 +8203,11 @@
         <w:pStyle w:val="Heading3"/>
         <w:jc w:val="left"/>
       </w:pPr>
-      <w:bookmarkStart w:id="27" w:name="_Toc436384693"/>
+      <w:bookmarkStart w:id="28" w:name="_Toc436837407"/>
       <w:r>
         <w:t>Form Validation and States</w:t>
       </w:r>
-      <w:bookmarkEnd w:id="27"/>
+      <w:bookmarkEnd w:id="28"/>
     </w:p>
     <w:p>
       <w:pPr>
@@ -9141,12 +9206,12 @@
         <w:pStyle w:val="Heading3"/>
         <w:jc w:val="left"/>
       </w:pPr>
-      <w:bookmarkStart w:id="28" w:name="_Toc436384694"/>
+      <w:bookmarkStart w:id="29" w:name="_Toc436837408"/>
       <w:r>
         <w:lastRenderedPageBreak/>
         <w:t>Nested Forms with ng-form</w:t>
       </w:r>
-      <w:bookmarkEnd w:id="28"/>
+      <w:bookmarkEnd w:id="29"/>
     </w:p>
     <w:p>
       <w:pPr>
@@ -9507,11 +9572,11 @@
         <w:pStyle w:val="Heading2"/>
         <w:jc w:val="left"/>
       </w:pPr>
-      <w:bookmarkStart w:id="29" w:name="_Toc436384695"/>
+      <w:bookmarkStart w:id="30" w:name="_Toc436837409"/>
       <w:r>
         <w:t>Working with Filters</w:t>
       </w:r>
-      <w:bookmarkEnd w:id="29"/>
+      <w:bookmarkEnd w:id="30"/>
     </w:p>
     <w:p>
       <w:pPr>
@@ -9875,17 +9940,15 @@
       <w:pPr>
         <w:pStyle w:val="Heading2"/>
       </w:pPr>
-      <w:bookmarkStart w:id="30" w:name="_Toc436384696"/>
-      <w:bookmarkStart w:id="31" w:name="_GoBack"/>
+      <w:bookmarkStart w:id="31" w:name="_Toc436837410"/>
+      <w:proofErr w:type="spellStart"/>
+      <w:r>
+        <w:t>Services.Factories.</w:t>
+      </w:r>
+      <w:r>
+        <w:t>Providers</w:t>
+      </w:r>
       <w:bookmarkEnd w:id="31"/>
-      <w:proofErr w:type="spellStart"/>
-      <w:r>
-        <w:t>Services.Factories.</w:t>
-      </w:r>
-      <w:r>
-        <w:t>Providers</w:t>
-      </w:r>
-      <w:bookmarkEnd w:id="30"/>
       <w:proofErr w:type="spellEnd"/>
     </w:p>
     <w:p>
@@ -10478,7 +10541,7 @@
       <w:pPr>
         <w:pStyle w:val="Heading3"/>
       </w:pPr>
-      <w:bookmarkStart w:id="32" w:name="_Toc436384697"/>
+      <w:bookmarkStart w:id="32" w:name="_Toc436837411"/>
       <w:r>
         <w:t>Using the Factory Method</w:t>
       </w:r>
@@ -10929,7 +10992,7 @@
       <w:pPr>
         <w:pStyle w:val="Heading3"/>
       </w:pPr>
-      <w:bookmarkStart w:id="33" w:name="_Toc436384698"/>
+      <w:bookmarkStart w:id="33" w:name="_Toc436837412"/>
       <w:r>
         <w:t>Using the Service Method</w:t>
       </w:r>
@@ -11247,7 +11310,7 @@
       <w:pPr>
         <w:pStyle w:val="Heading3"/>
       </w:pPr>
-      <w:bookmarkStart w:id="34" w:name="_Toc436384699"/>
+      <w:bookmarkStart w:id="34" w:name="_Toc436837413"/>
       <w:r>
         <w:lastRenderedPageBreak/>
         <w:t>Using the Provider Method</w:t>
@@ -11341,30 +11404,20 @@
         </w:rPr>
         <w:t xml:space="preserve"> </w:t>
       </w:r>
-      <w:r>
-        <w:fldChar w:fldCharType="begin"/>
-      </w:r>
-      <w:r>
-        <w:instrText xml:space="preserve"> HYPERLINK "http://blog.xebia.com/differences-between-providers-in-angularjs/" </w:instrText>
-      </w:r>
-      <w:r>
-        <w:fldChar w:fldCharType="separate"/>
-      </w:r>
-      <w:r>
-        <w:rPr>
-          <w:rStyle w:val="Hyperlink"/>
-        </w:rPr>
-        <w:t>exemple</w:t>
-      </w:r>
-      <w:r>
-        <w:fldChar w:fldCharType="end"/>
-      </w:r>
+      <w:hyperlink r:id="rId13" w:history="1">
+        <w:r>
+          <w:rPr>
+            <w:rStyle w:val="Hyperlink"/>
+          </w:rPr>
+          <w:t>exemple</w:t>
+        </w:r>
+      </w:hyperlink>
     </w:p>
     <w:p>
       <w:pPr>
         <w:pStyle w:val="Heading3"/>
       </w:pPr>
-      <w:bookmarkStart w:id="35" w:name="_Toc436384700"/>
+      <w:bookmarkStart w:id="35" w:name="_Toc436837414"/>
       <w:r>
         <w:t>Global Object Services</w:t>
       </w:r>
@@ -11580,7 +11633,7 @@
       <w:pPr>
         <w:pStyle w:val="Heading3"/>
       </w:pPr>
-      <w:bookmarkStart w:id="36" w:name="_Toc436384701"/>
+      <w:bookmarkStart w:id="36" w:name="_Toc436837415"/>
       <w:r>
         <w:lastRenderedPageBreak/>
         <w:t>Exceptions</w:t>
@@ -11713,7 +11766,7 @@
       <w:pPr>
         <w:pStyle w:val="Heading3"/>
       </w:pPr>
-      <w:bookmarkStart w:id="37" w:name="_Toc436384702"/>
+      <w:bookmarkStart w:id="37" w:name="_Toc436837416"/>
       <w:r>
         <w:t>Working with Dangerous Data</w:t>
       </w:r>
@@ -11992,7 +12045,7 @@
       <w:pPr>
         <w:pStyle w:val="Heading3"/>
       </w:pPr>
-      <w:bookmarkStart w:id="38" w:name="_Toc436384703"/>
+      <w:bookmarkStart w:id="38" w:name="_Toc436837417"/>
       <w:r>
         <w:t>Services for Ajax and Promises</w:t>
       </w:r>
@@ -12014,7 +12067,20 @@
         <w:rPr>
           <w:lang w:val="en-US"/>
         </w:rPr>
-        <w:t>The $http service is used to make and process Ajax requests, which are standard HTTP requests that are performed</w:t>
+        <w:t xml:space="preserve">The </w:t>
+      </w:r>
+      <w:r>
+        <w:rPr>
+          <w:b/>
+          <w:lang w:val="en-US"/>
+        </w:rPr>
+        <w:t>$http</w:t>
+      </w:r>
+      <w:r>
+        <w:rPr>
+          <w:lang w:val="en-US"/>
+        </w:rPr>
+        <w:t xml:space="preserve"> service is used to make and process Ajax requests, which are standard HTTP requests that are performed</w:t>
       </w:r>
       <w:r>
         <w:rPr>
@@ -12032,7 +12098,33 @@
         <w:rPr>
           <w:lang w:val="en-US"/>
         </w:rPr>
-        <w:t>AngularJS uses a JavaScript pattern called promises to represent the result from an asynchronous operation, such as</w:t>
+        <w:t xml:space="preserve">AngularJS uses a JavaScript pattern called </w:t>
+      </w:r>
+      <w:r>
+        <w:rPr>
+          <w:b/>
+          <w:lang w:val="en-US"/>
+        </w:rPr>
+        <w:t>promises</w:t>
+      </w:r>
+      <w:r>
+        <w:rPr>
+          <w:lang w:val="en-US"/>
+        </w:rPr>
+        <w:t xml:space="preserve"> to </w:t>
+      </w:r>
+      <w:r>
+        <w:rPr>
+          <w:b/>
+          <w:lang w:val="en-US"/>
+        </w:rPr>
+        <w:t>represent the result from an asynchronous operation</w:t>
+      </w:r>
+      <w:r>
+        <w:rPr>
+          <w:lang w:val="en-US"/>
+        </w:rPr>
+        <w:t>, such as</w:t>
       </w:r>
       <w:r>
         <w:rPr>
@@ -12044,381 +12136,1239 @@
         <w:rPr>
           <w:lang w:val="en-US"/>
         </w:rPr>
-        <w:t xml:space="preserve">an Ajax request. </w:t>
-      </w:r>
-    </w:p>
-    <w:p>
-      <w:pPr>
-        <w:ind w:firstLine="360"/>
-        <w:rPr>
-          <w:lang w:val="en-US"/>
-        </w:rPr>
-      </w:pPr>
-      <w:r>
-        <w:rPr>
-          <w:lang w:val="en-US"/>
-        </w:rPr>
-        <w:lastRenderedPageBreak/>
-        <w:t xml:space="preserve">A </w:t>
-      </w:r>
-      <w:r>
-        <w:rPr>
-          <w:b/>
-          <w:lang w:val="en-US"/>
-        </w:rPr>
-        <w:t>promise</w:t>
-      </w:r>
-      <w:r>
-        <w:rPr>
-          <w:lang w:val="en-US"/>
-        </w:rPr>
-        <w:t xml:space="preserve"> is an object that defines methods that you can use to register functions that will be invoked</w:t>
-      </w:r>
-      <w:r>
-        <w:rPr>
-          <w:lang w:val="en-US"/>
-        </w:rPr>
-        <w:t xml:space="preserve"> </w:t>
-      </w:r>
-      <w:r>
-        <w:rPr>
-          <w:lang w:val="en-US"/>
-        </w:rPr>
-        <w:t>when the operation is complete.</w:t>
-      </w:r>
-      <w:r>
-        <w:rPr>
-          <w:lang w:val="en-US"/>
-        </w:rPr>
-        <w:t xml:space="preserve"> </w:t>
-      </w:r>
-      <w:r>
-        <w:rPr>
-          <w:lang w:val="en-US"/>
-        </w:rPr>
-        <w:t xml:space="preserve">There are two objects required for a promise: a promise object, which is used to </w:t>
-      </w:r>
-      <w:r>
-        <w:rPr>
-          <w:b/>
-          <w:lang w:val="en-US"/>
-        </w:rPr>
-        <w:t>receive</w:t>
-      </w:r>
-      <w:r>
-        <w:rPr>
-          <w:lang w:val="en-US"/>
-        </w:rPr>
-        <w:t xml:space="preserve"> notifications about the</w:t>
-      </w:r>
-      <w:r>
-        <w:rPr>
-          <w:lang w:val="en-US"/>
-        </w:rPr>
-        <w:t xml:space="preserve"> </w:t>
-      </w:r>
-      <w:r>
-        <w:rPr>
-          <w:lang w:val="en-US"/>
-        </w:rPr>
-        <w:t xml:space="preserve">future outcome, and a deferred object, which is used to </w:t>
-      </w:r>
-      <w:r>
-        <w:rPr>
-          <w:b/>
-          <w:lang w:val="en-US"/>
-        </w:rPr>
-        <w:t>send</w:t>
-      </w:r>
-      <w:r>
-        <w:rPr>
-          <w:lang w:val="en-US"/>
-        </w:rPr>
-        <w:t xml:space="preserve"> the notifications.</w:t>
-      </w:r>
-    </w:p>
-    <w:p>
-      <w:pPr>
-        <w:ind w:firstLine="360"/>
-        <w:rPr>
-          <w:lang w:val="en-US"/>
-        </w:rPr>
-      </w:pPr>
-      <w:r>
-        <w:rPr>
-          <w:lang w:val="en-US"/>
-        </w:rPr>
-        <w:t xml:space="preserve">AngularJS provides the </w:t>
-      </w:r>
-      <w:r>
-        <w:rPr>
-          <w:b/>
-          <w:lang w:val="en-US"/>
-        </w:rPr>
-        <w:t>$q</w:t>
-      </w:r>
-      <w:r>
-        <w:rPr>
-          <w:lang w:val="en-US"/>
-        </w:rPr>
-        <w:t xml:space="preserve"> service for </w:t>
-      </w:r>
-      <w:r>
-        <w:rPr>
-          <w:lang w:val="en-US"/>
-        </w:rPr>
-        <w:t xml:space="preserve">obtaining and managing promises. </w:t>
-      </w:r>
-      <w:r>
-        <w:rPr>
-          <w:lang w:val="en-US"/>
-        </w:rPr>
-        <w:t>You should expose the promise object only to other parts of the application and keep the deferred object</w:t>
-      </w:r>
-      <w:r>
-        <w:rPr>
-          <w:lang w:val="en-US"/>
-        </w:rPr>
-        <w:t xml:space="preserve"> </w:t>
-      </w:r>
-      <w:r>
-        <w:rPr>
-          <w:lang w:val="en-US"/>
-        </w:rPr>
-        <w:t>out of reach of other components, which would otherwise be able to resolve or r</w:t>
-      </w:r>
-      <w:r>
-        <w:rPr>
-          <w:lang w:val="en-US"/>
-        </w:rPr>
-        <w:t>eject the promise unexpectedly.</w:t>
-      </w:r>
-    </w:p>
-    <w:p>
-      <w:pPr>
-        <w:ind w:firstLine="360"/>
-        <w:rPr>
-          <w:lang w:val="en-US"/>
-        </w:rPr>
-      </w:pPr>
-      <w:r>
-        <w:rPr>
-          <w:lang w:val="en-US"/>
-        </w:rPr>
-        <w:t xml:space="preserve">Promises represent a </w:t>
-      </w:r>
-      <w:r>
-        <w:rPr>
-          <w:b/>
-          <w:lang w:val="en-US"/>
-        </w:rPr>
-        <w:t>single instance</w:t>
-      </w:r>
-      <w:r>
-        <w:rPr>
-          <w:lang w:val="en-US"/>
-        </w:rPr>
-        <w:t xml:space="preserve"> of an activity, and once they are resolved or rejected, promises cannot be used</w:t>
-      </w:r>
-      <w:r>
-        <w:rPr>
-          <w:lang w:val="en-US"/>
-        </w:rPr>
-        <w:t xml:space="preserve"> </w:t>
-      </w:r>
-      <w:r>
-        <w:rPr>
-          <w:lang w:val="en-US"/>
-        </w:rPr>
-        <w:t>again.</w:t>
-      </w:r>
-    </w:p>
-    <w:p>
-      <w:pPr>
-        <w:ind w:firstLine="360"/>
-        <w:rPr>
-          <w:lang w:val="en-US"/>
-        </w:rPr>
-      </w:pPr>
-      <w:r>
-        <w:rPr>
-          <w:lang w:val="en-US"/>
-        </w:rPr>
-        <w:t xml:space="preserve">A </w:t>
-      </w:r>
-      <w:r>
-        <w:rPr>
-          <w:b/>
-          <w:lang w:val="en-US"/>
-        </w:rPr>
-        <w:t>deferred</w:t>
-      </w:r>
-      <w:r>
-        <w:rPr>
-          <w:lang w:val="en-US"/>
-        </w:rPr>
-        <w:t xml:space="preserve"> represents the result of an </w:t>
-      </w:r>
-      <w:proofErr w:type="spellStart"/>
-      <w:r>
-        <w:rPr>
-          <w:lang w:val="en-US"/>
-        </w:rPr>
-        <w:t>asynchronic</w:t>
-      </w:r>
-      <w:proofErr w:type="spellEnd"/>
-      <w:r>
-        <w:rPr>
-          <w:lang w:val="en-US"/>
-        </w:rPr>
-        <w:t xml:space="preserve"> operation. It exposes an interface that can be used for signaling the state and the result of the operation it represents. It also provides a way to get the associated promise instance. </w:t>
-      </w:r>
-    </w:p>
-    <w:p>
-      <w:pPr>
-        <w:ind w:firstLine="360"/>
-        <w:rPr>
-          <w:lang w:val="en-US"/>
-        </w:rPr>
-      </w:pPr>
-      <w:r>
-        <w:rPr>
-          <w:lang w:val="en-US"/>
-        </w:rPr>
-        <w:t xml:space="preserve">A promise provides an interface for interacting with </w:t>
-      </w:r>
-      <w:proofErr w:type="spellStart"/>
-      <w:proofErr w:type="gramStart"/>
-      <w:r>
-        <w:rPr>
-          <w:lang w:val="en-US"/>
-        </w:rPr>
-        <w:t>it’s</w:t>
-      </w:r>
-      <w:proofErr w:type="spellEnd"/>
-      <w:proofErr w:type="gramEnd"/>
-      <w:r>
-        <w:rPr>
-          <w:lang w:val="en-US"/>
-        </w:rPr>
-        <w:t xml:space="preserve"> related deferred, and so, allows for interested parties to get access to the state and the result of the deferred operation. </w:t>
-      </w:r>
-    </w:p>
-    <w:p>
-      <w:pPr>
-        <w:ind w:firstLine="360"/>
-        <w:rPr>
-          <w:lang w:val="en-US"/>
-        </w:rPr>
-      </w:pPr>
-      <w:r>
-        <w:rPr>
-          <w:lang w:val="en-US"/>
-        </w:rPr>
-        <w:t xml:space="preserve">When creating a deferred, </w:t>
-      </w:r>
-      <w:proofErr w:type="gramStart"/>
-      <w:r>
-        <w:rPr>
-          <w:lang w:val="en-US"/>
-        </w:rPr>
-        <w:t>it’s</w:t>
-      </w:r>
-      <w:proofErr w:type="gramEnd"/>
-      <w:r>
-        <w:rPr>
-          <w:lang w:val="en-US"/>
-        </w:rPr>
-        <w:t xml:space="preserve"> state is pending and it doesn’t have any result. When we </w:t>
-      </w:r>
-      <w:proofErr w:type="gramStart"/>
-      <w:r>
-        <w:rPr>
-          <w:lang w:val="en-US"/>
-        </w:rPr>
-        <w:t>resolve(</w:t>
-      </w:r>
-      <w:proofErr w:type="gramEnd"/>
-      <w:r>
-        <w:rPr>
-          <w:lang w:val="en-US"/>
-        </w:rPr>
-        <w:t xml:space="preserve">) or reject() the deferred, it changes it’s state to resolved or rejected. Still, we can get the associated promise immediately after creating a deferred and even assign interactions with </w:t>
-      </w:r>
-      <w:proofErr w:type="spellStart"/>
-      <w:proofErr w:type="gramStart"/>
-      <w:r>
-        <w:rPr>
-          <w:lang w:val="en-US"/>
-        </w:rPr>
-        <w:t>it’s</w:t>
-      </w:r>
-      <w:proofErr w:type="spellEnd"/>
-      <w:proofErr w:type="gramEnd"/>
-      <w:r>
-        <w:rPr>
-          <w:lang w:val="en-US"/>
-        </w:rPr>
-        <w:t xml:space="preserve"> future result. Those interactions will occur only after the deferred rejected or resolved.</w:t>
-      </w:r>
-    </w:p>
-    <w:p>
-      <w:pPr>
-        <w:ind w:firstLine="360"/>
-        <w:rPr>
-          <w:lang w:val="en-US"/>
-        </w:rPr>
-      </w:pPr>
-      <w:r>
-        <w:rPr>
-          <w:b/>
-          <w:lang w:val="en-US"/>
-        </w:rPr>
-        <w:t>While deferred has methods for changing the state of an operation, a promise exposes only methods needed to handle and figure out the state</w:t>
-      </w:r>
-      <w:r>
-        <w:rPr>
-          <w:lang w:val="en-US"/>
-        </w:rPr>
-        <w:t>, but not methods that can change the state. This is why in a function, returning a promise and not a deferred is a good practice. This prevents from external code to interfere the progress or the state of an operation.</w:t>
-      </w:r>
-      <w:r>
-        <w:rPr>
-          <w:lang w:val="en-US"/>
-        </w:rPr>
-        <w:t xml:space="preserve"> </w:t>
-      </w:r>
-      <w:hyperlink r:id="rId13" w:history="1">
+        <w:t xml:space="preserve">an Ajax request.  </w:t>
+      </w:r>
+      <w:hyperlink r:id="rId14" w:history="1">
+        <w:r>
+          <w:rPr>
+            <w:rStyle w:val="Hyperlink"/>
+            <w:lang w:val="en-US"/>
+          </w:rPr>
+          <w:t>.</w:t>
+        </w:r>
         <w:proofErr w:type="gramStart"/>
         <w:r>
           <w:rPr>
             <w:rStyle w:val="Hyperlink"/>
             <w:lang w:val="en-US"/>
           </w:rPr>
-          <w:t>exam</w:t>
+          <w:t>then(</w:t>
+        </w:r>
+        <w:proofErr w:type="gramEnd"/>
+        <w:r>
+          <w:rPr>
+            <w:rStyle w:val="Hyperlink"/>
+            <w:lang w:val="en-US"/>
+          </w:rPr>
+          <w:t>) or .</w:t>
         </w:r>
         <w:r>
           <w:rPr>
             <w:rStyle w:val="Hyperlink"/>
             <w:lang w:val="en-US"/>
           </w:rPr>
-          <w:t>p</w:t>
+          <w:t>s</w:t>
         </w:r>
         <w:r>
           <w:rPr>
             <w:rStyle w:val="Hyperlink"/>
             <w:lang w:val="en-US"/>
           </w:rPr>
-          <w:t>le</w:t>
+          <w:t>uccess()</w:t>
+        </w:r>
+      </w:hyperlink>
+    </w:p>
+    <w:p>
+      <w:pPr>
+        <w:ind w:firstLine="360"/>
+        <w:rPr>
+          <w:lang w:val="en-US"/>
+        </w:rPr>
+      </w:pPr>
+      <w:r>
+        <w:rPr>
+          <w:lang w:val="en-US"/>
+        </w:rPr>
+        <w:lastRenderedPageBreak/>
+        <w:t>The $http service is a core Angular service that facilitates communication with the remote HTTP servers via the browser's </w:t>
+      </w:r>
+      <w:proofErr w:type="spellStart"/>
+      <w:r>
+        <w:rPr>
+          <w:lang w:val="en-US"/>
+        </w:rPr>
+        <w:fldChar w:fldCharType="begin"/>
+      </w:r>
+      <w:r>
+        <w:rPr>
+          <w:lang w:val="en-US"/>
+        </w:rPr>
+        <w:instrText xml:space="preserve"> HYPERLINK "https://developer.mozilla.org/en/xmlhttprequest" </w:instrText>
+      </w:r>
+      <w:r>
+        <w:rPr>
+          <w:lang w:val="en-US"/>
+        </w:rPr>
+        <w:fldChar w:fldCharType="separate"/>
+      </w:r>
+      <w:r>
+        <w:rPr>
+          <w:rStyle w:val="Hyperlink"/>
+          <w:lang w:val="en-US"/>
+        </w:rPr>
+        <w:t>XMLHttpRequest</w:t>
+      </w:r>
+      <w:proofErr w:type="spellEnd"/>
+      <w:r>
+        <w:rPr>
+          <w:lang w:val="en-US"/>
+        </w:rPr>
+        <w:fldChar w:fldCharType="end"/>
+      </w:r>
+      <w:r>
+        <w:rPr>
+          <w:lang w:val="en-US"/>
+        </w:rPr>
+        <w:t> object or via </w:t>
+      </w:r>
+      <w:hyperlink r:id="rId15" w:history="1">
+        <w:r>
+          <w:rPr>
+            <w:rStyle w:val="Hyperlink"/>
+            <w:lang w:val="en-US"/>
+          </w:rPr>
+          <w:t>JSONP</w:t>
+        </w:r>
+      </w:hyperlink>
+      <w:r>
+        <w:rPr>
+          <w:lang w:val="en-US"/>
+        </w:rPr>
+        <w:t>.</w:t>
+      </w:r>
+      <w:r>
+        <w:rPr>
+          <w:lang w:val="en-US"/>
+        </w:rPr>
+        <w:t xml:space="preserve"> </w:t>
+      </w:r>
+      <w:r>
+        <w:rPr>
+          <w:lang w:val="en-US"/>
+        </w:rPr>
+        <w:t>For unit testing applications that use $http service, see </w:t>
+      </w:r>
+      <w:hyperlink r:id="rId16" w:history="1">
+        <w:r>
+          <w:rPr>
+            <w:rStyle w:val="Hyperlink"/>
+            <w:lang w:val="en-US"/>
+          </w:rPr>
+          <w:t>$</w:t>
+        </w:r>
+        <w:proofErr w:type="spellStart"/>
+        <w:r>
+          <w:rPr>
+            <w:rStyle w:val="Hyperlink"/>
+            <w:lang w:val="en-US"/>
+          </w:rPr>
+          <w:t>httpBackend</w:t>
+        </w:r>
+        <w:proofErr w:type="spellEnd"/>
+        <w:r>
+          <w:rPr>
+            <w:rStyle w:val="Hyperlink"/>
+            <w:lang w:val="en-US"/>
+          </w:rPr>
+          <w:t xml:space="preserve"> mock</w:t>
+        </w:r>
+      </w:hyperlink>
+      <w:r>
+        <w:rPr>
+          <w:lang w:val="en-US"/>
+        </w:rPr>
+        <w:t>.</w:t>
+      </w:r>
+      <w:r>
+        <w:rPr>
+          <w:lang w:val="en-US"/>
+        </w:rPr>
+        <w:t xml:space="preserve"> </w:t>
+      </w:r>
+      <w:r>
+        <w:rPr>
+          <w:lang w:val="en-US"/>
+        </w:rPr>
+        <w:t>For a higher level of abstraction, please check out the </w:t>
+      </w:r>
+      <w:hyperlink r:id="rId17" w:history="1">
+        <w:r>
+          <w:rPr>
+            <w:rStyle w:val="Hyperlink"/>
+            <w:lang w:val="en-US"/>
+          </w:rPr>
+          <w:t>$resource</w:t>
+        </w:r>
+      </w:hyperlink>
+      <w:r>
+        <w:rPr>
+          <w:lang w:val="en-US"/>
+        </w:rPr>
+        <w:t> service</w:t>
+      </w:r>
+      <w:r>
+        <w:rPr>
+          <w:lang w:val="en-US"/>
+        </w:rPr>
+        <w:t xml:space="preserve"> </w:t>
+      </w:r>
+      <w:proofErr w:type="gramStart"/>
+      <w:r>
+        <w:rPr>
+          <w:lang w:val="en-US"/>
+        </w:rPr>
+        <w:t xml:space="preserve">( </w:t>
+      </w:r>
+      <w:r>
+        <w:t>A</w:t>
+      </w:r>
+      <w:proofErr w:type="gramEnd"/>
+      <w:r>
+        <w:t xml:space="preserve"> factory which creates a resource object that lets you interact with </w:t>
+      </w:r>
+      <w:hyperlink r:id="rId18" w:history="1">
+        <w:r>
+          <w:rPr>
+            <w:rStyle w:val="Hyperlink"/>
+          </w:rPr>
+          <w:t>RESTful</w:t>
+        </w:r>
+      </w:hyperlink>
+      <w:r>
+        <w:t> server-side data sources</w:t>
+      </w:r>
+      <w:r>
+        <w:rPr>
+          <w:lang w:val="en-US"/>
+        </w:rPr>
+        <w:t>)</w:t>
+      </w:r>
+      <w:r>
+        <w:rPr>
+          <w:lang w:val="en-US"/>
+        </w:rPr>
+        <w:t>.</w:t>
+      </w:r>
+    </w:p>
+    <w:p>
+      <w:pPr>
+        <w:ind w:firstLine="360"/>
+        <w:rPr>
+          <w:lang w:val="en-US"/>
+        </w:rPr>
+      </w:pPr>
+      <w:r>
+        <w:rPr>
+          <w:lang w:val="en-US"/>
+        </w:rPr>
+        <w:t>The $http API is based on the </w:t>
+      </w:r>
+      <w:hyperlink r:id="rId19" w:history="1">
+        <w:r>
+          <w:rPr>
+            <w:rStyle w:val="Hyperlink"/>
+            <w:lang w:val="en-US"/>
+          </w:rPr>
+          <w:t>deferred/promise APIs</w:t>
+        </w:r>
+      </w:hyperlink>
+      <w:r>
+        <w:rPr>
+          <w:lang w:val="en-US"/>
+        </w:rPr>
+        <w:t xml:space="preserve"> exposed by the </w:t>
+      </w:r>
+      <w:r>
+        <w:rPr>
+          <w:b/>
+          <w:lang w:val="en-US"/>
+        </w:rPr>
+        <w:t>$q</w:t>
+      </w:r>
+      <w:r>
+        <w:rPr>
+          <w:lang w:val="en-US"/>
+        </w:rPr>
+        <w:t xml:space="preserve"> service</w:t>
+      </w:r>
+      <w:r>
+        <w:rPr>
+          <w:lang w:val="en-US"/>
+        </w:rPr>
+        <w:t xml:space="preserve"> (</w:t>
+      </w:r>
+      <w:r>
+        <w:t>A service that helps you run functions asynchronously, and use their return values (or exceptions) when they are done processing</w:t>
+      </w:r>
+      <w:r>
+        <w:rPr>
+          <w:lang w:val="en-US"/>
+        </w:rPr>
+        <w:t>).</w:t>
+      </w:r>
+    </w:p>
+    <w:p>
+      <w:pPr>
+        <w:ind w:firstLine="360"/>
+        <w:rPr>
+          <w:lang w:val="en-US"/>
+        </w:rPr>
+      </w:pPr>
+      <w:r>
+        <w:rPr>
+          <w:lang w:val="en-US"/>
+        </w:rPr>
+        <w:t xml:space="preserve">A </w:t>
+      </w:r>
+      <w:r>
+        <w:rPr>
+          <w:b/>
+          <w:lang w:val="en-US"/>
+        </w:rPr>
+        <w:t>promise</w:t>
+      </w:r>
+      <w:r>
+        <w:rPr>
+          <w:lang w:val="en-US"/>
+        </w:rPr>
+        <w:t xml:space="preserve"> is an object that defines methods that you can use to register functions that will be invoked</w:t>
+      </w:r>
+      <w:r>
+        <w:rPr>
+          <w:lang w:val="en-US"/>
+        </w:rPr>
+        <w:t xml:space="preserve"> </w:t>
+      </w:r>
+      <w:r>
+        <w:rPr>
+          <w:lang w:val="en-US"/>
+        </w:rPr>
+        <w:t>when the operation is complete.</w:t>
+      </w:r>
+      <w:r>
+        <w:rPr>
+          <w:lang w:val="en-US"/>
+        </w:rPr>
+        <w:t xml:space="preserve"> </w:t>
+      </w:r>
+      <w:r>
+        <w:rPr>
+          <w:lang w:val="en-US"/>
+        </w:rPr>
+        <w:t xml:space="preserve">There are two objects required for a promise: a </w:t>
+      </w:r>
+      <w:r>
+        <w:rPr>
+          <w:b/>
+          <w:lang w:val="en-US"/>
+        </w:rPr>
+        <w:t>promise</w:t>
+      </w:r>
+      <w:r>
+        <w:rPr>
+          <w:lang w:val="en-US"/>
+        </w:rPr>
+        <w:t xml:space="preserve"> object, which is used to </w:t>
+      </w:r>
+      <w:r>
+        <w:rPr>
+          <w:b/>
+          <w:lang w:val="en-US"/>
+        </w:rPr>
+        <w:t>receive</w:t>
+      </w:r>
+      <w:r>
+        <w:rPr>
+          <w:lang w:val="en-US"/>
+        </w:rPr>
+        <w:t xml:space="preserve"> notifications about the</w:t>
+      </w:r>
+      <w:r>
+        <w:rPr>
+          <w:lang w:val="en-US"/>
+        </w:rPr>
+        <w:t xml:space="preserve"> </w:t>
+      </w:r>
+      <w:r>
+        <w:rPr>
+          <w:lang w:val="en-US"/>
+        </w:rPr>
+        <w:t xml:space="preserve">future outcome, and a </w:t>
+      </w:r>
+      <w:r>
+        <w:rPr>
+          <w:b/>
+          <w:lang w:val="en-US"/>
+        </w:rPr>
+        <w:t>deferred</w:t>
+      </w:r>
+      <w:r>
+        <w:rPr>
+          <w:lang w:val="en-US"/>
+        </w:rPr>
+        <w:t xml:space="preserve"> object, which is used to </w:t>
+      </w:r>
+      <w:r>
+        <w:rPr>
+          <w:b/>
+          <w:lang w:val="en-US"/>
+        </w:rPr>
+        <w:t>send</w:t>
+      </w:r>
+      <w:r>
+        <w:rPr>
+          <w:lang w:val="en-US"/>
+        </w:rPr>
+        <w:t xml:space="preserve"> the notifications.</w:t>
+      </w:r>
+    </w:p>
+    <w:p>
+      <w:pPr>
+        <w:ind w:firstLine="360"/>
+        <w:rPr>
+          <w:lang w:val="en-US"/>
+        </w:rPr>
+      </w:pPr>
+      <w:r>
+        <w:rPr>
+          <w:lang w:val="en-US"/>
+        </w:rPr>
+        <w:t xml:space="preserve">AngularJS provides the </w:t>
+      </w:r>
+      <w:r>
+        <w:rPr>
+          <w:b/>
+          <w:lang w:val="en-US"/>
+        </w:rPr>
+        <w:t>$q</w:t>
+      </w:r>
+      <w:r>
+        <w:rPr>
+          <w:lang w:val="en-US"/>
+        </w:rPr>
+        <w:t xml:space="preserve"> service for </w:t>
+      </w:r>
+      <w:r>
+        <w:rPr>
+          <w:lang w:val="en-US"/>
+        </w:rPr>
+        <w:t xml:space="preserve">obtaining and managing promises. </w:t>
+      </w:r>
+      <w:r>
+        <w:rPr>
+          <w:lang w:val="en-US"/>
+        </w:rPr>
+        <w:t>You should expose the promise object only to other parts of the application and keep the deferred object</w:t>
+      </w:r>
+      <w:r>
+        <w:rPr>
+          <w:lang w:val="en-US"/>
+        </w:rPr>
+        <w:t xml:space="preserve"> </w:t>
+      </w:r>
+      <w:r>
+        <w:rPr>
+          <w:lang w:val="en-US"/>
+        </w:rPr>
+        <w:t>out of reach of other components, which would otherwise be able to resolve or r</w:t>
+      </w:r>
+      <w:r>
+        <w:rPr>
+          <w:lang w:val="en-US"/>
+        </w:rPr>
+        <w:t>eject the promise unexpectedly.</w:t>
+      </w:r>
+    </w:p>
+    <w:p>
+      <w:pPr>
+        <w:ind w:firstLine="360"/>
+        <w:rPr>
+          <w:lang w:val="en-US"/>
+        </w:rPr>
+      </w:pPr>
+      <w:r>
+        <w:rPr>
+          <w:lang w:val="en-US"/>
+        </w:rPr>
+        <w:t xml:space="preserve">Promises represent a </w:t>
+      </w:r>
+      <w:r>
+        <w:rPr>
+          <w:b/>
+          <w:lang w:val="en-US"/>
+        </w:rPr>
+        <w:t>single instance</w:t>
+      </w:r>
+      <w:r>
+        <w:rPr>
+          <w:lang w:val="en-US"/>
+        </w:rPr>
+        <w:t xml:space="preserve"> of an activity, and once they are resolved or rejected, promises cannot be used</w:t>
+      </w:r>
+      <w:r>
+        <w:rPr>
+          <w:lang w:val="en-US"/>
+        </w:rPr>
+        <w:t xml:space="preserve"> </w:t>
+      </w:r>
+      <w:r>
+        <w:rPr>
+          <w:lang w:val="en-US"/>
+        </w:rPr>
+        <w:t>again.</w:t>
+      </w:r>
+    </w:p>
+    <w:p>
+      <w:pPr>
+        <w:ind w:firstLine="360"/>
+        <w:rPr>
+          <w:lang w:val="en-US"/>
+        </w:rPr>
+      </w:pPr>
+      <w:r>
+        <w:rPr>
+          <w:lang w:val="en-US"/>
+        </w:rPr>
+        <w:t xml:space="preserve">A </w:t>
+      </w:r>
+      <w:r>
+        <w:rPr>
+          <w:b/>
+          <w:lang w:val="en-US"/>
+        </w:rPr>
+        <w:t>deferred</w:t>
+      </w:r>
+      <w:r>
+        <w:rPr>
+          <w:lang w:val="en-US"/>
+        </w:rPr>
+        <w:t xml:space="preserve"> represents the result of an </w:t>
+      </w:r>
+      <w:proofErr w:type="spellStart"/>
+      <w:r>
+        <w:rPr>
+          <w:lang w:val="en-US"/>
+        </w:rPr>
+        <w:t>asynchronic</w:t>
+      </w:r>
+      <w:proofErr w:type="spellEnd"/>
+      <w:r>
+        <w:rPr>
+          <w:lang w:val="en-US"/>
+        </w:rPr>
+        <w:t xml:space="preserve"> operation. It exposes an interface that can be used for signaling the state and the result of the operation it represents. It also provides a way to get the associated promise instance. </w:t>
+      </w:r>
+    </w:p>
+    <w:p>
+      <w:pPr>
+        <w:ind w:firstLine="360"/>
+        <w:rPr>
+          <w:lang w:val="en-US"/>
+        </w:rPr>
+      </w:pPr>
+      <w:r>
+        <w:rPr>
+          <w:lang w:val="en-US"/>
+        </w:rPr>
+        <w:t>A new instance of deferred is constructed by calling $</w:t>
+      </w:r>
+      <w:proofErr w:type="spellStart"/>
+      <w:proofErr w:type="gramStart"/>
+      <w:r>
+        <w:rPr>
+          <w:lang w:val="en-US"/>
+        </w:rPr>
+        <w:t>q.defer</w:t>
+      </w:r>
+      <w:proofErr w:type="spellEnd"/>
+      <w:r>
+        <w:rPr>
+          <w:lang w:val="en-US"/>
+        </w:rPr>
+        <w:t>(</w:t>
+      </w:r>
+      <w:proofErr w:type="gramEnd"/>
+      <w:r>
+        <w:rPr>
+          <w:lang w:val="en-US"/>
+        </w:rPr>
+        <w:t>).</w:t>
+      </w:r>
+      <w:r>
+        <w:rPr>
+          <w:lang w:val="en-US"/>
+        </w:rPr>
+        <w:t xml:space="preserve"> </w:t>
+      </w:r>
+      <w:r>
+        <w:rPr>
+          <w:lang w:val="en-US"/>
+        </w:rPr>
+        <w:t>The purpose of the deferred object is to expose the associated Promise instance as well as APIs that can be used for signaling the successful or unsuccessful completion, as well as the status of the task.</w:t>
+      </w:r>
+    </w:p>
+    <w:p>
+      <w:pPr>
+        <w:ind w:firstLine="360"/>
+        <w:rPr>
+          <w:lang w:val="en-US"/>
+        </w:rPr>
+      </w:pPr>
+      <w:r>
+        <w:rPr>
+          <w:bCs/>
+          <w:lang w:val="en-US"/>
+        </w:rPr>
+        <w:t>Methods</w:t>
+      </w:r>
+    </w:p>
+    <w:p>
+      <w:pPr>
+        <w:numPr>
+          <w:ilvl w:val="0"/>
+          <w:numId w:val="37"/>
+        </w:numPr>
+        <w:rPr>
+          <w:lang w:val="en-US"/>
+        </w:rPr>
+      </w:pPr>
+      <w:proofErr w:type="gramStart"/>
+      <w:r>
+        <w:rPr>
+          <w:b/>
+          <w:lang w:val="en-US"/>
+        </w:rPr>
+        <w:t>resolve(</w:t>
+      </w:r>
+      <w:proofErr w:type="gramEnd"/>
+      <w:r>
+        <w:rPr>
+          <w:b/>
+          <w:lang w:val="en-US"/>
+        </w:rPr>
+        <w:t>value)</w:t>
+      </w:r>
+      <w:r>
+        <w:rPr>
+          <w:lang w:val="en-US"/>
+        </w:rPr>
+        <w:t> – resolves the derived promise with the value. If the value is a rejection constructed via $</w:t>
+      </w:r>
+      <w:proofErr w:type="spellStart"/>
+      <w:r>
+        <w:rPr>
+          <w:lang w:val="en-US"/>
+        </w:rPr>
+        <w:t>q.reject</w:t>
+      </w:r>
+      <w:proofErr w:type="spellEnd"/>
+      <w:r>
+        <w:rPr>
+          <w:lang w:val="en-US"/>
+        </w:rPr>
+        <w:t>, the promise will be rejected instead.</w:t>
+      </w:r>
+    </w:p>
+    <w:p>
+      <w:pPr>
+        <w:numPr>
+          <w:ilvl w:val="0"/>
+          <w:numId w:val="37"/>
+        </w:numPr>
+        <w:rPr>
+          <w:lang w:val="en-US"/>
+        </w:rPr>
+      </w:pPr>
+      <w:proofErr w:type="gramStart"/>
+      <w:r>
+        <w:rPr>
+          <w:b/>
+          <w:lang w:val="en-US"/>
+        </w:rPr>
+        <w:lastRenderedPageBreak/>
+        <w:t>reject(</w:t>
+      </w:r>
+      <w:proofErr w:type="gramEnd"/>
+      <w:r>
+        <w:rPr>
+          <w:b/>
+          <w:lang w:val="en-US"/>
+        </w:rPr>
+        <w:t>reason)</w:t>
+      </w:r>
+      <w:r>
+        <w:rPr>
+          <w:lang w:val="en-US"/>
+        </w:rPr>
+        <w:t xml:space="preserve"> – rejects the derived promise with the reason. This is equivalent to resolving it with a rejection constructed </w:t>
+      </w:r>
+      <w:proofErr w:type="spellStart"/>
+      <w:r>
+        <w:rPr>
+          <w:lang w:val="en-US"/>
+        </w:rPr>
+        <w:t>via$q.reject</w:t>
+      </w:r>
+      <w:proofErr w:type="spellEnd"/>
+      <w:r>
+        <w:rPr>
+          <w:lang w:val="en-US"/>
+        </w:rPr>
+        <w:t>.</w:t>
+      </w:r>
+    </w:p>
+    <w:p>
+      <w:pPr>
+        <w:numPr>
+          <w:ilvl w:val="0"/>
+          <w:numId w:val="37"/>
+        </w:numPr>
+        <w:rPr>
+          <w:lang w:val="en-US"/>
+        </w:rPr>
+      </w:pPr>
+      <w:proofErr w:type="gramStart"/>
+      <w:r>
+        <w:rPr>
+          <w:b/>
+          <w:lang w:val="en-US"/>
+        </w:rPr>
+        <w:t>notify(</w:t>
+      </w:r>
+      <w:proofErr w:type="gramEnd"/>
+      <w:r>
+        <w:rPr>
+          <w:b/>
+          <w:lang w:val="en-US"/>
+        </w:rPr>
+        <w:t>value)</w:t>
+      </w:r>
+      <w:r>
+        <w:rPr>
+          <w:lang w:val="en-US"/>
+        </w:rPr>
+        <w:t> - provides updates on the status of the promise's execution. This may be called multiple times before the promise is either resolved or rejected.</w:t>
+      </w:r>
+    </w:p>
+    <w:p>
+      <w:pPr>
+        <w:ind w:firstLine="360"/>
+        <w:rPr>
+          <w:lang w:val="en-US"/>
+        </w:rPr>
+      </w:pPr>
+      <w:r>
+        <w:rPr>
+          <w:bCs/>
+          <w:lang w:val="en-US"/>
+        </w:rPr>
+        <w:t>Properties</w:t>
+      </w:r>
+    </w:p>
+    <w:p>
+      <w:pPr>
+        <w:numPr>
+          <w:ilvl w:val="0"/>
+          <w:numId w:val="38"/>
+        </w:numPr>
+        <w:rPr>
+          <w:lang w:val="en-US"/>
+        </w:rPr>
+      </w:pPr>
+      <w:proofErr w:type="gramStart"/>
+      <w:r>
+        <w:rPr>
+          <w:b/>
+          <w:lang w:val="en-US"/>
+        </w:rPr>
+        <w:t>promise</w:t>
+      </w:r>
+      <w:proofErr w:type="gramEnd"/>
+      <w:r>
+        <w:rPr>
+          <w:lang w:val="en-US"/>
+        </w:rPr>
+        <w:t xml:space="preserve"> – {Promise} – promise object associated with this deferred.</w:t>
+      </w:r>
+    </w:p>
+    <w:p>
+      <w:pPr>
+        <w:ind w:firstLine="360"/>
+        <w:rPr>
+          <w:rStyle w:val="Hyperlink"/>
+          <w:lang w:val="en-US"/>
+        </w:rPr>
+      </w:pPr>
+      <w:r>
+        <w:rPr>
+          <w:b/>
+          <w:lang w:val="en-US"/>
+        </w:rPr>
+        <w:t>While deferred has methods for changing the state of an operation, a promise exposes only methods needed to handle and figure out the state</w:t>
+      </w:r>
+      <w:r>
+        <w:rPr>
+          <w:lang w:val="en-US"/>
+        </w:rPr>
+        <w:t>, but not methods that can change the state. This is why in a function, returning a promise and not a deferred is a good practice. This prevents from external code to interfere the progress or the state of an operation.</w:t>
+      </w:r>
+      <w:r>
+        <w:rPr>
+          <w:lang w:val="en-US"/>
+        </w:rPr>
+        <w:t xml:space="preserve"> </w:t>
+      </w:r>
+      <w:hyperlink r:id="rId20" w:history="1">
+        <w:proofErr w:type="gramStart"/>
+        <w:r>
+          <w:rPr>
+            <w:rStyle w:val="Hyperlink"/>
+            <w:lang w:val="en-US"/>
+          </w:rPr>
+          <w:t>example</w:t>
         </w:r>
         <w:proofErr w:type="gramEnd"/>
       </w:hyperlink>
     </w:p>
     <w:p>
       <w:pPr>
+        <w:ind w:firstLine="360"/>
+        <w:rPr>
+          <w:lang w:val="en-US"/>
+        </w:rPr>
+      </w:pPr>
+      <w:r>
+        <w:rPr>
+          <w:lang w:val="en-US"/>
+        </w:rPr>
+        <w:t>A new promise instance is created when a deferred instance is created and can be retrieved by calling </w:t>
+      </w:r>
+      <w:proofErr w:type="spellStart"/>
+      <w:r>
+        <w:rPr>
+          <w:lang w:val="en-US"/>
+        </w:rPr>
+        <w:t>deferred.promise</w:t>
+      </w:r>
+      <w:proofErr w:type="spellEnd"/>
+      <w:r>
+        <w:rPr>
+          <w:lang w:val="en-US"/>
+        </w:rPr>
+        <w:t>.</w:t>
+      </w:r>
+      <w:r>
+        <w:rPr>
+          <w:lang w:val="en-US"/>
+        </w:rPr>
+        <w:t xml:space="preserve"> </w:t>
+      </w:r>
+      <w:r>
+        <w:rPr>
+          <w:lang w:val="en-US"/>
+        </w:rPr>
+        <w:t>The purpose of the promise object is to allow for interested parties to get access to the result of the deferred task when it completes.</w:t>
+      </w:r>
+    </w:p>
+    <w:p>
+      <w:pPr>
+        <w:ind w:firstLine="360"/>
+        <w:rPr>
+          <w:lang w:val="en-US"/>
+        </w:rPr>
+      </w:pPr>
+      <w:r>
+        <w:rPr>
+          <w:bCs/>
+          <w:lang w:val="en-US"/>
+        </w:rPr>
+        <w:t>Methods</w:t>
+      </w:r>
+    </w:p>
+    <w:p>
+      <w:pPr>
+        <w:numPr>
+          <w:ilvl w:val="0"/>
+          <w:numId w:val="39"/>
+        </w:numPr>
+        <w:rPr>
+          <w:lang w:val="en-US"/>
+        </w:rPr>
+      </w:pPr>
+      <w:proofErr w:type="gramStart"/>
+      <w:r>
+        <w:rPr>
+          <w:b/>
+          <w:lang w:val="en-US"/>
+        </w:rPr>
+        <w:t>then(</w:t>
+      </w:r>
+      <w:proofErr w:type="spellStart"/>
+      <w:proofErr w:type="gramEnd"/>
+      <w:r>
+        <w:rPr>
+          <w:b/>
+          <w:lang w:val="en-US"/>
+        </w:rPr>
+        <w:t>successCallback</w:t>
+      </w:r>
+      <w:proofErr w:type="spellEnd"/>
+      <w:r>
+        <w:rPr>
+          <w:b/>
+          <w:lang w:val="en-US"/>
+        </w:rPr>
+        <w:t>, </w:t>
+      </w:r>
+      <w:proofErr w:type="spellStart"/>
+      <w:r>
+        <w:rPr>
+          <w:b/>
+          <w:lang w:val="en-US"/>
+        </w:rPr>
+        <w:t>errorCallback</w:t>
+      </w:r>
+      <w:proofErr w:type="spellEnd"/>
+      <w:r>
+        <w:rPr>
+          <w:b/>
+          <w:lang w:val="en-US"/>
+        </w:rPr>
+        <w:t>, </w:t>
+      </w:r>
+      <w:proofErr w:type="spellStart"/>
+      <w:r>
+        <w:rPr>
+          <w:b/>
+          <w:lang w:val="en-US"/>
+        </w:rPr>
+        <w:t>notifyCallback</w:t>
+      </w:r>
+      <w:proofErr w:type="spellEnd"/>
+      <w:r>
+        <w:rPr>
+          <w:b/>
+          <w:lang w:val="en-US"/>
+        </w:rPr>
+        <w:t>)</w:t>
+      </w:r>
+      <w:r>
+        <w:rPr>
+          <w:lang w:val="en-US"/>
+        </w:rPr>
+        <w:t xml:space="preserve"> – regardless of when the promise was or will be resolved or </w:t>
+      </w:r>
+      <w:proofErr w:type="spellStart"/>
+      <w:r>
+        <w:rPr>
+          <w:lang w:val="en-US"/>
+        </w:rPr>
+        <w:t>rejected,then</w:t>
+      </w:r>
+      <w:proofErr w:type="spellEnd"/>
+      <w:r>
+        <w:rPr>
+          <w:lang w:val="en-US"/>
+        </w:rPr>
+        <w:t> calls one of the success or error callbacks asynchronously as soon as the result is available. The callbacks are called with a single argument: the result or rejection reason. Additionally, the notify callback may be called zero or more times to provide a progress indication, before the promise is resolved or rejected.</w:t>
+      </w:r>
+    </w:p>
+    <w:p>
+      <w:pPr>
+        <w:ind w:firstLine="360"/>
+        <w:rPr>
+          <w:lang w:val="en-US"/>
+        </w:rPr>
+      </w:pPr>
+      <w:r>
+        <w:rPr>
+          <w:lang w:val="en-US"/>
+        </w:rPr>
+        <w:t>This method </w:t>
+      </w:r>
+      <w:r>
+        <w:rPr>
+          <w:i/>
+          <w:iCs/>
+          <w:lang w:val="en-US"/>
+        </w:rPr>
+        <w:t>returns a new promise</w:t>
+      </w:r>
+      <w:r>
+        <w:rPr>
+          <w:lang w:val="en-US"/>
+        </w:rPr>
+        <w:t> which is resolved or rejected via the return value of the </w:t>
+      </w:r>
+      <w:proofErr w:type="spellStart"/>
+      <w:r>
+        <w:rPr>
+          <w:lang w:val="en-US"/>
+        </w:rPr>
+        <w:t>successCallback</w:t>
+      </w:r>
+      <w:proofErr w:type="spellEnd"/>
+      <w:r>
+        <w:rPr>
+          <w:lang w:val="en-US"/>
+        </w:rPr>
+        <w:t>, </w:t>
+      </w:r>
+      <w:proofErr w:type="spellStart"/>
+      <w:r>
+        <w:rPr>
+          <w:lang w:val="en-US"/>
+        </w:rPr>
+        <w:t>errorCallback</w:t>
+      </w:r>
+      <w:proofErr w:type="spellEnd"/>
+      <w:r>
+        <w:rPr>
+          <w:lang w:val="en-US"/>
+        </w:rPr>
+        <w:t>(unless that value is a promise, in which case it is resolved with the value which is resolved in that promise using </w:t>
+      </w:r>
+      <w:hyperlink r:id="rId21" w:anchor="toc-promises-queues" w:history="1">
+        <w:r>
+          <w:rPr>
+            <w:rStyle w:val="Hyperlink"/>
+            <w:lang w:val="en-US"/>
+          </w:rPr>
+          <w:t>promise chaining</w:t>
+        </w:r>
+      </w:hyperlink>
+      <w:r>
+        <w:rPr>
+          <w:lang w:val="en-US"/>
+        </w:rPr>
+        <w:t>). It also notifies via the return value of the </w:t>
+      </w:r>
+      <w:proofErr w:type="spellStart"/>
+      <w:r>
+        <w:rPr>
+          <w:lang w:val="en-US"/>
+        </w:rPr>
+        <w:t>notifyCallback</w:t>
+      </w:r>
+      <w:proofErr w:type="spellEnd"/>
+      <w:r>
+        <w:rPr>
+          <w:lang w:val="en-US"/>
+        </w:rPr>
+        <w:t xml:space="preserve"> method. The promise cannot be resolved or rejected from the </w:t>
+      </w:r>
+      <w:proofErr w:type="spellStart"/>
+      <w:r>
+        <w:rPr>
+          <w:lang w:val="en-US"/>
+        </w:rPr>
+        <w:t>notifyCallback</w:t>
+      </w:r>
+      <w:proofErr w:type="spellEnd"/>
+      <w:r>
+        <w:rPr>
+          <w:lang w:val="en-US"/>
+        </w:rPr>
+        <w:t xml:space="preserve"> method.</w:t>
+      </w:r>
+    </w:p>
+    <w:p>
+      <w:pPr>
+        <w:numPr>
+          <w:ilvl w:val="0"/>
+          <w:numId w:val="39"/>
+        </w:numPr>
+        <w:rPr>
+          <w:lang w:val="en-US"/>
+        </w:rPr>
+      </w:pPr>
+      <w:r>
+        <w:rPr>
+          <w:lang w:val="en-US"/>
+        </w:rPr>
+        <w:t>catch(</w:t>
+      </w:r>
+      <w:proofErr w:type="spellStart"/>
+      <w:r>
+        <w:rPr>
+          <w:lang w:val="en-US"/>
+        </w:rPr>
+        <w:t>errorCallback</w:t>
+      </w:r>
+      <w:proofErr w:type="spellEnd"/>
+      <w:r>
+        <w:rPr>
+          <w:lang w:val="en-US"/>
+        </w:rPr>
+        <w:t>) – shorthand for </w:t>
+      </w:r>
+      <w:proofErr w:type="spellStart"/>
+      <w:r>
+        <w:rPr>
+          <w:lang w:val="en-US"/>
+        </w:rPr>
+        <w:t>promise.then</w:t>
+      </w:r>
+      <w:proofErr w:type="spellEnd"/>
+      <w:r>
+        <w:rPr>
+          <w:lang w:val="en-US"/>
+        </w:rPr>
+        <w:t>(null, </w:t>
+      </w:r>
+      <w:proofErr w:type="spellStart"/>
+      <w:r>
+        <w:rPr>
+          <w:lang w:val="en-US"/>
+        </w:rPr>
+        <w:t>errorCallback</w:t>
+      </w:r>
+      <w:proofErr w:type="spellEnd"/>
+      <w:r>
+        <w:rPr>
+          <w:lang w:val="en-US"/>
+        </w:rPr>
+        <w:t>)</w:t>
+      </w:r>
+    </w:p>
+    <w:p>
+      <w:pPr>
+        <w:numPr>
+          <w:ilvl w:val="0"/>
+          <w:numId w:val="39"/>
+        </w:numPr>
+        <w:ind w:firstLine="360"/>
+        <w:rPr>
+          <w:lang w:val="en-US"/>
+        </w:rPr>
+      </w:pPr>
+      <w:proofErr w:type="gramStart"/>
+      <w:r>
+        <w:rPr>
+          <w:lang w:val="en-US"/>
+        </w:rPr>
+        <w:lastRenderedPageBreak/>
+        <w:t>finally(</w:t>
+      </w:r>
+      <w:proofErr w:type="gramEnd"/>
+      <w:r>
+        <w:rPr>
+          <w:lang w:val="en-US"/>
+        </w:rPr>
+        <w:t>callback, </w:t>
+      </w:r>
+      <w:proofErr w:type="spellStart"/>
+      <w:r>
+        <w:rPr>
+          <w:lang w:val="en-US"/>
+        </w:rPr>
+        <w:t>notifyCallback</w:t>
+      </w:r>
+      <w:proofErr w:type="spellEnd"/>
+      <w:r>
+        <w:rPr>
+          <w:lang w:val="en-US"/>
+        </w:rPr>
+        <w:t xml:space="preserve">) – allows you to observe either the fulfillment or rejection of a promise, but to do so without modifying the final value. This is useful to release resources or do some clean-up that needs to be done whether the promise was rejected or resolved. </w:t>
+      </w:r>
+    </w:p>
+    <w:p>
+      <w:pPr>
+        <w:ind w:firstLine="708"/>
+        <w:rPr>
+          <w:lang w:val="en-US"/>
+        </w:rPr>
+      </w:pPr>
+      <w:r>
+        <w:t>The </w:t>
+      </w:r>
+      <w:r>
+        <w:rPr>
+          <w:b/>
+        </w:rPr>
+        <w:t>$q.all()</w:t>
+      </w:r>
+      <w:r>
+        <w:t xml:space="preserve"> method takes either an object or an array of promises and </w:t>
+      </w:r>
+      <w:r>
+        <w:rPr>
+          <w:b/>
+        </w:rPr>
+        <w:t>waits for all of them to resolve() or one of them to reject() </w:t>
+      </w:r>
+      <w:r>
+        <w:t>and then executes the provided callback function. The values returned from the resolve function are provided depending on the way you give the promises to all().</w:t>
+      </w:r>
+      <w:r>
+        <w:t xml:space="preserve"> </w:t>
+      </w:r>
+      <w:r>
+        <w:fldChar w:fldCharType="begin"/>
+      </w:r>
+      <w:r>
+        <w:instrText xml:space="preserve"> HYPERLINK "http://www.martin-brennan.com/using-q-all-to-resolve-multiple-promises/" </w:instrText>
+      </w:r>
+      <w:r>
+        <w:fldChar w:fldCharType="separate"/>
+      </w:r>
+      <w:r>
+        <w:rPr>
+          <w:rStyle w:val="Hyperlink"/>
+        </w:rPr>
+        <w:t>example</w:t>
+      </w:r>
+      <w:r>
+        <w:fldChar w:fldCharType="end"/>
+      </w:r>
+    </w:p>
+    <w:p>
+      <w:pPr>
+        <w:ind w:firstLine="708"/>
+        <w:rPr>
+          <w:lang w:val="en-US"/>
+        </w:rPr>
+      </w:pPr>
+      <w:r>
+        <w:t>The only time you should ever use deferreds is when you don't already have a promise available (or in a few other special situations). And even then, there are preferred ways to create promises these days.</w:t>
+      </w:r>
+      <w:r>
+        <w:t xml:space="preserve"> </w:t>
+      </w:r>
+      <w:r>
+        <w:fldChar w:fldCharType="begin"/>
+      </w:r>
+      <w:r>
+        <w:instrText xml:space="preserve"> HYPERLINK "https://github.com/petkaantonov/bluebird/wiki/Promise-anti-patterns" \l "the-deferred-anti-pattern" </w:instrText>
+      </w:r>
+      <w:r>
+        <w:fldChar w:fldCharType="separate"/>
+      </w:r>
+      <w:r>
+        <w:rPr>
+          <w:rStyle w:val="Hyperlink"/>
+        </w:rPr>
+        <w:t>So when should deferred be used?</w:t>
+      </w:r>
+      <w:r>
+        <w:fldChar w:fldCharType="end"/>
+      </w:r>
+    </w:p>
+    <w:p>
+      <w:pPr>
         <w:pStyle w:val="Heading3"/>
       </w:pPr>
-      <w:bookmarkStart w:id="39" w:name="_Toc436384704"/>
+      <w:bookmarkStart w:id="39" w:name="_Toc436837418"/>
       <w:r>
         <w:t>Services for Views</w:t>
       </w:r>
@@ -12487,14 +13437,463 @@
         <w:rPr>
           <w:lang w:val="en-US"/>
         </w:rPr>
+        <w:t xml:space="preserve"> method matches one of the</w:t>
+      </w:r>
+      <w:r>
+        <w:rPr>
+          <w:lang w:val="en-US"/>
+        </w:rPr>
         <w:t xml:space="preserve"> </w:t>
       </w:r>
       <w:r>
         <w:rPr>
           <w:lang w:val="en-US"/>
         </w:rPr>
+        <w:t>mappings, the corresponding view file will be loaded and displayed. The mappings are defined using the provider for</w:t>
+      </w:r>
+      <w:r>
+        <w:rPr>
+          <w:lang w:val="en-US"/>
+        </w:rPr>
+        <w:t xml:space="preserve"> </w:t>
+      </w:r>
+      <w:r>
+        <w:rPr>
+          <w:lang w:val="en-US"/>
+        </w:rPr>
+        <w:t xml:space="preserve">the $route service, </w:t>
+      </w:r>
+      <w:r>
+        <w:rPr>
+          <w:b/>
+          <w:lang w:val="en-US"/>
+        </w:rPr>
+        <w:t>$</w:t>
+      </w:r>
+      <w:proofErr w:type="spellStart"/>
+      <w:r>
+        <w:rPr>
+          <w:b/>
+          <w:lang w:val="en-US"/>
+        </w:rPr>
+        <w:t>routeProvider</w:t>
+      </w:r>
+      <w:proofErr w:type="spellEnd"/>
+      <w:r>
+        <w:rPr>
+          <w:lang w:val="en-US"/>
+        </w:rPr>
+        <w:t>.</w:t>
+      </w:r>
+    </w:p>
+    <w:p>
+      <w:pPr>
+        <w:ind w:firstLine="708"/>
+        <w:rPr>
+          <w:lang w:val="en-US"/>
+        </w:rPr>
+      </w:pPr>
+      <w:r>
+        <w:rPr>
+          <w:lang w:val="en-US"/>
+        </w:rPr>
+        <w:t>R</w:t>
+      </w:r>
+      <w:r>
+        <w:rPr>
+          <w:lang w:val="en-US"/>
+        </w:rPr>
+        <w:t>outing works when the application changes the URL, but it doesn’t work if the user changes it; the</w:t>
+      </w:r>
+      <w:r>
+        <w:rPr>
+          <w:lang w:val="en-US"/>
+        </w:rPr>
+        <w:t xml:space="preserve"> </w:t>
+      </w:r>
+      <w:r>
+        <w:rPr>
+          <w:lang w:val="en-US"/>
+        </w:rPr>
+        <w:t>browser takes any URL that the user enters as being a literal request for a file and tries to request the corresponding</w:t>
+      </w:r>
+      <w:r>
+        <w:rPr>
+          <w:lang w:val="en-US"/>
+        </w:rPr>
+        <w:t xml:space="preserve"> </w:t>
+      </w:r>
+      <w:r>
+        <w:rPr>
+          <w:lang w:val="en-US"/>
+        </w:rPr>
+        <w:t>content from the server.</w:t>
+      </w:r>
+    </w:p>
+    <w:p>
+      <w:pPr>
+        <w:ind w:firstLine="708"/>
+        <w:rPr>
+          <w:lang w:val="en-US"/>
+        </w:rPr>
+      </w:pPr>
+      <w:r>
+        <w:rPr>
+          <w:lang w:val="en-US"/>
+        </w:rPr>
+        <w:t>There are two kinds of route</w:t>
+      </w:r>
+      <w:r>
+        <w:rPr>
+          <w:lang w:val="en-US"/>
+        </w:rPr>
+        <w:t xml:space="preserve"> </w:t>
+      </w:r>
+      <w:r>
+        <w:rPr>
+          <w:lang w:val="en-US"/>
+        </w:rPr>
+        <w:t xml:space="preserve">parameters: </w:t>
+      </w:r>
+      <w:r>
+        <w:rPr>
+          <w:b/>
+          <w:lang w:val="en-US"/>
+        </w:rPr>
+        <w:t>conservative</w:t>
+      </w:r>
+      <w:r>
+        <w:rPr>
+          <w:lang w:val="en-US"/>
+        </w:rPr>
+        <w:t xml:space="preserve"> and </w:t>
+      </w:r>
+      <w:r>
+        <w:rPr>
+          <w:b/>
+          <w:lang w:val="en-US"/>
+        </w:rPr>
+        <w:t>eager</w:t>
+      </w:r>
+      <w:r>
+        <w:rPr>
+          <w:lang w:val="en-US"/>
+        </w:rPr>
+        <w:t>. A conservative route parameter will match one segment, and an eager one will</w:t>
+      </w:r>
+      <w:r>
+        <w:rPr>
+          <w:lang w:val="en-US"/>
+        </w:rPr>
+        <w:t xml:space="preserve"> </w:t>
+      </w:r>
+      <w:r>
+        <w:rPr>
+          <w:lang w:val="en-US"/>
+        </w:rPr>
+        <w:t>match as many segments as possible.</w:t>
+      </w:r>
+    </w:p>
+    <w:p>
+      <w:pPr>
+        <w:pStyle w:val="Heading3"/>
+      </w:pPr>
+      <w:bookmarkStart w:id="40" w:name="_Toc436837419"/>
+      <w:r>
+        <w:t xml:space="preserve">Managing </w:t>
+      </w:r>
+      <w:r>
+        <w:t>Injection</w:t>
+      </w:r>
+      <w:bookmarkEnd w:id="40"/>
+    </w:p>
+    <w:p>
+      <w:pPr>
+        <w:ind w:firstLine="708"/>
+        <w:rPr>
+          <w:lang w:val="en-US"/>
+        </w:rPr>
+      </w:pPr>
+      <w:r>
+        <w:rPr>
+          <w:lang w:val="en-US"/>
+        </w:rPr>
+        <w:t xml:space="preserve">The </w:t>
+      </w:r>
+      <w:r>
+        <w:rPr>
+          <w:b/>
+          <w:lang w:val="en-US"/>
+        </w:rPr>
+        <w:t>$injector</w:t>
+      </w:r>
+      <w:r>
+        <w:rPr>
+          <w:lang w:val="en-US"/>
+        </w:rPr>
+        <w:t xml:space="preserve"> service is responsible for determining the dependencies that a function declares and resolving those</w:t>
+      </w:r>
+      <w:r>
+        <w:rPr>
+          <w:lang w:val="en-US"/>
+        </w:rPr>
+        <w:t xml:space="preserve"> dependencies. </w:t>
+      </w:r>
+      <w:r>
+        <w:rPr>
+          <w:lang w:val="en-US"/>
+        </w:rPr>
+        <w:t>I can obtain the service objects that I need through the $</w:t>
+      </w:r>
+      <w:proofErr w:type="spellStart"/>
+      <w:r>
+        <w:rPr>
+          <w:lang w:val="en-US"/>
+        </w:rPr>
+        <w:t>injector.get</w:t>
+      </w:r>
+      <w:proofErr w:type="spellEnd"/>
+      <w:r>
+        <w:rPr>
+          <w:lang w:val="en-US"/>
+        </w:rPr>
+        <w:t xml:space="preserve"> method, which takes the name of a service</w:t>
+      </w:r>
+      <w:r>
+        <w:rPr>
+          <w:lang w:val="en-US"/>
+        </w:rPr>
+        <w:t xml:space="preserve"> </w:t>
+      </w:r>
+      <w:r>
+        <w:rPr>
+          <w:lang w:val="en-US"/>
+        </w:rPr>
+        <w:t>and returns the service object.</w:t>
+      </w:r>
+    </w:p>
+    <w:p>
+      <w:pPr>
+        <w:ind w:firstLine="708"/>
+        <w:rPr>
+          <w:lang w:val="en-US"/>
+        </w:rPr>
+      </w:pPr>
+      <w:r>
+        <w:rPr>
+          <w:lang w:val="en-US"/>
+        </w:rPr>
+        <w:t>The arguments to the invoke method are the function that will invoked, the value for this, and an object whose</w:t>
+      </w:r>
+      <w:r>
+        <w:rPr>
+          <w:lang w:val="en-US"/>
+        </w:rPr>
+        <w:t xml:space="preserve"> </w:t>
+      </w:r>
+      <w:r>
+        <w:rPr>
+          <w:lang w:val="en-US"/>
+        </w:rPr>
+        <w:t>properties correspond to the function arguments that are not service dependencies.</w:t>
+      </w:r>
+    </w:p>
+    <w:p>
+      <w:pPr>
+        <w:pStyle w:val="Heading3"/>
+      </w:pPr>
+      <w:bookmarkStart w:id="41" w:name="_Toc436837420"/>
+      <w:r>
         <w:lastRenderedPageBreak/>
-        <w:t>method matches one of the</w:t>
+        <w:t>Understanding AngularJS $</w:t>
+      </w:r>
+      <w:proofErr w:type="spellStart"/>
+      <w:r>
+        <w:t>rootScope</w:t>
+      </w:r>
+      <w:proofErr w:type="spellEnd"/>
+      <w:r>
+        <w:t xml:space="preserve"> and $scope</w:t>
+      </w:r>
+      <w:bookmarkEnd w:id="41"/>
+    </w:p>
+    <w:p>
+      <w:pPr>
+        <w:jc w:val="center"/>
+        <w:rPr>
+          <w:lang w:val="en-US"/>
+        </w:rPr>
+      </w:pPr>
+      <w:r>
+        <w:rPr>
+          <w:noProof/>
+          <w:lang w:val="en-US"/>
+        </w:rPr>
+        <w:drawing>
+          <wp:inline distT="0" distB="0" distL="0" distR="0" wp14:anchorId="3D951B2B" wp14:editId="45F5AEB6">
+            <wp:extent cx="2994211" cy="1458387"/>
+            <wp:effectExtent l="0" t="0" r="0" b="8890"/>
+            <wp:docPr id="3" name="Picture 3"/>
+            <wp:cNvGraphicFramePr>
+              <a:graphicFrameLocks xmlns:a="http://schemas.openxmlformats.org/drawingml/2006/main" noChangeAspect="1"/>
+            </wp:cNvGraphicFramePr>
+            <a:graphic xmlns:a="http://schemas.openxmlformats.org/drawingml/2006/main">
+              <a:graphicData uri="http://schemas.openxmlformats.org/drawingml/2006/picture">
+                <pic:pic xmlns:pic="http://schemas.openxmlformats.org/drawingml/2006/picture">
+                  <pic:nvPicPr>
+                    <pic:cNvPr id="3" name="rootscope-scope.png"/>
+                    <pic:cNvPicPr/>
+                  </pic:nvPicPr>
+                  <pic:blipFill>
+                    <a:blip r:embed="rId22">
+                      <a:extLst>
+                        <a:ext uri="{28A0092B-C50C-407E-A947-70E740481C1C}">
+                          <a14:useLocalDpi xmlns:a14="http://schemas.microsoft.com/office/drawing/2010/main" val="0"/>
+                        </a:ext>
+                      </a:extLst>
+                    </a:blip>
+                    <a:stretch>
+                      <a:fillRect/>
+                    </a:stretch>
+                  </pic:blipFill>
+                  <pic:spPr>
+                    <a:xfrm>
+                      <a:off x="0" y="0"/>
+                      <a:ext cx="3030642" cy="1476131"/>
+                    </a:xfrm>
+                    <a:prstGeom prst="rect">
+                      <a:avLst/>
+                    </a:prstGeom>
+                  </pic:spPr>
+                </pic:pic>
+              </a:graphicData>
+            </a:graphic>
+          </wp:inline>
+        </w:drawing>
+      </w:r>
+    </w:p>
+    <w:p>
+      <w:pPr>
+        <w:ind w:firstLine="708"/>
+        <w:rPr>
+          <w:lang w:val="en-US"/>
+        </w:rPr>
+      </w:pPr>
+      <w:r>
+        <w:rPr>
+          <w:lang w:val="en-US"/>
+        </w:rPr>
+        <w:t>A</w:t>
+      </w:r>
+      <w:r>
+        <w:rPr>
+          <w:b/>
+          <w:lang w:val="en-US"/>
+        </w:rPr>
+        <w:t xml:space="preserve"> $scope</w:t>
+      </w:r>
+      <w:r>
+        <w:rPr>
+          <w:lang w:val="en-US"/>
+        </w:rPr>
+        <w:t xml:space="preserve"> is a JavaScript object which is used for communication between controller and view. Basically, $scope binds a view (DOM element) to the </w:t>
+      </w:r>
+      <w:proofErr w:type="spellStart"/>
+      <w:r>
+        <w:rPr>
+          <w:lang w:val="en-US"/>
+        </w:rPr>
+        <w:t>viewmodel</w:t>
+      </w:r>
+      <w:proofErr w:type="spellEnd"/>
+      <w:r>
+        <w:rPr>
+          <w:lang w:val="en-US"/>
+        </w:rPr>
+        <w:t xml:space="preserve"> and functions defined in a controller.</w:t>
+      </w:r>
+      <w:r>
+        <w:rPr>
+          <w:lang w:val="en-US"/>
+        </w:rPr>
+        <w:tab/>
+      </w:r>
+    </w:p>
+    <w:p>
+      <w:pPr>
+        <w:ind w:firstLine="708"/>
+        <w:rPr>
+          <w:lang w:val="en-US"/>
+        </w:rPr>
+      </w:pPr>
+      <w:r>
+        <w:rPr>
+          <w:lang w:val="en-US"/>
+        </w:rPr>
+        <w:t xml:space="preserve">The </w:t>
+      </w:r>
+      <w:r>
+        <w:rPr>
+          <w:b/>
+          <w:lang w:val="en-US"/>
+        </w:rPr>
+        <w:t>$</w:t>
+      </w:r>
+      <w:proofErr w:type="spellStart"/>
+      <w:r>
+        <w:rPr>
+          <w:b/>
+          <w:lang w:val="en-US"/>
+        </w:rPr>
+        <w:t>rootScope</w:t>
+      </w:r>
+      <w:proofErr w:type="spellEnd"/>
+      <w:r>
+        <w:rPr>
+          <w:lang w:val="en-US"/>
+        </w:rPr>
+        <w:t xml:space="preserve"> is the top-most scope. An app can have </w:t>
+      </w:r>
+      <w:r>
+        <w:rPr>
+          <w:b/>
+          <w:lang w:val="en-US"/>
+        </w:rPr>
+        <w:t>only one</w:t>
+      </w:r>
+      <w:r>
+        <w:rPr>
+          <w:lang w:val="en-US"/>
+        </w:rPr>
+        <w:t xml:space="preserve"> $</w:t>
+      </w:r>
+      <w:proofErr w:type="spellStart"/>
+      <w:r>
+        <w:rPr>
+          <w:lang w:val="en-US"/>
+        </w:rPr>
+        <w:t>rootScope</w:t>
+      </w:r>
+      <w:proofErr w:type="spellEnd"/>
+      <w:r>
+        <w:rPr>
+          <w:lang w:val="en-US"/>
+        </w:rPr>
+        <w:t xml:space="preserve"> which will be shared among all the components of an app. Hence it acts like a global variable. All other $scopes are children of the $</w:t>
+      </w:r>
+      <w:proofErr w:type="spellStart"/>
+      <w:r>
+        <w:rPr>
+          <w:lang w:val="en-US"/>
+        </w:rPr>
+        <w:t>rootScope</w:t>
+      </w:r>
+      <w:proofErr w:type="spellEnd"/>
+      <w:r>
+        <w:rPr>
+          <w:lang w:val="en-US"/>
+        </w:rPr>
+        <w:t>.</w:t>
       </w:r>
       <w:r>
         <w:rPr>
@@ -12502,271 +13901,17 @@
         </w:rPr>
         <w:t xml:space="preserve"> </w:t>
       </w:r>
-      <w:r>
-        <w:rPr>
-          <w:lang w:val="en-US"/>
-        </w:rPr>
-        <w:t>mappings, the corresponding view file will be loaded and displayed. The mappings are defined using the provider for</w:t>
-      </w:r>
-      <w:r>
-        <w:rPr>
-          <w:lang w:val="en-US"/>
-        </w:rPr>
-        <w:t xml:space="preserve"> </w:t>
-      </w:r>
-      <w:r>
-        <w:rPr>
-          <w:lang w:val="en-US"/>
-        </w:rPr>
-        <w:t xml:space="preserve">the $route service, </w:t>
-      </w:r>
-      <w:r>
-        <w:rPr>
-          <w:b/>
-          <w:lang w:val="en-US"/>
-        </w:rPr>
-        <w:t>$</w:t>
-      </w:r>
-      <w:proofErr w:type="spellStart"/>
-      <w:r>
-        <w:rPr>
-          <w:b/>
-          <w:lang w:val="en-US"/>
-        </w:rPr>
-        <w:t>routeProvider</w:t>
-      </w:r>
-      <w:proofErr w:type="spellEnd"/>
-      <w:r>
-        <w:rPr>
-          <w:lang w:val="en-US"/>
-        </w:rPr>
-        <w:t>.</w:t>
-      </w:r>
-    </w:p>
-    <w:p>
-      <w:pPr>
-        <w:ind w:firstLine="708"/>
-        <w:rPr>
-          <w:lang w:val="en-US"/>
-        </w:rPr>
-      </w:pPr>
-      <w:r>
-        <w:rPr>
-          <w:lang w:val="en-US"/>
-        </w:rPr>
-        <w:t>R</w:t>
-      </w:r>
-      <w:r>
-        <w:rPr>
-          <w:lang w:val="en-US"/>
-        </w:rPr>
-        <w:t>outing works when the application changes the URL, but it doesn’t work if the user changes it; the</w:t>
-      </w:r>
-      <w:r>
-        <w:rPr>
-          <w:lang w:val="en-US"/>
-        </w:rPr>
-        <w:t xml:space="preserve"> </w:t>
-      </w:r>
-      <w:r>
-        <w:rPr>
-          <w:lang w:val="en-US"/>
-        </w:rPr>
-        <w:t>browser takes any URL that the user enters as being a literal request for a file and tries to request the corresponding</w:t>
-      </w:r>
-      <w:r>
-        <w:rPr>
-          <w:lang w:val="en-US"/>
-        </w:rPr>
-        <w:t xml:space="preserve"> </w:t>
-      </w:r>
-      <w:r>
-        <w:rPr>
-          <w:lang w:val="en-US"/>
-        </w:rPr>
-        <w:t>content from the server.</w:t>
-      </w:r>
-    </w:p>
-    <w:p>
-      <w:pPr>
-        <w:ind w:firstLine="708"/>
-        <w:rPr>
-          <w:lang w:val="en-US"/>
-        </w:rPr>
-      </w:pPr>
-      <w:r>
-        <w:rPr>
-          <w:lang w:val="en-US"/>
-        </w:rPr>
-        <w:t>There are two kinds of route</w:t>
-      </w:r>
-      <w:r>
-        <w:rPr>
-          <w:lang w:val="en-US"/>
-        </w:rPr>
-        <w:t xml:space="preserve"> </w:t>
-      </w:r>
-      <w:r>
-        <w:rPr>
-          <w:lang w:val="en-US"/>
-        </w:rPr>
-        <w:t xml:space="preserve">parameters: </w:t>
-      </w:r>
-      <w:r>
-        <w:rPr>
-          <w:b/>
-          <w:lang w:val="en-US"/>
-        </w:rPr>
-        <w:t>conservative</w:t>
-      </w:r>
-      <w:r>
-        <w:rPr>
-          <w:lang w:val="en-US"/>
-        </w:rPr>
-        <w:t xml:space="preserve"> and </w:t>
-      </w:r>
-      <w:r>
-        <w:rPr>
-          <w:b/>
-          <w:lang w:val="en-US"/>
-        </w:rPr>
-        <w:t>eager</w:t>
-      </w:r>
-      <w:r>
-        <w:rPr>
-          <w:lang w:val="en-US"/>
-        </w:rPr>
-        <w:t>. A conservative route parameter will match one segment, and an eager one will</w:t>
-      </w:r>
-      <w:r>
-        <w:rPr>
-          <w:lang w:val="en-US"/>
-        </w:rPr>
-        <w:t xml:space="preserve"> </w:t>
-      </w:r>
-      <w:r>
-        <w:rPr>
-          <w:lang w:val="en-US"/>
-        </w:rPr>
-        <w:t>match as many segments as possible.</w:t>
-      </w:r>
-    </w:p>
-    <w:p>
-      <w:pPr>
-        <w:pStyle w:val="Heading3"/>
-      </w:pPr>
-      <w:bookmarkStart w:id="40" w:name="_Toc436384705"/>
-      <w:r>
-        <w:t xml:space="preserve">Managing </w:t>
-      </w:r>
-      <w:r>
-        <w:t>Injection</w:t>
-      </w:r>
-      <w:bookmarkEnd w:id="40"/>
-    </w:p>
-    <w:p>
-      <w:pPr>
-        <w:ind w:firstLine="708"/>
-        <w:rPr>
-          <w:lang w:val="en-US"/>
-        </w:rPr>
-      </w:pPr>
-      <w:r>
-        <w:rPr>
-          <w:lang w:val="en-US"/>
-        </w:rPr>
-        <w:t xml:space="preserve">The </w:t>
-      </w:r>
-      <w:r>
-        <w:rPr>
-          <w:b/>
-          <w:lang w:val="en-US"/>
-        </w:rPr>
-        <w:t>$injector</w:t>
-      </w:r>
-      <w:r>
-        <w:rPr>
-          <w:lang w:val="en-US"/>
-        </w:rPr>
-        <w:t xml:space="preserve"> service is responsible for determining the dependencies that a function declares and resolving those</w:t>
-      </w:r>
-      <w:r>
-        <w:rPr>
-          <w:lang w:val="en-US"/>
-        </w:rPr>
-        <w:t xml:space="preserve"> dependencies. </w:t>
-      </w:r>
-      <w:r>
-        <w:rPr>
-          <w:lang w:val="en-US"/>
-        </w:rPr>
-        <w:t>I can obtain the service objects that I need through the $</w:t>
-      </w:r>
-      <w:proofErr w:type="spellStart"/>
-      <w:r>
-        <w:rPr>
-          <w:lang w:val="en-US"/>
-        </w:rPr>
-        <w:t>injector.get</w:t>
-      </w:r>
-      <w:proofErr w:type="spellEnd"/>
-      <w:r>
-        <w:rPr>
-          <w:lang w:val="en-US"/>
-        </w:rPr>
-        <w:t xml:space="preserve"> method, which takes the name of a service</w:t>
-      </w:r>
-      <w:r>
-        <w:rPr>
-          <w:lang w:val="en-US"/>
-        </w:rPr>
-        <w:t xml:space="preserve"> </w:t>
-      </w:r>
-      <w:r>
-        <w:rPr>
-          <w:lang w:val="en-US"/>
-        </w:rPr>
-        <w:t>and returns the service object.</w:t>
-      </w:r>
-    </w:p>
-    <w:p>
-      <w:pPr>
-        <w:ind w:firstLine="708"/>
-        <w:rPr>
-          <w:lang w:val="en-US"/>
-        </w:rPr>
-      </w:pPr>
-      <w:r>
-        <w:rPr>
-          <w:lang w:val="en-US"/>
-        </w:rPr>
-        <w:t>The arguments to the invoke method are the function that will invoked, the value for this, and an object whose</w:t>
-      </w:r>
-      <w:r>
-        <w:rPr>
-          <w:lang w:val="en-US"/>
-        </w:rPr>
-        <w:t xml:space="preserve"> </w:t>
-      </w:r>
-      <w:r>
-        <w:rPr>
-          <w:lang w:val="en-US"/>
-        </w:rPr>
-        <w:t>properties correspond to the function arguments that are not service dependencies.</w:t>
-      </w:r>
-    </w:p>
-    <w:p>
-      <w:pPr>
-        <w:rPr>
-          <w:lang w:val="en-US"/>
-        </w:rPr>
-      </w:pPr>
-      <w:r>
-        <w:rPr>
-          <w:lang w:val="en-US"/>
-        </w:rPr>
-        <w:tab/>
-      </w:r>
+      <w:hyperlink r:id="rId23" w:history="1">
+        <w:proofErr w:type="gramStart"/>
+        <w:r>
+          <w:rPr>
+            <w:rStyle w:val="Hyperlink"/>
+            <w:lang w:val="en-US"/>
+          </w:rPr>
+          <w:t>example</w:t>
+        </w:r>
+        <w:proofErr w:type="gramEnd"/>
+      </w:hyperlink>
     </w:p>
     <w:p>
       <w:pPr>
@@ -12797,65 +13942,21 @@
         <w:br w:type="page"/>
       </w:r>
     </w:p>
-    <w:p>
-      <w:pPr>
-        <w:ind w:firstLine="360"/>
-        <w:rPr>
-          <w:lang w:val="en-US"/>
-        </w:rPr>
-      </w:pPr>
-    </w:p>
-    <w:p>
-      <w:pPr>
-        <w:rPr>
-          <w:lang w:val="en-US"/>
-        </w:rPr>
-      </w:pPr>
-    </w:p>
-    <w:p>
-      <w:pPr>
-        <w:ind w:firstLine="360"/>
-        <w:rPr>
-          <w:b/>
-          <w:bCs/>
-        </w:rPr>
-      </w:pPr>
-    </w:p>
-    <w:p>
-      <w:pPr>
-        <w:ind w:firstLine="360"/>
-        <w:rPr>
-          <w:b/>
-          <w:bCs/>
-        </w:rPr>
-      </w:pPr>
-    </w:p>
-    <w:p>
-      <w:pPr>
-        <w:ind w:firstLine="360"/>
-        <w:rPr>
-          <w:b/>
-          <w:bCs/>
-        </w:rPr>
-      </w:pPr>
-    </w:p>
-    <w:bookmarkStart w:id="41" w:name="_Toc436384706" w:displacedByCustomXml="next"/>
+    <w:bookmarkStart w:id="42" w:name="_Toc436837421" w:displacedByCustomXml="next"/>
     <w:sdt>
       <w:sdtPr>
+        <w:rPr>
+          <w:b w:val="0"/>
+          <w:bCs w:val="0"/>
+          <w:szCs w:val="20"/>
+          <w:lang w:val="de-DE"/>
+        </w:rPr>
         <w:id w:val="10816884"/>
         <w:docPartObj>
           <w:docPartGallery w:val="Bibliographies"/>
           <w:docPartUnique/>
         </w:docPartObj>
       </w:sdtPr>
-      <w:sdtEndPr>
-        <w:rPr>
-          <w:b w:val="0"/>
-          <w:bCs w:val="0"/>
-          <w:szCs w:val="20"/>
-          <w:lang w:val="de-DE"/>
-        </w:rPr>
-      </w:sdtEndPr>
       <w:sdtContent>
         <w:p>
           <w:pPr>
@@ -12870,14 +13971,13 @@
             </w:rPr>
             <w:t>Bibliography</w:t>
           </w:r>
-          <w:bookmarkEnd w:id="41"/>
+          <w:bookmarkEnd w:id="42"/>
         </w:p>
         <w:sdt>
           <w:sdtPr>
             <w:id w:val="111145805"/>
             <w:bibliography/>
           </w:sdtPr>
-          <w:sdtEndPr/>
           <w:sdtContent>
             <w:p>
               <w:pPr>
@@ -13102,8 +14202,8 @@
       </w:pPr>
     </w:p>
     <w:sectPr>
-      <w:headerReference w:type="default" r:id="rId14"/>
-      <w:footerReference w:type="default" r:id="rId15"/>
+      <w:headerReference w:type="default" r:id="rId24"/>
+      <w:footerReference w:type="default" r:id="rId25"/>
       <w:pgSz w:w="11906" w:h="16838" w:code="9"/>
       <w:pgMar w:top="1134" w:right="1134" w:bottom="1134" w:left="1418" w:header="595" w:footer="289" w:gutter="0"/>
       <w:cols w:space="720"/>
@@ -13245,7 +14345,7 @@
         <w:szCs w:val="14"/>
         <w:lang w:val="en-US"/>
       </w:rPr>
-      <w:t>24</w:t>
+      <w:t>4</w:t>
     </w:r>
     <w:r>
       <w:rPr>
@@ -13303,7 +14403,7 @@
         <w:szCs w:val="14"/>
         <w:lang w:val="en-US"/>
       </w:rPr>
-      <w:t>25</w:t>
+      <w:t>27</w:t>
     </w:r>
     <w:r>
       <w:rPr>
@@ -15417,6 +16517,155 @@
     </w:lvl>
   </w:abstractNum>
   <w:abstractNum w:abstractNumId="14" w15:restartNumberingAfterBreak="0">
+    <w:nsid w:val="45DF2EA7"/>
+    <w:multiLevelType w:val="multilevel"/>
+    <w:tmpl w:val="0F323E20"/>
+    <w:lvl w:ilvl="0">
+      <w:start w:val="1"/>
+      <w:numFmt w:val="bullet"/>
+      <w:lvlText w:val=""/>
+      <w:lvlJc w:val="left"/>
+      <w:pPr>
+        <w:tabs>
+          <w:tab w:val="num" w:pos="720"/>
+        </w:tabs>
+        <w:ind w:left="720" w:hanging="360"/>
+      </w:pPr>
+      <w:rPr>
+        <w:rFonts w:ascii="Symbol" w:hAnsi="Symbol" w:hint="default"/>
+        <w:sz w:val="20"/>
+      </w:rPr>
+    </w:lvl>
+    <w:lvl w:ilvl="1" w:tentative="1">
+      <w:start w:val="1"/>
+      <w:numFmt w:val="bullet"/>
+      <w:lvlText w:val="o"/>
+      <w:lvlJc w:val="left"/>
+      <w:pPr>
+        <w:tabs>
+          <w:tab w:val="num" w:pos="1440"/>
+        </w:tabs>
+        <w:ind w:left="1440" w:hanging="360"/>
+      </w:pPr>
+      <w:rPr>
+        <w:rFonts w:ascii="Courier New" w:hAnsi="Courier New" w:hint="default"/>
+        <w:sz w:val="20"/>
+      </w:rPr>
+    </w:lvl>
+    <w:lvl w:ilvl="2" w:tentative="1">
+      <w:start w:val="1"/>
+      <w:numFmt w:val="bullet"/>
+      <w:lvlText w:val=""/>
+      <w:lvlJc w:val="left"/>
+      <w:pPr>
+        <w:tabs>
+          <w:tab w:val="num" w:pos="2160"/>
+        </w:tabs>
+        <w:ind w:left="2160" w:hanging="360"/>
+      </w:pPr>
+      <w:rPr>
+        <w:rFonts w:ascii="Wingdings" w:hAnsi="Wingdings" w:hint="default"/>
+        <w:sz w:val="20"/>
+      </w:rPr>
+    </w:lvl>
+    <w:lvl w:ilvl="3" w:tentative="1">
+      <w:start w:val="1"/>
+      <w:numFmt w:val="bullet"/>
+      <w:lvlText w:val=""/>
+      <w:lvlJc w:val="left"/>
+      <w:pPr>
+        <w:tabs>
+          <w:tab w:val="num" w:pos="2880"/>
+        </w:tabs>
+        <w:ind w:left="2880" w:hanging="360"/>
+      </w:pPr>
+      <w:rPr>
+        <w:rFonts w:ascii="Wingdings" w:hAnsi="Wingdings" w:hint="default"/>
+        <w:sz w:val="20"/>
+      </w:rPr>
+    </w:lvl>
+    <w:lvl w:ilvl="4" w:tentative="1">
+      <w:start w:val="1"/>
+      <w:numFmt w:val="bullet"/>
+      <w:lvlText w:val=""/>
+      <w:lvlJc w:val="left"/>
+      <w:pPr>
+        <w:tabs>
+          <w:tab w:val="num" w:pos="3600"/>
+        </w:tabs>
+        <w:ind w:left="3600" w:hanging="360"/>
+      </w:pPr>
+      <w:rPr>
+        <w:rFonts w:ascii="Wingdings" w:hAnsi="Wingdings" w:hint="default"/>
+        <w:sz w:val="20"/>
+      </w:rPr>
+    </w:lvl>
+    <w:lvl w:ilvl="5" w:tentative="1">
+      <w:start w:val="1"/>
+      <w:numFmt w:val="bullet"/>
+      <w:lvlText w:val=""/>
+      <w:lvlJc w:val="left"/>
+      <w:pPr>
+        <w:tabs>
+          <w:tab w:val="num" w:pos="4320"/>
+        </w:tabs>
+        <w:ind w:left="4320" w:hanging="360"/>
+      </w:pPr>
+      <w:rPr>
+        <w:rFonts w:ascii="Wingdings" w:hAnsi="Wingdings" w:hint="default"/>
+        <w:sz w:val="20"/>
+      </w:rPr>
+    </w:lvl>
+    <w:lvl w:ilvl="6" w:tentative="1">
+      <w:start w:val="1"/>
+      <w:numFmt w:val="bullet"/>
+      <w:lvlText w:val=""/>
+      <w:lvlJc w:val="left"/>
+      <w:pPr>
+        <w:tabs>
+          <w:tab w:val="num" w:pos="5040"/>
+        </w:tabs>
+        <w:ind w:left="5040" w:hanging="360"/>
+      </w:pPr>
+      <w:rPr>
+        <w:rFonts w:ascii="Wingdings" w:hAnsi="Wingdings" w:hint="default"/>
+        <w:sz w:val="20"/>
+      </w:rPr>
+    </w:lvl>
+    <w:lvl w:ilvl="7" w:tentative="1">
+      <w:start w:val="1"/>
+      <w:numFmt w:val="bullet"/>
+      <w:lvlText w:val=""/>
+      <w:lvlJc w:val="left"/>
+      <w:pPr>
+        <w:tabs>
+          <w:tab w:val="num" w:pos="5760"/>
+        </w:tabs>
+        <w:ind w:left="5760" w:hanging="360"/>
+      </w:pPr>
+      <w:rPr>
+        <w:rFonts w:ascii="Wingdings" w:hAnsi="Wingdings" w:hint="default"/>
+        <w:sz w:val="20"/>
+      </w:rPr>
+    </w:lvl>
+    <w:lvl w:ilvl="8" w:tentative="1">
+      <w:start w:val="1"/>
+      <w:numFmt w:val="bullet"/>
+      <w:lvlText w:val=""/>
+      <w:lvlJc w:val="left"/>
+      <w:pPr>
+        <w:tabs>
+          <w:tab w:val="num" w:pos="6480"/>
+        </w:tabs>
+        <w:ind w:left="6480" w:hanging="360"/>
+      </w:pPr>
+      <w:rPr>
+        <w:rFonts w:ascii="Wingdings" w:hAnsi="Wingdings" w:hint="default"/>
+        <w:sz w:val="20"/>
+      </w:rPr>
+    </w:lvl>
+  </w:abstractNum>
+  <w:abstractNum w:abstractNumId="15" w15:restartNumberingAfterBreak="0">
     <w:nsid w:val="554575E9"/>
     <w:multiLevelType w:val="hybridMultilevel"/>
     <w:tmpl w:val="1B5E3348"/>
@@ -15529,7 +16778,156 @@
       </w:rPr>
     </w:lvl>
   </w:abstractNum>
-  <w:abstractNum w:abstractNumId="15" w15:restartNumberingAfterBreak="0">
+  <w:abstractNum w:abstractNumId="16" w15:restartNumberingAfterBreak="0">
+    <w:nsid w:val="59B94F12"/>
+    <w:multiLevelType w:val="multilevel"/>
+    <w:tmpl w:val="5B146756"/>
+    <w:lvl w:ilvl="0">
+      <w:start w:val="1"/>
+      <w:numFmt w:val="bullet"/>
+      <w:lvlText w:val=""/>
+      <w:lvlJc w:val="left"/>
+      <w:pPr>
+        <w:tabs>
+          <w:tab w:val="num" w:pos="720"/>
+        </w:tabs>
+        <w:ind w:left="720" w:hanging="360"/>
+      </w:pPr>
+      <w:rPr>
+        <w:rFonts w:ascii="Symbol" w:hAnsi="Symbol" w:hint="default"/>
+        <w:sz w:val="20"/>
+      </w:rPr>
+    </w:lvl>
+    <w:lvl w:ilvl="1" w:tentative="1">
+      <w:start w:val="1"/>
+      <w:numFmt w:val="bullet"/>
+      <w:lvlText w:val="o"/>
+      <w:lvlJc w:val="left"/>
+      <w:pPr>
+        <w:tabs>
+          <w:tab w:val="num" w:pos="1440"/>
+        </w:tabs>
+        <w:ind w:left="1440" w:hanging="360"/>
+      </w:pPr>
+      <w:rPr>
+        <w:rFonts w:ascii="Courier New" w:hAnsi="Courier New" w:hint="default"/>
+        <w:sz w:val="20"/>
+      </w:rPr>
+    </w:lvl>
+    <w:lvl w:ilvl="2" w:tentative="1">
+      <w:start w:val="1"/>
+      <w:numFmt w:val="bullet"/>
+      <w:lvlText w:val=""/>
+      <w:lvlJc w:val="left"/>
+      <w:pPr>
+        <w:tabs>
+          <w:tab w:val="num" w:pos="2160"/>
+        </w:tabs>
+        <w:ind w:left="2160" w:hanging="360"/>
+      </w:pPr>
+      <w:rPr>
+        <w:rFonts w:ascii="Wingdings" w:hAnsi="Wingdings" w:hint="default"/>
+        <w:sz w:val="20"/>
+      </w:rPr>
+    </w:lvl>
+    <w:lvl w:ilvl="3" w:tentative="1">
+      <w:start w:val="1"/>
+      <w:numFmt w:val="bullet"/>
+      <w:lvlText w:val=""/>
+      <w:lvlJc w:val="left"/>
+      <w:pPr>
+        <w:tabs>
+          <w:tab w:val="num" w:pos="2880"/>
+        </w:tabs>
+        <w:ind w:left="2880" w:hanging="360"/>
+      </w:pPr>
+      <w:rPr>
+        <w:rFonts w:ascii="Wingdings" w:hAnsi="Wingdings" w:hint="default"/>
+        <w:sz w:val="20"/>
+      </w:rPr>
+    </w:lvl>
+    <w:lvl w:ilvl="4" w:tentative="1">
+      <w:start w:val="1"/>
+      <w:numFmt w:val="bullet"/>
+      <w:lvlText w:val=""/>
+      <w:lvlJc w:val="left"/>
+      <w:pPr>
+        <w:tabs>
+          <w:tab w:val="num" w:pos="3600"/>
+        </w:tabs>
+        <w:ind w:left="3600" w:hanging="360"/>
+      </w:pPr>
+      <w:rPr>
+        <w:rFonts w:ascii="Wingdings" w:hAnsi="Wingdings" w:hint="default"/>
+        <w:sz w:val="20"/>
+      </w:rPr>
+    </w:lvl>
+    <w:lvl w:ilvl="5" w:tentative="1">
+      <w:start w:val="1"/>
+      <w:numFmt w:val="bullet"/>
+      <w:lvlText w:val=""/>
+      <w:lvlJc w:val="left"/>
+      <w:pPr>
+        <w:tabs>
+          <w:tab w:val="num" w:pos="4320"/>
+        </w:tabs>
+        <w:ind w:left="4320" w:hanging="360"/>
+      </w:pPr>
+      <w:rPr>
+        <w:rFonts w:ascii="Wingdings" w:hAnsi="Wingdings" w:hint="default"/>
+        <w:sz w:val="20"/>
+      </w:rPr>
+    </w:lvl>
+    <w:lvl w:ilvl="6" w:tentative="1">
+      <w:start w:val="1"/>
+      <w:numFmt w:val="bullet"/>
+      <w:lvlText w:val=""/>
+      <w:lvlJc w:val="left"/>
+      <w:pPr>
+        <w:tabs>
+          <w:tab w:val="num" w:pos="5040"/>
+        </w:tabs>
+        <w:ind w:left="5040" w:hanging="360"/>
+      </w:pPr>
+      <w:rPr>
+        <w:rFonts w:ascii="Wingdings" w:hAnsi="Wingdings" w:hint="default"/>
+        <w:sz w:val="20"/>
+      </w:rPr>
+    </w:lvl>
+    <w:lvl w:ilvl="7" w:tentative="1">
+      <w:start w:val="1"/>
+      <w:numFmt w:val="bullet"/>
+      <w:lvlText w:val=""/>
+      <w:lvlJc w:val="left"/>
+      <w:pPr>
+        <w:tabs>
+          <w:tab w:val="num" w:pos="5760"/>
+        </w:tabs>
+        <w:ind w:left="5760" w:hanging="360"/>
+      </w:pPr>
+      <w:rPr>
+        <w:rFonts w:ascii="Wingdings" w:hAnsi="Wingdings" w:hint="default"/>
+        <w:sz w:val="20"/>
+      </w:rPr>
+    </w:lvl>
+    <w:lvl w:ilvl="8" w:tentative="1">
+      <w:start w:val="1"/>
+      <w:numFmt w:val="bullet"/>
+      <w:lvlText w:val=""/>
+      <w:lvlJc w:val="left"/>
+      <w:pPr>
+        <w:tabs>
+          <w:tab w:val="num" w:pos="6480"/>
+        </w:tabs>
+        <w:ind w:left="6480" w:hanging="360"/>
+      </w:pPr>
+      <w:rPr>
+        <w:rFonts w:ascii="Wingdings" w:hAnsi="Wingdings" w:hint="default"/>
+        <w:sz w:val="20"/>
+      </w:rPr>
+    </w:lvl>
+  </w:abstractNum>
+  <w:abstractNum w:abstractNumId="17" w15:restartNumberingAfterBreak="0">
     <w:nsid w:val="5AE83E47"/>
     <w:multiLevelType w:val="multilevel"/>
     <w:tmpl w:val="E610B86C"/>
@@ -15678,7 +17076,7 @@
       </w:rPr>
     </w:lvl>
   </w:abstractNum>
-  <w:abstractNum w:abstractNumId="16" w15:restartNumberingAfterBreak="0">
+  <w:abstractNum w:abstractNumId="18" w15:restartNumberingAfterBreak="0">
     <w:nsid w:val="63B970BE"/>
     <w:multiLevelType w:val="hybridMultilevel"/>
     <w:tmpl w:val="9E0232D4"/>
@@ -15791,7 +17189,7 @@
       </w:rPr>
     </w:lvl>
   </w:abstractNum>
-  <w:abstractNum w:abstractNumId="17" w15:restartNumberingAfterBreak="0">
+  <w:abstractNum w:abstractNumId="19" w15:restartNumberingAfterBreak="0">
     <w:nsid w:val="65C51298"/>
     <w:multiLevelType w:val="hybridMultilevel"/>
     <w:tmpl w:val="826CC8C2"/>
@@ -15904,7 +17302,7 @@
       </w:rPr>
     </w:lvl>
   </w:abstractNum>
-  <w:abstractNum w:abstractNumId="18" w15:restartNumberingAfterBreak="0">
+  <w:abstractNum w:abstractNumId="20" w15:restartNumberingAfterBreak="0">
     <w:nsid w:val="66593543"/>
     <w:multiLevelType w:val="hybridMultilevel"/>
     <w:tmpl w:val="309AD40A"/>
@@ -16017,7 +17415,7 @@
       </w:pPr>
     </w:lvl>
   </w:abstractNum>
-  <w:abstractNum w:abstractNumId="19" w15:restartNumberingAfterBreak="0">
+  <w:abstractNum w:abstractNumId="21" w15:restartNumberingAfterBreak="0">
     <w:nsid w:val="68FE34AC"/>
     <w:multiLevelType w:val="hybridMultilevel"/>
     <w:tmpl w:val="B1F2188A"/>
@@ -16130,7 +17528,7 @@
       </w:rPr>
     </w:lvl>
   </w:abstractNum>
-  <w:abstractNum w:abstractNumId="20" w15:restartNumberingAfterBreak="0">
+  <w:abstractNum w:abstractNumId="22" w15:restartNumberingAfterBreak="0">
     <w:nsid w:val="6A7D7B64"/>
     <w:multiLevelType w:val="hybridMultilevel"/>
     <w:tmpl w:val="0EE6015E"/>
@@ -16243,7 +17641,7 @@
       </w:rPr>
     </w:lvl>
   </w:abstractNum>
-  <w:abstractNum w:abstractNumId="21" w15:restartNumberingAfterBreak="0">
+  <w:abstractNum w:abstractNumId="23" w15:restartNumberingAfterBreak="0">
     <w:nsid w:val="6A8A1140"/>
     <w:multiLevelType w:val="hybridMultilevel"/>
     <w:tmpl w:val="F7088700"/>
@@ -16383,7 +17781,7 @@
       </w:rPr>
     </w:lvl>
   </w:abstractNum>
-  <w:abstractNum w:abstractNumId="22" w15:restartNumberingAfterBreak="0">
+  <w:abstractNum w:abstractNumId="24" w15:restartNumberingAfterBreak="0">
     <w:nsid w:val="6B59135D"/>
     <w:multiLevelType w:val="singleLevel"/>
     <w:tmpl w:val="0409000F"/>
@@ -16400,7 +17798,7 @@
       </w:pPr>
     </w:lvl>
   </w:abstractNum>
-  <w:abstractNum w:abstractNumId="23" w15:restartNumberingAfterBreak="0">
+  <w:abstractNum w:abstractNumId="25" w15:restartNumberingAfterBreak="0">
     <w:nsid w:val="6C356CAF"/>
     <w:multiLevelType w:val="hybridMultilevel"/>
     <w:tmpl w:val="A790C628"/>
@@ -16513,7 +17911,7 @@
       </w:rPr>
     </w:lvl>
   </w:abstractNum>
-  <w:abstractNum w:abstractNumId="24" w15:restartNumberingAfterBreak="0">
+  <w:abstractNum w:abstractNumId="26" w15:restartNumberingAfterBreak="0">
     <w:nsid w:val="6CC50923"/>
     <w:multiLevelType w:val="hybridMultilevel"/>
     <w:tmpl w:val="DE6EADE2"/>
@@ -16599,7 +17997,156 @@
       </w:pPr>
     </w:lvl>
   </w:abstractNum>
-  <w:abstractNum w:abstractNumId="25" w15:restartNumberingAfterBreak="0">
+  <w:abstractNum w:abstractNumId="27" w15:restartNumberingAfterBreak="0">
+    <w:nsid w:val="6D33164E"/>
+    <w:multiLevelType w:val="multilevel"/>
+    <w:tmpl w:val="DA3268EC"/>
+    <w:lvl w:ilvl="0">
+      <w:start w:val="1"/>
+      <w:numFmt w:val="bullet"/>
+      <w:lvlText w:val=""/>
+      <w:lvlJc w:val="left"/>
+      <w:pPr>
+        <w:tabs>
+          <w:tab w:val="num" w:pos="720"/>
+        </w:tabs>
+        <w:ind w:left="720" w:hanging="360"/>
+      </w:pPr>
+      <w:rPr>
+        <w:rFonts w:ascii="Symbol" w:hAnsi="Symbol" w:hint="default"/>
+        <w:sz w:val="20"/>
+      </w:rPr>
+    </w:lvl>
+    <w:lvl w:ilvl="1" w:tentative="1">
+      <w:start w:val="1"/>
+      <w:numFmt w:val="bullet"/>
+      <w:lvlText w:val="o"/>
+      <w:lvlJc w:val="left"/>
+      <w:pPr>
+        <w:tabs>
+          <w:tab w:val="num" w:pos="1440"/>
+        </w:tabs>
+        <w:ind w:left="1440" w:hanging="360"/>
+      </w:pPr>
+      <w:rPr>
+        <w:rFonts w:ascii="Courier New" w:hAnsi="Courier New" w:hint="default"/>
+        <w:sz w:val="20"/>
+      </w:rPr>
+    </w:lvl>
+    <w:lvl w:ilvl="2" w:tentative="1">
+      <w:start w:val="1"/>
+      <w:numFmt w:val="bullet"/>
+      <w:lvlText w:val=""/>
+      <w:lvlJc w:val="left"/>
+      <w:pPr>
+        <w:tabs>
+          <w:tab w:val="num" w:pos="2160"/>
+        </w:tabs>
+        <w:ind w:left="2160" w:hanging="360"/>
+      </w:pPr>
+      <w:rPr>
+        <w:rFonts w:ascii="Wingdings" w:hAnsi="Wingdings" w:hint="default"/>
+        <w:sz w:val="20"/>
+      </w:rPr>
+    </w:lvl>
+    <w:lvl w:ilvl="3" w:tentative="1">
+      <w:start w:val="1"/>
+      <w:numFmt w:val="bullet"/>
+      <w:lvlText w:val=""/>
+      <w:lvlJc w:val="left"/>
+      <w:pPr>
+        <w:tabs>
+          <w:tab w:val="num" w:pos="2880"/>
+        </w:tabs>
+        <w:ind w:left="2880" w:hanging="360"/>
+      </w:pPr>
+      <w:rPr>
+        <w:rFonts w:ascii="Wingdings" w:hAnsi="Wingdings" w:hint="default"/>
+        <w:sz w:val="20"/>
+      </w:rPr>
+    </w:lvl>
+    <w:lvl w:ilvl="4" w:tentative="1">
+      <w:start w:val="1"/>
+      <w:numFmt w:val="bullet"/>
+      <w:lvlText w:val=""/>
+      <w:lvlJc w:val="left"/>
+      <w:pPr>
+        <w:tabs>
+          <w:tab w:val="num" w:pos="3600"/>
+        </w:tabs>
+        <w:ind w:left="3600" w:hanging="360"/>
+      </w:pPr>
+      <w:rPr>
+        <w:rFonts w:ascii="Wingdings" w:hAnsi="Wingdings" w:hint="default"/>
+        <w:sz w:val="20"/>
+      </w:rPr>
+    </w:lvl>
+    <w:lvl w:ilvl="5" w:tentative="1">
+      <w:start w:val="1"/>
+      <w:numFmt w:val="bullet"/>
+      <w:lvlText w:val=""/>
+      <w:lvlJc w:val="left"/>
+      <w:pPr>
+        <w:tabs>
+          <w:tab w:val="num" w:pos="4320"/>
+        </w:tabs>
+        <w:ind w:left="4320" w:hanging="360"/>
+      </w:pPr>
+      <w:rPr>
+        <w:rFonts w:ascii="Wingdings" w:hAnsi="Wingdings" w:hint="default"/>
+        <w:sz w:val="20"/>
+      </w:rPr>
+    </w:lvl>
+    <w:lvl w:ilvl="6" w:tentative="1">
+      <w:start w:val="1"/>
+      <w:numFmt w:val="bullet"/>
+      <w:lvlText w:val=""/>
+      <w:lvlJc w:val="left"/>
+      <w:pPr>
+        <w:tabs>
+          <w:tab w:val="num" w:pos="5040"/>
+        </w:tabs>
+        <w:ind w:left="5040" w:hanging="360"/>
+      </w:pPr>
+      <w:rPr>
+        <w:rFonts w:ascii="Wingdings" w:hAnsi="Wingdings" w:hint="default"/>
+        <w:sz w:val="20"/>
+      </w:rPr>
+    </w:lvl>
+    <w:lvl w:ilvl="7" w:tentative="1">
+      <w:start w:val="1"/>
+      <w:numFmt w:val="bullet"/>
+      <w:lvlText w:val=""/>
+      <w:lvlJc w:val="left"/>
+      <w:pPr>
+        <w:tabs>
+          <w:tab w:val="num" w:pos="5760"/>
+        </w:tabs>
+        <w:ind w:left="5760" w:hanging="360"/>
+      </w:pPr>
+      <w:rPr>
+        <w:rFonts w:ascii="Wingdings" w:hAnsi="Wingdings" w:hint="default"/>
+        <w:sz w:val="20"/>
+      </w:rPr>
+    </w:lvl>
+    <w:lvl w:ilvl="8" w:tentative="1">
+      <w:start w:val="1"/>
+      <w:numFmt w:val="bullet"/>
+      <w:lvlText w:val=""/>
+      <w:lvlJc w:val="left"/>
+      <w:pPr>
+        <w:tabs>
+          <w:tab w:val="num" w:pos="6480"/>
+        </w:tabs>
+        <w:ind w:left="6480" w:hanging="360"/>
+      </w:pPr>
+      <w:rPr>
+        <w:rFonts w:ascii="Wingdings" w:hAnsi="Wingdings" w:hint="default"/>
+        <w:sz w:val="20"/>
+      </w:rPr>
+    </w:lvl>
+  </w:abstractNum>
+  <w:abstractNum w:abstractNumId="28" w15:restartNumberingAfterBreak="0">
     <w:nsid w:val="6F4273DC"/>
     <w:multiLevelType w:val="hybridMultilevel"/>
     <w:tmpl w:val="F146A9B0"/>
@@ -16712,7 +18259,7 @@
       </w:rPr>
     </w:lvl>
   </w:abstractNum>
-  <w:abstractNum w:abstractNumId="26" w15:restartNumberingAfterBreak="0">
+  <w:abstractNum w:abstractNumId="29" w15:restartNumberingAfterBreak="0">
     <w:nsid w:val="6F962C49"/>
     <w:multiLevelType w:val="hybridMultilevel"/>
     <w:tmpl w:val="45043BE0"/>
@@ -16825,7 +18372,7 @@
       </w:rPr>
     </w:lvl>
   </w:abstractNum>
-  <w:abstractNum w:abstractNumId="27" w15:restartNumberingAfterBreak="0">
+  <w:abstractNum w:abstractNumId="30" w15:restartNumberingAfterBreak="0">
     <w:nsid w:val="751E4CB4"/>
     <w:multiLevelType w:val="hybridMultilevel"/>
     <w:tmpl w:val="A18E2D02"/>
@@ -16938,7 +18485,7 @@
       </w:rPr>
     </w:lvl>
   </w:abstractNum>
-  <w:abstractNum w:abstractNumId="28" w15:restartNumberingAfterBreak="0">
+  <w:abstractNum w:abstractNumId="31" w15:restartNumberingAfterBreak="0">
     <w:nsid w:val="75BA29C9"/>
     <w:multiLevelType w:val="hybridMultilevel"/>
     <w:tmpl w:val="5CC209DC"/>
@@ -17051,7 +18598,7 @@
       </w:rPr>
     </w:lvl>
   </w:abstractNum>
-  <w:abstractNum w:abstractNumId="29" w15:restartNumberingAfterBreak="0">
+  <w:abstractNum w:abstractNumId="32" w15:restartNumberingAfterBreak="0">
     <w:nsid w:val="79B150BB"/>
     <w:multiLevelType w:val="hybridMultilevel"/>
     <w:tmpl w:val="A63254FC"/>
@@ -17164,7 +18711,7 @@
       </w:rPr>
     </w:lvl>
   </w:abstractNum>
-  <w:abstractNum w:abstractNumId="30" w15:restartNumberingAfterBreak="0">
+  <w:abstractNum w:abstractNumId="33" w15:restartNumberingAfterBreak="0">
     <w:nsid w:val="7AEB5825"/>
     <w:multiLevelType w:val="hybridMultilevel"/>
     <w:tmpl w:val="80965BCA"/>
@@ -17285,7 +18832,7 @@
       </w:pPr>
     </w:lvl>
   </w:abstractNum>
-  <w:abstractNum w:abstractNumId="31" w15:restartNumberingAfterBreak="0">
+  <w:abstractNum w:abstractNumId="34" w15:restartNumberingAfterBreak="0">
     <w:nsid w:val="7B2C2C41"/>
     <w:multiLevelType w:val="hybridMultilevel"/>
     <w:tmpl w:val="67D84C64"/>
@@ -17398,7 +18945,7 @@
       </w:rPr>
     </w:lvl>
   </w:abstractNum>
-  <w:abstractNum w:abstractNumId="32" w15:restartNumberingAfterBreak="0">
+  <w:abstractNum w:abstractNumId="35" w15:restartNumberingAfterBreak="0">
     <w:nsid w:val="7B2F16C7"/>
     <w:multiLevelType w:val="singleLevel"/>
     <w:tmpl w:val="0409000F"/>
@@ -17415,7 +18962,7 @@
       </w:pPr>
     </w:lvl>
   </w:abstractNum>
-  <w:abstractNum w:abstractNumId="33" w15:restartNumberingAfterBreak="0">
+  <w:abstractNum w:abstractNumId="36" w15:restartNumberingAfterBreak="0">
     <w:nsid w:val="7C58208F"/>
     <w:multiLevelType w:val="hybridMultilevel"/>
     <w:tmpl w:val="A23EAE9E"/>
@@ -17528,7 +19075,7 @@
       </w:rPr>
     </w:lvl>
   </w:abstractNum>
-  <w:abstractNum w:abstractNumId="34" w15:restartNumberingAfterBreak="0">
+  <w:abstractNum w:abstractNumId="37" w15:restartNumberingAfterBreak="0">
     <w:nsid w:val="7FB46D04"/>
     <w:multiLevelType w:val="hybridMultilevel"/>
     <w:tmpl w:val="5CDE4EC8"/>
@@ -17645,7 +19192,7 @@
     <w:abstractNumId w:val="6"/>
   </w:num>
   <w:num w:numId="2">
-    <w:abstractNumId w:val="30"/>
+    <w:abstractNumId w:val="33"/>
     <w:lvlOverride w:ilvl="0"/>
     <w:lvlOverride w:ilvl="1"/>
     <w:lvlOverride w:ilvl="2">
@@ -17671,10 +19218,10 @@
     </w:lvlOverride>
   </w:num>
   <w:num w:numId="3">
-    <w:abstractNumId w:val="15"/>
+    <w:abstractNumId w:val="17"/>
   </w:num>
   <w:num w:numId="4">
-    <w:abstractNumId w:val="18"/>
+    <w:abstractNumId w:val="20"/>
     <w:lvlOverride w:ilvl="0"/>
     <w:lvlOverride w:ilvl="1">
       <w:startOverride w:val="1"/>
@@ -17708,19 +19255,19 @@
     <w:abstractNumId w:val="12"/>
   </w:num>
   <w:num w:numId="7">
-    <w:abstractNumId w:val="14"/>
+    <w:abstractNumId w:val="15"/>
   </w:num>
   <w:num w:numId="8">
-    <w:abstractNumId w:val="19"/>
+    <w:abstractNumId w:val="21"/>
   </w:num>
   <w:num w:numId="9">
-    <w:abstractNumId w:val="32"/>
+    <w:abstractNumId w:val="35"/>
   </w:num>
   <w:num w:numId="10">
-    <w:abstractNumId w:val="30"/>
+    <w:abstractNumId w:val="33"/>
   </w:num>
   <w:num w:numId="11">
-    <w:abstractNumId w:val="22"/>
+    <w:abstractNumId w:val="24"/>
   </w:num>
   <w:num w:numId="12">
     <w:abstractNumId w:val="9"/>
@@ -17729,10 +19276,10 @@
     <w:abstractNumId w:val="10"/>
   </w:num>
   <w:num w:numId="14">
-    <w:abstractNumId w:val="21"/>
+    <w:abstractNumId w:val="23"/>
   </w:num>
   <w:num w:numId="15">
-    <w:abstractNumId w:val="24"/>
+    <w:abstractNumId w:val="26"/>
   </w:num>
   <w:num w:numId="16">
     <w:abstractNumId w:val="13"/>
@@ -17741,10 +19288,10 @@
     <w:abstractNumId w:val="4"/>
   </w:num>
   <w:num w:numId="18">
-    <w:abstractNumId w:val="25"/>
+    <w:abstractNumId w:val="28"/>
   </w:num>
   <w:num w:numId="19">
-    <w:abstractNumId w:val="29"/>
+    <w:abstractNumId w:val="32"/>
   </w:num>
   <w:num w:numId="20">
     <w:abstractNumId w:val="3"/>
@@ -17753,7 +19300,7 @@
     <w:abstractNumId w:val="0"/>
   </w:num>
   <w:num w:numId="22">
-    <w:abstractNumId w:val="17"/>
+    <w:abstractNumId w:val="19"/>
   </w:num>
   <w:num w:numId="23">
     <w:abstractNumId w:val="7"/>
@@ -17762,10 +19309,10 @@
     <w:abstractNumId w:val="2"/>
   </w:num>
   <w:num w:numId="25">
-    <w:abstractNumId w:val="26"/>
+    <w:abstractNumId w:val="29"/>
   </w:num>
   <w:num w:numId="26">
-    <w:abstractNumId w:val="20"/>
+    <w:abstractNumId w:val="22"/>
   </w:num>
   <w:num w:numId="27">
     <w:abstractNumId w:val="1"/>
@@ -17774,28 +19321,37 @@
     <w:abstractNumId w:val="8"/>
   </w:num>
   <w:num w:numId="29">
-    <w:abstractNumId w:val="23"/>
+    <w:abstractNumId w:val="25"/>
   </w:num>
   <w:num w:numId="30">
-    <w:abstractNumId w:val="27"/>
+    <w:abstractNumId w:val="30"/>
   </w:num>
   <w:num w:numId="31">
     <w:abstractNumId w:val="5"/>
   </w:num>
   <w:num w:numId="32">
-    <w:abstractNumId w:val="33"/>
+    <w:abstractNumId w:val="36"/>
   </w:num>
   <w:num w:numId="33">
+    <w:abstractNumId w:val="34"/>
+  </w:num>
+  <w:num w:numId="34">
     <w:abstractNumId w:val="31"/>
   </w:num>
-  <w:num w:numId="34">
-    <w:abstractNumId w:val="28"/>
-  </w:num>
   <w:num w:numId="35">
-    <w:abstractNumId w:val="16"/>
+    <w:abstractNumId w:val="18"/>
   </w:num>
   <w:num w:numId="36">
-    <w:abstractNumId w:val="34"/>
+    <w:abstractNumId w:val="37"/>
+  </w:num>
+  <w:num w:numId="37">
+    <w:abstractNumId w:val="27"/>
+  </w:num>
+  <w:num w:numId="38">
+    <w:abstractNumId w:val="14"/>
+  </w:num>
+  <w:num w:numId="39">
+    <w:abstractNumId w:val="16"/>
   </w:num>
   <w:numIdMacAtCleanup w:val="1"/>
 </w:numbering>
@@ -18356,7 +19912,6 @@
   <w:style w:type="character" w:default="1" w:styleId="DefaultParagraphFont">
     <w:name w:val="Default Paragraph Font"/>
     <w:uiPriority w:val="1"/>
-    <w:semiHidden/>
     <w:unhideWhenUsed/>
   </w:style>
   <w:style w:type="table" w:default="1" w:styleId="TableNormal">
@@ -19131,39 +20686,6 @@
 </file>
 
 <file path=customXml/item1.xml><?xml version="1.0" encoding="utf-8"?>
-<?mso-contentType ?>
-<FormTemplates xmlns="http://schemas.microsoft.com/sharepoint/v3/contenttype/forms">
-  <Display>DocumentLibraryForm</Display>
-  <Edit>DocumentLibraryForm</Edit>
-  <New>DocumentLibraryForm</New>
-</FormTemplates>
-</file>
-
-<file path=customXml/item2.xml><?xml version="1.0" encoding="utf-8"?>
-<p:properties xmlns:p="http://schemas.microsoft.com/office/2006/metadata/properties" xmlns:xsi="http://www.w3.org/2001/XMLSchema-instance">
-  <documentManagement>
-    <AverageRating xmlns="http://schemas.microsoft.com/sharepoint/v3" xsi:nil="true"/>
-    <LikesCount xmlns="http://schemas.microsoft.com/sharepoint/v3" xsi:nil="true"/>
-    <Ratings xmlns="http://schemas.microsoft.com/sharepoint/v3" xsi:nil="true"/>
-    <LikedBy xmlns="http://schemas.microsoft.com/sharepoint/v3">
-      <UserInfo>
-        <DisplayName/>
-        <AccountId xsi:nil="true"/>
-        <AccountType/>
-      </UserInfo>
-    </LikedBy>
-    <RatedBy xmlns="http://schemas.microsoft.com/sharepoint/v3">
-      <UserInfo>
-        <DisplayName/>
-        <AccountId xsi:nil="true"/>
-        <AccountType/>
-      </UserInfo>
-    </RatedBy>
-  </documentManagement>
-</p:properties>
-</file>
-
-<file path=customXml/item3.xml><?xml version="1.0" encoding="utf-8"?>
 <ct:contentTypeSchema xmlns:ct="http://schemas.microsoft.com/office/2006/metadata/contentType" xmlns:ma="http://schemas.microsoft.com/office/2006/metadata/properties/metaAttributes" ct:_="" ma:_="" ma:contentTypeName="Document" ma:contentTypeID="0x0101007A8C684FA8C42B4A86CE93DF86929272" ma:contentTypeVersion="6" ma:contentTypeDescription="Create a new document." ma:contentTypeScope="" ma:versionID="b1db9cc0ef8c656e4523aa83f0c99f3c">
   <xsd:schema xmlns:xsd="http://www.w3.org/2001/XMLSchema" xmlns:xs="http://www.w3.org/2001/XMLSchema" xmlns:p="http://schemas.microsoft.com/office/2006/metadata/properties" xmlns:ns1="http://schemas.microsoft.com/sharepoint/v3" targetNamespace="http://schemas.microsoft.com/office/2006/metadata/properties" ma:root="true" ma:fieldsID="d7e8a5521ee41b2a01f34b4329b5fd8a" ns1:_="">
     <xsd:import namespace="http://schemas.microsoft.com/sharepoint/v3"/>
@@ -19347,6 +20869,39 @@
 </ct:contentTypeSchema>
 </file>
 
+<file path=customXml/item2.xml><?xml version="1.0" encoding="utf-8"?>
+<?mso-contentType ?>
+<FormTemplates xmlns="http://schemas.microsoft.com/sharepoint/v3/contenttype/forms">
+  <Display>DocumentLibraryForm</Display>
+  <Edit>DocumentLibraryForm</Edit>
+  <New>DocumentLibraryForm</New>
+</FormTemplates>
+</file>
+
+<file path=customXml/item3.xml><?xml version="1.0" encoding="utf-8"?>
+<p:properties xmlns:p="http://schemas.microsoft.com/office/2006/metadata/properties" xmlns:xsi="http://www.w3.org/2001/XMLSchema-instance">
+  <documentManagement>
+    <AverageRating xmlns="http://schemas.microsoft.com/sharepoint/v3" xsi:nil="true"/>
+    <LikesCount xmlns="http://schemas.microsoft.com/sharepoint/v3" xsi:nil="true"/>
+    <Ratings xmlns="http://schemas.microsoft.com/sharepoint/v3" xsi:nil="true"/>
+    <LikedBy xmlns="http://schemas.microsoft.com/sharepoint/v3">
+      <UserInfo>
+        <DisplayName/>
+        <AccountId xsi:nil="true"/>
+        <AccountType/>
+      </UserInfo>
+    </LikedBy>
+    <RatedBy xmlns="http://schemas.microsoft.com/sharepoint/v3">
+      <UserInfo>
+        <DisplayName/>
+        <AccountId xsi:nil="true"/>
+        <AccountType/>
+      </UserInfo>
+    </RatedBy>
+  </documentManagement>
+</p:properties>
+</file>
+
 <file path=customXml/item4.xml><?xml version="1.0" encoding="utf-8"?>
 <b:Sources xmlns:b="http://schemas.openxmlformats.org/officeDocument/2006/bibliography" xmlns="http://schemas.openxmlformats.org/officeDocument/2006/bibliography" SelectedStyle="\APASixthEditionOfficeOnline.xsl" StyleName="APA" Version="6">
   <b:Source>
@@ -19458,23 +21013,6 @@
 </file>
 
 <file path=customXml/itemProps1.xml><?xml version="1.0" encoding="utf-8"?>
-<ds:datastoreItem xmlns:ds="http://schemas.openxmlformats.org/officeDocument/2006/customXml" ds:itemID="{B36DDA30-E0FF-4218-B5E3-F298BE6A6BA9}">
-  <ds:schemaRefs>
-    <ds:schemaRef ds:uri="http://schemas.microsoft.com/sharepoint/v3/contenttype/forms"/>
-  </ds:schemaRefs>
-</ds:datastoreItem>
-</file>
-
-<file path=customXml/itemProps2.xml><?xml version="1.0" encoding="utf-8"?>
-<ds:datastoreItem xmlns:ds="http://schemas.openxmlformats.org/officeDocument/2006/customXml" ds:itemID="{73BB29C1-74E7-4103-AF89-A849205A681C}">
-  <ds:schemaRefs>
-    <ds:schemaRef ds:uri="http://schemas.microsoft.com/office/2006/metadata/properties"/>
-    <ds:schemaRef ds:uri="http://schemas.microsoft.com/sharepoint/v3"/>
-  </ds:schemaRefs>
-</ds:datastoreItem>
-</file>
-
-<file path=customXml/itemProps3.xml><?xml version="1.0" encoding="utf-8"?>
 <ds:datastoreItem xmlns:ds="http://schemas.openxmlformats.org/officeDocument/2006/customXml" ds:itemID="{3009E185-B848-4D70-8200-522CAA76F879}">
   <ds:schemaRefs>
     <ds:schemaRef ds:uri="http://schemas.microsoft.com/office/2006/metadata/contentType"/>
@@ -19492,8 +21030,25 @@
 </ds:datastoreItem>
 </file>
 
+<file path=customXml/itemProps2.xml><?xml version="1.0" encoding="utf-8"?>
+<ds:datastoreItem xmlns:ds="http://schemas.openxmlformats.org/officeDocument/2006/customXml" ds:itemID="{B36DDA30-E0FF-4218-B5E3-F298BE6A6BA9}">
+  <ds:schemaRefs>
+    <ds:schemaRef ds:uri="http://schemas.microsoft.com/sharepoint/v3/contenttype/forms"/>
+  </ds:schemaRefs>
+</ds:datastoreItem>
+</file>
+
+<file path=customXml/itemProps3.xml><?xml version="1.0" encoding="utf-8"?>
+<ds:datastoreItem xmlns:ds="http://schemas.openxmlformats.org/officeDocument/2006/customXml" ds:itemID="{73BB29C1-74E7-4103-AF89-A849205A681C}">
+  <ds:schemaRefs>
+    <ds:schemaRef ds:uri="http://schemas.microsoft.com/office/2006/metadata/properties"/>
+    <ds:schemaRef ds:uri="http://schemas.microsoft.com/sharepoint/v3"/>
+  </ds:schemaRefs>
+</ds:datastoreItem>
+</file>
+
 <file path=customXml/itemProps4.xml><?xml version="1.0" encoding="utf-8"?>
-<ds:datastoreItem xmlns:ds="http://schemas.openxmlformats.org/officeDocument/2006/customXml" ds:itemID="{261CF064-FF2D-411B-A30F-A3774AF62E25}">
+<ds:datastoreItem xmlns:ds="http://schemas.openxmlformats.org/officeDocument/2006/customXml" ds:itemID="{174AFA19-A930-4BE8-9152-7F7A09D86304}">
   <ds:schemaRefs>
     <ds:schemaRef ds:uri="http://schemas.openxmlformats.org/officeDocument/2006/bibliography"/>
   </ds:schemaRefs>

</xml_diff>

<commit_message>
Added links to examples on services.
</commit_message>
<xml_diff>
--- a/Documents/AngularJS.docx
+++ b/Documents/AngularJS.docx
@@ -34,19 +34,11 @@
           <w:sz w:val="32"/>
         </w:rPr>
       </w:pPr>
-      <w:proofErr w:type="spellStart"/>
       <w:r>
         <w:rPr>
           <w:sz w:val="32"/>
         </w:rPr>
-        <w:t>Proffesional</w:t>
-      </w:r>
-      <w:proofErr w:type="spellEnd"/>
-      <w:r>
-        <w:rPr>
-          <w:sz w:val="32"/>
-        </w:rPr>
-        <w:t xml:space="preserve"> development program</w:t>
+        <w:t>Proffesional development program</w:t>
       </w:r>
     </w:p>
     <w:p>
@@ -3123,8 +3115,6 @@
           <w:lang w:val="en-US"/>
         </w:rPr>
       </w:pPr>
-      <w:bookmarkStart w:id="0" w:name="_GoBack"/>
-      <w:bookmarkEnd w:id="0"/>
       <w:r>
         <w:br w:type="page"/>
       </w:r>
@@ -3137,7 +3127,7 @@
           <w:lang w:val="en-US"/>
         </w:rPr>
       </w:pPr>
-      <w:bookmarkStart w:id="1" w:name="_Toc436837380"/>
+      <w:bookmarkStart w:id="0" w:name="_Toc436837380"/>
       <w:r>
         <w:rPr>
           <w:lang w:val="en-US"/>
@@ -3151,18 +3141,18 @@
         </w:rPr>
         <w:t>Prerequisite</w:t>
       </w:r>
-      <w:bookmarkEnd w:id="1"/>
+      <w:bookmarkEnd w:id="0"/>
     </w:p>
     <w:p>
       <w:pPr>
         <w:pStyle w:val="Heading2"/>
         <w:jc w:val="left"/>
       </w:pPr>
-      <w:bookmarkStart w:id="2" w:name="_Toc436837381"/>
+      <w:bookmarkStart w:id="1" w:name="_Toc436837381"/>
       <w:r>
         <w:t>HTML</w:t>
       </w:r>
-      <w:bookmarkEnd w:id="2"/>
+      <w:bookmarkEnd w:id="1"/>
     </w:p>
     <w:p>
       <w:pPr>
@@ -3172,19 +3162,11 @@
           <w:lang w:val="en-US"/>
         </w:rPr>
       </w:pPr>
-      <w:proofErr w:type="spellStart"/>
-      <w:r>
-        <w:rPr>
-          <w:lang w:val="en-US"/>
-        </w:rPr>
-        <w:t>HyperText</w:t>
-      </w:r>
-      <w:proofErr w:type="spellEnd"/>
-      <w:r>
-        <w:rPr>
-          <w:lang w:val="en-US"/>
-        </w:rPr>
-        <w:t xml:space="preserve"> Markup Language, commonly referred to as HTML, is the standard markup language used to create web pages. Web browsers can read HTML files and render them into visible or audible web pages. HTML describes the structure of a website semantically along with cues for presentation, making it a markup language, rather than a programming language.</w:t>
+      <w:r>
+        <w:rPr>
+          <w:lang w:val="en-US"/>
+        </w:rPr>
+        <w:t>HyperText Markup Language, commonly referred to as HTML, is the standard markup language used to create web pages. Web browsers can read HTML files and render them into visible or audible web pages. HTML describes the structure of a website semantically along with cues for presentation, making it a markup language, rather than a programming language.</w:t>
       </w:r>
     </w:p>
     <w:p>
@@ -3261,11 +3243,11 @@
         <w:pStyle w:val="Heading2"/>
         <w:jc w:val="left"/>
       </w:pPr>
-      <w:bookmarkStart w:id="3" w:name="_Toc436837382"/>
+      <w:bookmarkStart w:id="2" w:name="_Toc436837382"/>
       <w:r>
         <w:t>CSS</w:t>
       </w:r>
-      <w:bookmarkEnd w:id="3"/>
+      <w:bookmarkEnd w:id="2"/>
     </w:p>
     <w:p>
       <w:pPr>
@@ -3359,11 +3341,11 @@
         <w:pStyle w:val="Heading2"/>
         <w:jc w:val="left"/>
       </w:pPr>
-      <w:bookmarkStart w:id="4" w:name="_Toc436837383"/>
+      <w:bookmarkStart w:id="3" w:name="_Toc436837383"/>
       <w:r>
         <w:t>JavaScript</w:t>
       </w:r>
-      <w:bookmarkEnd w:id="4"/>
+      <w:bookmarkEnd w:id="3"/>
     </w:p>
     <w:p>
       <w:pPr>
@@ -3382,21 +3364,7 @@
         <w:rPr>
           <w:lang w:val="en-US"/>
         </w:rPr>
-        <w:t xml:space="preserve">JavaScript is a high-level, dynamic, </w:t>
-      </w:r>
-      <w:proofErr w:type="spellStart"/>
-      <w:r>
-        <w:rPr>
-          <w:lang w:val="en-US"/>
-        </w:rPr>
-        <w:t>untyped</w:t>
-      </w:r>
-      <w:proofErr w:type="spellEnd"/>
-      <w:r>
-        <w:rPr>
-          <w:lang w:val="en-US"/>
-        </w:rPr>
-        <w:t>, and interpreted programming language.</w:t>
+        <w:t>JavaScript is a high-level, dynamic, untyped, and interpreted programming language.</w:t>
       </w:r>
       <w:r>
         <w:rPr>
@@ -3507,14 +3475,7 @@
         <w:rPr>
           <w:lang w:val="en-US"/>
         </w:rPr>
-        <w:t xml:space="preserve">comes into scope. </w:t>
-      </w:r>
-      <w:proofErr w:type="gramStart"/>
-      <w:r>
-        <w:rPr>
-          <w:lang w:val="en-US"/>
-        </w:rPr>
-        <w:t xml:space="preserve">On </w:t>
+        <w:t xml:space="preserve">comes into scope. On </w:t>
       </w:r>
       <w:r>
         <w:rPr>
@@ -3526,14 +3487,7 @@
         <w:rPr>
           <w:lang w:val="en-US"/>
         </w:rPr>
-        <w:t>he</w:t>
-      </w:r>
-      <w:proofErr w:type="gramEnd"/>
-      <w:r>
-        <w:rPr>
-          <w:lang w:val="en-US"/>
-        </w:rPr>
-        <w:t xml:space="preserve"> first pass it initializes variables and on the second pass it executes</w:t>
+        <w:t>he first pass it initializes variables and on the second pass it executes</w:t>
       </w:r>
       <w:r>
         <w:rPr>
@@ -3557,21 +3511,7 @@
         <w:rPr>
           <w:lang w:val="en-US"/>
         </w:rPr>
-        <w:t xml:space="preserve">Variables are scoped by functions in JavaScript and they’re either global or </w:t>
-      </w:r>
-      <w:proofErr w:type="spellStart"/>
-      <w:r>
-        <w:rPr>
-          <w:lang w:val="en-US"/>
-        </w:rPr>
-        <w:t>local.Global</w:t>
-      </w:r>
-      <w:proofErr w:type="spellEnd"/>
-      <w:r>
-        <w:rPr>
-          <w:lang w:val="en-US"/>
-        </w:rPr>
-        <w:t xml:space="preserve"> variables are accessible everywhere, and </w:t>
+        <w:t xml:space="preserve">Variables are scoped by functions in JavaScript and they’re either global or local.Global variables are accessible everywhere, and </w:t>
       </w:r>
       <w:r>
         <w:rPr>
@@ -3590,21 +3530,7 @@
         <w:rPr>
           <w:lang w:val="en-US"/>
         </w:rPr>
-        <w:t xml:space="preserve">JavaScript variables are declared following the </w:t>
-      </w:r>
-      <w:proofErr w:type="spellStart"/>
-      <w:r>
-        <w:rPr>
-          <w:lang w:val="en-US"/>
-        </w:rPr>
-        <w:t>var</w:t>
-      </w:r>
-      <w:proofErr w:type="spellEnd"/>
-      <w:r>
-        <w:rPr>
-          <w:lang w:val="en-US"/>
-        </w:rPr>
-        <w:t xml:space="preserve"> keyword. A variable can contain</w:t>
+        <w:t>JavaScript variables are declared following the var keyword. A variable can contain</w:t>
       </w:r>
       <w:r>
         <w:rPr>
@@ -3708,13 +3634,11 @@
         <w:pStyle w:val="Heading2"/>
         <w:jc w:val="left"/>
       </w:pPr>
-      <w:bookmarkStart w:id="5" w:name="_Toc436837384"/>
-      <w:proofErr w:type="gramStart"/>
+      <w:bookmarkStart w:id="4" w:name="_Toc436837384"/>
       <w:r>
         <w:t>jQuery</w:t>
       </w:r>
-      <w:bookmarkEnd w:id="5"/>
-      <w:proofErr w:type="gramEnd"/>
+      <w:bookmarkEnd w:id="4"/>
       <w:r>
         <w:tab/>
       </w:r>
@@ -3732,75 +3656,11 @@
         </w:rPr>
         <w:tab/>
       </w:r>
-      <w:proofErr w:type="gramStart"/>
-      <w:r>
-        <w:rPr>
-          <w:lang w:val="en-US"/>
-        </w:rPr>
-        <w:t>jQuery</w:t>
-      </w:r>
-      <w:proofErr w:type="gramEnd"/>
-      <w:r>
-        <w:rPr>
-          <w:lang w:val="en-US"/>
-        </w:rPr>
-        <w:t xml:space="preserve"> is a cross-platform JavaScript library designed to simplify the client-side scripting of HTML. </w:t>
-      </w:r>
-      <w:proofErr w:type="gramStart"/>
-      <w:r>
-        <w:rPr>
-          <w:lang w:val="en-US"/>
-        </w:rPr>
-        <w:t>jQuery</w:t>
-      </w:r>
-      <w:proofErr w:type="gramEnd"/>
-      <w:r>
-        <w:rPr>
-          <w:lang w:val="en-US"/>
-        </w:rPr>
-        <w:t xml:space="preserve"> is the most popular JavaScript library in use today, with installation on 65% of the top 10 million highest-trafficked sites on the Web. </w:t>
-      </w:r>
-      <w:proofErr w:type="gramStart"/>
-      <w:r>
-        <w:rPr>
-          <w:lang w:val="en-US"/>
-        </w:rPr>
-        <w:t>jQuery</w:t>
-      </w:r>
-      <w:proofErr w:type="gramEnd"/>
-      <w:r>
-        <w:rPr>
-          <w:lang w:val="en-US"/>
-        </w:rPr>
-        <w:t xml:space="preserve"> is free, open-source software licensed under the MIT License. </w:t>
-      </w:r>
-      <w:proofErr w:type="gramStart"/>
-      <w:r>
-        <w:rPr>
-          <w:lang w:val="en-US"/>
-        </w:rPr>
-        <w:t>jQuery's</w:t>
-      </w:r>
-      <w:proofErr w:type="gramEnd"/>
-      <w:r>
-        <w:rPr>
-          <w:lang w:val="en-US"/>
-        </w:rPr>
-        <w:t xml:space="preserve"> syntax is designed to make it easier to navigate a document, select DOM elements, create animations, handle events, and develop Ajax applications. </w:t>
-      </w:r>
-      <w:proofErr w:type="gramStart"/>
-      <w:r>
-        <w:rPr>
-          <w:lang w:val="en-US"/>
-        </w:rPr>
-        <w:t>jQuery</w:t>
-      </w:r>
-      <w:proofErr w:type="gramEnd"/>
-      <w:r>
-        <w:rPr>
-          <w:lang w:val="en-US"/>
-        </w:rPr>
-        <w:t xml:space="preserve"> also provides capabilities for developers to create plug-ins on top of the JavaScript library. This enables developers to create abstractions for low-level interaction and animation, advanced effects and high-level, theme-able widgets. The modular approach to the jQuery library allows the creation of powerful dynamic web pages and web applications.</w:t>
+      <w:r>
+        <w:rPr>
+          <w:lang w:val="en-US"/>
+        </w:rPr>
+        <w:t>jQuery is a cross-platform JavaScript library designed to simplify the client-side scripting of HTML. jQuery is the most popular JavaScript library in use today, with installation on 65% of the top 10 million highest-trafficked sites on the Web. jQuery is free, open-source software licensed under the MIT License. jQuery's syntax is designed to make it easier to navigate a document, select DOM elements, create animations, handle events, and develop Ajax applications. jQuery also provides capabilities for developers to create plug-ins on top of the JavaScript library. This enables developers to create abstractions for low-level interaction and animation, advanced effects and high-level, theme-able widgets. The modular approach to the jQuery library allows the creation of powerful dynamic web pages and web applications.</w:t>
       </w:r>
       <w:r>
         <w:rPr>
@@ -3856,11 +3716,11 @@
         <w:pStyle w:val="Heading2"/>
         <w:jc w:val="left"/>
       </w:pPr>
-      <w:bookmarkStart w:id="6" w:name="_Toc436837385"/>
+      <w:bookmarkStart w:id="5" w:name="_Toc436837385"/>
       <w:r>
         <w:t>S.P.A. Theory</w:t>
       </w:r>
-      <w:bookmarkEnd w:id="6"/>
+      <w:bookmarkEnd w:id="5"/>
     </w:p>
     <w:p>
       <w:pPr>
@@ -4065,21 +3925,7 @@
         <w:rPr>
           <w:lang w:val="en-US"/>
         </w:rPr>
-        <w:t xml:space="preserve">The most prominent technique currently being used is Ajax. Predominantly using the </w:t>
-      </w:r>
-      <w:proofErr w:type="spellStart"/>
-      <w:r>
-        <w:rPr>
-          <w:lang w:val="en-US"/>
-        </w:rPr>
-        <w:t>XMLHttpRequest</w:t>
-      </w:r>
-      <w:proofErr w:type="spellEnd"/>
-      <w:r>
-        <w:rPr>
-          <w:lang w:val="en-US"/>
-        </w:rPr>
-        <w:t xml:space="preserve"> object from JavaScript, other AJAX approaches include using IFRAME or script HTML elements. Popular libraries like jQuery, which normalize AJAX behavior across browsers from different manufacturers, have further popularized the AJAX technique.</w:t>
+        <w:t>The most prominent technique currently being used is Ajax. Predominantly using the XMLHttpRequest object from JavaScript, other AJAX approaches include using IFRAME or script HTML elements. Popular libraries like jQuery, which normalize AJAX behavior across browsers from different manufacturers, have further popularized the AJAX technique.</w:t>
       </w:r>
     </w:p>
     <w:p>
@@ -4094,14 +3940,12 @@
           <w:lang w:val="en-US"/>
         </w:rPr>
       </w:pPr>
-      <w:proofErr w:type="spellStart"/>
       <w:r>
         <w:rPr>
           <w:lang w:val="en-US"/>
         </w:rPr>
         <w:t>Websockets</w:t>
       </w:r>
-      <w:proofErr w:type="spellEnd"/>
     </w:p>
     <w:p>
       <w:pPr>
@@ -4111,33 +3955,11 @@
           <w:lang w:val="en-US"/>
         </w:rPr>
       </w:pPr>
-      <w:proofErr w:type="spellStart"/>
-      <w:r>
-        <w:rPr>
-          <w:lang w:val="en-US"/>
-        </w:rPr>
-        <w:t>WebSockets</w:t>
-      </w:r>
-      <w:proofErr w:type="spellEnd"/>
-      <w:r>
-        <w:rPr>
-          <w:lang w:val="en-US"/>
-        </w:rPr>
-        <w:t xml:space="preserve"> are a bidirectional </w:t>
-      </w:r>
-      <w:proofErr w:type="spellStart"/>
-      <w:r>
-        <w:rPr>
-          <w:lang w:val="en-US"/>
-        </w:rPr>
-        <w:t>stateful</w:t>
-      </w:r>
-      <w:proofErr w:type="spellEnd"/>
-      <w:r>
-        <w:rPr>
-          <w:lang w:val="en-US"/>
-        </w:rPr>
-        <w:t xml:space="preserve"> real-time client-server communication technology part of the HTML5 specification, superior to AJAX in terms of performance and simplicity.</w:t>
+      <w:r>
+        <w:rPr>
+          <w:lang w:val="en-US"/>
+        </w:rPr>
+        <w:t>WebSockets are a bidirectional stateful real-time client-server communication technology part of the HTML5 specification, superior to AJAX in terms of performance and simplicity.</w:t>
       </w:r>
     </w:p>
     <w:p>
@@ -4272,7 +4094,7 @@
           <w:lang w:val="en-US"/>
         </w:rPr>
       </w:pPr>
-      <w:bookmarkStart w:id="7" w:name="_Toc436837386"/>
+      <w:bookmarkStart w:id="6" w:name="_Toc436837386"/>
       <w:r>
         <w:rPr>
           <w:szCs w:val="24"/>
@@ -4281,7 +4103,7 @@
         <w:lastRenderedPageBreak/>
         <w:t>Chapter2. The AngularJS Philosophy</w:t>
       </w:r>
-      <w:bookmarkEnd w:id="7"/>
+      <w:bookmarkEnd w:id="6"/>
     </w:p>
     <w:p>
       <w:pPr>
@@ -4295,21 +4117,7 @@
         <w:rPr>
           <w:lang w:val="en-US"/>
         </w:rPr>
-        <w:t xml:space="preserve">AngularJS is a </w:t>
-      </w:r>
-      <w:proofErr w:type="spellStart"/>
-      <w:r>
-        <w:rPr>
-          <w:lang w:val="en-US"/>
-        </w:rPr>
-        <w:t>superheroic</w:t>
-      </w:r>
-      <w:proofErr w:type="spellEnd"/>
-      <w:r>
-        <w:rPr>
-          <w:lang w:val="en-US"/>
-        </w:rPr>
-        <w:t xml:space="preserve"> JavaScri</w:t>
+        <w:t>AngularJS is a superheroic JavaScri</w:t>
       </w:r>
       <w:r>
         <w:rPr>
@@ -4347,11 +4155,11 @@
         <w:pStyle w:val="Heading2"/>
         <w:jc w:val="left"/>
       </w:pPr>
-      <w:bookmarkStart w:id="8" w:name="_Toc436837387"/>
+      <w:bookmarkStart w:id="7" w:name="_Toc436837387"/>
       <w:r>
         <w:t>What Is MVC (Model-View-Controller)?</w:t>
       </w:r>
-      <w:bookmarkEnd w:id="8"/>
+      <w:bookmarkEnd w:id="7"/>
     </w:p>
     <w:p>
       <w:pPr>
@@ -4365,19 +4173,11 @@
           <w:lang w:val="en-US"/>
         </w:rPr>
       </w:pPr>
-      <w:proofErr w:type="gramStart"/>
-      <w:r>
-        <w:rPr>
-          <w:lang w:val="en-US"/>
-        </w:rPr>
-        <w:t>a</w:t>
-      </w:r>
-      <w:proofErr w:type="gramEnd"/>
-      <w:r>
-        <w:rPr>
-          <w:lang w:val="en-US"/>
-        </w:rPr>
-        <w:t xml:space="preserve"> way to separate logical units and concerns when developing large applications.</w:t>
+      <w:r>
+        <w:rPr>
+          <w:lang w:val="en-US"/>
+        </w:rPr>
+        <w:t>a way to separate logical units and concerns when developing large applications.</w:t>
       </w:r>
     </w:p>
     <w:p>
@@ -4488,7 +4288,6 @@
         </w:rPr>
         <w:t xml:space="preserve"> </w:t>
       </w:r>
-      <w:proofErr w:type="gramStart"/>
       <w:r>
         <w:rPr>
           <w:lang w:val="en-US"/>
@@ -4505,14 +4304,7 @@
         <w:rPr>
           <w:lang w:val="en-US"/>
         </w:rPr>
-        <w:t>n</w:t>
-      </w:r>
-      <w:proofErr w:type="gramEnd"/>
-      <w:r>
-        <w:rPr>
-          <w:lang w:val="en-US"/>
-        </w:rPr>
-        <w:t xml:space="preserve"> the current model of the application.</w:t>
+        <w:t>n the current model of the application.</w:t>
       </w:r>
     </w:p>
     <w:p>
@@ -4544,21 +4336,7 @@
         <w:rPr>
           <w:lang w:val="en-US"/>
         </w:rPr>
-        <w:t xml:space="preserve"> is the business logic and presentation layer, which </w:t>
-      </w:r>
-      <w:proofErr w:type="spellStart"/>
-      <w:r>
-        <w:rPr>
-          <w:lang w:val="en-US"/>
-        </w:rPr>
-        <w:t>peforms</w:t>
-      </w:r>
-      <w:proofErr w:type="spellEnd"/>
-      <w:r>
-        <w:rPr>
-          <w:lang w:val="en-US"/>
-        </w:rPr>
-        <w:t xml:space="preserve"> actions such as fetching data, and makes decisions such as how to present the model, which</w:t>
+        <w:t xml:space="preserve"> is the business logic and presentation layer, which peforms actions such as fetching data, and makes decisions such as how to present the model, which</w:t>
       </w:r>
       <w:r>
         <w:rPr>
@@ -4593,25 +4371,25 @@
         <w:pStyle w:val="Heading2"/>
         <w:jc w:val="left"/>
       </w:pPr>
-      <w:bookmarkStart w:id="9" w:name="_Toc436837388"/>
+      <w:bookmarkStart w:id="8" w:name="_Toc436837388"/>
       <w:r>
         <w:t xml:space="preserve">Core </w:t>
       </w:r>
       <w:r>
         <w:t>beliefs</w:t>
       </w:r>
-      <w:bookmarkEnd w:id="9"/>
+      <w:bookmarkEnd w:id="8"/>
     </w:p>
     <w:p>
       <w:pPr>
         <w:pStyle w:val="Heading3"/>
         <w:jc w:val="left"/>
       </w:pPr>
-      <w:bookmarkStart w:id="10" w:name="_Toc436837389"/>
+      <w:bookmarkStart w:id="9" w:name="_Toc436837389"/>
       <w:r>
         <w:t>Data-driven (via data-binding)</w:t>
       </w:r>
-      <w:bookmarkEnd w:id="10"/>
+      <w:bookmarkEnd w:id="9"/>
     </w:p>
     <w:p>
       <w:pPr>
@@ -4736,12 +4514,12 @@
         <w:pStyle w:val="Heading3"/>
         <w:jc w:val="left"/>
       </w:pPr>
-      <w:bookmarkStart w:id="11" w:name="_Toc436837390"/>
+      <w:bookmarkStart w:id="10" w:name="_Toc436837390"/>
       <w:r>
         <w:lastRenderedPageBreak/>
         <w:t>Declarative</w:t>
       </w:r>
-      <w:bookmarkEnd w:id="11"/>
+      <w:bookmarkEnd w:id="10"/>
     </w:p>
     <w:p>
       <w:pPr>
@@ -4815,21 +4593,7 @@
         <w:rPr>
           <w:lang w:val="en-US"/>
         </w:rPr>
-        <w:t xml:space="preserve">it to do, whether it is creating tabs or </w:t>
-      </w:r>
-      <w:proofErr w:type="spellStart"/>
-      <w:r>
-        <w:rPr>
-          <w:lang w:val="en-US"/>
-        </w:rPr>
-        <w:t>datepickers</w:t>
-      </w:r>
-      <w:proofErr w:type="spellEnd"/>
-      <w:r>
-        <w:rPr>
-          <w:lang w:val="en-US"/>
-        </w:rPr>
-        <w:t>.</w:t>
+        <w:t>it to do, whether it is creating tabs or datepickers.</w:t>
       </w:r>
     </w:p>
     <w:p>
@@ -4837,11 +4601,11 @@
         <w:pStyle w:val="Heading3"/>
         <w:jc w:val="left"/>
       </w:pPr>
-      <w:bookmarkStart w:id="12" w:name="_Toc436837391"/>
+      <w:bookmarkStart w:id="11" w:name="_Toc436837391"/>
       <w:r>
         <w:t>Separate your concerns</w:t>
       </w:r>
-      <w:bookmarkEnd w:id="12"/>
+      <w:bookmarkEnd w:id="11"/>
     </w:p>
     <w:p>
       <w:pPr>
@@ -5055,11 +4819,11 @@
         <w:pStyle w:val="Heading3"/>
         <w:jc w:val="left"/>
       </w:pPr>
-      <w:bookmarkStart w:id="13" w:name="_Toc436837392"/>
+      <w:bookmarkStart w:id="12" w:name="_Toc436837392"/>
       <w:r>
         <w:t>Dependency Injection</w:t>
       </w:r>
-      <w:bookmarkEnd w:id="13"/>
+      <w:bookmarkEnd w:id="12"/>
     </w:p>
     <w:p>
       <w:pPr>
@@ -5091,27 +4855,13 @@
         <w:rPr>
           <w:lang w:val="en-US"/>
         </w:rPr>
-        <w:t xml:space="preserve">instead of instantiating them inline via the new operator or calling a function </w:t>
-      </w:r>
-      <w:proofErr w:type="gramStart"/>
-      <w:r>
-        <w:rPr>
-          <w:lang w:val="en-US"/>
-        </w:rPr>
-        <w:t>explicitly</w:t>
-      </w:r>
-      <w:r>
-        <w:rPr>
-          <w:lang w:val="en-US"/>
-        </w:rPr>
-        <w:t>.</w:t>
-      </w:r>
-      <w:proofErr w:type="gramEnd"/>
-      <w:r>
-        <w:rPr>
-          <w:lang w:val="en-US"/>
-        </w:rPr>
-        <w:t xml:space="preserve"> S</w:t>
+        <w:t>instead of instantiating them inline via the new operator or calling a function explicitly</w:t>
+      </w:r>
+      <w:r>
+        <w:rPr>
+          <w:lang w:val="en-US"/>
+        </w:rPr>
+        <w:t>. S</w:t>
       </w:r>
       <w:r>
         <w:rPr>
@@ -5200,12 +4950,12 @@
         <w:pStyle w:val="Heading3"/>
         <w:jc w:val="left"/>
       </w:pPr>
-      <w:bookmarkStart w:id="14" w:name="_Toc436837393"/>
+      <w:bookmarkStart w:id="13" w:name="_Toc436837393"/>
       <w:r>
         <w:lastRenderedPageBreak/>
         <w:t>Extensible</w:t>
       </w:r>
-      <w:bookmarkEnd w:id="14"/>
+      <w:bookmarkEnd w:id="13"/>
     </w:p>
     <w:p>
       <w:pPr>
@@ -5231,35 +4981,7 @@
         <w:rPr>
           <w:lang w:val="en-US"/>
         </w:rPr>
-        <w:t xml:space="preserve">integrate with third-party libraries like </w:t>
-      </w:r>
-      <w:proofErr w:type="spellStart"/>
-      <w:r>
-        <w:rPr>
-          <w:lang w:val="en-US"/>
-        </w:rPr>
-        <w:t>jQueryUI</w:t>
-      </w:r>
-      <w:proofErr w:type="spellEnd"/>
-      <w:r>
-        <w:rPr>
-          <w:lang w:val="en-US"/>
-        </w:rPr>
-        <w:t xml:space="preserve"> and </w:t>
-      </w:r>
-      <w:proofErr w:type="spellStart"/>
-      <w:r>
-        <w:rPr>
-          <w:lang w:val="en-US"/>
-        </w:rPr>
-        <w:t>BootStrap</w:t>
-      </w:r>
-      <w:proofErr w:type="spellEnd"/>
-      <w:r>
-        <w:rPr>
-          <w:lang w:val="en-US"/>
-        </w:rPr>
-        <w:t>, to name a few, to</w:t>
+        <w:t>integrate with third-party libraries like jQueryUI and BootStrap, to name a few, to</w:t>
       </w:r>
       <w:r>
         <w:rPr>
@@ -5303,11 +5025,11 @@
         <w:pStyle w:val="Heading3"/>
         <w:jc w:val="left"/>
       </w:pPr>
-      <w:bookmarkStart w:id="15" w:name="_Toc436837394"/>
+      <w:bookmarkStart w:id="14" w:name="_Toc436837394"/>
       <w:r>
         <w:t>Test first, test again, keep testing</w:t>
       </w:r>
-      <w:bookmarkEnd w:id="15"/>
+      <w:bookmarkEnd w:id="14"/>
     </w:p>
     <w:p>
       <w:pPr>
@@ -5425,25 +5147,25 @@
           <w:lang w:val="en-US"/>
         </w:rPr>
       </w:pPr>
-      <w:bookmarkStart w:id="16" w:name="_Toc436837395"/>
+      <w:bookmarkStart w:id="15" w:name="_Toc436837395"/>
       <w:r>
         <w:rPr>
           <w:lang w:val="en-US"/>
         </w:rPr>
         <w:t>Chapter 3. Starting out with AngularJS</w:t>
       </w:r>
-      <w:bookmarkEnd w:id="16"/>
+      <w:bookmarkEnd w:id="15"/>
     </w:p>
     <w:p>
       <w:pPr>
         <w:pStyle w:val="Heading2"/>
         <w:jc w:val="left"/>
       </w:pPr>
-      <w:bookmarkStart w:id="17" w:name="_Toc436837396"/>
+      <w:bookmarkStart w:id="16" w:name="_Toc436837396"/>
       <w:r>
         <w:t>Bootstrapping AngularJS</w:t>
       </w:r>
-      <w:bookmarkEnd w:id="17"/>
+      <w:bookmarkEnd w:id="16"/>
     </w:p>
     <w:p>
       <w:pPr>
@@ -5561,38 +5283,15 @@
         <w:rPr>
           <w:lang w:val="en-US"/>
         </w:rPr>
-        <w:t xml:space="preserve"> AngularJS application can be auto-bootstrapped per HTML document. The first </w:t>
-      </w:r>
-      <w:proofErr w:type="spellStart"/>
-      <w:r>
-        <w:rPr>
-          <w:lang w:val="en-US"/>
-        </w:rPr>
-        <w:t>ngApp</w:t>
-      </w:r>
-      <w:proofErr w:type="spellEnd"/>
-      <w:r>
-        <w:rPr>
-          <w:lang w:val="en-US"/>
-        </w:rPr>
-        <w:t xml:space="preserve"> found in the document will be used to define the root element to auto-bootstrap as an application. To run multiple applications in an HTML document you must manually bootstrap them </w:t>
+        <w:t xml:space="preserve"> AngularJS application can be auto-bootstrapped per HTML document. The first ngApp found in the document will be used to define the root element to auto-bootstrap as an application. To run multiple applications in an HTML document you must manually bootstrap them </w:t>
       </w:r>
       <w:r>
         <w:rPr>
           <w:b/>
           <w:lang w:val="en-US"/>
         </w:rPr>
-        <w:t xml:space="preserve">using </w:t>
-      </w:r>
-      <w:proofErr w:type="spellStart"/>
-      <w:r>
-        <w:rPr>
-          <w:b/>
-          <w:lang w:val="en-US"/>
-        </w:rPr>
-        <w:t>angular.bootstrap</w:t>
-      </w:r>
-      <w:proofErr w:type="spellEnd"/>
+        <w:t>using angular.bootstrap</w:t>
+      </w:r>
       <w:r>
         <w:rPr>
           <w:lang w:val="en-US"/>
@@ -5654,11 +5353,11 @@
         <w:pStyle w:val="Heading2"/>
         <w:jc w:val="left"/>
       </w:pPr>
-      <w:bookmarkStart w:id="18" w:name="_Toc436837397"/>
+      <w:bookmarkStart w:id="17" w:name="_Toc436837397"/>
       <w:r>
         <w:t>Modules</w:t>
       </w:r>
-      <w:bookmarkEnd w:id="18"/>
+      <w:bookmarkEnd w:id="17"/>
     </w:p>
     <w:p>
       <w:pPr>
@@ -5880,17 +5579,12 @@
         <w:pStyle w:val="Heading2"/>
         <w:jc w:val="left"/>
       </w:pPr>
-      <w:bookmarkStart w:id="19" w:name="_Toc436837398"/>
+      <w:bookmarkStart w:id="18" w:name="_Toc436837398"/>
       <w:r>
         <w:lastRenderedPageBreak/>
-        <w:t xml:space="preserve">Using ng-bind Versus Double </w:t>
-      </w:r>
-      <w:proofErr w:type="spellStart"/>
-      <w:r>
-        <w:t>Curlies</w:t>
-      </w:r>
-      <w:bookmarkEnd w:id="19"/>
-      <w:proofErr w:type="spellEnd"/>
+        <w:t>Using ng-bind Versus Double Curlies</w:t>
+      </w:r>
+      <w:bookmarkEnd w:id="18"/>
     </w:p>
     <w:p>
       <w:pPr>
@@ -6055,13 +5749,65 @@
     </w:p>
     <w:p>
       <w:pPr>
+        <w:ind w:firstLine="708"/>
+        <w:jc w:val="left"/>
+        <w:rPr>
+          <w:lang w:val="en-US"/>
+        </w:rPr>
+      </w:pPr>
+      <w:r>
+        <w:t xml:space="preserve">If you want to use an </w:t>
+      </w:r>
+      <w:r>
+        <w:rPr>
+          <w:b/>
+        </w:rPr>
+        <w:t>HTML validating tool</w:t>
+      </w:r>
+      <w:r>
+        <w:t>, you can instead use the </w:t>
+      </w:r>
+      <w:r>
+        <w:rPr>
+          <w:b/>
+        </w:rPr>
+        <w:t>data-prefixed version</w:t>
+      </w:r>
+      <w:r>
+        <w:t xml:space="preserve"> (e.g. data-ng-bind for ngBind)</w:t>
+      </w:r>
+      <w:r>
+        <w:rPr>
+          <w:rFonts w:ascii="Helvetica" w:hAnsi="Helvetica"/>
+          <w:color w:val="3C763D"/>
+          <w:sz w:val="21"/>
+          <w:szCs w:val="21"/>
+          <w:shd w:val="clear" w:color="auto" w:fill="DFF0D8"/>
+        </w:rPr>
+        <w:t xml:space="preserve"> </w:t>
+      </w:r>
+      <w:r>
+        <w:t>If you want to use an HTML validating tool, you can instead use the data-prefixed version (e.g. data-ng-bind for ngBind)</w:t>
+      </w:r>
+    </w:p>
+    <w:p>
+      <w:pPr>
         <w:pStyle w:val="Heading2"/>
         <w:jc w:val="left"/>
       </w:pPr>
-      <w:bookmarkStart w:id="20" w:name="_Toc436837399"/>
+      <w:bookmarkStart w:id="19" w:name="_Toc436837399"/>
       <w:r>
         <w:t>First Controller</w:t>
       </w:r>
+      <w:bookmarkEnd w:id="19"/>
+    </w:p>
+    <w:p>
+      <w:pPr>
+        <w:rPr>
+          <w:lang w:val="en-US"/>
+        </w:rPr>
+      </w:pPr>
+      <w:bookmarkStart w:id="20" w:name="_GoBack"/>
       <w:bookmarkEnd w:id="20"/>
     </w:p>
     <w:p>
@@ -6258,6 +6004,7 @@
         <w:rPr>
           <w:lang w:val="en-US"/>
         </w:rPr>
+        <w:lastRenderedPageBreak/>
         <w:t xml:space="preserve">We also introduce a new directive, </w:t>
       </w:r>
       <w:r>
@@ -6328,7 +6075,6 @@
         <w:rPr>
           <w:lang w:val="en-US"/>
         </w:rPr>
-        <w:lastRenderedPageBreak/>
         <w:t>The HTML connects parts of the DOM to controllers, functions, and variables, and</w:t>
       </w:r>
       <w:r>
@@ -6422,15 +6168,7 @@
       </w:pPr>
       <w:bookmarkStart w:id="21" w:name="_Toc436837400"/>
       <w:r>
-        <w:t xml:space="preserve">$scope </w:t>
-      </w:r>
-      <w:proofErr w:type="gramStart"/>
-      <w:r>
-        <w:t>Versus</w:t>
-      </w:r>
-      <w:proofErr w:type="gramEnd"/>
-      <w:r>
-        <w:t xml:space="preserve"> controllerAs Syntax</w:t>
+        <w:t>$scope Versus controllerAs Syntax</w:t>
       </w:r>
       <w:bookmarkEnd w:id="21"/>
     </w:p>
@@ -6475,40 +6213,19 @@
         <w:rPr>
           <w:lang w:val="en-US"/>
         </w:rPr>
-        <w:t xml:space="preserve">In AngularJS 1.2 and later, there is a new syntax, the </w:t>
-      </w:r>
-      <w:proofErr w:type="spellStart"/>
-      <w:r>
-        <w:rPr>
-          <w:lang w:val="en-US"/>
-        </w:rPr>
-        <w:t>controllerAs</w:t>
-      </w:r>
-      <w:proofErr w:type="spellEnd"/>
-      <w:r>
-        <w:rPr>
-          <w:lang w:val="en-US"/>
-        </w:rPr>
-        <w:t xml:space="preserve"> syntax, which allows</w:t>
-      </w:r>
-      <w:r>
-        <w:rPr>
-          <w:lang w:val="en-US"/>
-        </w:rPr>
-        <w:t xml:space="preserve"> </w:t>
-      </w:r>
-      <w:r>
-        <w:rPr>
-          <w:lang w:val="en-US"/>
-        </w:rPr>
-        <w:t xml:space="preserve">us to define the variables on the controller instance using </w:t>
-      </w:r>
-      <w:proofErr w:type="gramStart"/>
-      <w:r>
-        <w:rPr>
-          <w:lang w:val="en-US"/>
-        </w:rPr>
-        <w:t xml:space="preserve">the </w:t>
+        <w:t>In AngularJS 1.2 and later, there is a new syntax, the controllerAs syntax, which allows</w:t>
+      </w:r>
+      <w:r>
+        <w:rPr>
+          <w:lang w:val="en-US"/>
+        </w:rPr>
+        <w:t xml:space="preserve"> </w:t>
+      </w:r>
+      <w:r>
+        <w:rPr>
+          <w:lang w:val="en-US"/>
+        </w:rPr>
+        <w:t xml:space="preserve">us to define the variables on the controller instance using the </w:t>
       </w:r>
       <w:r>
         <w:rPr>
@@ -6517,7 +6234,6 @@
         </w:rPr>
         <w:t>this</w:t>
       </w:r>
-      <w:proofErr w:type="gramEnd"/>
       <w:r>
         <w:rPr>
           <w:lang w:val="en-US"/>
@@ -6612,14 +6328,7 @@
         <w:rPr>
           <w:lang w:val="en-US"/>
         </w:rPr>
-        <w:t xml:space="preserve">Also, as good practice, we avoid referring to </w:t>
-      </w:r>
-      <w:proofErr w:type="gramStart"/>
-      <w:r>
-        <w:rPr>
-          <w:lang w:val="en-US"/>
-        </w:rPr>
-        <w:t xml:space="preserve">the </w:t>
+        <w:t xml:space="preserve">Also, as good practice, we avoid referring to the </w:t>
       </w:r>
       <w:r>
         <w:rPr>
@@ -6628,7 +6337,6 @@
         </w:rPr>
         <w:t>this</w:t>
       </w:r>
-      <w:proofErr w:type="gramEnd"/>
       <w:r>
         <w:rPr>
           <w:lang w:val="en-US"/>
@@ -6647,7 +6355,6 @@
         </w:rPr>
         <w:t xml:space="preserve">preferring to use a proxy </w:t>
       </w:r>
-      <w:proofErr w:type="spellStart"/>
       <w:r>
         <w:rPr>
           <w:b/>
@@ -6665,14 +6372,7 @@
         <w:rPr>
           <w:lang w:val="en-US"/>
         </w:rPr>
-        <w:t>iable</w:t>
-      </w:r>
-      <w:proofErr w:type="spellEnd"/>
-      <w:r>
-        <w:rPr>
-          <w:lang w:val="en-US"/>
-        </w:rPr>
-        <w:t>, which points to this.</w:t>
+        <w:t>iable, which points to this.</w:t>
       </w:r>
     </w:p>
     <w:p>
@@ -6775,6 +6475,7 @@
         <w:rPr>
           <w:lang w:val="en-US"/>
         </w:rPr>
+        <w:lastRenderedPageBreak/>
         <w:t xml:space="preserve"> When it finds the ng-app directive, it looks for and loads the </w:t>
       </w:r>
       <w:r>
@@ -6839,7 +6540,6 @@
         <w:rPr>
           <w:lang w:val="en-US"/>
         </w:rPr>
-        <w:lastRenderedPageBreak/>
         <w:t xml:space="preserve"> Each time it hits an </w:t>
       </w:r>
       <w:r>
@@ -7052,39 +6752,7 @@
           <w:b/>
           <w:lang w:val="en-US"/>
         </w:rPr>
-        <w:t xml:space="preserve">AngularJS treats true, nonempty strings, nonzero numbers, and </w:t>
-      </w:r>
-      <w:proofErr w:type="spellStart"/>
-      <w:r>
-        <w:rPr>
-          <w:b/>
-          <w:lang w:val="en-US"/>
-        </w:rPr>
-        <w:t>nonnull</w:t>
-      </w:r>
-      <w:proofErr w:type="spellEnd"/>
-      <w:r>
-        <w:rPr>
-          <w:b/>
-          <w:lang w:val="en-US"/>
-        </w:rPr>
-        <w:t xml:space="preserve"> JS objects as </w:t>
-      </w:r>
-      <w:proofErr w:type="spellStart"/>
-      <w:r>
-        <w:rPr>
-          <w:b/>
-          <w:lang w:val="en-US"/>
-        </w:rPr>
-        <w:t>truthy</w:t>
-      </w:r>
-      <w:proofErr w:type="spellEnd"/>
-      <w:r>
-        <w:rPr>
-          <w:b/>
-          <w:lang w:val="en-US"/>
-        </w:rPr>
-        <w:t>.</w:t>
+        <w:t>AngularJS treats true, nonempty strings, nonzero numbers, and nonnull JS objects as truthy.</w:t>
       </w:r>
     </w:p>
     <w:p>
@@ -7112,21 +6780,7 @@
         <w:rPr>
           <w:lang w:val="en-US"/>
         </w:rPr>
-        <w:t xml:space="preserve"> removes or recreates a portion of the DOM tree based on an {expression}. If the expression assigned to </w:t>
-      </w:r>
-      <w:proofErr w:type="spellStart"/>
-      <w:r>
-        <w:rPr>
-          <w:lang w:val="en-US"/>
-        </w:rPr>
-        <w:t>ngIf</w:t>
-      </w:r>
-      <w:proofErr w:type="spellEnd"/>
-      <w:r>
-        <w:rPr>
-          <w:lang w:val="en-US"/>
-        </w:rPr>
-        <w:t xml:space="preserve"> evaluates to a false value then the element is removed from the DOM, otherwise a clone of the element is reinserted into the DOM.</w:t>
+        <w:t xml:space="preserve"> removes or recreates a portion of the DOM tree based on an {expression}. If the expression assigned to ngIf evaluates to a false value then the element is removed from the DOM, otherwise a clone of the element is reinserted into the DOM.</w:t>
       </w:r>
     </w:p>
     <w:p>
@@ -7322,15 +6976,8 @@
       </w:pPr>
       <w:bookmarkStart w:id="24" w:name="_Toc436837403"/>
       <w:r>
-        <w:t>AngularJS $</w:t>
-      </w:r>
-      <w:proofErr w:type="gramStart"/>
-      <w:r>
-        <w:t>watch(</w:t>
-      </w:r>
-      <w:proofErr w:type="gramEnd"/>
-      <w:r>
-        <w:t>) , $digest() and $apply()</w:t>
+        <w:lastRenderedPageBreak/>
+        <w:t>AngularJS $watch() , $digest() and $apply()</w:t>
       </w:r>
       <w:bookmarkEnd w:id="24"/>
     </w:p>
@@ -7350,35 +6997,7 @@
         <w:rPr>
           <w:lang w:val="en-US"/>
         </w:rPr>
-        <w:t>The AngularJS $scope functions $</w:t>
-      </w:r>
-      <w:proofErr w:type="gramStart"/>
-      <w:r>
-        <w:rPr>
-          <w:lang w:val="en-US"/>
-        </w:rPr>
-        <w:t>watch(</w:t>
-      </w:r>
-      <w:proofErr w:type="gramEnd"/>
-      <w:r>
-        <w:rPr>
-          <w:lang w:val="en-US"/>
-        </w:rPr>
-        <w:t>), $digest() and $apply() are some of the central functions in AngularJS. Understanding $</w:t>
-      </w:r>
-      <w:proofErr w:type="gramStart"/>
-      <w:r>
-        <w:rPr>
-          <w:lang w:val="en-US"/>
-        </w:rPr>
-        <w:t>watch(</w:t>
-      </w:r>
-      <w:proofErr w:type="gramEnd"/>
-      <w:r>
-        <w:rPr>
-          <w:lang w:val="en-US"/>
-        </w:rPr>
-        <w:t>), $digest() and $apply() is essential in order to understand AngularJS.</w:t>
+        <w:t>The AngularJS $scope functions $watch(), $digest() and $apply() are some of the central functions in AngularJS. Understanding $watch(), $digest() and $apply() is essential in order to understand AngularJS.</w:t>
       </w:r>
     </w:p>
     <w:p>
@@ -7392,42 +7011,13 @@
         <w:rPr>
           <w:lang w:val="en-US"/>
         </w:rPr>
-        <w:lastRenderedPageBreak/>
         <w:t>When you create a data binding from somewhere in your view to a variable on the $scope object, AngularJS creates a "watch" internally. A watch means that AngularJS watches changes in the variable on the $scope object. The framework is "watching" the variable. Watches are created usi</w:t>
       </w:r>
       <w:r>
         <w:rPr>
           <w:lang w:val="en-US"/>
         </w:rPr>
-        <w:t>ng the $</w:t>
-      </w:r>
-      <w:proofErr w:type="spellStart"/>
-      <w:r>
-        <w:rPr>
-          <w:lang w:val="en-US"/>
-        </w:rPr>
-        <w:t>scope</w:t>
-      </w:r>
-      <w:proofErr w:type="gramStart"/>
-      <w:r>
-        <w:rPr>
-          <w:lang w:val="en-US"/>
-        </w:rPr>
-        <w:t>.$</w:t>
-      </w:r>
-      <w:proofErr w:type="gramEnd"/>
-      <w:r>
-        <w:rPr>
-          <w:lang w:val="en-US"/>
-        </w:rPr>
-        <w:t>watch</w:t>
-      </w:r>
-      <w:proofErr w:type="spellEnd"/>
-      <w:r>
-        <w:rPr>
-          <w:lang w:val="en-US"/>
-        </w:rPr>
-        <w:t>() function.</w:t>
+        <w:t>ng the $scope.$watch() function.</w:t>
       </w:r>
     </w:p>
     <w:p>
@@ -7441,49 +7031,7 @@
         <w:rPr>
           <w:lang w:val="en-US"/>
         </w:rPr>
-        <w:t>At key points in your application AngularJS calls the $</w:t>
-      </w:r>
-      <w:proofErr w:type="spellStart"/>
-      <w:r>
-        <w:rPr>
-          <w:lang w:val="en-US"/>
-        </w:rPr>
-        <w:t>scope</w:t>
-      </w:r>
-      <w:proofErr w:type="gramStart"/>
-      <w:r>
-        <w:rPr>
-          <w:lang w:val="en-US"/>
-        </w:rPr>
-        <w:t>.$</w:t>
-      </w:r>
-      <w:proofErr w:type="gramEnd"/>
-      <w:r>
-        <w:rPr>
-          <w:lang w:val="en-US"/>
-        </w:rPr>
-        <w:t>digest</w:t>
-      </w:r>
-      <w:proofErr w:type="spellEnd"/>
-      <w:r>
-        <w:rPr>
-          <w:lang w:val="en-US"/>
-        </w:rPr>
-        <w:t>() function. This function iterates through all watches and checks if any of the watched variables have changed. If a watched variable has changed, a corresponding listener function is called. The listener function does whatever work it needs to do, for instance changing an HTML text to reflect the new value of the watched variable. Thus, the $</w:t>
-      </w:r>
-      <w:proofErr w:type="gramStart"/>
-      <w:r>
-        <w:rPr>
-          <w:lang w:val="en-US"/>
-        </w:rPr>
-        <w:t>digest(</w:t>
-      </w:r>
-      <w:proofErr w:type="gramEnd"/>
-      <w:r>
-        <w:rPr>
-          <w:lang w:val="en-US"/>
-        </w:rPr>
-        <w:t>) function is what triggers the data binding to update.</w:t>
+        <w:t>At key points in your application AngularJS calls the $scope.$digest() function. This function iterates through all watches and checks if any of the watched variables have changed. If a watched variable has changed, a corresponding listener function is called. The listener function does whatever work it needs to do, for instance changing an HTML text to reflect the new value of the watched variable. Thus, the $digest() function is what triggers the data binding to update.</w:t>
       </w:r>
     </w:p>
     <w:p>
@@ -7497,49 +7045,7 @@
         <w:rPr>
           <w:lang w:val="en-US"/>
         </w:rPr>
-        <w:t>Most of the time AngularJS will call the $</w:t>
-      </w:r>
-      <w:proofErr w:type="spellStart"/>
-      <w:r>
-        <w:rPr>
-          <w:lang w:val="en-US"/>
-        </w:rPr>
-        <w:t>scope</w:t>
-      </w:r>
-      <w:proofErr w:type="gramStart"/>
-      <w:r>
-        <w:rPr>
-          <w:lang w:val="en-US"/>
-        </w:rPr>
-        <w:t>.$</w:t>
-      </w:r>
-      <w:proofErr w:type="gramEnd"/>
-      <w:r>
-        <w:rPr>
-          <w:lang w:val="en-US"/>
-        </w:rPr>
-        <w:t>watch</w:t>
-      </w:r>
-      <w:proofErr w:type="spellEnd"/>
-      <w:r>
-        <w:rPr>
-          <w:lang w:val="en-US"/>
-        </w:rPr>
-        <w:t>() and $</w:t>
-      </w:r>
-      <w:proofErr w:type="spellStart"/>
-      <w:r>
-        <w:rPr>
-          <w:lang w:val="en-US"/>
-        </w:rPr>
-        <w:t>scope.$digest</w:t>
-      </w:r>
-      <w:proofErr w:type="spellEnd"/>
-      <w:r>
-        <w:rPr>
-          <w:lang w:val="en-US"/>
-        </w:rPr>
-        <w:t>() functions for you, but in some situations you may have to call them yourself. Therefore it is really good to know how they work.</w:t>
+        <w:t>Most of the time AngularJS will call the $scope.$watch() and $scope.$digest() functions for you, but in some situations you may have to call them yourself. Therefore it is really good to know how they work.</w:t>
       </w:r>
       <w:sdt>
         <w:sdtPr>
@@ -7818,6 +7324,7 @@
       </w:pPr>
       <w:bookmarkStart w:id="25" w:name="_Toc436837404"/>
       <w:r>
+        <w:lastRenderedPageBreak/>
         <w:t>Forms</w:t>
       </w:r>
       <w:bookmarkEnd w:id="25"/>
@@ -7916,7 +7423,6 @@
         <w:rPr>
           <w:lang w:val="en-US"/>
         </w:rPr>
-        <w:lastRenderedPageBreak/>
         <w:t>F</w:t>
       </w:r>
       <w:r>
@@ -8234,21 +7740,7 @@
         <w:rPr>
           <w:lang w:val="en-US"/>
         </w:rPr>
-        <w:t xml:space="preserve">), AngularJS creates a </w:t>
-      </w:r>
-      <w:proofErr w:type="spellStart"/>
-      <w:r>
-        <w:rPr>
-          <w:lang w:val="en-US"/>
-        </w:rPr>
-        <w:t>FormController</w:t>
-      </w:r>
-      <w:proofErr w:type="spellEnd"/>
-      <w:r>
-        <w:rPr>
-          <w:lang w:val="en-US"/>
-        </w:rPr>
-        <w:t xml:space="preserve"> that</w:t>
+        <w:t>), AngularJS creates a FormController that</w:t>
       </w:r>
       <w:r>
         <w:rPr>
@@ -8268,19 +7760,11 @@
         </w:rPr>
         <w:t xml:space="preserve"> </w:t>
       </w:r>
-      <w:proofErr w:type="spellStart"/>
-      <w:r>
-        <w:rPr>
-          <w:lang w:val="en-US"/>
-        </w:rPr>
-        <w:t>FormController</w:t>
-      </w:r>
-      <w:proofErr w:type="spellEnd"/>
-      <w:r>
-        <w:rPr>
-          <w:lang w:val="en-US"/>
-        </w:rPr>
-        <w:t xml:space="preserve"> for </w:t>
+      <w:r>
+        <w:rPr>
+          <w:lang w:val="en-US"/>
+        </w:rPr>
+        <w:t xml:space="preserve">FormController for </w:t>
       </w:r>
       <w:r>
         <w:rPr>
@@ -8358,21 +7842,7 @@
         <w:rPr>
           <w:lang w:val="en-US"/>
         </w:rPr>
-        <w:t xml:space="preserve"> </w:t>
-      </w:r>
-      <w:proofErr w:type="gramStart"/>
-      <w:r>
-        <w:rPr>
-          <w:lang w:val="en-US"/>
-        </w:rPr>
-        <w:t>This</w:t>
-      </w:r>
-      <w:proofErr w:type="gramEnd"/>
-      <w:r>
-        <w:rPr>
-          <w:lang w:val="en-US"/>
-        </w:rPr>
-        <w:t xml:space="preserve"> field on the form houses all the individual fields and the errors on each form element. We will talk more about this in the following section.</w:t>
+        <w:t xml:space="preserve"> This field on the form houses all the individual fields and the errors on each form element. We will talk more about this in the following section.</w:t>
       </w:r>
     </w:p>
     <w:p>
@@ -8418,6 +7888,7 @@
           <w:b/>
           <w:lang w:val="en-US"/>
         </w:rPr>
+        <w:lastRenderedPageBreak/>
         <w:t>$invalid</w:t>
       </w:r>
       <w:r>
@@ -8444,34 +7915,19 @@
           <w:b/>
           <w:lang w:val="en-US"/>
         </w:rPr>
-        <w:t>$</w:t>
-      </w:r>
-      <w:proofErr w:type="gramStart"/>
-      <w:r>
-        <w:rPr>
-          <w:b/>
-          <w:lang w:val="en-US"/>
-        </w:rPr>
-        <w:t>pristine</w:t>
-      </w:r>
-      <w:r>
-        <w:rPr>
-          <w:lang w:val="en-US"/>
-        </w:rPr>
-        <w:t xml:space="preserve"> </w:t>
-      </w:r>
-      <w:r>
-        <w:rPr>
-          <w:lang w:val="en-US"/>
-        </w:rPr>
-        <w:t xml:space="preserve"> True</w:t>
-      </w:r>
-      <w:proofErr w:type="gramEnd"/>
-      <w:r>
-        <w:rPr>
-          <w:lang w:val="en-US"/>
-        </w:rPr>
-        <w:t xml:space="preserve"> if the form/input has not been used yet.</w:t>
+        <w:t>$pristine</w:t>
+      </w:r>
+      <w:r>
+        <w:rPr>
+          <w:lang w:val="en-US"/>
+        </w:rPr>
+        <w:t xml:space="preserve"> </w:t>
+      </w:r>
+      <w:r>
+        <w:rPr>
+          <w:lang w:val="en-US"/>
+        </w:rPr>
+        <w:t xml:space="preserve"> True if the form/input has not been used yet.</w:t>
       </w:r>
     </w:p>
     <w:p>
@@ -8499,19 +7955,11 @@
         </w:rPr>
         <w:t xml:space="preserve"> </w:t>
       </w:r>
-      <w:proofErr w:type="gramStart"/>
-      <w:r>
-        <w:rPr>
-          <w:lang w:val="en-US"/>
-        </w:rPr>
-        <w:t>True</w:t>
-      </w:r>
-      <w:proofErr w:type="gramEnd"/>
-      <w:r>
-        <w:rPr>
-          <w:lang w:val="en-US"/>
-        </w:rPr>
-        <w:t xml:space="preserve"> if the form/input has been used.</w:t>
+      <w:r>
+        <w:rPr>
+          <w:lang w:val="en-US"/>
+        </w:rPr>
+        <w:t>True if the form/input has been used.</w:t>
       </w:r>
     </w:p>
     <w:p>
@@ -8539,19 +7987,11 @@
         </w:rPr>
         <w:t xml:space="preserve"> </w:t>
       </w:r>
-      <w:proofErr w:type="gramStart"/>
-      <w:r>
-        <w:rPr>
-          <w:lang w:val="en-US"/>
-        </w:rPr>
-        <w:t>True</w:t>
-      </w:r>
-      <w:proofErr w:type="gramEnd"/>
-      <w:r>
-        <w:rPr>
-          <w:lang w:val="en-US"/>
-        </w:rPr>
-        <w:t xml:space="preserve"> if the input has been blurred.</w:t>
+      <w:r>
+        <w:rPr>
+          <w:lang w:val="en-US"/>
+        </w:rPr>
+        <w:t>True if the input has been blurred.</w:t>
       </w:r>
     </w:p>
     <w:p>
@@ -8566,7 +8006,6 @@
         <w:rPr>
           <w:lang w:val="en-US"/>
         </w:rPr>
-        <w:lastRenderedPageBreak/>
         <w:t>Each</w:t>
       </w:r>
       <w:r>
@@ -8603,16 +8042,8 @@
         <w:rPr>
           <w:lang w:val="en-US"/>
         </w:rPr>
-        <w:t xml:space="preserve">types or modifies the form, the values are updated as long as you are leveraging </w:t>
-      </w:r>
-      <w:proofErr w:type="spellStart"/>
-      <w:r>
-        <w:rPr>
-          <w:lang w:val="en-US"/>
-        </w:rPr>
-        <w:t>ngmodel</w:t>
-      </w:r>
-      <w:proofErr w:type="spellEnd"/>
+        <w:t>types or modifies the form, the values are updated as long as you are leveraging ngmodel</w:t>
+      </w:r>
       <w:r>
         <w:rPr>
           <w:lang w:val="en-US"/>
@@ -8700,19 +8131,11 @@
           <w:lang w:val="en-US"/>
         </w:rPr>
       </w:pPr>
-      <w:proofErr w:type="gramStart"/>
-      <w:r>
-        <w:rPr>
-          <w:lang w:val="en-US"/>
-        </w:rPr>
-        <w:t>filled</w:t>
-      </w:r>
-      <w:proofErr w:type="gramEnd"/>
-      <w:r>
-        <w:rPr>
-          <w:lang w:val="en-US"/>
-        </w:rPr>
-        <w:t xml:space="preserve"> out.</w:t>
+      <w:r>
+        <w:rPr>
+          <w:lang w:val="en-US"/>
+        </w:rPr>
+        <w:t>filled out.</w:t>
       </w:r>
     </w:p>
     <w:p>
@@ -8727,7 +8150,6 @@
           <w:lang w:val="en-US"/>
         </w:rPr>
       </w:pPr>
-      <w:proofErr w:type="gramStart"/>
       <w:r>
         <w:rPr>
           <w:b/>
@@ -8735,7 +8157,6 @@
         </w:rPr>
         <w:t>ng-required</w:t>
       </w:r>
-      <w:proofErr w:type="gramEnd"/>
       <w:r>
         <w:rPr>
           <w:lang w:val="en-US"/>
@@ -8755,24 +8176,13 @@
           <w:lang w:val="en-US"/>
         </w:rPr>
       </w:pPr>
-      <w:proofErr w:type="gramStart"/>
       <w:r>
         <w:rPr>
           <w:b/>
           <w:lang w:val="en-US"/>
         </w:rPr>
-        <w:t>ng-</w:t>
-      </w:r>
-      <w:proofErr w:type="spellStart"/>
-      <w:r>
-        <w:rPr>
-          <w:b/>
-          <w:lang w:val="en-US"/>
-        </w:rPr>
-        <w:t>minlength</w:t>
-      </w:r>
-      <w:proofErr w:type="spellEnd"/>
-      <w:proofErr w:type="gramEnd"/>
+        <w:t>ng-minlength</w:t>
+      </w:r>
       <w:r>
         <w:rPr>
           <w:lang w:val="en-US"/>
@@ -8792,30 +8202,12 @@
           <w:lang w:val="en-US"/>
         </w:rPr>
       </w:pPr>
-      <w:proofErr w:type="gramStart"/>
       <w:r>
         <w:rPr>
           <w:b/>
           <w:lang w:val="en-US"/>
         </w:rPr>
-        <w:t>ng-</w:t>
-      </w:r>
-      <w:proofErr w:type="spellStart"/>
-      <w:r>
-        <w:rPr>
-          <w:b/>
-          <w:lang w:val="en-US"/>
-        </w:rPr>
-        <w:t>maxlength</w:t>
-      </w:r>
-      <w:proofErr w:type="spellEnd"/>
-      <w:proofErr w:type="gramEnd"/>
-      <w:r>
-        <w:rPr>
-          <w:b/>
-          <w:lang w:val="en-US"/>
-        </w:rPr>
-        <w:t xml:space="preserve"> </w:t>
+        <w:t xml:space="preserve">ng-maxlength </w:t>
       </w:r>
       <w:r>
         <w:rPr>
@@ -8836,7 +8228,6 @@
           <w:lang w:val="en-US"/>
         </w:rPr>
       </w:pPr>
-      <w:proofErr w:type="gramStart"/>
       <w:r>
         <w:rPr>
           <w:b/>
@@ -8844,7 +8235,6 @@
         </w:rPr>
         <w:t>ng-pattern</w:t>
       </w:r>
-      <w:proofErr w:type="gramEnd"/>
       <w:r>
         <w:rPr>
           <w:lang w:val="en-US"/>
@@ -8864,21 +8254,12 @@
           <w:lang w:val="en-US"/>
         </w:rPr>
       </w:pPr>
-      <w:proofErr w:type="gramStart"/>
       <w:r>
         <w:rPr>
           <w:b/>
           <w:lang w:val="en-US"/>
         </w:rPr>
-        <w:t>type</w:t>
-      </w:r>
-      <w:proofErr w:type="gramEnd"/>
-      <w:r>
-        <w:rPr>
-          <w:b/>
-          <w:lang w:val="en-US"/>
-        </w:rPr>
-        <w:t>="email"</w:t>
+        <w:t>type="email"</w:t>
       </w:r>
       <w:r>
         <w:rPr>
@@ -8899,21 +8280,12 @@
           <w:lang w:val="en-US"/>
         </w:rPr>
       </w:pPr>
-      <w:proofErr w:type="gramStart"/>
       <w:r>
         <w:rPr>
           <w:b/>
           <w:lang w:val="en-US"/>
         </w:rPr>
-        <w:t>type</w:t>
-      </w:r>
-      <w:proofErr w:type="gramEnd"/>
-      <w:r>
-        <w:rPr>
-          <w:b/>
-          <w:lang w:val="en-US"/>
-        </w:rPr>
-        <w:t>="number"</w:t>
+        <w:t>type="number"</w:t>
       </w:r>
       <w:r>
         <w:rPr>
@@ -8934,83 +8306,18 @@
           <w:lang w:val="en-US"/>
         </w:rPr>
       </w:pPr>
-      <w:proofErr w:type="gramStart"/>
       <w:r>
         <w:rPr>
           <w:b/>
           <w:lang w:val="en-US"/>
         </w:rPr>
-        <w:t>type</w:t>
-      </w:r>
-      <w:proofErr w:type="gramEnd"/>
-      <w:r>
-        <w:rPr>
-          <w:b/>
-          <w:lang w:val="en-US"/>
-        </w:rPr>
-        <w:t>="date"</w:t>
-      </w:r>
-      <w:r>
-        <w:rPr>
-          <w:lang w:val="en-US"/>
-        </w:rPr>
-        <w:t xml:space="preserve"> If the browser supports it, shows an HTML </w:t>
-      </w:r>
-      <w:proofErr w:type="spellStart"/>
-      <w:r>
-        <w:rPr>
-          <w:lang w:val="en-US"/>
-        </w:rPr>
-        <w:t>datepicker</w:t>
-      </w:r>
-      <w:proofErr w:type="spellEnd"/>
-      <w:r>
-        <w:rPr>
-          <w:lang w:val="en-US"/>
-        </w:rPr>
-        <w:t xml:space="preserve">. Otherwise, defaults to a text input. The </w:t>
-      </w:r>
-      <w:proofErr w:type="spellStart"/>
-      <w:r>
-        <w:rPr>
-          <w:lang w:val="en-US"/>
-        </w:rPr>
-        <w:t>ngmodel</w:t>
-      </w:r>
-      <w:proofErr w:type="spellEnd"/>
-      <w:r>
-        <w:rPr>
-          <w:lang w:val="en-US"/>
-        </w:rPr>
-        <w:t xml:space="preserve"> that this binds to will be a date object. This expects the date to be in </w:t>
-      </w:r>
-      <w:proofErr w:type="spellStart"/>
-      <w:r>
-        <w:rPr>
-          <w:lang w:val="en-US"/>
-        </w:rPr>
-        <w:t>yyyy</w:t>
-      </w:r>
-      <w:proofErr w:type="spellEnd"/>
-      <w:r>
-        <w:rPr>
-          <w:lang w:val="en-US"/>
-        </w:rPr>
-        <w:t>-mm-</w:t>
-      </w:r>
-      <w:proofErr w:type="spellStart"/>
-      <w:r>
-        <w:rPr>
-          <w:lang w:val="en-US"/>
-        </w:rPr>
-        <w:t>dd</w:t>
-      </w:r>
-      <w:proofErr w:type="spellEnd"/>
-      <w:r>
-        <w:rPr>
-          <w:lang w:val="en-US"/>
-        </w:rPr>
-        <w:t xml:space="preserve"> format (e.g., 2009-10-24).</w:t>
+        <w:t>type="date"</w:t>
+      </w:r>
+      <w:r>
+        <w:rPr>
+          <w:lang w:val="en-US"/>
+        </w:rPr>
+        <w:t xml:space="preserve"> If the browser supports it, shows an HTML datepicker. Otherwise, defaults to a text input. The ngmodel that this binds to will be a date object. This expects the date to be in yyyy-mm-dd format (e.g., 2009-10-24).</w:t>
       </w:r>
     </w:p>
     <w:p>
@@ -9025,37 +8332,12 @@
           <w:lang w:val="en-US"/>
         </w:rPr>
       </w:pPr>
-      <w:proofErr w:type="gramStart"/>
       <w:r>
         <w:rPr>
           <w:b/>
           <w:lang w:val="en-US"/>
         </w:rPr>
-        <w:t>type</w:t>
-      </w:r>
-      <w:proofErr w:type="gramEnd"/>
-      <w:r>
-        <w:rPr>
-          <w:b/>
-          <w:lang w:val="en-US"/>
-        </w:rPr>
-        <w:t>="</w:t>
-      </w:r>
-      <w:proofErr w:type="spellStart"/>
-      <w:r>
-        <w:rPr>
-          <w:b/>
-          <w:lang w:val="en-US"/>
-        </w:rPr>
-        <w:t>url</w:t>
-      </w:r>
-      <w:proofErr w:type="spellEnd"/>
-      <w:r>
-        <w:rPr>
-          <w:b/>
-          <w:lang w:val="en-US"/>
-        </w:rPr>
-        <w:t>"</w:t>
+        <w:t>type="url"</w:t>
       </w:r>
       <w:r>
         <w:rPr>
@@ -9076,6 +8358,7 @@
         <w:rPr>
           <w:lang w:val="en-US"/>
         </w:rPr>
+        <w:lastRenderedPageBreak/>
         <w:t>Need to show the user that a field is required? Then when the user starts</w:t>
       </w:r>
       <w:r>
@@ -9140,54 +8423,24 @@
         </w:rPr>
         <w:t xml:space="preserve"> </w:t>
       </w:r>
-      <w:proofErr w:type="spellStart"/>
-      <w:r>
-        <w:rPr>
-          <w:lang w:val="en-US"/>
-        </w:rPr>
-        <w:t>maxlength</w:t>
-      </w:r>
-      <w:proofErr w:type="spellEnd"/>
-      <w:r>
-        <w:rPr>
-          <w:lang w:val="en-US"/>
-        </w:rPr>
-        <w:t>, pattern, etc.) and depending on whether or not that particular validator has</w:t>
-      </w:r>
-      <w:r>
-        <w:rPr>
-          <w:lang w:val="en-US"/>
-        </w:rPr>
-        <w:t xml:space="preserve"> </w:t>
-      </w:r>
-      <w:r>
-        <w:rPr>
-          <w:lang w:val="en-US"/>
-        </w:rPr>
-        <w:t>been satisfied, adds the ng-valid-</w:t>
-      </w:r>
-      <w:proofErr w:type="spellStart"/>
-      <w:r>
-        <w:rPr>
-          <w:lang w:val="en-US"/>
-        </w:rPr>
-        <w:t>validator_name</w:t>
-      </w:r>
-      <w:proofErr w:type="spellEnd"/>
-      <w:r>
-        <w:rPr>
-          <w:lang w:val="en-US"/>
-        </w:rPr>
-        <w:t xml:space="preserve"> or ng-invalid-</w:t>
-      </w:r>
-      <w:proofErr w:type="spellStart"/>
-      <w:r>
-        <w:rPr>
-          <w:lang w:val="en-US"/>
-        </w:rPr>
-        <w:t>validator_name</w:t>
-      </w:r>
-      <w:proofErr w:type="spellEnd"/>
+      <w:r>
+        <w:rPr>
+          <w:lang w:val="en-US"/>
+        </w:rPr>
+        <w:t>maxlength, pattern, etc.) and depending on whether or not that particular validator has</w:t>
+      </w:r>
+      <w:r>
+        <w:rPr>
+          <w:lang w:val="en-US"/>
+        </w:rPr>
+        <w:t xml:space="preserve"> </w:t>
+      </w:r>
+      <w:r>
+        <w:rPr>
+          <w:lang w:val="en-US"/>
+        </w:rPr>
+        <w:t>been satisfied, adds the ng-valid-validator_name or ng-invalid-validator_name</w:t>
+      </w:r>
       <w:r>
         <w:rPr>
           <w:lang w:val="en-US"/>
@@ -9208,7 +8461,6 @@
       </w:pPr>
       <w:bookmarkStart w:id="29" w:name="_Toc436837408"/>
       <w:r>
-        <w:lastRenderedPageBreak/>
         <w:t>Nested Forms with ng-form</w:t>
       </w:r>
       <w:bookmarkEnd w:id="29"/>
@@ -9279,19 +8531,11 @@
         </w:rPr>
         <w:t xml:space="preserve"> </w:t>
       </w:r>
-      <w:proofErr w:type="spellStart"/>
-      <w:r>
-        <w:rPr>
-          <w:lang w:val="en-US"/>
-        </w:rPr>
-        <w:t>substate</w:t>
-      </w:r>
-      <w:proofErr w:type="spellEnd"/>
-      <w:r>
-        <w:rPr>
-          <w:lang w:val="en-US"/>
-        </w:rPr>
-        <w:t xml:space="preserve"> within our form, evaluate quickly if each section is valid, and leverage the same</w:t>
+      <w:r>
+        <w:rPr>
+          <w:lang w:val="en-US"/>
+        </w:rPr>
+        <w:t>substate within our form, evaluate quickly if each section is valid, and leverage the same</w:t>
       </w:r>
       <w:r>
         <w:rPr>
@@ -9322,35 +8566,7 @@
         <w:rPr>
           <w:lang w:val="en-US"/>
         </w:rPr>
-        <w:t xml:space="preserve">A </w:t>
-      </w:r>
-      <w:proofErr w:type="spellStart"/>
-      <w:r>
-        <w:rPr>
-          <w:lang w:val="en-US"/>
-        </w:rPr>
-        <w:t>subform</w:t>
-      </w:r>
-      <w:proofErr w:type="spellEnd"/>
-      <w:r>
-        <w:rPr>
-          <w:lang w:val="en-US"/>
-        </w:rPr>
-        <w:t xml:space="preserve"> using the ng-form directive. We can give this a name to identify and grab the state of the </w:t>
-      </w:r>
-      <w:proofErr w:type="spellStart"/>
-      <w:r>
-        <w:rPr>
-          <w:lang w:val="en-US"/>
-        </w:rPr>
-        <w:t>subform</w:t>
-      </w:r>
-      <w:proofErr w:type="spellEnd"/>
-      <w:r>
-        <w:rPr>
-          <w:lang w:val="en-US"/>
-        </w:rPr>
-        <w:t>.</w:t>
+        <w:t>A subform using the ng-form directive. We can give this a name to identify and grab the state of the subform.</w:t>
       </w:r>
     </w:p>
     <w:p>
@@ -9369,57 +8585,7 @@
         <w:rPr>
           <w:lang w:val="en-US"/>
         </w:rPr>
-        <w:t xml:space="preserve">The state of the </w:t>
-      </w:r>
-      <w:proofErr w:type="spellStart"/>
-      <w:r>
-        <w:rPr>
-          <w:lang w:val="en-US"/>
-        </w:rPr>
-        <w:t>subform</w:t>
-      </w:r>
-      <w:proofErr w:type="spellEnd"/>
-      <w:r>
-        <w:rPr>
-          <w:lang w:val="en-US"/>
-        </w:rPr>
-        <w:t xml:space="preserve"> can be accessed directly (</w:t>
-      </w:r>
-      <w:proofErr w:type="spellStart"/>
-      <w:r>
-        <w:rPr>
-          <w:lang w:val="en-US"/>
-        </w:rPr>
-        <w:t>childForm</w:t>
-      </w:r>
-      <w:proofErr w:type="spellEnd"/>
-      <w:proofErr w:type="gramStart"/>
-      <w:r>
-        <w:rPr>
-          <w:lang w:val="en-US"/>
-        </w:rPr>
-        <w:t>.$</w:t>
-      </w:r>
-      <w:proofErr w:type="gramEnd"/>
-      <w:r>
-        <w:rPr>
-          <w:lang w:val="en-US"/>
-        </w:rPr>
-        <w:t>invalid) or through the parent form (</w:t>
-      </w:r>
-      <w:proofErr w:type="spellStart"/>
-      <w:r>
-        <w:rPr>
-          <w:lang w:val="en-US"/>
-        </w:rPr>
-        <w:t>myForm.profile.$invalid</w:t>
-      </w:r>
-      <w:proofErr w:type="spellEnd"/>
-      <w:r>
-        <w:rPr>
-          <w:lang w:val="en-US"/>
-        </w:rPr>
-        <w:t>).</w:t>
+        <w:t>The state of the subform can be accessed directly (childForm.$invalid) or through the parent form (myForm.profile.$invalid).</w:t>
       </w:r>
     </w:p>
     <w:p>
@@ -9438,37 +8604,7 @@
         <w:rPr>
           <w:lang w:val="en-US"/>
         </w:rPr>
-        <w:t>Individual elements of the form can be accessed as normal (childForm.</w:t>
-      </w:r>
-      <w:proofErr w:type="spellStart"/>
-      <w:r>
-        <w:rPr>
-          <w:lang w:val="en-US"/>
-        </w:rPr>
-        <w:t>firstName</w:t>
-      </w:r>
-      <w:proofErr w:type="spellEnd"/>
-      <w:proofErr w:type="gramStart"/>
-      <w:r>
-        <w:rPr>
-          <w:lang w:val="en-US"/>
-        </w:rPr>
-        <w:t>.$</w:t>
-      </w:r>
-      <w:proofErr w:type="spellStart"/>
-      <w:proofErr w:type="gramEnd"/>
-      <w:r>
-        <w:rPr>
-          <w:lang w:val="en-US"/>
-        </w:rPr>
-        <w:t>error.required</w:t>
-      </w:r>
-      <w:proofErr w:type="spellEnd"/>
-      <w:r>
-        <w:rPr>
-          <w:lang w:val="en-US"/>
-        </w:rPr>
-        <w:t>).</w:t>
+        <w:t>Individual elements of the form can be accessed as normal (childForm.firstName.$error.required).</w:t>
       </w:r>
       <w:r>
         <w:rPr>
@@ -9489,41 +8625,11 @@
           <w:lang w:val="en-US"/>
         </w:rPr>
       </w:pPr>
-      <w:proofErr w:type="spellStart"/>
-      <w:r>
-        <w:rPr>
-          <w:lang w:val="en-US"/>
-        </w:rPr>
-        <w:t>Subforms</w:t>
-      </w:r>
-      <w:proofErr w:type="spellEnd"/>
-      <w:r>
-        <w:rPr>
-          <w:lang w:val="en-US"/>
-        </w:rPr>
-        <w:t xml:space="preserve"> and nested forms still affect the outer form (the </w:t>
-      </w:r>
-      <w:proofErr w:type="spellStart"/>
-      <w:r>
-        <w:rPr>
-          <w:lang w:val="en-US"/>
-        </w:rPr>
-        <w:t>myForm</w:t>
-      </w:r>
-      <w:proofErr w:type="spellEnd"/>
-      <w:proofErr w:type="gramStart"/>
-      <w:r>
-        <w:rPr>
-          <w:lang w:val="en-US"/>
-        </w:rPr>
-        <w:t>.$</w:t>
-      </w:r>
-      <w:proofErr w:type="gramEnd"/>
-      <w:r>
-        <w:rPr>
-          <w:lang w:val="en-US"/>
-        </w:rPr>
-        <w:t>invalid can be true because of the use of the required tags).</w:t>
+      <w:r>
+        <w:rPr>
+          <w:lang w:val="en-US"/>
+        </w:rPr>
+        <w:t>Subforms and nested forms still affect the outer form (the myForm.$invalid can be true because of the use of the required tags).</w:t>
       </w:r>
     </w:p>
     <w:p>
@@ -9538,21 +8644,7 @@
         <w:rPr>
           <w:lang w:val="en-US"/>
         </w:rPr>
-        <w:t xml:space="preserve">You could have </w:t>
-      </w:r>
-      <w:proofErr w:type="spellStart"/>
-      <w:r>
-        <w:rPr>
-          <w:lang w:val="en-US"/>
-        </w:rPr>
-        <w:t>subforms</w:t>
-      </w:r>
-      <w:proofErr w:type="spellEnd"/>
-      <w:r>
-        <w:rPr>
-          <w:lang w:val="en-US"/>
-        </w:rPr>
-        <w:t xml:space="preserve"> and groupings that have their own way of checking and deciding</w:t>
+        <w:t>You could have subforms and groupings that have their own way of checking and deciding</w:t>
       </w:r>
       <w:r>
         <w:rPr>
@@ -9627,7 +8719,6 @@
           <w:lang w:val="en-US"/>
         </w:rPr>
       </w:pPr>
-      <w:proofErr w:type="gramStart"/>
       <w:r>
         <w:rPr>
           <w:lang w:val="en-US"/>
@@ -9638,28 +8729,7 @@
         <w:rPr>
           <w:lang w:val="en-US"/>
         </w:rPr>
-        <w:t>urrency</w:t>
-      </w:r>
-      <w:proofErr w:type="gramEnd"/>
-      <w:r>
-        <w:rPr>
-          <w:lang w:val="en-US"/>
-        </w:rPr>
-        <w:t xml:space="preserve"> - formats a given number as currency with the commas, </w:t>
-      </w:r>
-      <w:proofErr w:type="spellStart"/>
-      <w:r>
-        <w:rPr>
-          <w:lang w:val="en-US"/>
-        </w:rPr>
-        <w:t>decimals,and</w:t>
-      </w:r>
-      <w:proofErr w:type="spellEnd"/>
-      <w:r>
-        <w:rPr>
-          <w:lang w:val="en-US"/>
-        </w:rPr>
-        <w:t xml:space="preserve"> currency symbol added as needed. The filter takes an optional currency symbol as the second argument; if none exists, it takes the default symbol for the current browser.</w:t>
+        <w:t>urrency - formats a given number as currency with the commas, decimals,and currency symbol added as needed. The filter takes an optional currency symbol as the second argument; if none exists, it takes the default symbol for the current browser.</w:t>
       </w:r>
     </w:p>
     <w:p>
@@ -9673,25 +8743,18 @@
           <w:lang w:val="en-US"/>
         </w:rPr>
       </w:pPr>
-      <w:proofErr w:type="gramStart"/>
-      <w:r>
-        <w:rPr>
-          <w:lang w:val="en-US"/>
-        </w:rPr>
+      <w:r>
+        <w:rPr>
+          <w:lang w:val="en-US"/>
+        </w:rPr>
+        <w:lastRenderedPageBreak/>
         <w:t>n</w:t>
       </w:r>
       <w:r>
         <w:rPr>
           <w:lang w:val="en-US"/>
         </w:rPr>
-        <w:t>umber</w:t>
-      </w:r>
-      <w:proofErr w:type="gramEnd"/>
-      <w:r>
-        <w:rPr>
-          <w:lang w:val="en-US"/>
-        </w:rPr>
-        <w:t xml:space="preserve"> - takes a number and converts it to a human-readable string with comma separation. The number filter also takes an optional decimal size that tells it how many digits to keep after the decimal point.</w:t>
+        <w:t>umber - takes a number and converts it to a human-readable string with comma separation. The number filter also takes an optional decimal size that tells it how many digits to keep after the decimal point.</w:t>
       </w:r>
     </w:p>
     <w:p>
@@ -9705,7 +8768,6 @@
           <w:lang w:val="en-US"/>
         </w:rPr>
       </w:pPr>
-      <w:proofErr w:type="gramStart"/>
       <w:r>
         <w:rPr>
           <w:lang w:val="en-US"/>
@@ -9716,14 +8778,7 @@
         <w:rPr>
           <w:lang w:val="en-US"/>
         </w:rPr>
-        <w:t>owercase</w:t>
-      </w:r>
-      <w:proofErr w:type="gramEnd"/>
-      <w:r>
-        <w:rPr>
-          <w:lang w:val="en-US"/>
-        </w:rPr>
-        <w:t xml:space="preserve"> - A very simple string filter that takes any string and converts all the characters to lowercase.</w:t>
+        <w:t>owercase - A very simple string filter that takes any string and converts all the characters to lowercase.</w:t>
       </w:r>
     </w:p>
     <w:p>
@@ -9737,7 +8792,6 @@
           <w:lang w:val="en-US"/>
         </w:rPr>
       </w:pPr>
-      <w:proofErr w:type="gramStart"/>
       <w:r>
         <w:rPr>
           <w:lang w:val="en-US"/>
@@ -9748,14 +8802,7 @@
         <w:rPr>
           <w:lang w:val="en-US"/>
         </w:rPr>
-        <w:t>ppercase</w:t>
-      </w:r>
-      <w:proofErr w:type="gramEnd"/>
-      <w:r>
-        <w:rPr>
-          <w:lang w:val="en-US"/>
-        </w:rPr>
-        <w:t xml:space="preserve"> - A very simple string filter that takes any string and converts all the characters to uppercase.</w:t>
+        <w:t>ppercase - A very simple string filter that takes any string and converts all the characters to uppercase.</w:t>
       </w:r>
     </w:p>
     <w:p>
@@ -9769,28 +8816,17 @@
           <w:lang w:val="en-US"/>
         </w:rPr>
       </w:pPr>
-      <w:proofErr w:type="spellStart"/>
-      <w:proofErr w:type="gramStart"/>
-      <w:r>
-        <w:rPr>
-          <w:lang w:val="en-US"/>
-        </w:rPr>
-        <w:lastRenderedPageBreak/>
+      <w:r>
+        <w:rPr>
+          <w:lang w:val="en-US"/>
+        </w:rPr>
         <w:t>j</w:t>
       </w:r>
       <w:r>
         <w:rPr>
           <w:lang w:val="en-US"/>
         </w:rPr>
-        <w:t>son</w:t>
-      </w:r>
-      <w:proofErr w:type="spellEnd"/>
-      <w:proofErr w:type="gramEnd"/>
-      <w:r>
-        <w:rPr>
-          <w:lang w:val="en-US"/>
-        </w:rPr>
-        <w:t xml:space="preserve"> –</w:t>
+        <w:t>son –</w:t>
       </w:r>
       <w:r>
         <w:rPr>
@@ -9816,7 +8852,6 @@
           <w:lang w:val="en-US"/>
         </w:rPr>
       </w:pPr>
-      <w:proofErr w:type="gramStart"/>
       <w:r>
         <w:rPr>
           <w:lang w:val="en-US"/>
@@ -9827,14 +8862,7 @@
         <w:rPr>
           <w:lang w:val="en-US"/>
         </w:rPr>
-        <w:t>ate</w:t>
-      </w:r>
-      <w:proofErr w:type="gramEnd"/>
-      <w:r>
-        <w:rPr>
-          <w:lang w:val="en-US"/>
-        </w:rPr>
-        <w:t xml:space="preserve"> – is a customizable and powerful filter that takes a date object or a long timestamp and displays it as a human-readable string in the UI. It can take a user-defined format or one of the built-in short, medium, or long formats.</w:t>
+        <w:t>ate – is a customizable and powerful filter that takes a date object or a long timestamp and displays it as a human-readable string in the UI. It can take a user-defined format or one of the built-in short, medium, or long formats.</w:t>
       </w:r>
     </w:p>
     <w:p>
@@ -9848,16 +8876,12 @@
           <w:lang w:val="en-US"/>
         </w:rPr>
       </w:pPr>
-      <w:proofErr w:type="spellStart"/>
-      <w:proofErr w:type="gramStart"/>
       <w:r>
         <w:rPr>
           <w:lang w:val="en-US"/>
         </w:rPr>
         <w:t>orderBy</w:t>
       </w:r>
-      <w:proofErr w:type="spellEnd"/>
-      <w:proofErr w:type="gramEnd"/>
       <w:r>
         <w:rPr>
           <w:lang w:val="en-US"/>
@@ -9868,21 +8892,7 @@
         <w:rPr>
           <w:lang w:val="en-US"/>
         </w:rPr>
-        <w:t xml:space="preserve"> allows us to take an array and order it by a predicate expression (or a series of predicate </w:t>
-      </w:r>
-      <w:proofErr w:type="spellStart"/>
-      <w:r>
-        <w:rPr>
-          <w:lang w:val="en-US"/>
-        </w:rPr>
-        <w:t>expressons</w:t>
-      </w:r>
-      <w:proofErr w:type="spellEnd"/>
-      <w:r>
-        <w:rPr>
-          <w:lang w:val="en-US"/>
-        </w:rPr>
-        <w:t>). It also takes a second optional Boolean argument,</w:t>
+        <w:t xml:space="preserve"> allows us to take an array and order it by a predicate expression (or a series of predicate expressons). It also takes a second optional Boolean argument,</w:t>
       </w:r>
       <w:r>
         <w:rPr>
@@ -9941,7 +8951,6 @@
         <w:pStyle w:val="Heading2"/>
       </w:pPr>
       <w:bookmarkStart w:id="31" w:name="_Toc436837410"/>
-      <w:proofErr w:type="spellStart"/>
       <w:r>
         <w:t>Services.Factories.</w:t>
       </w:r>
@@ -9949,7 +8958,6 @@
         <w:t>Providers</w:t>
       </w:r>
       <w:bookmarkEnd w:id="31"/>
-      <w:proofErr w:type="spellEnd"/>
     </w:p>
     <w:p>
       <w:pPr>
@@ -10118,6 +9126,7 @@
               <w:rPr>
                 <w:lang w:val="en-US"/>
               </w:rPr>
+              <w:lastRenderedPageBreak/>
               <w:t>Why</w:t>
             </w:r>
           </w:p>
@@ -10271,7 +9280,6 @@
               <w:rPr>
                 <w:lang w:val="en-US"/>
               </w:rPr>
-              <w:lastRenderedPageBreak/>
               <w:t>Problem</w:t>
             </w:r>
           </w:p>
@@ -10336,21 +9344,7 @@
               <w:rPr>
                 <w:lang w:val="en-US"/>
               </w:rPr>
-              <w:t xml:space="preserve">Use the </w:t>
-            </w:r>
-            <w:proofErr w:type="spellStart"/>
-            <w:r>
-              <w:rPr>
-                <w:lang w:val="en-US"/>
-              </w:rPr>
-              <w:t>Module.factory</w:t>
-            </w:r>
-            <w:proofErr w:type="spellEnd"/>
-            <w:r>
-              <w:rPr>
-                <w:lang w:val="en-US"/>
-              </w:rPr>
-              <w:t xml:space="preserve"> method</w:t>
+              <w:t>Use the Module.factory method</w:t>
             </w:r>
             <w:r>
               <w:rPr>
@@ -10395,21 +9389,7 @@
               <w:rPr>
                 <w:lang w:val="en-US"/>
               </w:rPr>
-              <w:t xml:space="preserve">Use the </w:t>
-            </w:r>
-            <w:proofErr w:type="spellStart"/>
-            <w:r>
-              <w:rPr>
-                <w:lang w:val="en-US"/>
-              </w:rPr>
-              <w:t>Module.service</w:t>
-            </w:r>
-            <w:proofErr w:type="spellEnd"/>
-            <w:r>
-              <w:rPr>
-                <w:lang w:val="en-US"/>
-              </w:rPr>
-              <w:t xml:space="preserve"> method.</w:t>
+              <w:t>Use the Module.service method.</w:t>
             </w:r>
           </w:p>
         </w:tc>
@@ -10448,21 +9428,7 @@
               <w:rPr>
                 <w:lang w:val="en-US"/>
               </w:rPr>
-              <w:t xml:space="preserve">Use the </w:t>
-            </w:r>
-            <w:proofErr w:type="spellStart"/>
-            <w:r>
-              <w:rPr>
-                <w:lang w:val="en-US"/>
-              </w:rPr>
-              <w:t>Module.provider</w:t>
-            </w:r>
-            <w:proofErr w:type="spellEnd"/>
-            <w:r>
-              <w:rPr>
-                <w:lang w:val="en-US"/>
-              </w:rPr>
-              <w:t xml:space="preserve"> method.</w:t>
+              <w:t>Use the Module.provider method.</w:t>
             </w:r>
           </w:p>
         </w:tc>
@@ -10563,21 +9529,7 @@
         <w:rPr>
           <w:lang w:val="en-US"/>
         </w:rPr>
-        <w:t xml:space="preserve">The simplest way to create a service is to use the </w:t>
-      </w:r>
-      <w:proofErr w:type="spellStart"/>
-      <w:r>
-        <w:rPr>
-          <w:lang w:val="en-US"/>
-        </w:rPr>
-        <w:t>Module.factory</w:t>
-      </w:r>
-      <w:proofErr w:type="spellEnd"/>
-      <w:r>
-        <w:rPr>
-          <w:lang w:val="en-US"/>
-        </w:rPr>
-        <w:t xml:space="preserve"> method, passing as arguments the name of the</w:t>
+        <w:t>The simplest way to create a service is to use the Module.factory method, passing as arguments the name of the</w:t>
       </w:r>
       <w:r>
         <w:rPr>
@@ -10665,6 +9617,7 @@
         <w:rPr>
           <w:lang w:val="en-US"/>
         </w:rPr>
+        <w:lastRenderedPageBreak/>
         <w:t>Be careful not to reuse the name of a service. If you do, your service</w:t>
       </w:r>
       <w:r>
@@ -10703,29 +9656,7 @@
         <w:rPr>
           <w:lang w:val="en-US"/>
         </w:rPr>
-        <w:t xml:space="preserve">You should use </w:t>
-      </w:r>
-      <w:proofErr w:type="spellStart"/>
-      <w:proofErr w:type="gramStart"/>
-      <w:r>
-        <w:rPr>
-          <w:lang w:val="en-US"/>
-        </w:rPr>
-        <w:t>module.factory</w:t>
-      </w:r>
-      <w:proofErr w:type="spellEnd"/>
-      <w:r>
-        <w:rPr>
-          <w:lang w:val="en-US"/>
-        </w:rPr>
-        <w:t>(</w:t>
-      </w:r>
-      <w:proofErr w:type="gramEnd"/>
-      <w:r>
-        <w:rPr>
-          <w:lang w:val="en-US"/>
-        </w:rPr>
-        <w:t>) to define your services if:</w:t>
+        <w:t>You should use module.factory() to define your services if:</w:t>
       </w:r>
     </w:p>
     <w:p>
@@ -10775,7 +9706,6 @@
         <w:rPr>
           <w:lang w:val="en-US"/>
         </w:rPr>
-        <w:lastRenderedPageBreak/>
         <w:t>W</w:t>
       </w:r>
       <w:r>
@@ -10834,7 +9764,6 @@
         </w:rPr>
         <w:t xml:space="preserve">e also declare some </w:t>
       </w:r>
-      <w:proofErr w:type="gramStart"/>
       <w:r>
         <w:rPr>
           <w:b/>
@@ -10852,14 +9781,7 @@
         <w:rPr>
           <w:lang w:val="en-US"/>
         </w:rPr>
-        <w:t>,</w:t>
-      </w:r>
-      <w:proofErr w:type="gramEnd"/>
-      <w:r>
-        <w:rPr>
-          <w:lang w:val="en-US"/>
-        </w:rPr>
-        <w:t xml:space="preserve"> t</w:t>
+        <w:t>, t</w:t>
       </w:r>
       <w:r>
         <w:rPr>
@@ -11165,14 +10087,7 @@
         <w:rPr>
           <w:lang w:val="en-US"/>
         </w:rPr>
-        <w:t xml:space="preserve">(using </w:t>
-      </w:r>
-      <w:proofErr w:type="gramStart"/>
-      <w:r>
-        <w:rPr>
-          <w:lang w:val="en-US"/>
-        </w:rPr>
-        <w:t xml:space="preserve">the </w:t>
+        <w:t xml:space="preserve">(using the </w:t>
       </w:r>
       <w:r>
         <w:rPr>
@@ -11181,7 +10096,6 @@
         </w:rPr>
         <w:t>this</w:t>
       </w:r>
-      <w:proofErr w:type="gramEnd"/>
       <w:r>
         <w:rPr>
           <w:lang w:val="en-US"/>
@@ -11199,7 +10113,14 @@
         <w:rPr>
           <w:lang w:val="en-US"/>
         </w:rPr>
-        <w:t xml:space="preserve"> for the service is still defined as </w:t>
+        <w:t xml:space="preserve"> for </w:t>
+      </w:r>
+      <w:r>
+        <w:rPr>
+          <w:lang w:val="en-US"/>
+        </w:rPr>
+        <w:lastRenderedPageBreak/>
+        <w:t xml:space="preserve">the service is still defined as </w:t>
       </w:r>
       <w:r>
         <w:rPr>
@@ -11236,29 +10157,7 @@
         <w:rPr>
           <w:lang w:val="en-US"/>
         </w:rPr>
-        <w:t xml:space="preserve">AngularJS will perform new </w:t>
-      </w:r>
-      <w:proofErr w:type="spellStart"/>
-      <w:proofErr w:type="gramStart"/>
-      <w:r>
-        <w:rPr>
-          <w:lang w:val="en-US"/>
-        </w:rPr>
-        <w:t>ItemService</w:t>
-      </w:r>
-      <w:proofErr w:type="spellEnd"/>
-      <w:r>
-        <w:rPr>
-          <w:lang w:val="en-US"/>
-        </w:rPr>
-        <w:t>(</w:t>
-      </w:r>
-      <w:proofErr w:type="gramEnd"/>
-      <w:r>
-        <w:rPr>
-          <w:lang w:val="en-US"/>
-        </w:rPr>
-        <w:t>) (with possible dependencies injected</w:t>
+        <w:t>AngularJS will perform new ItemService() (with possible dependencies injected</w:t>
       </w:r>
       <w:r>
         <w:rPr>
@@ -11312,7 +10211,6 @@
       </w:pPr>
       <w:bookmarkStart w:id="34" w:name="_Toc436837413"/>
       <w:r>
-        <w:lastRenderedPageBreak/>
         <w:t>Using the Provider Method</w:t>
       </w:r>
       <w:bookmarkEnd w:id="34"/>
@@ -11334,21 +10232,7 @@
         <w:rPr>
           <w:lang w:val="en-US"/>
         </w:rPr>
-        <w:t xml:space="preserve">The </w:t>
-      </w:r>
-      <w:proofErr w:type="spellStart"/>
-      <w:r>
-        <w:rPr>
-          <w:lang w:val="en-US"/>
-        </w:rPr>
-        <w:t>Module.provider</w:t>
-      </w:r>
-      <w:proofErr w:type="spellEnd"/>
-      <w:r>
-        <w:rPr>
-          <w:lang w:val="en-US"/>
-        </w:rPr>
-        <w:t xml:space="preserve"> method allows you to take more control over the way that a service object is created or configured.</w:t>
+        <w:t>The Module.provider method allows you to take more control over the way that a service object is created or configured.</w:t>
       </w:r>
     </w:p>
     <w:p>
@@ -11543,6 +10427,7 @@
         <w:rPr>
           <w:b/>
         </w:rPr>
+        <w:lastRenderedPageBreak/>
         <w:t>$window</w:t>
       </w:r>
       <w:r>
@@ -11635,7 +10520,6 @@
       </w:pPr>
       <w:bookmarkStart w:id="36" w:name="_Toc436837415"/>
       <w:r>
-        <w:lastRenderedPageBreak/>
         <w:t>Exceptions</w:t>
       </w:r>
       <w:bookmarkEnd w:id="36"/>
@@ -11664,17 +10548,8 @@
           <w:b/>
           <w:lang w:val="en-US"/>
         </w:rPr>
-        <w:t>$</w:t>
-      </w:r>
-      <w:proofErr w:type="spellStart"/>
-      <w:r>
-        <w:rPr>
-          <w:b/>
-          <w:lang w:val="en-US"/>
-        </w:rPr>
-        <w:t>exceptionHandler</w:t>
-      </w:r>
-      <w:proofErr w:type="spellEnd"/>
+        <w:t>$exceptionHandler</w:t>
+      </w:r>
       <w:r>
         <w:rPr>
           <w:lang w:val="en-US"/>
@@ -11849,17 +10724,8 @@
           <w:b/>
           <w:lang w:val="en-US"/>
         </w:rPr>
-        <w:t>$</w:t>
-      </w:r>
-      <w:proofErr w:type="spellStart"/>
-      <w:r>
-        <w:rPr>
-          <w:b/>
-          <w:lang w:val="en-US"/>
-        </w:rPr>
-        <w:t>sce</w:t>
-      </w:r>
-      <w:proofErr w:type="spellEnd"/>
+        <w:t>$sce</w:t>
+      </w:r>
       <w:r>
         <w:rPr>
           <w:lang w:val="en-US"/>
@@ -11940,21 +10806,7 @@
         <w:rPr>
           <w:lang w:val="en-US"/>
         </w:rPr>
-        <w:t xml:space="preserve">that prevents unsafe values from being </w:t>
-      </w:r>
-      <w:proofErr w:type="spellStart"/>
-      <w:r>
-        <w:rPr>
-          <w:lang w:val="en-US"/>
-        </w:rPr>
-        <w:t>expressedthrough</w:t>
-      </w:r>
-      <w:proofErr w:type="spellEnd"/>
-      <w:r>
-        <w:rPr>
-          <w:lang w:val="en-US"/>
-        </w:rPr>
-        <w:t xml:space="preserve"> data bindings. This feature is enabled by default</w:t>
+        <w:t>that prevents unsafe values from being expressedthrough data bindings. This feature is enabled by default</w:t>
       </w:r>
       <w:r>
         <w:rPr>
@@ -11992,21 +10844,7 @@
         <w:rPr>
           <w:lang w:val="en-US"/>
         </w:rPr>
-        <w:t xml:space="preserve">should be displayed without being escaped. The ng-bind-html directive depends on the </w:t>
-      </w:r>
-      <w:proofErr w:type="spellStart"/>
-      <w:r>
-        <w:rPr>
-          <w:lang w:val="en-US"/>
-        </w:rPr>
-        <w:t>ngSanitize</w:t>
-      </w:r>
-      <w:proofErr w:type="spellEnd"/>
-      <w:r>
-        <w:rPr>
-          <w:lang w:val="en-US"/>
-        </w:rPr>
-        <w:t xml:space="preserve"> module</w:t>
+        <w:t>should be displayed without being escaped. The ng-bind-html directive depends on the ngSanitize module</w:t>
       </w:r>
       <w:r>
         <w:rPr>
@@ -12047,6 +10885,7 @@
       </w:pPr>
       <w:bookmarkStart w:id="38" w:name="_Toc436837417"/>
       <w:r>
+        <w:lastRenderedPageBreak/>
         <w:t>Services for Ajax and Promises</w:t>
       </w:r>
       <w:bookmarkEnd w:id="38"/>
@@ -12144,94 +10983,39 @@
             <w:rStyle w:val="Hyperlink"/>
             <w:lang w:val="en-US"/>
           </w:rPr>
-          <w:t>.</w:t>
+          <w:t>.then() or .success()</w:t>
         </w:r>
-        <w:proofErr w:type="gramStart"/>
+      </w:hyperlink>
+    </w:p>
+    <w:p>
+      <w:pPr>
+        <w:ind w:firstLine="360"/>
+        <w:rPr>
+          <w:lang w:val="en-US"/>
+        </w:rPr>
+      </w:pPr>
+      <w:r>
+        <w:rPr>
+          <w:lang w:val="en-US"/>
+        </w:rPr>
+        <w:t>The $http service is a core Angular service that facilitates communication with the remote HTTP servers via the browser's </w:t>
+      </w:r>
+      <w:hyperlink r:id="rId15" w:history="1">
         <w:r>
           <w:rPr>
             <w:rStyle w:val="Hyperlink"/>
             <w:lang w:val="en-US"/>
           </w:rPr>
-          <w:t>then(</w:t>
-        </w:r>
-        <w:proofErr w:type="gramEnd"/>
-        <w:r>
-          <w:rPr>
-            <w:rStyle w:val="Hyperlink"/>
-            <w:lang w:val="en-US"/>
-          </w:rPr>
-          <w:t>) or .</w:t>
-        </w:r>
-        <w:r>
-          <w:rPr>
-            <w:rStyle w:val="Hyperlink"/>
-            <w:lang w:val="en-US"/>
-          </w:rPr>
-          <w:t>s</w:t>
-        </w:r>
-        <w:r>
-          <w:rPr>
-            <w:rStyle w:val="Hyperlink"/>
-            <w:lang w:val="en-US"/>
-          </w:rPr>
-          <w:t>uccess()</w:t>
+          <w:t>XMLHttpRequest</w:t>
         </w:r>
       </w:hyperlink>
-    </w:p>
-    <w:p>
-      <w:pPr>
-        <w:ind w:firstLine="360"/>
-        <w:rPr>
-          <w:lang w:val="en-US"/>
-        </w:rPr>
-      </w:pPr>
-      <w:r>
-        <w:rPr>
-          <w:lang w:val="en-US"/>
-        </w:rPr>
-        <w:lastRenderedPageBreak/>
-        <w:t>The $http service is a core Angular service that facilitates communication with the remote HTTP servers via the browser's </w:t>
-      </w:r>
-      <w:proofErr w:type="spellStart"/>
-      <w:r>
-        <w:rPr>
-          <w:lang w:val="en-US"/>
-        </w:rPr>
-        <w:fldChar w:fldCharType="begin"/>
-      </w:r>
-      <w:r>
-        <w:rPr>
-          <w:lang w:val="en-US"/>
-        </w:rPr>
-        <w:instrText xml:space="preserve"> HYPERLINK "https://developer.mozilla.org/en/xmlhttprequest" </w:instrText>
-      </w:r>
-      <w:r>
-        <w:rPr>
-          <w:lang w:val="en-US"/>
-        </w:rPr>
-        <w:fldChar w:fldCharType="separate"/>
-      </w:r>
-      <w:r>
-        <w:rPr>
-          <w:rStyle w:val="Hyperlink"/>
-          <w:lang w:val="en-US"/>
-        </w:rPr>
-        <w:t>XMLHttpRequest</w:t>
-      </w:r>
-      <w:proofErr w:type="spellEnd"/>
-      <w:r>
-        <w:rPr>
-          <w:lang w:val="en-US"/>
-        </w:rPr>
-        <w:fldChar w:fldCharType="end"/>
-      </w:r>
       <w:r>
         <w:rPr>
           <w:lang w:val="en-US"/>
         </w:rPr>
         <w:t> object or via </w:t>
       </w:r>
-      <w:hyperlink r:id="rId15" w:history="1">
+      <w:hyperlink r:id="rId16" w:history="1">
         <w:r>
           <w:rPr>
             <w:rStyle w:val="Hyperlink"/>
@@ -12258,29 +11042,13 @@
         </w:rPr>
         <w:t>For unit testing applications that use $http service, see </w:t>
       </w:r>
-      <w:hyperlink r:id="rId16" w:history="1">
+      <w:hyperlink r:id="rId17" w:history="1">
         <w:r>
           <w:rPr>
             <w:rStyle w:val="Hyperlink"/>
             <w:lang w:val="en-US"/>
           </w:rPr>
-          <w:t>$</w:t>
-        </w:r>
-        <w:proofErr w:type="spellStart"/>
-        <w:r>
-          <w:rPr>
-            <w:rStyle w:val="Hyperlink"/>
-            <w:lang w:val="en-US"/>
-          </w:rPr>
-          <w:t>httpBackend</w:t>
-        </w:r>
-        <w:proofErr w:type="spellEnd"/>
-        <w:r>
-          <w:rPr>
-            <w:rStyle w:val="Hyperlink"/>
-            <w:lang w:val="en-US"/>
-          </w:rPr>
-          <w:t xml:space="preserve"> mock</w:t>
+          <w:t>$httpBackend mock</w:t>
         </w:r>
       </w:hyperlink>
       <w:r>
@@ -12301,7 +11069,7 @@
         </w:rPr>
         <w:t>For a higher level of abstraction, please check out the </w:t>
       </w:r>
-      <w:hyperlink r:id="rId17" w:history="1">
+      <w:hyperlink r:id="rId18" w:history="1">
         <w:r>
           <w:rPr>
             <w:rStyle w:val="Hyperlink"/>
@@ -12320,23 +11088,12 @@
         <w:rPr>
           <w:lang w:val="en-US"/>
         </w:rPr>
-        <w:t xml:space="preserve"> </w:t>
-      </w:r>
-      <w:proofErr w:type="gramStart"/>
-      <w:r>
-        <w:rPr>
-          <w:lang w:val="en-US"/>
-        </w:rPr>
-        <w:t xml:space="preserve">( </w:t>
-      </w:r>
-      <w:r>
-        <w:t>A</w:t>
-      </w:r>
-      <w:proofErr w:type="gramEnd"/>
-      <w:r>
-        <w:t xml:space="preserve"> factory which creates a resource object that lets you interact with </w:t>
-      </w:r>
-      <w:hyperlink r:id="rId18" w:history="1">
+        <w:t xml:space="preserve"> ( </w:t>
+      </w:r>
+      <w:r>
+        <w:t>A factory which creates a resource object that lets you interact with </w:t>
+      </w:r>
+      <w:hyperlink r:id="rId19" w:history="1">
         <w:r>
           <w:rPr>
             <w:rStyle w:val="Hyperlink"/>
@@ -12373,7 +11130,7 @@
         </w:rPr>
         <w:t>The $http API is based on the </w:t>
       </w:r>
-      <w:hyperlink r:id="rId19" w:history="1">
+      <w:hyperlink r:id="rId20" w:history="1">
         <w:r>
           <w:rPr>
             <w:rStyle w:val="Hyperlink"/>
@@ -12652,21 +11409,7 @@
         <w:rPr>
           <w:lang w:val="en-US"/>
         </w:rPr>
-        <w:t xml:space="preserve"> represents the result of an </w:t>
-      </w:r>
-      <w:proofErr w:type="spellStart"/>
-      <w:r>
-        <w:rPr>
-          <w:lang w:val="en-US"/>
-        </w:rPr>
-        <w:t>asynchronic</w:t>
-      </w:r>
-      <w:proofErr w:type="spellEnd"/>
-      <w:r>
-        <w:rPr>
-          <w:lang w:val="en-US"/>
-        </w:rPr>
-        <w:t xml:space="preserve"> operation. It exposes an interface that can be used for signaling the state and the result of the operation it represents. It also provides a way to get the associated promise instance. </w:t>
+        <w:t xml:space="preserve"> represents the result of an asynchronic operation. It exposes an interface that can be used for signaling the state and the result of the operation it represents. It also provides a way to get the associated promise instance. </w:t>
       </w:r>
     </w:p>
     <w:p>
@@ -12680,29 +11423,7 @@
         <w:rPr>
           <w:lang w:val="en-US"/>
         </w:rPr>
-        <w:t>A new instance of deferred is constructed by calling $</w:t>
-      </w:r>
-      <w:proofErr w:type="spellStart"/>
-      <w:proofErr w:type="gramStart"/>
-      <w:r>
-        <w:rPr>
-          <w:lang w:val="en-US"/>
-        </w:rPr>
-        <w:t>q.defer</w:t>
-      </w:r>
-      <w:proofErr w:type="spellEnd"/>
-      <w:r>
-        <w:rPr>
-          <w:lang w:val="en-US"/>
-        </w:rPr>
-        <w:t>(</w:t>
-      </w:r>
-      <w:proofErr w:type="gramEnd"/>
-      <w:r>
-        <w:rPr>
-          <w:lang w:val="en-US"/>
-        </w:rPr>
-        <w:t>).</w:t>
+        <w:t>A new instance of deferred is constructed by calling $q.defer().</w:t>
       </w:r>
       <w:r>
         <w:rPr>
@@ -12729,6 +11450,7 @@
           <w:bCs/>
           <w:lang w:val="en-US"/>
         </w:rPr>
+        <w:lastRenderedPageBreak/>
         <w:t>Methods</w:t>
       </w:r>
     </w:p>
@@ -12742,41 +11464,18 @@
           <w:lang w:val="en-US"/>
         </w:rPr>
       </w:pPr>
-      <w:proofErr w:type="gramStart"/>
       <w:r>
         <w:rPr>
           <w:b/>
           <w:lang w:val="en-US"/>
         </w:rPr>
-        <w:t>resolve(</w:t>
-      </w:r>
-      <w:proofErr w:type="gramEnd"/>
-      <w:r>
-        <w:rPr>
-          <w:b/>
-          <w:lang w:val="en-US"/>
-        </w:rPr>
-        <w:t>value)</w:t>
-      </w:r>
-      <w:r>
-        <w:rPr>
-          <w:lang w:val="en-US"/>
-        </w:rPr>
-        <w:t> – resolves the derived promise with the value. If the value is a rejection constructed via $</w:t>
-      </w:r>
-      <w:proofErr w:type="spellStart"/>
-      <w:r>
-        <w:rPr>
-          <w:lang w:val="en-US"/>
-        </w:rPr>
-        <w:t>q.reject</w:t>
-      </w:r>
-      <w:proofErr w:type="spellEnd"/>
-      <w:r>
-        <w:rPr>
-          <w:lang w:val="en-US"/>
-        </w:rPr>
-        <w:t>, the promise will be rejected instead.</w:t>
+        <w:t>resolve(value)</w:t>
+      </w:r>
+      <w:r>
+        <w:rPr>
+          <w:lang w:val="en-US"/>
+        </w:rPr>
+        <w:t> – resolves the derived promise with the value. If the value is a rejection constructed via $q.reject, the promise will be rejected instead.</w:t>
       </w:r>
     </w:p>
     <w:p>
@@ -12789,42 +11488,18 @@
           <w:lang w:val="en-US"/>
         </w:rPr>
       </w:pPr>
-      <w:proofErr w:type="gramStart"/>
       <w:r>
         <w:rPr>
           <w:b/>
           <w:lang w:val="en-US"/>
         </w:rPr>
-        <w:lastRenderedPageBreak/>
-        <w:t>reject(</w:t>
-      </w:r>
-      <w:proofErr w:type="gramEnd"/>
-      <w:r>
-        <w:rPr>
-          <w:b/>
-          <w:lang w:val="en-US"/>
-        </w:rPr>
-        <w:t>reason)</w:t>
-      </w:r>
-      <w:r>
-        <w:rPr>
-          <w:lang w:val="en-US"/>
-        </w:rPr>
-        <w:t xml:space="preserve"> – rejects the derived promise with the reason. This is equivalent to resolving it with a rejection constructed </w:t>
-      </w:r>
-      <w:proofErr w:type="spellStart"/>
-      <w:r>
-        <w:rPr>
-          <w:lang w:val="en-US"/>
-        </w:rPr>
-        <w:t>via$q.reject</w:t>
-      </w:r>
-      <w:proofErr w:type="spellEnd"/>
-      <w:r>
-        <w:rPr>
-          <w:lang w:val="en-US"/>
-        </w:rPr>
-        <w:t>.</w:t>
+        <w:t>reject(reason)</w:t>
+      </w:r>
+      <w:r>
+        <w:rPr>
+          <w:lang w:val="en-US"/>
+        </w:rPr>
+        <w:t> – rejects the derived promise with the reason. This is equivalent to resolving it with a rejection constructed via$q.reject.</w:t>
       </w:r>
     </w:p>
     <w:p>
@@ -12837,21 +11512,12 @@
           <w:lang w:val="en-US"/>
         </w:rPr>
       </w:pPr>
-      <w:proofErr w:type="gramStart"/>
       <w:r>
         <w:rPr>
           <w:b/>
           <w:lang w:val="en-US"/>
         </w:rPr>
-        <w:t>notify(</w:t>
-      </w:r>
-      <w:proofErr w:type="gramEnd"/>
-      <w:r>
-        <w:rPr>
-          <w:b/>
-          <w:lang w:val="en-US"/>
-        </w:rPr>
-        <w:t>value)</w:t>
+        <w:t>notify(value)</w:t>
       </w:r>
       <w:r>
         <w:rPr>
@@ -12885,7 +11551,6 @@
           <w:lang w:val="en-US"/>
         </w:rPr>
       </w:pPr>
-      <w:proofErr w:type="gramStart"/>
       <w:r>
         <w:rPr>
           <w:b/>
@@ -12893,7 +11558,6 @@
         </w:rPr>
         <w:t>promise</w:t>
       </w:r>
-      <w:proofErr w:type="gramEnd"/>
       <w:r>
         <w:rPr>
           <w:lang w:val="en-US"/>
@@ -12928,8 +11592,7 @@
         </w:rPr>
         <w:t xml:space="preserve"> </w:t>
       </w:r>
-      <w:hyperlink r:id="rId20" w:history="1">
-        <w:proofErr w:type="gramStart"/>
+      <w:hyperlink r:id="rId21" w:history="1">
         <w:r>
           <w:rPr>
             <w:rStyle w:val="Hyperlink"/>
@@ -12937,7 +11600,6 @@
           </w:rPr>
           <w:t>example</w:t>
         </w:r>
-        <w:proofErr w:type="gramEnd"/>
       </w:hyperlink>
     </w:p>
     <w:p>
@@ -12951,21 +11613,7 @@
         <w:rPr>
           <w:lang w:val="en-US"/>
         </w:rPr>
-        <w:t>A new promise instance is created when a deferred instance is created and can be retrieved by calling </w:t>
-      </w:r>
-      <w:proofErr w:type="spellStart"/>
-      <w:r>
-        <w:rPr>
-          <w:lang w:val="en-US"/>
-        </w:rPr>
-        <w:t>deferred.promise</w:t>
-      </w:r>
-      <w:proofErr w:type="spellEnd"/>
-      <w:r>
-        <w:rPr>
-          <w:lang w:val="en-US"/>
-        </w:rPr>
-        <w:t>.</w:t>
+        <w:t>A new promise instance is created when a deferred instance is created and can be retrieved by calling deferred.promise.</w:t>
       </w:r>
       <w:r>
         <w:rPr>
@@ -13005,82 +11653,18 @@
           <w:lang w:val="en-US"/>
         </w:rPr>
       </w:pPr>
-      <w:proofErr w:type="gramStart"/>
       <w:r>
         <w:rPr>
           <w:b/>
           <w:lang w:val="en-US"/>
         </w:rPr>
-        <w:t>then(</w:t>
-      </w:r>
-      <w:proofErr w:type="spellStart"/>
-      <w:proofErr w:type="gramEnd"/>
-      <w:r>
-        <w:rPr>
-          <w:b/>
-          <w:lang w:val="en-US"/>
-        </w:rPr>
-        <w:t>successCallback</w:t>
-      </w:r>
-      <w:proofErr w:type="spellEnd"/>
-      <w:r>
-        <w:rPr>
-          <w:b/>
-          <w:lang w:val="en-US"/>
-        </w:rPr>
-        <w:t>, </w:t>
-      </w:r>
-      <w:proofErr w:type="spellStart"/>
-      <w:r>
-        <w:rPr>
-          <w:b/>
-          <w:lang w:val="en-US"/>
-        </w:rPr>
-        <w:t>errorCallback</w:t>
-      </w:r>
-      <w:proofErr w:type="spellEnd"/>
-      <w:r>
-        <w:rPr>
-          <w:b/>
-          <w:lang w:val="en-US"/>
-        </w:rPr>
-        <w:t>, </w:t>
-      </w:r>
-      <w:proofErr w:type="spellStart"/>
-      <w:r>
-        <w:rPr>
-          <w:b/>
-          <w:lang w:val="en-US"/>
-        </w:rPr>
-        <w:t>notifyCallback</w:t>
-      </w:r>
-      <w:proofErr w:type="spellEnd"/>
-      <w:r>
-        <w:rPr>
-          <w:b/>
-          <w:lang w:val="en-US"/>
-        </w:rPr>
-        <w:t>)</w:t>
-      </w:r>
-      <w:r>
-        <w:rPr>
-          <w:lang w:val="en-US"/>
-        </w:rPr>
-        <w:t xml:space="preserve"> – regardless of when the promise was or will be resolved or </w:t>
-      </w:r>
-      <w:proofErr w:type="spellStart"/>
-      <w:r>
-        <w:rPr>
-          <w:lang w:val="en-US"/>
-        </w:rPr>
-        <w:t>rejected,then</w:t>
-      </w:r>
-      <w:proofErr w:type="spellEnd"/>
-      <w:r>
-        <w:rPr>
-          <w:lang w:val="en-US"/>
-        </w:rPr>
-        <w:t> calls one of the success or error callbacks asynchronously as soon as the result is available. The callbacks are called with a single argument: the result or rejection reason. Additionally, the notify callback may be called zero or more times to provide a progress indication, before the promise is resolved or rejected.</w:t>
+        <w:t>then(successCallback, errorCallback, notifyCallback)</w:t>
+      </w:r>
+      <w:r>
+        <w:rPr>
+          <w:lang w:val="en-US"/>
+        </w:rPr>
+        <w:t> – regardless of when the promise was or will be resolved or rejected,then calls one of the success or error callbacks asynchronously as soon as the result is available. The callbacks are called with a single argument: the result or rejection reason. Additionally, the notify callback may be called zero or more times to provide a progress indication, before the promise is resolved or rejected.</w:t>
       </w:r>
     </w:p>
     <w:p>
@@ -13108,37 +11692,9 @@
         <w:rPr>
           <w:lang w:val="en-US"/>
         </w:rPr>
-        <w:t> which is resolved or rejected via the return value of the </w:t>
-      </w:r>
-      <w:proofErr w:type="spellStart"/>
-      <w:r>
-        <w:rPr>
-          <w:lang w:val="en-US"/>
-        </w:rPr>
-        <w:t>successCallback</w:t>
-      </w:r>
-      <w:proofErr w:type="spellEnd"/>
-      <w:r>
-        <w:rPr>
-          <w:lang w:val="en-US"/>
-        </w:rPr>
-        <w:t>, </w:t>
-      </w:r>
-      <w:proofErr w:type="spellStart"/>
-      <w:r>
-        <w:rPr>
-          <w:lang w:val="en-US"/>
-        </w:rPr>
-        <w:t>errorCallback</w:t>
-      </w:r>
-      <w:proofErr w:type="spellEnd"/>
-      <w:r>
-        <w:rPr>
-          <w:lang w:val="en-US"/>
-        </w:rPr>
-        <w:t>(unless that value is a promise, in which case it is resolved with the value which is resolved in that promise using </w:t>
-      </w:r>
-      <w:hyperlink r:id="rId21" w:anchor="toc-promises-queues" w:history="1">
+        <w:t> which is resolved or rejected via the return value of the successCallback, errorCallback(unless that value is a promise, in which case it is resolved with the value which is resolved in that promise using </w:t>
+      </w:r>
+      <w:hyperlink r:id="rId22" w:anchor="toc-promises-queues" w:history="1">
         <w:r>
           <w:rPr>
             <w:rStyle w:val="Hyperlink"/>
@@ -13151,35 +11707,7 @@
         <w:rPr>
           <w:lang w:val="en-US"/>
         </w:rPr>
-        <w:t>). It also notifies via the return value of the </w:t>
-      </w:r>
-      <w:proofErr w:type="spellStart"/>
-      <w:r>
-        <w:rPr>
-          <w:lang w:val="en-US"/>
-        </w:rPr>
-        <w:t>notifyCallback</w:t>
-      </w:r>
-      <w:proofErr w:type="spellEnd"/>
-      <w:r>
-        <w:rPr>
-          <w:lang w:val="en-US"/>
-        </w:rPr>
-        <w:t xml:space="preserve"> method. The promise cannot be resolved or rejected from the </w:t>
-      </w:r>
-      <w:proofErr w:type="spellStart"/>
-      <w:r>
-        <w:rPr>
-          <w:lang w:val="en-US"/>
-        </w:rPr>
-        <w:t>notifyCallback</w:t>
-      </w:r>
-      <w:proofErr w:type="spellEnd"/>
-      <w:r>
-        <w:rPr>
-          <w:lang w:val="en-US"/>
-        </w:rPr>
-        <w:t xml:space="preserve"> method.</w:t>
+        <w:t>). It also notifies via the return value of the notifyCallback method. The promise cannot be resolved or rejected from the notifyCallback method.</w:t>
       </w:r>
     </w:p>
     <w:p>
@@ -13196,49 +11724,8 @@
         <w:rPr>
           <w:lang w:val="en-US"/>
         </w:rPr>
-        <w:t>catch(</w:t>
-      </w:r>
-      <w:proofErr w:type="spellStart"/>
-      <w:r>
-        <w:rPr>
-          <w:lang w:val="en-US"/>
-        </w:rPr>
-        <w:t>errorCallback</w:t>
-      </w:r>
-      <w:proofErr w:type="spellEnd"/>
-      <w:r>
-        <w:rPr>
-          <w:lang w:val="en-US"/>
-        </w:rPr>
-        <w:t>) – shorthand for </w:t>
-      </w:r>
-      <w:proofErr w:type="spellStart"/>
-      <w:r>
-        <w:rPr>
-          <w:lang w:val="en-US"/>
-        </w:rPr>
-        <w:t>promise.then</w:t>
-      </w:r>
-      <w:proofErr w:type="spellEnd"/>
-      <w:r>
-        <w:rPr>
-          <w:lang w:val="en-US"/>
-        </w:rPr>
-        <w:t>(null, </w:t>
-      </w:r>
-      <w:proofErr w:type="spellStart"/>
-      <w:r>
-        <w:rPr>
-          <w:lang w:val="en-US"/>
-        </w:rPr>
-        <w:t>errorCallback</w:t>
-      </w:r>
-      <w:proofErr w:type="spellEnd"/>
-      <w:r>
-        <w:rPr>
-          <w:lang w:val="en-US"/>
-        </w:rPr>
-        <w:t>)</w:t>
+        <w:lastRenderedPageBreak/>
+        <w:t>catch(errorCallback) – shorthand for promise.then(null, errorCallback)</w:t>
       </w:r>
     </w:p>
     <w:p>
@@ -13252,468 +11739,385 @@
           <w:lang w:val="en-US"/>
         </w:rPr>
       </w:pPr>
-      <w:proofErr w:type="gramStart"/>
-      <w:r>
-        <w:rPr>
-          <w:lang w:val="en-US"/>
-        </w:rPr>
+      <w:r>
+        <w:rPr>
+          <w:lang w:val="en-US"/>
+        </w:rPr>
+        <w:t xml:space="preserve">finally(callback, notifyCallback) – allows you to observe either the fulfillment or rejection of a promise, but to do so without modifying the final value. This is useful to release resources or do some clean-up that needs to be done whether the promise was rejected or resolved. </w:t>
+      </w:r>
+    </w:p>
+    <w:p>
+      <w:pPr>
+        <w:ind w:firstLine="708"/>
+        <w:rPr>
+          <w:lang w:val="en-US"/>
+        </w:rPr>
+      </w:pPr>
+      <w:r>
+        <w:t>The </w:t>
+      </w:r>
+      <w:r>
+        <w:rPr>
+          <w:b/>
+        </w:rPr>
+        <w:t>$q.all()</w:t>
+      </w:r>
+      <w:r>
+        <w:t xml:space="preserve"> method takes either an object or an array of promises and </w:t>
+      </w:r>
+      <w:r>
+        <w:rPr>
+          <w:b/>
+        </w:rPr>
+        <w:t>waits for all of them to resolve() or one of them to reject() </w:t>
+      </w:r>
+      <w:r>
+        <w:t>and then executes the provided callback function. The values returned from the resolve function are provided depending on the way you give the promises to all().</w:t>
+      </w:r>
+      <w:r>
+        <w:t xml:space="preserve"> </w:t>
+      </w:r>
+      <w:hyperlink r:id="rId23" w:history="1">
+        <w:r>
+          <w:rPr>
+            <w:rStyle w:val="Hyperlink"/>
+          </w:rPr>
+          <w:t>example</w:t>
+        </w:r>
+      </w:hyperlink>
+    </w:p>
+    <w:p>
+      <w:pPr>
+        <w:ind w:firstLine="708"/>
+        <w:rPr>
+          <w:lang w:val="en-US"/>
+        </w:rPr>
+      </w:pPr>
+      <w:r>
+        <w:t>The only time you should ever use deferreds is when you don't already have a promise available (or in a few other special situations). And even then, there are preferred ways to create promises these days.</w:t>
+      </w:r>
+      <w:r>
+        <w:t xml:space="preserve"> </w:t>
+      </w:r>
+      <w:hyperlink r:id="rId24" w:anchor="the-deferred-anti-pattern" w:history="1">
+        <w:r>
+          <w:rPr>
+            <w:rStyle w:val="Hyperlink"/>
+          </w:rPr>
+          <w:t>So when should deferred be used?</w:t>
+        </w:r>
+      </w:hyperlink>
+    </w:p>
+    <w:p>
+      <w:pPr>
+        <w:pStyle w:val="Heading3"/>
+      </w:pPr>
+      <w:bookmarkStart w:id="39" w:name="_Toc436837418"/>
+      <w:r>
+        <w:t>Services for Views</w:t>
+      </w:r>
+      <w:bookmarkEnd w:id="39"/>
+    </w:p>
+    <w:p>
+      <w:pPr>
+        <w:rPr>
+          <w:lang w:val="en-US"/>
+        </w:rPr>
+      </w:pPr>
+      <w:r>
+        <w:rPr>
+          <w:lang w:val="en-US"/>
+        </w:rPr>
+        <w:tab/>
+      </w:r>
+      <w:r>
+        <w:rPr>
+          <w:lang w:val="en-US"/>
+        </w:rPr>
+        <w:t xml:space="preserve">At the heart of the functionality provided by the </w:t>
+      </w:r>
+      <w:r>
+        <w:rPr>
+          <w:b/>
+          <w:lang w:val="en-US"/>
+        </w:rPr>
+        <w:t>$route</w:t>
+      </w:r>
+      <w:r>
+        <w:rPr>
+          <w:lang w:val="en-US"/>
+        </w:rPr>
+        <w:t xml:space="preserve"> service is a set of mappings between URLs and view file names,</w:t>
+      </w:r>
+      <w:r>
+        <w:rPr>
+          <w:lang w:val="en-US"/>
+        </w:rPr>
+        <w:t xml:space="preserve"> </w:t>
+      </w:r>
+      <w:r>
+        <w:rPr>
+          <w:lang w:val="en-US"/>
+        </w:rPr>
+        <w:t xml:space="preserve">known as URL routes or just routes. When the value returned by the </w:t>
+      </w:r>
+      <w:r>
+        <w:rPr>
+          <w:b/>
+          <w:lang w:val="en-US"/>
+        </w:rPr>
+        <w:t>$location.path</w:t>
+      </w:r>
+      <w:r>
+        <w:rPr>
+          <w:lang w:val="en-US"/>
+        </w:rPr>
+        <w:t xml:space="preserve"> method matches one of the</w:t>
+      </w:r>
+      <w:r>
+        <w:rPr>
+          <w:lang w:val="en-US"/>
+        </w:rPr>
+        <w:t xml:space="preserve"> </w:t>
+      </w:r>
+      <w:r>
+        <w:rPr>
+          <w:lang w:val="en-US"/>
+        </w:rPr>
+        <w:t>mappings, the corresponding view file will be loaded and displayed. The mappings are defined using the provider for</w:t>
+      </w:r>
+      <w:r>
+        <w:rPr>
+          <w:lang w:val="en-US"/>
+        </w:rPr>
+        <w:t xml:space="preserve"> </w:t>
+      </w:r>
+      <w:r>
+        <w:rPr>
+          <w:lang w:val="en-US"/>
+        </w:rPr>
+        <w:t xml:space="preserve">the $route service, </w:t>
+      </w:r>
+      <w:r>
+        <w:rPr>
+          <w:b/>
+          <w:lang w:val="en-US"/>
+        </w:rPr>
+        <w:t>$routeProvider</w:t>
+      </w:r>
+      <w:r>
+        <w:rPr>
+          <w:lang w:val="en-US"/>
+        </w:rPr>
+        <w:t>.</w:t>
+      </w:r>
+    </w:p>
+    <w:p>
+      <w:pPr>
+        <w:ind w:firstLine="708"/>
+        <w:rPr>
+          <w:lang w:val="en-US"/>
+        </w:rPr>
+      </w:pPr>
+      <w:r>
+        <w:rPr>
+          <w:lang w:val="en-US"/>
+        </w:rPr>
+        <w:t>R</w:t>
+      </w:r>
+      <w:r>
+        <w:rPr>
+          <w:lang w:val="en-US"/>
+        </w:rPr>
+        <w:t>outing works when the application changes the URL, but it doesn’t work if the user changes it; the</w:t>
+      </w:r>
+      <w:r>
+        <w:rPr>
+          <w:lang w:val="en-US"/>
+        </w:rPr>
+        <w:t xml:space="preserve"> </w:t>
+      </w:r>
+      <w:r>
+        <w:rPr>
+          <w:lang w:val="en-US"/>
+        </w:rPr>
+        <w:t>browser takes any URL that the user enters as being a literal request for a file and tries to request the corresponding</w:t>
+      </w:r>
+      <w:r>
+        <w:rPr>
+          <w:lang w:val="en-US"/>
+        </w:rPr>
+        <w:t xml:space="preserve"> </w:t>
+      </w:r>
+      <w:r>
+        <w:rPr>
+          <w:lang w:val="en-US"/>
+        </w:rPr>
+        <w:t>content from the server.</w:t>
+      </w:r>
+    </w:p>
+    <w:p>
+      <w:pPr>
+        <w:ind w:firstLine="708"/>
+        <w:rPr>
+          <w:lang w:val="en-US"/>
+        </w:rPr>
+      </w:pPr>
+      <w:r>
+        <w:rPr>
+          <w:lang w:val="en-US"/>
+        </w:rPr>
+        <w:t>There are two kinds of route</w:t>
+      </w:r>
+      <w:r>
+        <w:rPr>
+          <w:lang w:val="en-US"/>
+        </w:rPr>
+        <w:t xml:space="preserve"> </w:t>
+      </w:r>
+      <w:r>
+        <w:rPr>
+          <w:lang w:val="en-US"/>
+        </w:rPr>
+        <w:t xml:space="preserve">parameters: </w:t>
+      </w:r>
+      <w:r>
+        <w:rPr>
+          <w:b/>
+          <w:lang w:val="en-US"/>
+        </w:rPr>
+        <w:t>conservative</w:t>
+      </w:r>
+      <w:r>
+        <w:rPr>
+          <w:lang w:val="en-US"/>
+        </w:rPr>
+        <w:t xml:space="preserve"> and </w:t>
+      </w:r>
+      <w:r>
+        <w:rPr>
+          <w:b/>
+          <w:lang w:val="en-US"/>
+        </w:rPr>
+        <w:t>eager</w:t>
+      </w:r>
+      <w:r>
+        <w:rPr>
+          <w:lang w:val="en-US"/>
+        </w:rPr>
+        <w:t>. A conservative route parameter will match one segment, and an eager one will</w:t>
+      </w:r>
+      <w:r>
+        <w:rPr>
+          <w:lang w:val="en-US"/>
+        </w:rPr>
+        <w:t xml:space="preserve"> </w:t>
+      </w:r>
+      <w:r>
+        <w:rPr>
+          <w:lang w:val="en-US"/>
+        </w:rPr>
+        <w:t>match as many segments as possible.</w:t>
+      </w:r>
+    </w:p>
+    <w:p>
+      <w:pPr>
+        <w:pStyle w:val="Heading3"/>
+      </w:pPr>
+      <w:bookmarkStart w:id="40" w:name="_Toc436837419"/>
+      <w:r>
+        <w:t xml:space="preserve">Managing </w:t>
+      </w:r>
+      <w:r>
+        <w:t>Injection</w:t>
+      </w:r>
+      <w:bookmarkEnd w:id="40"/>
+    </w:p>
+    <w:p>
+      <w:pPr>
+        <w:ind w:firstLine="708"/>
+        <w:rPr>
+          <w:lang w:val="en-US"/>
+        </w:rPr>
+      </w:pPr>
+      <w:r>
+        <w:rPr>
+          <w:lang w:val="en-US"/>
+        </w:rPr>
+        <w:t xml:space="preserve">The </w:t>
+      </w:r>
+      <w:r>
+        <w:rPr>
+          <w:b/>
+          <w:lang w:val="en-US"/>
+        </w:rPr>
+        <w:t>$injector</w:t>
+      </w:r>
+      <w:r>
+        <w:rPr>
+          <w:lang w:val="en-US"/>
+        </w:rPr>
+        <w:t xml:space="preserve"> service is responsible for determining the dependencies that a function declares and resolving those</w:t>
+      </w:r>
+      <w:r>
+        <w:rPr>
+          <w:lang w:val="en-US"/>
+        </w:rPr>
+        <w:t xml:space="preserve"> dependencies. </w:t>
+      </w:r>
+      <w:r>
+        <w:rPr>
+          <w:lang w:val="en-US"/>
+        </w:rPr>
+        <w:t>I can obtain the service objects that I need through the $injector.get method, which takes the name of a service</w:t>
+      </w:r>
+      <w:r>
+        <w:rPr>
+          <w:lang w:val="en-US"/>
+        </w:rPr>
+        <w:t xml:space="preserve"> </w:t>
+      </w:r>
+      <w:r>
+        <w:rPr>
+          <w:lang w:val="en-US"/>
+        </w:rPr>
+        <w:t>and returns the service object.</w:t>
+      </w:r>
+    </w:p>
+    <w:p>
+      <w:pPr>
+        <w:ind w:firstLine="708"/>
+        <w:rPr>
+          <w:lang w:val="en-US"/>
+        </w:rPr>
+      </w:pPr>
+      <w:r>
+        <w:rPr>
+          <w:lang w:val="en-US"/>
+        </w:rPr>
+        <w:t>The arguments to the invoke method are the function that will invoked, the value for this, and an object whose</w:t>
+      </w:r>
+      <w:r>
+        <w:rPr>
+          <w:lang w:val="en-US"/>
+        </w:rPr>
+        <w:t xml:space="preserve"> </w:t>
+      </w:r>
+      <w:r>
+        <w:rPr>
+          <w:lang w:val="en-US"/>
+        </w:rPr>
+        <w:t>properties correspond to the function arguments that are not service dependencies.</w:t>
+      </w:r>
+    </w:p>
+    <w:p>
+      <w:pPr>
+        <w:pStyle w:val="Heading3"/>
+      </w:pPr>
+      <w:bookmarkStart w:id="41" w:name="_Toc436837420"/>
+      <w:r>
         <w:lastRenderedPageBreak/>
-        <w:t>finally(</w:t>
-      </w:r>
-      <w:proofErr w:type="gramEnd"/>
-      <w:r>
-        <w:rPr>
-          <w:lang w:val="en-US"/>
-        </w:rPr>
-        <w:t>callback, </w:t>
-      </w:r>
-      <w:proofErr w:type="spellStart"/>
-      <w:r>
-        <w:rPr>
-          <w:lang w:val="en-US"/>
-        </w:rPr>
-        <w:t>notifyCallback</w:t>
-      </w:r>
-      <w:proofErr w:type="spellEnd"/>
-      <w:r>
-        <w:rPr>
-          <w:lang w:val="en-US"/>
-        </w:rPr>
-        <w:t xml:space="preserve">) – allows you to observe either the fulfillment or rejection of a promise, but to do so without modifying the final value. This is useful to release resources or do some clean-up that needs to be done whether the promise was rejected or resolved. </w:t>
-      </w:r>
-    </w:p>
-    <w:p>
-      <w:pPr>
-        <w:ind w:firstLine="708"/>
-        <w:rPr>
-          <w:lang w:val="en-US"/>
-        </w:rPr>
-      </w:pPr>
-      <w:r>
-        <w:t>The </w:t>
-      </w:r>
-      <w:r>
-        <w:rPr>
-          <w:b/>
-        </w:rPr>
-        <w:t>$q.all()</w:t>
-      </w:r>
-      <w:r>
-        <w:t xml:space="preserve"> method takes either an object or an array of promises and </w:t>
-      </w:r>
-      <w:r>
-        <w:rPr>
-          <w:b/>
-        </w:rPr>
-        <w:t>waits for all of them to resolve() or one of them to reject() </w:t>
-      </w:r>
-      <w:r>
-        <w:t>and then executes the provided callback function. The values returned from the resolve function are provided depending on the way you give the promises to all().</w:t>
-      </w:r>
-      <w:r>
-        <w:t xml:space="preserve"> </w:t>
-      </w:r>
-      <w:r>
-        <w:fldChar w:fldCharType="begin"/>
-      </w:r>
-      <w:r>
-        <w:instrText xml:space="preserve"> HYPERLINK "http://www.martin-brennan.com/using-q-all-to-resolve-multiple-promises/" </w:instrText>
-      </w:r>
-      <w:r>
-        <w:fldChar w:fldCharType="separate"/>
-      </w:r>
-      <w:r>
-        <w:rPr>
-          <w:rStyle w:val="Hyperlink"/>
-        </w:rPr>
-        <w:t>example</w:t>
-      </w:r>
-      <w:r>
-        <w:fldChar w:fldCharType="end"/>
-      </w:r>
-    </w:p>
-    <w:p>
-      <w:pPr>
-        <w:ind w:firstLine="708"/>
-        <w:rPr>
-          <w:lang w:val="en-US"/>
-        </w:rPr>
-      </w:pPr>
-      <w:r>
-        <w:t>The only time you should ever use deferreds is when you don't already have a promise available (or in a few other special situations). And even then, there are preferred ways to create promises these days.</w:t>
-      </w:r>
-      <w:r>
-        <w:t xml:space="preserve"> </w:t>
-      </w:r>
-      <w:r>
-        <w:fldChar w:fldCharType="begin"/>
-      </w:r>
-      <w:r>
-        <w:instrText xml:space="preserve"> HYPERLINK "https://github.com/petkaantonov/bluebird/wiki/Promise-anti-patterns" \l "the-deferred-anti-pattern" </w:instrText>
-      </w:r>
-      <w:r>
-        <w:fldChar w:fldCharType="separate"/>
-      </w:r>
-      <w:r>
-        <w:rPr>
-          <w:rStyle w:val="Hyperlink"/>
-        </w:rPr>
-        <w:t>So when should deferred be used?</w:t>
-      </w:r>
-      <w:r>
-        <w:fldChar w:fldCharType="end"/>
-      </w:r>
-    </w:p>
-    <w:p>
-      <w:pPr>
-        <w:pStyle w:val="Heading3"/>
-      </w:pPr>
-      <w:bookmarkStart w:id="39" w:name="_Toc436837418"/>
-      <w:r>
-        <w:t>Services for Views</w:t>
-      </w:r>
-      <w:bookmarkEnd w:id="39"/>
-    </w:p>
-    <w:p>
-      <w:pPr>
-        <w:rPr>
-          <w:lang w:val="en-US"/>
-        </w:rPr>
-      </w:pPr>
-      <w:r>
-        <w:rPr>
-          <w:lang w:val="en-US"/>
-        </w:rPr>
-        <w:tab/>
-      </w:r>
-      <w:r>
-        <w:rPr>
-          <w:lang w:val="en-US"/>
-        </w:rPr>
-        <w:t xml:space="preserve">At the heart of the functionality provided by the </w:t>
-      </w:r>
-      <w:r>
-        <w:rPr>
-          <w:b/>
-          <w:lang w:val="en-US"/>
-        </w:rPr>
-        <w:t>$route</w:t>
-      </w:r>
-      <w:r>
-        <w:rPr>
-          <w:lang w:val="en-US"/>
-        </w:rPr>
-        <w:t xml:space="preserve"> service is a set of mappings between URLs and view file names,</w:t>
-      </w:r>
-      <w:r>
-        <w:rPr>
-          <w:lang w:val="en-US"/>
-        </w:rPr>
-        <w:t xml:space="preserve"> </w:t>
-      </w:r>
-      <w:r>
-        <w:rPr>
-          <w:lang w:val="en-US"/>
-        </w:rPr>
-        <w:t xml:space="preserve">known as URL routes or just routes. When the value returned by the </w:t>
-      </w:r>
-      <w:r>
-        <w:rPr>
-          <w:b/>
-          <w:lang w:val="en-US"/>
-        </w:rPr>
-        <w:t>$</w:t>
-      </w:r>
-      <w:proofErr w:type="spellStart"/>
-      <w:r>
-        <w:rPr>
-          <w:b/>
-          <w:lang w:val="en-US"/>
-        </w:rPr>
-        <w:t>location.path</w:t>
-      </w:r>
-      <w:proofErr w:type="spellEnd"/>
-      <w:r>
-        <w:rPr>
-          <w:lang w:val="en-US"/>
-        </w:rPr>
-        <w:t xml:space="preserve"> method matches one of the</w:t>
-      </w:r>
-      <w:r>
-        <w:rPr>
-          <w:lang w:val="en-US"/>
-        </w:rPr>
-        <w:t xml:space="preserve"> </w:t>
-      </w:r>
-      <w:r>
-        <w:rPr>
-          <w:lang w:val="en-US"/>
-        </w:rPr>
-        <w:t>mappings, the corresponding view file will be loaded and displayed. The mappings are defined using the provider for</w:t>
-      </w:r>
-      <w:r>
-        <w:rPr>
-          <w:lang w:val="en-US"/>
-        </w:rPr>
-        <w:t xml:space="preserve"> </w:t>
-      </w:r>
-      <w:r>
-        <w:rPr>
-          <w:lang w:val="en-US"/>
-        </w:rPr>
-        <w:t xml:space="preserve">the $route service, </w:t>
-      </w:r>
-      <w:r>
-        <w:rPr>
-          <w:b/>
-          <w:lang w:val="en-US"/>
-        </w:rPr>
-        <w:t>$</w:t>
-      </w:r>
-      <w:proofErr w:type="spellStart"/>
-      <w:r>
-        <w:rPr>
-          <w:b/>
-          <w:lang w:val="en-US"/>
-        </w:rPr>
-        <w:t>routeProvider</w:t>
-      </w:r>
-      <w:proofErr w:type="spellEnd"/>
-      <w:r>
-        <w:rPr>
-          <w:lang w:val="en-US"/>
-        </w:rPr>
-        <w:t>.</w:t>
-      </w:r>
-    </w:p>
-    <w:p>
-      <w:pPr>
-        <w:ind w:firstLine="708"/>
-        <w:rPr>
-          <w:lang w:val="en-US"/>
-        </w:rPr>
-      </w:pPr>
-      <w:r>
-        <w:rPr>
-          <w:lang w:val="en-US"/>
-        </w:rPr>
-        <w:t>R</w:t>
-      </w:r>
-      <w:r>
-        <w:rPr>
-          <w:lang w:val="en-US"/>
-        </w:rPr>
-        <w:t>outing works when the application changes the URL, but it doesn’t work if the user changes it; the</w:t>
-      </w:r>
-      <w:r>
-        <w:rPr>
-          <w:lang w:val="en-US"/>
-        </w:rPr>
-        <w:t xml:space="preserve"> </w:t>
-      </w:r>
-      <w:r>
-        <w:rPr>
-          <w:lang w:val="en-US"/>
-        </w:rPr>
-        <w:t>browser takes any URL that the user enters as being a literal request for a file and tries to request the corresponding</w:t>
-      </w:r>
-      <w:r>
-        <w:rPr>
-          <w:lang w:val="en-US"/>
-        </w:rPr>
-        <w:t xml:space="preserve"> </w:t>
-      </w:r>
-      <w:r>
-        <w:rPr>
-          <w:lang w:val="en-US"/>
-        </w:rPr>
-        <w:t>content from the server.</w:t>
-      </w:r>
-    </w:p>
-    <w:p>
-      <w:pPr>
-        <w:ind w:firstLine="708"/>
-        <w:rPr>
-          <w:lang w:val="en-US"/>
-        </w:rPr>
-      </w:pPr>
-      <w:r>
-        <w:rPr>
-          <w:lang w:val="en-US"/>
-        </w:rPr>
-        <w:t>There are two kinds of route</w:t>
-      </w:r>
-      <w:r>
-        <w:rPr>
-          <w:lang w:val="en-US"/>
-        </w:rPr>
-        <w:t xml:space="preserve"> </w:t>
-      </w:r>
-      <w:r>
-        <w:rPr>
-          <w:lang w:val="en-US"/>
-        </w:rPr>
-        <w:t xml:space="preserve">parameters: </w:t>
-      </w:r>
-      <w:r>
-        <w:rPr>
-          <w:b/>
-          <w:lang w:val="en-US"/>
-        </w:rPr>
-        <w:t>conservative</w:t>
-      </w:r>
-      <w:r>
-        <w:rPr>
-          <w:lang w:val="en-US"/>
-        </w:rPr>
-        <w:t xml:space="preserve"> and </w:t>
-      </w:r>
-      <w:r>
-        <w:rPr>
-          <w:b/>
-          <w:lang w:val="en-US"/>
-        </w:rPr>
-        <w:t>eager</w:t>
-      </w:r>
-      <w:r>
-        <w:rPr>
-          <w:lang w:val="en-US"/>
-        </w:rPr>
-        <w:t>. A conservative route parameter will match one segment, and an eager one will</w:t>
-      </w:r>
-      <w:r>
-        <w:rPr>
-          <w:lang w:val="en-US"/>
-        </w:rPr>
-        <w:t xml:space="preserve"> </w:t>
-      </w:r>
-      <w:r>
-        <w:rPr>
-          <w:lang w:val="en-US"/>
-        </w:rPr>
-        <w:t>match as many segments as possible.</w:t>
-      </w:r>
-    </w:p>
-    <w:p>
-      <w:pPr>
-        <w:pStyle w:val="Heading3"/>
-      </w:pPr>
-      <w:bookmarkStart w:id="40" w:name="_Toc436837419"/>
-      <w:r>
-        <w:t xml:space="preserve">Managing </w:t>
-      </w:r>
-      <w:r>
-        <w:t>Injection</w:t>
-      </w:r>
-      <w:bookmarkEnd w:id="40"/>
-    </w:p>
-    <w:p>
-      <w:pPr>
-        <w:ind w:firstLine="708"/>
-        <w:rPr>
-          <w:lang w:val="en-US"/>
-        </w:rPr>
-      </w:pPr>
-      <w:r>
-        <w:rPr>
-          <w:lang w:val="en-US"/>
-        </w:rPr>
-        <w:t xml:space="preserve">The </w:t>
-      </w:r>
-      <w:r>
-        <w:rPr>
-          <w:b/>
-          <w:lang w:val="en-US"/>
-        </w:rPr>
-        <w:t>$injector</w:t>
-      </w:r>
-      <w:r>
-        <w:rPr>
-          <w:lang w:val="en-US"/>
-        </w:rPr>
-        <w:t xml:space="preserve"> service is responsible for determining the dependencies that a function declares and resolving those</w:t>
-      </w:r>
-      <w:r>
-        <w:rPr>
-          <w:lang w:val="en-US"/>
-        </w:rPr>
-        <w:t xml:space="preserve"> dependencies. </w:t>
-      </w:r>
-      <w:r>
-        <w:rPr>
-          <w:lang w:val="en-US"/>
-        </w:rPr>
-        <w:t>I can obtain the service objects that I need through the $</w:t>
-      </w:r>
-      <w:proofErr w:type="spellStart"/>
-      <w:r>
-        <w:rPr>
-          <w:lang w:val="en-US"/>
-        </w:rPr>
-        <w:t>injector.get</w:t>
-      </w:r>
-      <w:proofErr w:type="spellEnd"/>
-      <w:r>
-        <w:rPr>
-          <w:lang w:val="en-US"/>
-        </w:rPr>
-        <w:t xml:space="preserve"> method, which takes the name of a service</w:t>
-      </w:r>
-      <w:r>
-        <w:rPr>
-          <w:lang w:val="en-US"/>
-        </w:rPr>
-        <w:t xml:space="preserve"> </w:t>
-      </w:r>
-      <w:r>
-        <w:rPr>
-          <w:lang w:val="en-US"/>
-        </w:rPr>
-        <w:t>and returns the service object.</w:t>
-      </w:r>
-    </w:p>
-    <w:p>
-      <w:pPr>
-        <w:ind w:firstLine="708"/>
-        <w:rPr>
-          <w:lang w:val="en-US"/>
-        </w:rPr>
-      </w:pPr>
-      <w:r>
-        <w:rPr>
-          <w:lang w:val="en-US"/>
-        </w:rPr>
-        <w:t>The arguments to the invoke method are the function that will invoked, the value for this, and an object whose</w:t>
-      </w:r>
-      <w:r>
-        <w:rPr>
-          <w:lang w:val="en-US"/>
-        </w:rPr>
-        <w:t xml:space="preserve"> </w:t>
-      </w:r>
-      <w:r>
-        <w:rPr>
-          <w:lang w:val="en-US"/>
-        </w:rPr>
-        <w:t>properties correspond to the function arguments that are not service dependencies.</w:t>
-      </w:r>
-    </w:p>
-    <w:p>
-      <w:pPr>
-        <w:pStyle w:val="Heading3"/>
-      </w:pPr>
-      <w:bookmarkStart w:id="41" w:name="_Toc436837420"/>
-      <w:r>
-        <w:lastRenderedPageBreak/>
-        <w:t>Understanding AngularJS $</w:t>
-      </w:r>
-      <w:proofErr w:type="spellStart"/>
-      <w:r>
-        <w:t>rootScope</w:t>
-      </w:r>
-      <w:proofErr w:type="spellEnd"/>
-      <w:r>
-        <w:t xml:space="preserve"> and $scope</w:t>
+        <w:t>Understanding AngularJS $rootScope and $scope</w:t>
       </w:r>
       <w:bookmarkEnd w:id="41"/>
     </w:p>
@@ -13745,7 +12149,7 @@
                     <pic:cNvPicPr/>
                   </pic:nvPicPr>
                   <pic:blipFill>
-                    <a:blip r:embed="rId22">
+                    <a:blip r:embed="rId25">
                       <a:extLst>
                         <a:ext uri="{28A0092B-C50C-407E-A947-70E740481C1C}">
                           <a14:useLocalDpi xmlns:a14="http://schemas.microsoft.com/office/drawing/2010/main" val="0"/>
@@ -13796,21 +12200,7 @@
         <w:rPr>
           <w:lang w:val="en-US"/>
         </w:rPr>
-        <w:t xml:space="preserve"> is a JavaScript object which is used for communication between controller and view. Basically, $scope binds a view (DOM element) to the </w:t>
-      </w:r>
-      <w:proofErr w:type="spellStart"/>
-      <w:r>
-        <w:rPr>
-          <w:lang w:val="en-US"/>
-        </w:rPr>
-        <w:t>viewmodel</w:t>
-      </w:r>
-      <w:proofErr w:type="spellEnd"/>
-      <w:r>
-        <w:rPr>
-          <w:lang w:val="en-US"/>
-        </w:rPr>
-        <w:t xml:space="preserve"> and functions defined in a controller.</w:t>
+        <w:t xml:space="preserve"> is a JavaScript object which is used for communication between controller and view. Basically, $scope binds a view (DOM element) to the viewmodel and functions defined in a controller.</w:t>
       </w:r>
       <w:r>
         <w:rPr>
@@ -13837,72 +12227,34 @@
           <w:b/>
           <w:lang w:val="en-US"/>
         </w:rPr>
-        <w:t>$</w:t>
-      </w:r>
-      <w:proofErr w:type="spellStart"/>
+        <w:t>$rootScope</w:t>
+      </w:r>
+      <w:r>
+        <w:rPr>
+          <w:lang w:val="en-US"/>
+        </w:rPr>
+        <w:t xml:space="preserve"> is the top-most scope. An app can have </w:t>
+      </w:r>
       <w:r>
         <w:rPr>
           <w:b/>
           <w:lang w:val="en-US"/>
         </w:rPr>
-        <w:t>rootScope</w:t>
-      </w:r>
-      <w:proofErr w:type="spellEnd"/>
-      <w:r>
-        <w:rPr>
-          <w:lang w:val="en-US"/>
-        </w:rPr>
-        <w:t xml:space="preserve"> is the top-most scope. An app can have </w:t>
-      </w:r>
-      <w:r>
-        <w:rPr>
-          <w:b/>
-          <w:lang w:val="en-US"/>
-        </w:rPr>
         <w:t>only one</w:t>
       </w:r>
       <w:r>
         <w:rPr>
           <w:lang w:val="en-US"/>
         </w:rPr>
-        <w:t xml:space="preserve"> $</w:t>
-      </w:r>
-      <w:proofErr w:type="spellStart"/>
-      <w:r>
-        <w:rPr>
-          <w:lang w:val="en-US"/>
-        </w:rPr>
-        <w:t>rootScope</w:t>
-      </w:r>
-      <w:proofErr w:type="spellEnd"/>
-      <w:r>
-        <w:rPr>
-          <w:lang w:val="en-US"/>
-        </w:rPr>
-        <w:t xml:space="preserve"> which will be shared among all the components of an app. Hence it acts like a global variable. All other $scopes are children of the $</w:t>
-      </w:r>
-      <w:proofErr w:type="spellStart"/>
-      <w:r>
-        <w:rPr>
-          <w:lang w:val="en-US"/>
-        </w:rPr>
-        <w:t>rootScope</w:t>
-      </w:r>
-      <w:proofErr w:type="spellEnd"/>
-      <w:r>
-        <w:rPr>
-          <w:lang w:val="en-US"/>
-        </w:rPr>
-        <w:t>.</w:t>
-      </w:r>
-      <w:r>
-        <w:rPr>
-          <w:lang w:val="en-US"/>
-        </w:rPr>
-        <w:t xml:space="preserve"> </w:t>
-      </w:r>
-      <w:hyperlink r:id="rId23" w:history="1">
-        <w:proofErr w:type="gramStart"/>
+        <w:t xml:space="preserve"> $rootScope which will be shared among all the components of an app. Hence it acts like a global variable. All other $scopes are children of the $rootScope.</w:t>
+      </w:r>
+      <w:r>
+        <w:rPr>
+          <w:lang w:val="en-US"/>
+        </w:rPr>
+        <w:t xml:space="preserve"> </w:t>
+      </w:r>
+      <w:hyperlink r:id="rId26" w:history="1">
         <w:r>
           <w:rPr>
             <w:rStyle w:val="Hyperlink"/>
@@ -13910,7 +12262,6 @@
           </w:rPr>
           <w:t>example</w:t>
         </w:r>
-        <w:proofErr w:type="gramEnd"/>
       </w:hyperlink>
     </w:p>
     <w:p>
@@ -14202,8 +12553,8 @@
       </w:pPr>
     </w:p>
     <w:sectPr>
-      <w:headerReference w:type="default" r:id="rId24"/>
-      <w:footerReference w:type="default" r:id="rId25"/>
+      <w:headerReference w:type="default" r:id="rId27"/>
+      <w:footerReference w:type="default" r:id="rId28"/>
       <w:pgSz w:w="11906" w:h="16838" w:code="9"/>
       <w:pgMar w:top="1134" w:right="1134" w:bottom="1134" w:left="1418" w:header="595" w:footer="289" w:gutter="0"/>
       <w:cols w:space="720"/>
@@ -14287,26 +12638,7 @@
         <w:lang w:val="en-US"/>
       </w:rPr>
       <w:tab/>
-    </w:r>
-    <w:proofErr w:type="spellStart"/>
-    <w:r>
-      <w:rPr>
-        <w:rFonts w:ascii="Arial Narrow" w:hAnsi="Arial Narrow"/>
-        <w:sz w:val="14"/>
-        <w:szCs w:val="14"/>
-        <w:lang w:val="en-US"/>
-      </w:rPr>
-      <w:t>Pagina</w:t>
-    </w:r>
-    <w:proofErr w:type="spellEnd"/>
-    <w:r>
-      <w:rPr>
-        <w:rFonts w:ascii="Arial Narrow" w:hAnsi="Arial Narrow"/>
-        <w:sz w:val="14"/>
-        <w:szCs w:val="14"/>
-        <w:lang w:val="en-US"/>
-      </w:rPr>
-      <w:t xml:space="preserve"> </w:t>
+      <w:t xml:space="preserve">Pagina </w:t>
     </w:r>
     <w:r>
       <w:rPr>
@@ -14345,7 +12677,7 @@
         <w:szCs w:val="14"/>
         <w:lang w:val="en-US"/>
       </w:rPr>
-      <w:t>4</w:t>
+      <w:t>12</w:t>
     </w:r>
     <w:r>
       <w:rPr>
@@ -20686,6 +19018,39 @@
 </file>
 
 <file path=customXml/item1.xml><?xml version="1.0" encoding="utf-8"?>
+<p:properties xmlns:p="http://schemas.microsoft.com/office/2006/metadata/properties" xmlns:xsi="http://www.w3.org/2001/XMLSchema-instance">
+  <documentManagement>
+    <AverageRating xmlns="http://schemas.microsoft.com/sharepoint/v3" xsi:nil="true"/>
+    <LikesCount xmlns="http://schemas.microsoft.com/sharepoint/v3" xsi:nil="true"/>
+    <Ratings xmlns="http://schemas.microsoft.com/sharepoint/v3" xsi:nil="true"/>
+    <LikedBy xmlns="http://schemas.microsoft.com/sharepoint/v3">
+      <UserInfo>
+        <DisplayName/>
+        <AccountId xsi:nil="true"/>
+        <AccountType/>
+      </UserInfo>
+    </LikedBy>
+    <RatedBy xmlns="http://schemas.microsoft.com/sharepoint/v3">
+      <UserInfo>
+        <DisplayName/>
+        <AccountId xsi:nil="true"/>
+        <AccountType/>
+      </UserInfo>
+    </RatedBy>
+  </documentManagement>
+</p:properties>
+</file>
+
+<file path=customXml/item2.xml><?xml version="1.0" encoding="utf-8"?>
+<?mso-contentType ?>
+<FormTemplates xmlns="http://schemas.microsoft.com/sharepoint/v3/contenttype/forms">
+  <Display>DocumentLibraryForm</Display>
+  <Edit>DocumentLibraryForm</Edit>
+  <New>DocumentLibraryForm</New>
+</FormTemplates>
+</file>
+
+<file path=customXml/item3.xml><?xml version="1.0" encoding="utf-8"?>
 <ct:contentTypeSchema xmlns:ct="http://schemas.microsoft.com/office/2006/metadata/contentType" xmlns:ma="http://schemas.microsoft.com/office/2006/metadata/properties/metaAttributes" ct:_="" ma:_="" ma:contentTypeName="Document" ma:contentTypeID="0x0101007A8C684FA8C42B4A86CE93DF86929272" ma:contentTypeVersion="6" ma:contentTypeDescription="Create a new document." ma:contentTypeScope="" ma:versionID="b1db9cc0ef8c656e4523aa83f0c99f3c">
   <xsd:schema xmlns:xsd="http://www.w3.org/2001/XMLSchema" xmlns:xs="http://www.w3.org/2001/XMLSchema" xmlns:p="http://schemas.microsoft.com/office/2006/metadata/properties" xmlns:ns1="http://schemas.microsoft.com/sharepoint/v3" targetNamespace="http://schemas.microsoft.com/office/2006/metadata/properties" ma:root="true" ma:fieldsID="d7e8a5521ee41b2a01f34b4329b5fd8a" ns1:_="">
     <xsd:import namespace="http://schemas.microsoft.com/sharepoint/v3"/>
@@ -20869,39 +19234,6 @@
 </ct:contentTypeSchema>
 </file>
 
-<file path=customXml/item2.xml><?xml version="1.0" encoding="utf-8"?>
-<?mso-contentType ?>
-<FormTemplates xmlns="http://schemas.microsoft.com/sharepoint/v3/contenttype/forms">
-  <Display>DocumentLibraryForm</Display>
-  <Edit>DocumentLibraryForm</Edit>
-  <New>DocumentLibraryForm</New>
-</FormTemplates>
-</file>
-
-<file path=customXml/item3.xml><?xml version="1.0" encoding="utf-8"?>
-<p:properties xmlns:p="http://schemas.microsoft.com/office/2006/metadata/properties" xmlns:xsi="http://www.w3.org/2001/XMLSchema-instance">
-  <documentManagement>
-    <AverageRating xmlns="http://schemas.microsoft.com/sharepoint/v3" xsi:nil="true"/>
-    <LikesCount xmlns="http://schemas.microsoft.com/sharepoint/v3" xsi:nil="true"/>
-    <Ratings xmlns="http://schemas.microsoft.com/sharepoint/v3" xsi:nil="true"/>
-    <LikedBy xmlns="http://schemas.microsoft.com/sharepoint/v3">
-      <UserInfo>
-        <DisplayName/>
-        <AccountId xsi:nil="true"/>
-        <AccountType/>
-      </UserInfo>
-    </LikedBy>
-    <RatedBy xmlns="http://schemas.microsoft.com/sharepoint/v3">
-      <UserInfo>
-        <DisplayName/>
-        <AccountId xsi:nil="true"/>
-        <AccountType/>
-      </UserInfo>
-    </RatedBy>
-  </documentManagement>
-</p:properties>
-</file>
-
 <file path=customXml/item4.xml><?xml version="1.0" encoding="utf-8"?>
 <b:Sources xmlns:b="http://schemas.openxmlformats.org/officeDocument/2006/bibliography" xmlns="http://schemas.openxmlformats.org/officeDocument/2006/bibliography" SelectedStyle="\APASixthEditionOfficeOnline.xsl" StyleName="APA" Version="6">
   <b:Source>
@@ -21013,6 +19345,23 @@
 </file>
 
 <file path=customXml/itemProps1.xml><?xml version="1.0" encoding="utf-8"?>
+<ds:datastoreItem xmlns:ds="http://schemas.openxmlformats.org/officeDocument/2006/customXml" ds:itemID="{73BB29C1-74E7-4103-AF89-A849205A681C}">
+  <ds:schemaRefs>
+    <ds:schemaRef ds:uri="http://schemas.microsoft.com/office/2006/metadata/properties"/>
+    <ds:schemaRef ds:uri="http://schemas.microsoft.com/sharepoint/v3"/>
+  </ds:schemaRefs>
+</ds:datastoreItem>
+</file>
+
+<file path=customXml/itemProps2.xml><?xml version="1.0" encoding="utf-8"?>
+<ds:datastoreItem xmlns:ds="http://schemas.openxmlformats.org/officeDocument/2006/customXml" ds:itemID="{B36DDA30-E0FF-4218-B5E3-F298BE6A6BA9}">
+  <ds:schemaRefs>
+    <ds:schemaRef ds:uri="http://schemas.microsoft.com/sharepoint/v3/contenttype/forms"/>
+  </ds:schemaRefs>
+</ds:datastoreItem>
+</file>
+
+<file path=customXml/itemProps3.xml><?xml version="1.0" encoding="utf-8"?>
 <ds:datastoreItem xmlns:ds="http://schemas.openxmlformats.org/officeDocument/2006/customXml" ds:itemID="{3009E185-B848-4D70-8200-522CAA76F879}">
   <ds:schemaRefs>
     <ds:schemaRef ds:uri="http://schemas.microsoft.com/office/2006/metadata/contentType"/>
@@ -21030,25 +19379,8 @@
 </ds:datastoreItem>
 </file>
 
-<file path=customXml/itemProps2.xml><?xml version="1.0" encoding="utf-8"?>
-<ds:datastoreItem xmlns:ds="http://schemas.openxmlformats.org/officeDocument/2006/customXml" ds:itemID="{B36DDA30-E0FF-4218-B5E3-F298BE6A6BA9}">
-  <ds:schemaRefs>
-    <ds:schemaRef ds:uri="http://schemas.microsoft.com/sharepoint/v3/contenttype/forms"/>
-  </ds:schemaRefs>
-</ds:datastoreItem>
-</file>
-
-<file path=customXml/itemProps3.xml><?xml version="1.0" encoding="utf-8"?>
-<ds:datastoreItem xmlns:ds="http://schemas.openxmlformats.org/officeDocument/2006/customXml" ds:itemID="{73BB29C1-74E7-4103-AF89-A849205A681C}">
-  <ds:schemaRefs>
-    <ds:schemaRef ds:uri="http://schemas.microsoft.com/office/2006/metadata/properties"/>
-    <ds:schemaRef ds:uri="http://schemas.microsoft.com/sharepoint/v3"/>
-  </ds:schemaRefs>
-</ds:datastoreItem>
-</file>
-
 <file path=customXml/itemProps4.xml><?xml version="1.0" encoding="utf-8"?>
-<ds:datastoreItem xmlns:ds="http://schemas.openxmlformats.org/officeDocument/2006/customXml" ds:itemID="{174AFA19-A930-4BE8-9152-7F7A09D86304}">
+<ds:datastoreItem xmlns:ds="http://schemas.openxmlformats.org/officeDocument/2006/customXml" ds:itemID="{81E26073-9E58-4854-A738-EDE4DCFD3A06}">
   <ds:schemaRefs>
     <ds:schemaRef ds:uri="http://schemas.openxmlformats.org/officeDocument/2006/bibliography"/>
   </ds:schemaRefs>

</xml_diff>

<commit_message>
Added information about routing.
</commit_message>
<xml_diff>
--- a/Documents/AngularJS.docx
+++ b/Documents/AngularJS.docx
@@ -9979,14 +9979,124 @@
     </w:p>
     <w:p>
       <w:pPr>
+        <w:pStyle w:val="Heading3"/>
+      </w:pPr>
+      <w:proofErr w:type="spellStart"/>
+      <w:proofErr w:type="gramStart"/>
+      <w:r>
+        <w:t>ngMessages</w:t>
+      </w:r>
+      <w:proofErr w:type="spellEnd"/>
+      <w:proofErr w:type="gramEnd"/>
+    </w:p>
+    <w:p>
+      <w:pPr>
+        <w:rPr>
+          <w:lang w:val="en-US"/>
+        </w:rPr>
+      </w:pPr>
+      <w:r>
+        <w:rPr>
+          <w:lang w:val="en-US"/>
+        </w:rPr>
+        <w:tab/>
+      </w:r>
+      <w:r>
+        <w:rPr>
+          <w:lang w:val="en-US"/>
+        </w:rPr>
+        <w:t xml:space="preserve">The </w:t>
+      </w:r>
+      <w:proofErr w:type="spellStart"/>
+      <w:r>
+        <w:rPr>
+          <w:lang w:val="en-US"/>
+        </w:rPr>
+        <w:t>ngMessages</w:t>
+      </w:r>
+      <w:proofErr w:type="spellEnd"/>
+      <w:r>
+        <w:rPr>
+          <w:lang w:val="en-US"/>
+        </w:rPr>
+        <w:t xml:space="preserve"> directive listens on a key/value collection which is set on the </w:t>
+      </w:r>
+      <w:proofErr w:type="spellStart"/>
+      <w:r>
+        <w:rPr>
+          <w:lang w:val="en-US"/>
+        </w:rPr>
+        <w:t>ngMessages</w:t>
+      </w:r>
+      <w:proofErr w:type="spellEnd"/>
+      <w:r>
+        <w:rPr>
+          <w:lang w:val="en-US"/>
+        </w:rPr>
+        <w:t xml:space="preserve"> attribute. Since the </w:t>
+      </w:r>
+      <w:proofErr w:type="spellStart"/>
+      <w:r>
+        <w:rPr>
+          <w:lang w:val="en-US"/>
+        </w:rPr>
+        <w:t>ngModel</w:t>
+      </w:r>
+      <w:proofErr w:type="spellEnd"/>
+      <w:r>
+        <w:rPr>
+          <w:lang w:val="en-US"/>
+        </w:rPr>
+        <w:t xml:space="preserve"> directive exposes an $error object, this error object can be used with </w:t>
+      </w:r>
+      <w:proofErr w:type="spellStart"/>
+      <w:r>
+        <w:rPr>
+          <w:lang w:val="en-US"/>
+        </w:rPr>
+        <w:t>ngMessages</w:t>
+      </w:r>
+      <w:proofErr w:type="spellEnd"/>
+      <w:r>
+        <w:rPr>
+          <w:lang w:val="en-US"/>
+        </w:rPr>
+        <w:t xml:space="preserve"> to </w:t>
+      </w:r>
+      <w:r>
+        <w:rPr>
+          <w:b/>
+          <w:lang w:val="en-US"/>
+        </w:rPr>
+        <w:t>display control er</w:t>
+      </w:r>
+      <w:bookmarkStart w:id="29" w:name="_GoBack"/>
+      <w:bookmarkEnd w:id="29"/>
+      <w:r>
+        <w:rPr>
+          <w:b/>
+          <w:lang w:val="en-US"/>
+        </w:rPr>
+        <w:t>ror messages</w:t>
+      </w:r>
+      <w:r>
+        <w:rPr>
+          <w:lang w:val="en-US"/>
+        </w:rPr>
+        <w:t xml:space="preserve"> in an easier way than with just regular angular template directives.</w:t>
+      </w:r>
+    </w:p>
+    <w:p>
+      <w:pPr>
         <w:pStyle w:val="Heading2"/>
         <w:jc w:val="left"/>
       </w:pPr>
-      <w:bookmarkStart w:id="29" w:name="_Toc437271314"/>
-      <w:r>
+      <w:bookmarkStart w:id="30" w:name="_Toc437271314"/>
+      <w:r>
+        <w:lastRenderedPageBreak/>
         <w:t>Working with Filters</w:t>
       </w:r>
-      <w:bookmarkEnd w:id="29"/>
+      <w:bookmarkEnd w:id="30"/>
     </w:p>
     <w:p>
       <w:pPr>
@@ -10088,7 +10198,6 @@
         <w:rPr>
           <w:lang w:val="en-US"/>
         </w:rPr>
-        <w:lastRenderedPageBreak/>
         <w:t>n</w:t>
       </w:r>
       <w:r>
@@ -10350,7 +10459,7 @@
       <w:pPr>
         <w:pStyle w:val="Heading2"/>
       </w:pPr>
-      <w:bookmarkStart w:id="30" w:name="_Toc437271315"/>
+      <w:bookmarkStart w:id="31" w:name="_Toc437271315"/>
       <w:proofErr w:type="spellStart"/>
       <w:r>
         <w:t>Services.Factories.</w:t>
@@ -10358,7 +10467,7 @@
       <w:r>
         <w:t>Providers</w:t>
       </w:r>
-      <w:bookmarkEnd w:id="30"/>
+      <w:bookmarkEnd w:id="31"/>
       <w:proofErr w:type="spellEnd"/>
     </w:p>
     <w:p>
@@ -10421,7 +10530,14 @@
         <w:rPr>
           <w:lang w:val="en-US"/>
         </w:rPr>
-        <w:t>than one component. Typical examples are logging, security, and networking. They are not part of the model (unless</w:t>
+        <w:t xml:space="preserve">than one component. Typical examples are logging, security, and networking. They are not part </w:t>
+      </w:r>
+      <w:r>
+        <w:rPr>
+          <w:lang w:val="en-US"/>
+        </w:rPr>
+        <w:lastRenderedPageBreak/>
+        <w:t>of the model (unless</w:t>
       </w:r>
       <w:r>
         <w:rPr>
@@ -10528,7 +10644,6 @@
               <w:rPr>
                 <w:lang w:val="en-US"/>
               </w:rPr>
-              <w:lastRenderedPageBreak/>
               <w:t>Why</w:t>
             </w:r>
           </w:p>
@@ -10951,11 +11066,12 @@
       <w:pPr>
         <w:pStyle w:val="Heading3"/>
       </w:pPr>
-      <w:bookmarkStart w:id="31" w:name="_Toc437271316"/>
-      <w:r>
+      <w:bookmarkStart w:id="32" w:name="_Toc437271316"/>
+      <w:r>
+        <w:lastRenderedPageBreak/>
         <w:t>Using the Factory Method</w:t>
       </w:r>
-      <w:bookmarkEnd w:id="31"/>
+      <w:bookmarkEnd w:id="32"/>
     </w:p>
     <w:p>
       <w:pPr>
@@ -11075,7 +11191,6 @@
         <w:rPr>
           <w:lang w:val="en-US"/>
         </w:rPr>
-        <w:lastRenderedPageBreak/>
         <w:t>Be careful not to reuse the name of a service. If you do, your service</w:t>
       </w:r>
       <w:r>
@@ -11402,11 +11517,12 @@
       <w:pPr>
         <w:pStyle w:val="Heading3"/>
       </w:pPr>
-      <w:bookmarkStart w:id="32" w:name="_Toc437271317"/>
-      <w:r>
+      <w:bookmarkStart w:id="33" w:name="_Toc437271317"/>
+      <w:r>
+        <w:lastRenderedPageBreak/>
         <w:t>Using the Service Method</w:t>
       </w:r>
-      <w:bookmarkEnd w:id="32"/>
+      <w:bookmarkEnd w:id="33"/>
     </w:p>
     <w:p>
       <w:pPr>
@@ -11609,14 +11725,7 @@
         <w:rPr>
           <w:lang w:val="en-US"/>
         </w:rPr>
-        <w:t xml:space="preserve"> for </w:t>
-      </w:r>
-      <w:r>
-        <w:rPr>
-          <w:lang w:val="en-US"/>
-        </w:rPr>
-        <w:lastRenderedPageBreak/>
-        <w:t xml:space="preserve">the service is still defined as </w:t>
+        <w:t xml:space="preserve"> for the service is still defined as </w:t>
       </w:r>
       <w:r>
         <w:rPr>
@@ -11727,11 +11836,11 @@
       <w:pPr>
         <w:pStyle w:val="Heading3"/>
       </w:pPr>
-      <w:bookmarkStart w:id="33" w:name="_Toc437271318"/>
+      <w:bookmarkStart w:id="34" w:name="_Toc437271318"/>
       <w:r>
         <w:t>Using the Provider Method</w:t>
       </w:r>
-      <w:bookmarkEnd w:id="33"/>
+      <w:bookmarkEnd w:id="34"/>
     </w:p>
     <w:p>
       <w:pPr>
@@ -11820,37 +11929,25 @@
         </w:rPr>
         <w:t xml:space="preserve"> </w:t>
       </w:r>
-      <w:r>
-        <w:fldChar w:fldCharType="begin"/>
-      </w:r>
-      <w:r>
-        <w:instrText xml:space="preserve"> HYPERLINK "http://blog.xebia.com/differences-between-providers-in-angularjs/" </w:instrText>
-      </w:r>
-      <w:r>
-        <w:fldChar w:fldCharType="separate"/>
-      </w:r>
-      <w:r>
-        <w:rPr>
-          <w:rStyle w:val="Hyperlink"/>
-        </w:rPr>
-        <w:t>exemple</w:t>
-      </w:r>
-      <w:r>
-        <w:rPr>
-          <w:rStyle w:val="Hyperlink"/>
-        </w:rPr>
-        <w:fldChar w:fldCharType="end"/>
-      </w:r>
+      <w:hyperlink r:id="rId13" w:history="1">
+        <w:r>
+          <w:rPr>
+            <w:rStyle w:val="Hyperlink"/>
+          </w:rPr>
+          <w:t>exemple</w:t>
+        </w:r>
+      </w:hyperlink>
     </w:p>
     <w:p>
       <w:pPr>
         <w:pStyle w:val="Heading3"/>
       </w:pPr>
-      <w:bookmarkStart w:id="34" w:name="_Toc437271319"/>
-      <w:r>
+      <w:bookmarkStart w:id="35" w:name="_Toc437271319"/>
+      <w:r>
+        <w:lastRenderedPageBreak/>
         <w:t>Global Object Services</w:t>
       </w:r>
-      <w:bookmarkEnd w:id="34"/>
+      <w:bookmarkEnd w:id="35"/>
     </w:p>
     <w:p>
       <w:pPr>
@@ -11972,7 +12069,6 @@
         <w:rPr>
           <w:b/>
         </w:rPr>
-        <w:lastRenderedPageBreak/>
         <w:t>$window</w:t>
       </w:r>
       <w:r>
@@ -12063,11 +12159,11 @@
       <w:pPr>
         <w:pStyle w:val="Heading3"/>
       </w:pPr>
-      <w:bookmarkStart w:id="35" w:name="_Toc437271320"/>
+      <w:bookmarkStart w:id="36" w:name="_Toc437271320"/>
       <w:r>
         <w:t>Exceptions</w:t>
       </w:r>
-      <w:bookmarkEnd w:id="35"/>
+      <w:bookmarkEnd w:id="36"/>
     </w:p>
     <w:p>
       <w:pPr>
@@ -12195,11 +12291,11 @@
       <w:pPr>
         <w:pStyle w:val="Heading3"/>
       </w:pPr>
-      <w:bookmarkStart w:id="36" w:name="_Toc437271321"/>
+      <w:bookmarkStart w:id="37" w:name="_Toc437271321"/>
       <w:r>
         <w:t>Working with Dangerous Data</w:t>
       </w:r>
-      <w:bookmarkEnd w:id="36"/>
+      <w:bookmarkEnd w:id="37"/>
     </w:p>
     <w:p>
       <w:pPr>
@@ -12344,6 +12440,7 @@
         <w:rPr>
           <w:lang w:val="en-US"/>
         </w:rPr>
+        <w:lastRenderedPageBreak/>
         <w:t xml:space="preserve">AngularJS uses a feature called </w:t>
       </w:r>
       <w:r>
@@ -12474,12 +12571,11 @@
       <w:pPr>
         <w:pStyle w:val="Heading3"/>
       </w:pPr>
-      <w:bookmarkStart w:id="37" w:name="_Toc437271322"/>
-      <w:r>
-        <w:lastRenderedPageBreak/>
+      <w:bookmarkStart w:id="38" w:name="_Toc437271322"/>
+      <w:r>
         <w:t>Services for Ajax and Promises</w:t>
       </w:r>
-      <w:bookmarkEnd w:id="37"/>
+      <w:bookmarkEnd w:id="38"/>
     </w:p>
     <w:p>
       <w:pPr>
@@ -12568,7 +12664,7 @@
         </w:rPr>
         <w:t xml:space="preserve">an Ajax request.  </w:t>
       </w:r>
-      <w:hyperlink r:id="rId13" w:history="1">
+      <w:hyperlink r:id="rId14" w:history="1">
         <w:r>
           <w:rPr>
             <w:rStyle w:val="Hyperlink"/>
@@ -12638,7 +12734,7 @@
         </w:rPr>
         <w:t> object or via </w:t>
       </w:r>
-      <w:hyperlink r:id="rId14" w:history="1">
+      <w:hyperlink r:id="rId15" w:history="1">
         <w:r>
           <w:rPr>
             <w:rStyle w:val="Hyperlink"/>
@@ -12665,7 +12761,7 @@
         </w:rPr>
         <w:t>For unit testing applications that use $http service, see </w:t>
       </w:r>
-      <w:hyperlink r:id="rId15" w:history="1">
+      <w:hyperlink r:id="rId16" w:history="1">
         <w:r>
           <w:rPr>
             <w:rStyle w:val="Hyperlink"/>
@@ -12708,7 +12804,7 @@
         </w:rPr>
         <w:t>For a higher level of abstraction, please check out the </w:t>
       </w:r>
-      <w:hyperlink r:id="rId16" w:history="1">
+      <w:hyperlink r:id="rId17" w:history="1">
         <w:r>
           <w:rPr>
             <w:rStyle w:val="Hyperlink"/>
@@ -12793,7 +12889,7 @@
         </w:rPr>
         <w:t>The $http API is based on the </w:t>
       </w:r>
-      <w:hyperlink r:id="rId17" w:history="1">
+      <w:hyperlink r:id="rId18" w:history="1">
         <w:r>
           <w:rPr>
             <w:rStyle w:val="Hyperlink"/>
@@ -13020,6 +13116,7 @@
         <w:rPr>
           <w:lang w:val="en-US"/>
         </w:rPr>
+        <w:lastRenderedPageBreak/>
         <w:t xml:space="preserve">Promises represent a </w:t>
       </w:r>
       <w:r>
@@ -13149,7 +13246,6 @@
           <w:bCs/>
           <w:lang w:val="en-US"/>
         </w:rPr>
-        <w:lastRenderedPageBreak/>
         <w:t>Methods</w:t>
       </w:r>
     </w:p>
@@ -13348,7 +13444,7 @@
         </w:rPr>
         <w:t xml:space="preserve"> </w:t>
       </w:r>
-      <w:hyperlink r:id="rId18" w:history="1">
+      <w:hyperlink r:id="rId19" w:history="1">
         <w:proofErr w:type="gramStart"/>
         <w:r>
           <w:rPr>
@@ -13431,6 +13527,7 @@
           <w:b/>
           <w:lang w:val="en-US"/>
         </w:rPr>
+        <w:lastRenderedPageBreak/>
         <w:t>then(</w:t>
       </w:r>
       <w:proofErr w:type="spellStart"/>
@@ -13558,7 +13655,7 @@
         </w:rPr>
         <w:t>(unless that value is a promise, in which case it is resolved with the value which is resolved in that promise using </w:t>
       </w:r>
-      <w:hyperlink r:id="rId19" w:anchor="toc-promises-queues" w:history="1">
+      <w:hyperlink r:id="rId20" w:anchor="toc-promises-queues" w:history="1">
         <w:r>
           <w:rPr>
             <w:rStyle w:val="Hyperlink"/>
@@ -13616,7 +13713,6 @@
         <w:rPr>
           <w:lang w:val="en-US"/>
         </w:rPr>
-        <w:lastRenderedPageBreak/>
         <w:t>catch(</w:t>
       </w:r>
       <w:proofErr w:type="spellStart"/>
@@ -13733,27 +13829,14 @@
       <w:r>
         <w:t xml:space="preserve"> </w:t>
       </w:r>
-      <w:r>
-        <w:fldChar w:fldCharType="begin"/>
-      </w:r>
-      <w:r>
-        <w:instrText xml:space="preserve"> HYPERLINK "http://www.martin-brennan.com/using-q-all-to-resolve-multiple-promises/" </w:instrText>
-      </w:r>
-      <w:r>
-        <w:fldChar w:fldCharType="separate"/>
-      </w:r>
-      <w:r>
-        <w:rPr>
-          <w:rStyle w:val="Hyperlink"/>
-        </w:rPr>
-        <w:t>example</w:t>
-      </w:r>
-      <w:r>
-        <w:rPr>
-          <w:rStyle w:val="Hyperlink"/>
-        </w:rPr>
-        <w:fldChar w:fldCharType="end"/>
-      </w:r>
+      <w:hyperlink r:id="rId21" w:history="1">
+        <w:r>
+          <w:rPr>
+            <w:rStyle w:val="Hyperlink"/>
+          </w:rPr>
+          <w:t>example</w:t>
+        </w:r>
+      </w:hyperlink>
     </w:p>
     <w:p>
       <w:pPr>
@@ -13768,37 +13851,24 @@
       <w:r>
         <w:t xml:space="preserve"> </w:t>
       </w:r>
-      <w:r>
-        <w:fldChar w:fldCharType="begin"/>
-      </w:r>
-      <w:r>
-        <w:instrText xml:space="preserve"> HYPERLINK "https://github.com/petkaantonov/bluebird/wiki/Promise-anti-patterns" \l "the-deferred-anti-pattern" </w:instrText>
-      </w:r>
-      <w:r>
-        <w:fldChar w:fldCharType="separate"/>
-      </w:r>
-      <w:r>
-        <w:rPr>
-          <w:rStyle w:val="Hyperlink"/>
-        </w:rPr>
-        <w:t>So when should deferred be used?</w:t>
-      </w:r>
-      <w:r>
-        <w:rPr>
-          <w:rStyle w:val="Hyperlink"/>
-        </w:rPr>
-        <w:fldChar w:fldCharType="end"/>
-      </w:r>
+      <w:hyperlink r:id="rId22" w:anchor="the-deferred-anti-pattern" w:history="1">
+        <w:r>
+          <w:rPr>
+            <w:rStyle w:val="Hyperlink"/>
+          </w:rPr>
+          <w:t>So when should deferred be used?</w:t>
+        </w:r>
+      </w:hyperlink>
     </w:p>
     <w:p>
       <w:pPr>
         <w:pStyle w:val="Heading3"/>
       </w:pPr>
-      <w:bookmarkStart w:id="38" w:name="_Toc437271323"/>
+      <w:bookmarkStart w:id="39" w:name="_Toc437271323"/>
       <w:r>
         <w:t>Services for Views</w:t>
       </w:r>
-      <w:bookmarkEnd w:id="38"/>
+      <w:bookmarkEnd w:id="39"/>
     </w:p>
     <w:p>
       <w:pPr>
@@ -13923,6 +13993,7 @@
         <w:rPr>
           <w:lang w:val="en-US"/>
         </w:rPr>
+        <w:lastRenderedPageBreak/>
         <w:t>R</w:t>
       </w:r>
       <w:r>
@@ -14024,14 +14095,14 @@
       <w:pPr>
         <w:pStyle w:val="Heading3"/>
       </w:pPr>
-      <w:bookmarkStart w:id="39" w:name="_Toc437271324"/>
+      <w:bookmarkStart w:id="40" w:name="_Toc437271324"/>
       <w:r>
         <w:t xml:space="preserve">Managing </w:t>
       </w:r>
       <w:r>
         <w:t>Injection</w:t>
       </w:r>
-      <w:bookmarkEnd w:id="39"/>
+      <w:bookmarkEnd w:id="40"/>
     </w:p>
     <w:p>
       <w:pPr>
@@ -14128,9 +14199,8 @@
       <w:pPr>
         <w:pStyle w:val="Heading3"/>
       </w:pPr>
-      <w:bookmarkStart w:id="40" w:name="_Toc437271325"/>
-      <w:r>
-        <w:lastRenderedPageBreak/>
+      <w:bookmarkStart w:id="41" w:name="_Toc437271325"/>
+      <w:r>
         <w:t>Understanding AngularJS $</w:t>
       </w:r>
       <w:proofErr w:type="spellStart"/>
@@ -14141,7 +14211,7 @@
       <w:r>
         <w:t xml:space="preserve"> and $scope</w:t>
       </w:r>
-      <w:bookmarkEnd w:id="40"/>
+      <w:bookmarkEnd w:id="41"/>
     </w:p>
     <w:p>
       <w:pPr>
@@ -14171,7 +14241,7 @@
                     <pic:cNvPicPr/>
                   </pic:nvPicPr>
                   <pic:blipFill>
-                    <a:blip r:embed="rId20">
+                    <a:blip r:embed="rId23">
                       <a:extLst>
                         <a:ext uri="{28A0092B-C50C-407E-A947-70E740481C1C}">
                           <a14:useLocalDpi xmlns:a14="http://schemas.microsoft.com/office/drawing/2010/main" val="0"/>
@@ -14328,7 +14398,7 @@
         </w:rPr>
         <w:t xml:space="preserve"> </w:t>
       </w:r>
-      <w:hyperlink r:id="rId21" w:history="1">
+      <w:hyperlink r:id="rId24" w:history="1">
         <w:proofErr w:type="gramStart"/>
         <w:r>
           <w:rPr>
@@ -14344,7 +14414,7 @@
       <w:pPr>
         <w:pStyle w:val="Heading2"/>
       </w:pPr>
-      <w:bookmarkStart w:id="41" w:name="_Toc437271326"/>
+      <w:bookmarkStart w:id="42" w:name="_Toc437271326"/>
       <w:r>
         <w:t xml:space="preserve">Routing Using </w:t>
       </w:r>
@@ -14352,7 +14422,7 @@
       <w:r>
         <w:t>ngRoute</w:t>
       </w:r>
-      <w:bookmarkEnd w:id="41"/>
+      <w:bookmarkEnd w:id="42"/>
       <w:proofErr w:type="spellEnd"/>
     </w:p>
     <w:p>
@@ -14426,6 +14496,7 @@
         <w:rPr>
           <w:lang w:val="en-US"/>
         </w:rPr>
+        <w:lastRenderedPageBreak/>
         <w:tab/>
       </w:r>
       <w:r>
@@ -14705,12 +14776,11 @@
       <w:pPr>
         <w:pStyle w:val="Heading3"/>
       </w:pPr>
-      <w:bookmarkStart w:id="42" w:name="_Toc437271327"/>
-      <w:r>
-        <w:lastRenderedPageBreak/>
+      <w:bookmarkStart w:id="43" w:name="_Toc437271327"/>
+      <w:r>
         <w:t>Routing Options</w:t>
       </w:r>
-      <w:bookmarkEnd w:id="42"/>
+      <w:bookmarkEnd w:id="43"/>
     </w:p>
     <w:p>
       <w:pPr>
@@ -14949,6 +15019,55 @@
           <w:lang w:val="en-US"/>
         </w:rPr>
       </w:pPr>
+      <w:r>
+        <w:rPr>
+          <w:lang w:val="en-US"/>
+        </w:rPr>
+        <w:t xml:space="preserve">At a conceptual level, </w:t>
+      </w:r>
+      <w:r>
+        <w:rPr>
+          <w:b/>
+          <w:lang w:val="en-US"/>
+        </w:rPr>
+        <w:t>resolves</w:t>
+      </w:r>
+      <w:r>
+        <w:rPr>
+          <w:lang w:val="en-US"/>
+        </w:rPr>
+        <w:t xml:space="preserve"> are a way of executing and finishing asynchronous</w:t>
+      </w:r>
+      <w:r>
+        <w:rPr>
+          <w:lang w:val="en-US"/>
+        </w:rPr>
+        <w:t xml:space="preserve"> </w:t>
+      </w:r>
+      <w:r>
+        <w:rPr>
+          <w:lang w:val="en-US"/>
+        </w:rPr>
+        <w:t>tasks before a particular route is loaded. This is a great way to check if the user is</w:t>
+      </w:r>
+      <w:r>
+        <w:rPr>
+          <w:lang w:val="en-US"/>
+        </w:rPr>
+        <w:t xml:space="preserve"> </w:t>
+      </w:r>
+      <w:r>
+        <w:rPr>
+          <w:lang w:val="en-US"/>
+        </w:rPr>
+        <w:t>logged in and has authorization and permissions</w:t>
+      </w:r>
+      <w:r>
+        <w:rPr>
+          <w:lang w:val="en-US"/>
+        </w:rPr>
+        <w:t>.</w:t>
+      </w:r>
     </w:p>
     <w:p>
       <w:pPr>
@@ -14961,50 +15080,63 @@
         <w:rPr>
           <w:lang w:val="en-US"/>
         </w:rPr>
-        <w:t xml:space="preserve">At a conceptual level, </w:t>
+        <w:t xml:space="preserve">Because of the resolve function, </w:t>
       </w:r>
       <w:r>
         <w:rPr>
           <w:b/>
           <w:lang w:val="en-US"/>
         </w:rPr>
-        <w:t>resolves</w:t>
-      </w:r>
-      <w:r>
-        <w:rPr>
-          <w:lang w:val="en-US"/>
-        </w:rPr>
-        <w:t xml:space="preserve"> are a way of executing and finishing asynchronous</w:t>
-      </w:r>
-      <w:r>
-        <w:rPr>
-          <w:lang w:val="en-US"/>
-        </w:rPr>
-        <w:t xml:space="preserve"> </w:t>
-      </w:r>
-      <w:r>
-        <w:rPr>
-          <w:lang w:val="en-US"/>
-        </w:rPr>
-        <w:t>tasks before a particular route is loaded. This is a great way to check if the user is</w:t>
-      </w:r>
-      <w:r>
-        <w:rPr>
-          <w:lang w:val="en-US"/>
-        </w:rPr>
-        <w:t xml:space="preserve"> </w:t>
-      </w:r>
-      <w:r>
-        <w:rPr>
-          <w:lang w:val="en-US"/>
-        </w:rPr>
-        <w:t>logged in and has authorization and permissions</w:t>
-      </w:r>
-      <w:r>
-        <w:rPr>
-          <w:lang w:val="en-US"/>
-        </w:rPr>
-        <w:t>.</w:t>
+        <w:t>AngularJS ensures that the route does not load until all the resolve functions are finished executing</w:t>
+      </w:r>
+      <w:r>
+        <w:rPr>
+          <w:lang w:val="en-US"/>
+        </w:rPr>
+        <w:t xml:space="preserve">. If there are multiple resolve keys that make asynchronous calls, </w:t>
+      </w:r>
+      <w:r>
+        <w:rPr>
+          <w:lang w:val="en-US"/>
+        </w:rPr>
+        <w:lastRenderedPageBreak/>
+        <w:t>AngularJS executes all of them in parallel</w:t>
+      </w:r>
+      <w:r>
+        <w:rPr>
+          <w:lang w:val="en-US"/>
+        </w:rPr>
+        <w:t xml:space="preserve"> </w:t>
+      </w:r>
+      <w:r>
+        <w:rPr>
+          <w:lang w:val="en-US"/>
+        </w:rPr>
+        <w:t>and waits for all of them to finish executing before loading the page.</w:t>
+      </w:r>
+      <w:r>
+        <w:rPr>
+          <w:lang w:val="en-US"/>
+        </w:rPr>
+        <w:t xml:space="preserve"> </w:t>
+      </w:r>
+      <w:r>
+        <w:rPr>
+          <w:lang w:val="en-US"/>
+        </w:rPr>
+        <w:t>If any of the resolves encounter an error or any of the promises returned are rejected</w:t>
+      </w:r>
+      <w:r>
+        <w:rPr>
+          <w:lang w:val="en-US"/>
+        </w:rPr>
+        <w:t xml:space="preserve"> </w:t>
+      </w:r>
+      <w:r>
+        <w:rPr>
+          <w:lang w:val="en-US"/>
+        </w:rPr>
+        <w:t>(is a failure), AngularJS doesn’t load the route.</w:t>
       </w:r>
     </w:p>
     <w:p>
@@ -15018,141 +15150,288 @@
         <w:rPr>
           <w:lang w:val="en-US"/>
         </w:rPr>
-        <w:t xml:space="preserve">Because of the resolve function, </w:t>
-      </w:r>
+        <w:t>AngularJS still loads and caches the template if any of</w:t>
+      </w:r>
+      <w:r>
+        <w:rPr>
+          <w:lang w:val="en-US"/>
+        </w:rPr>
+        <w:t xml:space="preserve"> </w:t>
+      </w:r>
+      <w:r>
+        <w:rPr>
+          <w:lang w:val="en-US"/>
+        </w:rPr>
+        <w:t>the resolves fail, but the controller associated with the route isn’t loaded and the HTML</w:t>
+      </w:r>
+      <w:r>
+        <w:rPr>
+          <w:lang w:val="en-US"/>
+        </w:rPr>
+        <w:t xml:space="preserve"> </w:t>
+      </w:r>
+      <w:r>
+        <w:rPr>
+          <w:lang w:val="en-US"/>
+        </w:rPr>
+        <w:t>doesn’t make it into the ng-view.</w:t>
+      </w:r>
+      <w:r>
+        <w:rPr>
+          <w:lang w:val="en-US"/>
+        </w:rPr>
+        <w:t xml:space="preserve"> Each key can</w:t>
+      </w:r>
+      <w:r>
+        <w:rPr>
+          <w:lang w:val="en-US"/>
+        </w:rPr>
+        <w:t xml:space="preserve"> </w:t>
+      </w:r>
+      <w:r>
+        <w:rPr>
+          <w:lang w:val="en-US"/>
+        </w:rPr>
+        <w:t>directly be injected into the controller by adding it as a dependency. This is over and</w:t>
+      </w:r>
+      <w:r>
+        <w:rPr>
+          <w:lang w:val="en-US"/>
+        </w:rPr>
+        <w:t xml:space="preserve"> </w:t>
+      </w:r>
+      <w:r>
+        <w:rPr>
+          <w:lang w:val="en-US"/>
+        </w:rPr>
+        <w:t>above any AngularJS service dependency we might have.</w:t>
+      </w:r>
+    </w:p>
+    <w:p>
+      <w:pPr>
+        <w:ind w:firstLine="708"/>
+        <w:rPr>
+          <w:lang w:val="en-US"/>
+        </w:rPr>
+      </w:pPr>
+    </w:p>
+    <w:p>
+      <w:pPr>
+        <w:ind w:firstLine="708"/>
+        <w:rPr>
+          <w:lang w:val="en-US"/>
+        </w:rPr>
+      </w:pPr>
+    </w:p>
+    <w:p>
+      <w:pPr>
+        <w:pStyle w:val="Heading3"/>
+      </w:pPr>
+      <w:r>
+        <w:t xml:space="preserve">Events </w:t>
+      </w:r>
+    </w:p>
+    <w:p>
+      <w:pPr>
+        <w:rPr>
+          <w:lang w:val="en-US"/>
+        </w:rPr>
+      </w:pPr>
       <w:r>
         <w:rPr>
           <w:b/>
           <w:lang w:val="en-US"/>
         </w:rPr>
-        <w:t>AngularJS ensures that the route does not load until all the resolve functions are finished executing</w:t>
-      </w:r>
-      <w:r>
-        <w:rPr>
-          <w:lang w:val="en-US"/>
-        </w:rPr>
-        <w:t>. If there are multiple resolve keys that make asynchronous calls, AngularJS executes all of them in parallel</w:t>
-      </w:r>
-      <w:r>
-        <w:rPr>
-          <w:lang w:val="en-US"/>
-        </w:rPr>
-        <w:t xml:space="preserve"> </w:t>
-      </w:r>
-      <w:r>
-        <w:rPr>
-          <w:lang w:val="en-US"/>
-        </w:rPr>
-        <w:t>and waits for all of them to finish executing before loading the page.</w:t>
-      </w:r>
-      <w:r>
-        <w:rPr>
-          <w:lang w:val="en-US"/>
-        </w:rPr>
-        <w:t xml:space="preserve"> </w:t>
-      </w:r>
-      <w:r>
-        <w:rPr>
-          <w:lang w:val="en-US"/>
-        </w:rPr>
-        <w:t>If any of the resolves encounter an error or any of the promises returned are rejected</w:t>
-      </w:r>
-      <w:r>
-        <w:rPr>
-          <w:lang w:val="en-US"/>
-        </w:rPr>
-        <w:t xml:space="preserve"> </w:t>
-      </w:r>
-      <w:r>
-        <w:rPr>
-          <w:lang w:val="en-US"/>
-        </w:rPr>
-        <w:t>(is a failure), AngularJS doesn’t load the route.</w:t>
-      </w:r>
-    </w:p>
-    <w:p>
-      <w:pPr>
-        <w:ind w:firstLine="708"/>
-        <w:rPr>
-          <w:lang w:val="en-US"/>
-        </w:rPr>
-      </w:pPr>
-      <w:r>
-        <w:rPr>
-          <w:lang w:val="en-US"/>
-        </w:rPr>
-        <w:t>AngularJS still loads and caches the template if any of</w:t>
-      </w:r>
-      <w:r>
-        <w:rPr>
-          <w:lang w:val="en-US"/>
-        </w:rPr>
-        <w:t xml:space="preserve"> </w:t>
-      </w:r>
-      <w:r>
-        <w:rPr>
-          <w:lang w:val="en-US"/>
-        </w:rPr>
-        <w:t>the resolves fail, but the controller associated with the route isn’t loaded and the HTML</w:t>
-      </w:r>
-      <w:r>
-        <w:rPr>
-          <w:lang w:val="en-US"/>
-        </w:rPr>
-        <w:t xml:space="preserve"> </w:t>
-      </w:r>
-      <w:r>
-        <w:rPr>
-          <w:lang w:val="en-US"/>
-        </w:rPr>
-        <w:t>doesn’t make it into the ng-view.</w:t>
-      </w:r>
-      <w:r>
-        <w:rPr>
-          <w:lang w:val="en-US"/>
-        </w:rPr>
-        <w:t xml:space="preserve"> Each key can</w:t>
-      </w:r>
-      <w:r>
-        <w:rPr>
-          <w:lang w:val="en-US"/>
-        </w:rPr>
-        <w:t xml:space="preserve"> </w:t>
-      </w:r>
-      <w:r>
-        <w:rPr>
-          <w:lang w:val="en-US"/>
-        </w:rPr>
-        <w:t>directly be injected into the controller by adding it as a dependency. This is over and</w:t>
-      </w:r>
-      <w:r>
-        <w:rPr>
-          <w:lang w:val="en-US"/>
-        </w:rPr>
-        <w:t xml:space="preserve"> </w:t>
-      </w:r>
-      <w:r>
-        <w:rPr>
-          <w:lang w:val="en-US"/>
-        </w:rPr>
-        <w:t>above any AngularJS service dependency we might have.</w:t>
-      </w:r>
-    </w:p>
-    <w:p>
-      <w:pPr>
-        <w:ind w:firstLine="708"/>
-        <w:rPr>
-          <w:lang w:val="en-US"/>
-        </w:rPr>
-      </w:pPr>
+        <w:t>$</w:t>
+      </w:r>
+      <w:proofErr w:type="spellStart"/>
+      <w:r>
+        <w:rPr>
+          <w:b/>
+          <w:lang w:val="en-US"/>
+        </w:rPr>
+        <w:t>routeChangeStart</w:t>
+      </w:r>
+      <w:proofErr w:type="spellEnd"/>
+      <w:r>
+        <w:rPr>
+          <w:lang w:val="en-US"/>
+        </w:rPr>
+        <w:t xml:space="preserve"> </w:t>
+      </w:r>
+      <w:r>
+        <w:rPr>
+          <w:lang w:val="en-US"/>
+        </w:rPr>
+        <w:t xml:space="preserve">- </w:t>
+      </w:r>
+      <w:r>
+        <w:rPr>
+          <w:lang w:val="en-US"/>
+        </w:rPr>
+        <w:t>Broadcasted before a route change. At this point the route services starts resolving all of the dependencies needed for the route change to occur. Once all of the dependencies are resolved $</w:t>
+      </w:r>
+      <w:proofErr w:type="spellStart"/>
+      <w:r>
+        <w:rPr>
+          <w:lang w:val="en-US"/>
+        </w:rPr>
+        <w:t>routeChangeSuccess</w:t>
+      </w:r>
+      <w:proofErr w:type="spellEnd"/>
+      <w:r>
+        <w:rPr>
+          <w:lang w:val="en-US"/>
+        </w:rPr>
+        <w:t xml:space="preserve"> is fired.</w:t>
+      </w:r>
+    </w:p>
+    <w:p>
+      <w:pPr>
+        <w:rPr>
+          <w:lang w:val="en-US"/>
+        </w:rPr>
+      </w:pPr>
+      <w:r>
+        <w:rPr>
+          <w:b/>
+          <w:lang w:val="en-US"/>
+        </w:rPr>
+        <w:t>$</w:t>
+      </w:r>
+      <w:proofErr w:type="spellStart"/>
+      <w:r>
+        <w:rPr>
+          <w:b/>
+          <w:lang w:val="en-US"/>
+        </w:rPr>
+        <w:t>routeChangeSuccess</w:t>
+      </w:r>
+      <w:proofErr w:type="spellEnd"/>
+      <w:r>
+        <w:rPr>
+          <w:lang w:val="en-US"/>
+        </w:rPr>
+        <w:t xml:space="preserve"> - </w:t>
+      </w:r>
+      <w:r>
+        <w:rPr>
+          <w:lang w:val="en-US"/>
+        </w:rPr>
+        <w:t xml:space="preserve">Broadcasted after a route change has happened successfully. The resolve dependencies are now available in the </w:t>
+      </w:r>
+      <w:proofErr w:type="spellStart"/>
+      <w:r>
+        <w:rPr>
+          <w:lang w:val="en-US"/>
+        </w:rPr>
+        <w:t>current.locals</w:t>
+      </w:r>
+      <w:proofErr w:type="spellEnd"/>
+      <w:r>
+        <w:rPr>
+          <w:lang w:val="en-US"/>
+        </w:rPr>
+        <w:t xml:space="preserve"> property.</w:t>
+      </w:r>
+    </w:p>
+    <w:p>
+      <w:pPr>
+        <w:rPr>
+          <w:lang w:val="en-US"/>
+        </w:rPr>
+      </w:pPr>
+      <w:r>
+        <w:rPr>
+          <w:b/>
+          <w:lang w:val="en-US"/>
+        </w:rPr>
+        <w:t>$</w:t>
+      </w:r>
+      <w:proofErr w:type="spellStart"/>
+      <w:r>
+        <w:rPr>
+          <w:b/>
+          <w:lang w:val="en-US"/>
+        </w:rPr>
+        <w:t>routeChangeError</w:t>
+      </w:r>
+      <w:proofErr w:type="spellEnd"/>
+      <w:r>
+        <w:rPr>
+          <w:b/>
+          <w:lang w:val="en-US"/>
+        </w:rPr>
+        <w:t xml:space="preserve"> </w:t>
+      </w:r>
+      <w:r>
+        <w:rPr>
+          <w:lang w:val="en-US"/>
+        </w:rPr>
+        <w:t xml:space="preserve">- </w:t>
+      </w:r>
+      <w:r>
+        <w:rPr>
+          <w:lang w:val="en-US"/>
+        </w:rPr>
+        <w:t>Broadcasted if any of the resolve promises are rejected.</w:t>
+      </w:r>
+    </w:p>
+    <w:p>
+      <w:pPr>
+        <w:rPr>
+          <w:lang w:val="en-US"/>
+        </w:rPr>
+      </w:pPr>
+      <w:r>
+        <w:rPr>
+          <w:b/>
+          <w:lang w:val="en-US"/>
+        </w:rPr>
+        <w:t>$</w:t>
+      </w:r>
+      <w:proofErr w:type="spellStart"/>
+      <w:r>
+        <w:rPr>
+          <w:b/>
+          <w:lang w:val="en-US"/>
+        </w:rPr>
+        <w:t>routeUpdate</w:t>
+      </w:r>
+      <w:proofErr w:type="spellEnd"/>
+      <w:r>
+        <w:rPr>
+          <w:lang w:val="en-US"/>
+        </w:rPr>
+        <w:t xml:space="preserve"> - </w:t>
+      </w:r>
+      <w:r>
+        <w:rPr>
+          <w:lang w:val="en-US"/>
+        </w:rPr>
+        <w:t xml:space="preserve">The </w:t>
+      </w:r>
+      <w:proofErr w:type="spellStart"/>
+      <w:r>
+        <w:rPr>
+          <w:lang w:val="en-US"/>
+        </w:rPr>
+        <w:t>reloadOnSearch</w:t>
+      </w:r>
+      <w:proofErr w:type="spellEnd"/>
+      <w:r>
+        <w:rPr>
+          <w:lang w:val="en-US"/>
+        </w:rPr>
+        <w:t xml:space="preserve"> property has been set to false, and we are reusing the same instance of the Controller.</w:t>
+      </w:r>
     </w:p>
     <w:p>
       <w:pPr>
         <w:pStyle w:val="Heading3"/>
       </w:pPr>
-      <w:bookmarkStart w:id="43" w:name="_Toc437271328"/>
-      <w:r>
-        <w:lastRenderedPageBreak/>
+      <w:bookmarkStart w:id="44" w:name="_Toc437271328"/>
+      <w:r>
         <w:t>Using the $</w:t>
       </w:r>
       <w:proofErr w:type="spellStart"/>
@@ -15163,7 +15442,7 @@
       <w:r>
         <w:t xml:space="preserve"> Service</w:t>
       </w:r>
-      <w:bookmarkEnd w:id="43"/>
+      <w:bookmarkEnd w:id="44"/>
     </w:p>
     <w:p>
       <w:pPr>
@@ -15316,11 +15595,12 @@
           <w:szCs w:val="22"/>
         </w:rPr>
       </w:pPr>
-      <w:bookmarkStart w:id="44" w:name="_Toc437271329"/>
-      <w:r>
+      <w:bookmarkStart w:id="45" w:name="_Toc437271329"/>
+      <w:r>
+        <w:lastRenderedPageBreak/>
         <w:t>Things to Watch Out For</w:t>
       </w:r>
-      <w:bookmarkEnd w:id="44"/>
+      <w:bookmarkEnd w:id="45"/>
     </w:p>
     <w:p>
       <w:pPr>
@@ -15442,7 +15722,7 @@
       <w:pPr>
         <w:pStyle w:val="Heading2"/>
       </w:pPr>
-      <w:bookmarkStart w:id="45" w:name="_Toc437271330"/>
+      <w:bookmarkStart w:id="46" w:name="_Toc437271330"/>
       <w:r>
         <w:t xml:space="preserve">Alternatives: </w:t>
       </w:r>
@@ -15454,7 +15734,7 @@
       <w:r>
         <w:t>-router</w:t>
       </w:r>
-      <w:bookmarkEnd w:id="45"/>
+      <w:bookmarkEnd w:id="46"/>
     </w:p>
     <w:p>
       <w:pPr>
@@ -15750,6 +16030,416 @@
     </w:p>
     <w:p>
       <w:pPr>
+        <w:ind w:firstLine="708"/>
+        <w:rPr>
+          <w:lang w:val="en-US"/>
+        </w:rPr>
+      </w:pPr>
+      <w:r>
+        <w:rPr>
+          <w:lang w:val="en-US"/>
+        </w:rPr>
+        <w:t>There are three main ways to activate a state:</w:t>
+      </w:r>
+    </w:p>
+    <w:p>
+      <w:pPr>
+        <w:pStyle w:val="ListParagraph"/>
+        <w:numPr>
+          <w:ilvl w:val="0"/>
+          <w:numId w:val="41"/>
+        </w:numPr>
+        <w:rPr>
+          <w:lang w:val="en-US"/>
+        </w:rPr>
+      </w:pPr>
+      <w:r>
+        <w:rPr>
+          <w:lang w:val="en-US"/>
+        </w:rPr>
+        <w:t>Call $</w:t>
+      </w:r>
+      <w:proofErr w:type="spellStart"/>
+      <w:proofErr w:type="gramStart"/>
+      <w:r>
+        <w:rPr>
+          <w:lang w:val="en-US"/>
+        </w:rPr>
+        <w:t>state.go</w:t>
+      </w:r>
+      <w:proofErr w:type="spellEnd"/>
+      <w:r>
+        <w:rPr>
+          <w:lang w:val="en-US"/>
+        </w:rPr>
+        <w:t>(</w:t>
+      </w:r>
+      <w:proofErr w:type="gramEnd"/>
+      <w:r>
+        <w:rPr>
+          <w:lang w:val="en-US"/>
+        </w:rPr>
+        <w:t>). High-level convenience method.</w:t>
+      </w:r>
+    </w:p>
+    <w:p>
+      <w:pPr>
+        <w:pStyle w:val="ListParagraph"/>
+        <w:numPr>
+          <w:ilvl w:val="0"/>
+          <w:numId w:val="41"/>
+        </w:numPr>
+        <w:rPr>
+          <w:lang w:val="en-US"/>
+        </w:rPr>
+      </w:pPr>
+      <w:r>
+        <w:rPr>
+          <w:lang w:val="en-US"/>
+        </w:rPr>
+        <w:t xml:space="preserve">Click a link containing the </w:t>
+      </w:r>
+      <w:proofErr w:type="spellStart"/>
+      <w:r>
+        <w:rPr>
+          <w:lang w:val="en-US"/>
+        </w:rPr>
+        <w:t>ui-sref</w:t>
+      </w:r>
+      <w:proofErr w:type="spellEnd"/>
+      <w:r>
+        <w:rPr>
+          <w:lang w:val="en-US"/>
+        </w:rPr>
+        <w:t xml:space="preserve"> directive.</w:t>
+      </w:r>
+    </w:p>
+    <w:p>
+      <w:pPr>
+        <w:pStyle w:val="ListParagraph"/>
+        <w:numPr>
+          <w:ilvl w:val="0"/>
+          <w:numId w:val="41"/>
+        </w:numPr>
+        <w:rPr>
+          <w:lang w:val="en-US"/>
+        </w:rPr>
+      </w:pPr>
+      <w:r>
+        <w:rPr>
+          <w:lang w:val="en-US"/>
+        </w:rPr>
+        <w:t xml:space="preserve">Navigate to the </w:t>
+      </w:r>
+      <w:proofErr w:type="spellStart"/>
+      <w:proofErr w:type="gramStart"/>
+      <w:r>
+        <w:rPr>
+          <w:lang w:val="en-US"/>
+        </w:rPr>
+        <w:t>url</w:t>
+      </w:r>
+      <w:proofErr w:type="spellEnd"/>
+      <w:proofErr w:type="gramEnd"/>
+      <w:r>
+        <w:rPr>
+          <w:lang w:val="en-US"/>
+        </w:rPr>
+        <w:t xml:space="preserve"> associated with the state.</w:t>
+      </w:r>
+    </w:p>
+    <w:p>
+      <w:pPr>
+        <w:ind w:firstLine="708"/>
+        <w:rPr>
+          <w:lang w:val="en-US"/>
+        </w:rPr>
+      </w:pPr>
+      <w:r>
+        <w:rPr>
+          <w:b/>
+          <w:lang w:val="en-US"/>
+        </w:rPr>
+        <w:t>$state</w:t>
+      </w:r>
+      <w:r>
+        <w:rPr>
+          <w:lang w:val="en-US"/>
+        </w:rPr>
+        <w:t xml:space="preserve"> service is responsible for representing states as well as transitioning between them. It also provides interfaces to ask for current state or even states you're coming from.</w:t>
+      </w:r>
+    </w:p>
+    <w:p>
+      <w:pPr>
+        <w:pStyle w:val="Heading3"/>
+      </w:pPr>
+      <w:r>
+        <w:t>Events</w:t>
+      </w:r>
+    </w:p>
+    <w:p>
+      <w:pPr>
+        <w:rPr>
+          <w:lang w:val="en-US"/>
+        </w:rPr>
+      </w:pPr>
+      <w:r>
+        <w:rPr>
+          <w:b/>
+          <w:lang w:val="en-US"/>
+        </w:rPr>
+        <w:t>$</w:t>
+      </w:r>
+      <w:proofErr w:type="spellStart"/>
+      <w:r>
+        <w:rPr>
+          <w:b/>
+          <w:lang w:val="en-US"/>
+        </w:rPr>
+        <w:t>stateChangeError</w:t>
+      </w:r>
+      <w:proofErr w:type="spellEnd"/>
+      <w:r>
+        <w:rPr>
+          <w:lang w:val="en-US"/>
+        </w:rPr>
+        <w:t xml:space="preserve"> - </w:t>
+      </w:r>
+      <w:r>
+        <w:rPr>
+          <w:lang w:val="en-US"/>
+        </w:rPr>
+        <w:t>Fired when an error occurs during transition. It's important to note that if you have any errors in your resolve functions (</w:t>
+      </w:r>
+      <w:proofErr w:type="spellStart"/>
+      <w:r>
+        <w:rPr>
+          <w:lang w:val="en-US"/>
+        </w:rPr>
+        <w:t>javascript</w:t>
+      </w:r>
+      <w:proofErr w:type="spellEnd"/>
+      <w:r>
+        <w:rPr>
+          <w:lang w:val="en-US"/>
+        </w:rPr>
+        <w:t xml:space="preserve"> errors, non-existent services, </w:t>
+      </w:r>
+      <w:proofErr w:type="spellStart"/>
+      <w:r>
+        <w:rPr>
+          <w:lang w:val="en-US"/>
+        </w:rPr>
+        <w:t>etc</w:t>
+      </w:r>
+      <w:proofErr w:type="spellEnd"/>
+      <w:r>
+        <w:rPr>
+          <w:lang w:val="en-US"/>
+        </w:rPr>
+        <w:t>) they will not throw traditionally. You must listen for this $</w:t>
+      </w:r>
+      <w:proofErr w:type="spellStart"/>
+      <w:r>
+        <w:rPr>
+          <w:lang w:val="en-US"/>
+        </w:rPr>
+        <w:t>stateChangeError</w:t>
+      </w:r>
+      <w:proofErr w:type="spellEnd"/>
+      <w:r>
+        <w:rPr>
+          <w:lang w:val="en-US"/>
+        </w:rPr>
+        <w:t xml:space="preserve"> event to catch ALL errors.</w:t>
+      </w:r>
+    </w:p>
+    <w:p>
+      <w:pPr>
+        <w:rPr>
+          <w:lang w:val="en-US"/>
+        </w:rPr>
+      </w:pPr>
+      <w:r>
+        <w:rPr>
+          <w:b/>
+          <w:lang w:val="en-US"/>
+        </w:rPr>
+        <w:lastRenderedPageBreak/>
+        <w:t>$</w:t>
+      </w:r>
+      <w:proofErr w:type="spellStart"/>
+      <w:r>
+        <w:rPr>
+          <w:b/>
+          <w:lang w:val="en-US"/>
+        </w:rPr>
+        <w:t>stateChangeStart</w:t>
+      </w:r>
+      <w:proofErr w:type="spellEnd"/>
+      <w:r>
+        <w:rPr>
+          <w:b/>
+          <w:lang w:val="en-US"/>
+        </w:rPr>
+        <w:t xml:space="preserve"> </w:t>
+      </w:r>
+      <w:r>
+        <w:rPr>
+          <w:lang w:val="en-US"/>
+        </w:rPr>
+        <w:t xml:space="preserve">- </w:t>
+      </w:r>
+      <w:r>
+        <w:rPr>
+          <w:lang w:val="en-US"/>
+        </w:rPr>
+        <w:t xml:space="preserve">Fired when the state transition begins. You can use </w:t>
+      </w:r>
+      <w:proofErr w:type="spellStart"/>
+      <w:proofErr w:type="gramStart"/>
+      <w:r>
+        <w:rPr>
+          <w:lang w:val="en-US"/>
+        </w:rPr>
+        <w:t>event.preventDefault</w:t>
+      </w:r>
+      <w:proofErr w:type="spellEnd"/>
+      <w:r>
+        <w:rPr>
+          <w:lang w:val="en-US"/>
+        </w:rPr>
+        <w:t>(</w:t>
+      </w:r>
+      <w:proofErr w:type="gramEnd"/>
+      <w:r>
+        <w:rPr>
+          <w:lang w:val="en-US"/>
+        </w:rPr>
+        <w:t>) to prevent the transition from happening and then the transition promise will be rejected with a 'transition prevented' value.</w:t>
+      </w:r>
+    </w:p>
+    <w:p>
+      <w:pPr>
+        <w:rPr>
+          <w:lang w:val="en-US"/>
+        </w:rPr>
+      </w:pPr>
+      <w:r>
+        <w:rPr>
+          <w:b/>
+          <w:lang w:val="en-US"/>
+        </w:rPr>
+        <w:t>$</w:t>
+      </w:r>
+      <w:proofErr w:type="spellStart"/>
+      <w:r>
+        <w:rPr>
+          <w:b/>
+          <w:lang w:val="en-US"/>
+        </w:rPr>
+        <w:t>stateChangeSuccess</w:t>
+      </w:r>
+      <w:proofErr w:type="spellEnd"/>
+      <w:r>
+        <w:rPr>
+          <w:b/>
+          <w:lang w:val="en-US"/>
+        </w:rPr>
+        <w:t xml:space="preserve"> </w:t>
+      </w:r>
+      <w:r>
+        <w:rPr>
+          <w:lang w:val="en-US"/>
+        </w:rPr>
+        <w:t xml:space="preserve">- </w:t>
+      </w:r>
+      <w:r>
+        <w:rPr>
+          <w:lang w:val="en-US"/>
+        </w:rPr>
+        <w:t>Fired once the state transition is complete.</w:t>
+      </w:r>
+    </w:p>
+    <w:p>
+      <w:pPr>
+        <w:rPr>
+          <w:lang w:val="en-US"/>
+        </w:rPr>
+      </w:pPr>
+      <w:r>
+        <w:rPr>
+          <w:b/>
+          <w:lang w:val="en-US"/>
+        </w:rPr>
+        <w:t>$</w:t>
+      </w:r>
+      <w:proofErr w:type="spellStart"/>
+      <w:proofErr w:type="gramStart"/>
+      <w:r>
+        <w:rPr>
+          <w:b/>
+          <w:lang w:val="en-US"/>
+        </w:rPr>
+        <w:t>stateNotFound</w:t>
+      </w:r>
+      <w:proofErr w:type="spellEnd"/>
+      <w:r>
+        <w:rPr>
+          <w:b/>
+          <w:lang w:val="en-US"/>
+        </w:rPr>
+        <w:t xml:space="preserve"> </w:t>
+      </w:r>
+      <w:r>
+        <w:rPr>
+          <w:lang w:val="en-US"/>
+        </w:rPr>
+        <w:t xml:space="preserve"> -</w:t>
+      </w:r>
+      <w:proofErr w:type="gramEnd"/>
+      <w:r>
+        <w:rPr>
+          <w:lang w:val="en-US"/>
+        </w:rPr>
+        <w:t xml:space="preserve"> </w:t>
+      </w:r>
+      <w:r>
+        <w:rPr>
+          <w:lang w:val="en-US"/>
+        </w:rPr>
+        <w:t xml:space="preserve">Fired when a requested state cannot be found using the provided state name during transition. The event is broadcast allowing any handlers a single chance to deal with the error (usually by lazy-loading the unfound state). A special </w:t>
+      </w:r>
+      <w:proofErr w:type="spellStart"/>
+      <w:r>
+        <w:rPr>
+          <w:lang w:val="en-US"/>
+        </w:rPr>
+        <w:t>unfoundState</w:t>
+      </w:r>
+      <w:proofErr w:type="spellEnd"/>
+      <w:r>
+        <w:rPr>
+          <w:lang w:val="en-US"/>
+        </w:rPr>
+        <w:t xml:space="preserve"> object is passed to the listener handler</w:t>
+      </w:r>
+      <w:r>
+        <w:rPr>
+          <w:lang w:val="en-US"/>
+        </w:rPr>
+        <w:t>.</w:t>
+      </w:r>
+    </w:p>
+    <w:p>
+      <w:pPr>
+        <w:rPr>
+          <w:lang w:val="en-US"/>
+        </w:rPr>
+      </w:pPr>
+    </w:p>
+    <w:p>
+      <w:pPr>
         <w:rPr>
           <w:lang w:val="en-US"/>
         </w:rPr>
@@ -15769,8 +16459,6 @@
         </w:rPr>
         <w:br w:type="page"/>
       </w:r>
-      <w:bookmarkStart w:id="46" w:name="_GoBack"/>
-      <w:bookmarkEnd w:id="46"/>
     </w:p>
     <w:bookmarkStart w:id="47" w:name="_Toc437271331" w:displacedByCustomXml="next"/>
     <w:sdt>
@@ -16032,8 +16720,8 @@
       </w:pPr>
     </w:p>
     <w:sectPr>
-      <w:headerReference w:type="default" r:id="rId22"/>
-      <w:footerReference w:type="default" r:id="rId23"/>
+      <w:headerReference w:type="default" r:id="rId25"/>
+      <w:footerReference w:type="default" r:id="rId26"/>
       <w:pgSz w:w="11906" w:h="16838" w:code="9"/>
       <w:pgMar w:top="1134" w:right="1134" w:bottom="1134" w:left="1418" w:header="595" w:footer="289" w:gutter="0"/>
       <w:cols w:space="720"/>
@@ -16175,7 +16863,7 @@
         <w:szCs w:val="14"/>
         <w:lang w:val="en-US"/>
       </w:rPr>
-      <w:t>30</w:t>
+      <w:t>28</w:t>
     </w:r>
     <w:r>
       <w:rPr>
@@ -16233,7 +16921,7 @@
         <w:szCs w:val="14"/>
         <w:lang w:val="en-US"/>
       </w:rPr>
-      <w:t>30</w:t>
+      <w:t>32</w:t>
     </w:r>
     <w:r>
       <w:rPr>
@@ -19246,6 +19934,92 @@
     </w:lvl>
   </w:abstractNum>
   <w:abstractNum w:abstractNumId="21" w15:restartNumberingAfterBreak="0">
+    <w:nsid w:val="661B5B72"/>
+    <w:multiLevelType w:val="hybridMultilevel"/>
+    <w:tmpl w:val="E99A4202"/>
+    <w:lvl w:ilvl="0" w:tplc="0409000F">
+      <w:start w:val="1"/>
+      <w:numFmt w:val="decimal"/>
+      <w:lvlText w:val="%1."/>
+      <w:lvlJc w:val="left"/>
+      <w:pPr>
+        <w:ind w:left="1428" w:hanging="360"/>
+      </w:pPr>
+    </w:lvl>
+    <w:lvl w:ilvl="1" w:tplc="04090019" w:tentative="1">
+      <w:start w:val="1"/>
+      <w:numFmt w:val="lowerLetter"/>
+      <w:lvlText w:val="%2."/>
+      <w:lvlJc w:val="left"/>
+      <w:pPr>
+        <w:ind w:left="2148" w:hanging="360"/>
+      </w:pPr>
+    </w:lvl>
+    <w:lvl w:ilvl="2" w:tplc="0409001B" w:tentative="1">
+      <w:start w:val="1"/>
+      <w:numFmt w:val="lowerRoman"/>
+      <w:lvlText w:val="%3."/>
+      <w:lvlJc w:val="right"/>
+      <w:pPr>
+        <w:ind w:left="2868" w:hanging="180"/>
+      </w:pPr>
+    </w:lvl>
+    <w:lvl w:ilvl="3" w:tplc="0409000F" w:tentative="1">
+      <w:start w:val="1"/>
+      <w:numFmt w:val="decimal"/>
+      <w:lvlText w:val="%4."/>
+      <w:lvlJc w:val="left"/>
+      <w:pPr>
+        <w:ind w:left="3588" w:hanging="360"/>
+      </w:pPr>
+    </w:lvl>
+    <w:lvl w:ilvl="4" w:tplc="04090019" w:tentative="1">
+      <w:start w:val="1"/>
+      <w:numFmt w:val="lowerLetter"/>
+      <w:lvlText w:val="%5."/>
+      <w:lvlJc w:val="left"/>
+      <w:pPr>
+        <w:ind w:left="4308" w:hanging="360"/>
+      </w:pPr>
+    </w:lvl>
+    <w:lvl w:ilvl="5" w:tplc="0409001B" w:tentative="1">
+      <w:start w:val="1"/>
+      <w:numFmt w:val="lowerRoman"/>
+      <w:lvlText w:val="%6."/>
+      <w:lvlJc w:val="right"/>
+      <w:pPr>
+        <w:ind w:left="5028" w:hanging="180"/>
+      </w:pPr>
+    </w:lvl>
+    <w:lvl w:ilvl="6" w:tplc="0409000F" w:tentative="1">
+      <w:start w:val="1"/>
+      <w:numFmt w:val="decimal"/>
+      <w:lvlText w:val="%7."/>
+      <w:lvlJc w:val="left"/>
+      <w:pPr>
+        <w:ind w:left="5748" w:hanging="360"/>
+      </w:pPr>
+    </w:lvl>
+    <w:lvl w:ilvl="7" w:tplc="04090019" w:tentative="1">
+      <w:start w:val="1"/>
+      <w:numFmt w:val="lowerLetter"/>
+      <w:lvlText w:val="%8."/>
+      <w:lvlJc w:val="left"/>
+      <w:pPr>
+        <w:ind w:left="6468" w:hanging="360"/>
+      </w:pPr>
+    </w:lvl>
+    <w:lvl w:ilvl="8" w:tplc="0409001B" w:tentative="1">
+      <w:start w:val="1"/>
+      <w:numFmt w:val="lowerRoman"/>
+      <w:lvlText w:val="%9."/>
+      <w:lvlJc w:val="right"/>
+      <w:pPr>
+        <w:ind w:left="7188" w:hanging="180"/>
+      </w:pPr>
+    </w:lvl>
+  </w:abstractNum>
+  <w:abstractNum w:abstractNumId="22" w15:restartNumberingAfterBreak="0">
     <w:nsid w:val="66593543"/>
     <w:multiLevelType w:val="hybridMultilevel"/>
     <w:tmpl w:val="309AD40A"/>
@@ -19358,7 +20132,7 @@
       </w:pPr>
     </w:lvl>
   </w:abstractNum>
-  <w:abstractNum w:abstractNumId="22" w15:restartNumberingAfterBreak="0">
+  <w:abstractNum w:abstractNumId="23" w15:restartNumberingAfterBreak="0">
     <w:nsid w:val="68FE34AC"/>
     <w:multiLevelType w:val="hybridMultilevel"/>
     <w:tmpl w:val="B1F2188A"/>
@@ -19471,7 +20245,7 @@
       </w:rPr>
     </w:lvl>
   </w:abstractNum>
-  <w:abstractNum w:abstractNumId="23" w15:restartNumberingAfterBreak="0">
+  <w:abstractNum w:abstractNumId="24" w15:restartNumberingAfterBreak="0">
     <w:nsid w:val="6A7D7B64"/>
     <w:multiLevelType w:val="hybridMultilevel"/>
     <w:tmpl w:val="0EE6015E"/>
@@ -19584,7 +20358,7 @@
       </w:rPr>
     </w:lvl>
   </w:abstractNum>
-  <w:abstractNum w:abstractNumId="24" w15:restartNumberingAfterBreak="0">
+  <w:abstractNum w:abstractNumId="25" w15:restartNumberingAfterBreak="0">
     <w:nsid w:val="6A8A1140"/>
     <w:multiLevelType w:val="hybridMultilevel"/>
     <w:tmpl w:val="F7088700"/>
@@ -19724,7 +20498,7 @@
       </w:rPr>
     </w:lvl>
   </w:abstractNum>
-  <w:abstractNum w:abstractNumId="25" w15:restartNumberingAfterBreak="0">
+  <w:abstractNum w:abstractNumId="26" w15:restartNumberingAfterBreak="0">
     <w:nsid w:val="6B59135D"/>
     <w:multiLevelType w:val="singleLevel"/>
     <w:tmpl w:val="0409000F"/>
@@ -19741,7 +20515,7 @@
       </w:pPr>
     </w:lvl>
   </w:abstractNum>
-  <w:abstractNum w:abstractNumId="26" w15:restartNumberingAfterBreak="0">
+  <w:abstractNum w:abstractNumId="27" w15:restartNumberingAfterBreak="0">
     <w:nsid w:val="6C356CAF"/>
     <w:multiLevelType w:val="hybridMultilevel"/>
     <w:tmpl w:val="A790C628"/>
@@ -19854,7 +20628,7 @@
       </w:rPr>
     </w:lvl>
   </w:abstractNum>
-  <w:abstractNum w:abstractNumId="27" w15:restartNumberingAfterBreak="0">
+  <w:abstractNum w:abstractNumId="28" w15:restartNumberingAfterBreak="0">
     <w:nsid w:val="6CC50923"/>
     <w:multiLevelType w:val="hybridMultilevel"/>
     <w:tmpl w:val="DE6EADE2"/>
@@ -19940,7 +20714,7 @@
       </w:pPr>
     </w:lvl>
   </w:abstractNum>
-  <w:abstractNum w:abstractNumId="28" w15:restartNumberingAfterBreak="0">
+  <w:abstractNum w:abstractNumId="29" w15:restartNumberingAfterBreak="0">
     <w:nsid w:val="6D33164E"/>
     <w:multiLevelType w:val="multilevel"/>
     <w:tmpl w:val="DA3268EC"/>
@@ -20089,7 +20863,7 @@
       </w:rPr>
     </w:lvl>
   </w:abstractNum>
-  <w:abstractNum w:abstractNumId="29" w15:restartNumberingAfterBreak="0">
+  <w:abstractNum w:abstractNumId="30" w15:restartNumberingAfterBreak="0">
     <w:nsid w:val="6F4273DC"/>
     <w:multiLevelType w:val="hybridMultilevel"/>
     <w:tmpl w:val="F146A9B0"/>
@@ -20202,7 +20976,7 @@
       </w:rPr>
     </w:lvl>
   </w:abstractNum>
-  <w:abstractNum w:abstractNumId="30" w15:restartNumberingAfterBreak="0">
+  <w:abstractNum w:abstractNumId="31" w15:restartNumberingAfterBreak="0">
     <w:nsid w:val="6F962C49"/>
     <w:multiLevelType w:val="hybridMultilevel"/>
     <w:tmpl w:val="45043BE0"/>
@@ -20315,7 +21089,7 @@
       </w:rPr>
     </w:lvl>
   </w:abstractNum>
-  <w:abstractNum w:abstractNumId="31" w15:restartNumberingAfterBreak="0">
+  <w:abstractNum w:abstractNumId="32" w15:restartNumberingAfterBreak="0">
     <w:nsid w:val="751E4CB4"/>
     <w:multiLevelType w:val="hybridMultilevel"/>
     <w:tmpl w:val="A18E2D02"/>
@@ -20428,7 +21202,7 @@
       </w:rPr>
     </w:lvl>
   </w:abstractNum>
-  <w:abstractNum w:abstractNumId="32" w15:restartNumberingAfterBreak="0">
+  <w:abstractNum w:abstractNumId="33" w15:restartNumberingAfterBreak="0">
     <w:nsid w:val="75BA29C9"/>
     <w:multiLevelType w:val="hybridMultilevel"/>
     <w:tmpl w:val="5CC209DC"/>
@@ -20541,7 +21315,7 @@
       </w:rPr>
     </w:lvl>
   </w:abstractNum>
-  <w:abstractNum w:abstractNumId="33" w15:restartNumberingAfterBreak="0">
+  <w:abstractNum w:abstractNumId="34" w15:restartNumberingAfterBreak="0">
     <w:nsid w:val="79B150BB"/>
     <w:multiLevelType w:val="hybridMultilevel"/>
     <w:tmpl w:val="A63254FC"/>
@@ -20654,7 +21428,7 @@
       </w:rPr>
     </w:lvl>
   </w:abstractNum>
-  <w:abstractNum w:abstractNumId="34" w15:restartNumberingAfterBreak="0">
+  <w:abstractNum w:abstractNumId="35" w15:restartNumberingAfterBreak="0">
     <w:nsid w:val="7AEB5825"/>
     <w:multiLevelType w:val="hybridMultilevel"/>
     <w:tmpl w:val="80965BCA"/>
@@ -20775,7 +21549,7 @@
       </w:pPr>
     </w:lvl>
   </w:abstractNum>
-  <w:abstractNum w:abstractNumId="35" w15:restartNumberingAfterBreak="0">
+  <w:abstractNum w:abstractNumId="36" w15:restartNumberingAfterBreak="0">
     <w:nsid w:val="7B2C2C41"/>
     <w:multiLevelType w:val="hybridMultilevel"/>
     <w:tmpl w:val="67D84C64"/>
@@ -20888,7 +21662,7 @@
       </w:rPr>
     </w:lvl>
   </w:abstractNum>
-  <w:abstractNum w:abstractNumId="36" w15:restartNumberingAfterBreak="0">
+  <w:abstractNum w:abstractNumId="37" w15:restartNumberingAfterBreak="0">
     <w:nsid w:val="7B2F16C7"/>
     <w:multiLevelType w:val="singleLevel"/>
     <w:tmpl w:val="0409000F"/>
@@ -20905,7 +21679,7 @@
       </w:pPr>
     </w:lvl>
   </w:abstractNum>
-  <w:abstractNum w:abstractNumId="37" w15:restartNumberingAfterBreak="0">
+  <w:abstractNum w:abstractNumId="38" w15:restartNumberingAfterBreak="0">
     <w:nsid w:val="7C58208F"/>
     <w:multiLevelType w:val="hybridMultilevel"/>
     <w:tmpl w:val="A23EAE9E"/>
@@ -21018,7 +21792,7 @@
       </w:rPr>
     </w:lvl>
   </w:abstractNum>
-  <w:abstractNum w:abstractNumId="38" w15:restartNumberingAfterBreak="0">
+  <w:abstractNum w:abstractNumId="39" w15:restartNumberingAfterBreak="0">
     <w:nsid w:val="7FB46D04"/>
     <w:multiLevelType w:val="hybridMultilevel"/>
     <w:tmpl w:val="5CDE4EC8"/>
@@ -21135,7 +21909,7 @@
     <w:abstractNumId w:val="6"/>
   </w:num>
   <w:num w:numId="2">
-    <w:abstractNumId w:val="34"/>
+    <w:abstractNumId w:val="35"/>
     <w:lvlOverride w:ilvl="0"/>
     <w:lvlOverride w:ilvl="1"/>
     <w:lvlOverride w:ilvl="2">
@@ -21164,7 +21938,7 @@
     <w:abstractNumId w:val="18"/>
   </w:num>
   <w:num w:numId="4">
-    <w:abstractNumId w:val="21"/>
+    <w:abstractNumId w:val="22"/>
     <w:lvlOverride w:ilvl="0"/>
     <w:lvlOverride w:ilvl="1">
       <w:startOverride w:val="1"/>
@@ -21201,16 +21975,16 @@
     <w:abstractNumId w:val="16"/>
   </w:num>
   <w:num w:numId="8">
-    <w:abstractNumId w:val="22"/>
+    <w:abstractNumId w:val="23"/>
   </w:num>
   <w:num w:numId="9">
-    <w:abstractNumId w:val="36"/>
+    <w:abstractNumId w:val="37"/>
   </w:num>
   <w:num w:numId="10">
-    <w:abstractNumId w:val="34"/>
+    <w:abstractNumId w:val="35"/>
   </w:num>
   <w:num w:numId="11">
-    <w:abstractNumId w:val="25"/>
+    <w:abstractNumId w:val="26"/>
   </w:num>
   <w:num w:numId="12">
     <w:abstractNumId w:val="9"/>
@@ -21219,10 +21993,10 @@
     <w:abstractNumId w:val="10"/>
   </w:num>
   <w:num w:numId="14">
-    <w:abstractNumId w:val="24"/>
+    <w:abstractNumId w:val="25"/>
   </w:num>
   <w:num w:numId="15">
-    <w:abstractNumId w:val="27"/>
+    <w:abstractNumId w:val="28"/>
   </w:num>
   <w:num w:numId="16">
     <w:abstractNumId w:val="14"/>
@@ -21231,10 +22005,10 @@
     <w:abstractNumId w:val="4"/>
   </w:num>
   <w:num w:numId="18">
-    <w:abstractNumId w:val="29"/>
+    <w:abstractNumId w:val="30"/>
   </w:num>
   <w:num w:numId="19">
-    <w:abstractNumId w:val="33"/>
+    <w:abstractNumId w:val="34"/>
   </w:num>
   <w:num w:numId="20">
     <w:abstractNumId w:val="3"/>
@@ -21252,10 +22026,10 @@
     <w:abstractNumId w:val="2"/>
   </w:num>
   <w:num w:numId="25">
-    <w:abstractNumId w:val="30"/>
+    <w:abstractNumId w:val="31"/>
   </w:num>
   <w:num w:numId="26">
-    <w:abstractNumId w:val="23"/>
+    <w:abstractNumId w:val="24"/>
   </w:num>
   <w:num w:numId="27">
     <w:abstractNumId w:val="1"/>
@@ -21264,31 +22038,31 @@
     <w:abstractNumId w:val="8"/>
   </w:num>
   <w:num w:numId="29">
-    <w:abstractNumId w:val="26"/>
+    <w:abstractNumId w:val="27"/>
   </w:num>
   <w:num w:numId="30">
-    <w:abstractNumId w:val="31"/>
+    <w:abstractNumId w:val="32"/>
   </w:num>
   <w:num w:numId="31">
     <w:abstractNumId w:val="5"/>
   </w:num>
   <w:num w:numId="32">
-    <w:abstractNumId w:val="37"/>
+    <w:abstractNumId w:val="38"/>
   </w:num>
   <w:num w:numId="33">
-    <w:abstractNumId w:val="35"/>
+    <w:abstractNumId w:val="36"/>
   </w:num>
   <w:num w:numId="34">
-    <w:abstractNumId w:val="32"/>
+    <w:abstractNumId w:val="33"/>
   </w:num>
   <w:num w:numId="35">
     <w:abstractNumId w:val="19"/>
   </w:num>
   <w:num w:numId="36">
-    <w:abstractNumId w:val="38"/>
+    <w:abstractNumId w:val="39"/>
   </w:num>
   <w:num w:numId="37">
-    <w:abstractNumId w:val="28"/>
+    <w:abstractNumId w:val="29"/>
   </w:num>
   <w:num w:numId="38">
     <w:abstractNumId w:val="15"/>
@@ -21298,6 +22072,9 @@
   </w:num>
   <w:num w:numId="40">
     <w:abstractNumId w:val="13"/>
+  </w:num>
+  <w:num w:numId="41">
+    <w:abstractNumId w:val="21"/>
   </w:num>
   <w:numIdMacAtCleanup w:val="1"/>
 </w:numbering>
@@ -21858,6 +22635,7 @@
   <w:style w:type="character" w:default="1" w:styleId="DefaultParagraphFont">
     <w:name w:val="Default Paragraph Font"/>
     <w:uiPriority w:val="1"/>
+    <w:semiHidden/>
     <w:unhideWhenUsed/>
   </w:style>
   <w:style w:type="table" w:default="1" w:styleId="TableNormal">
@@ -22994,7 +23772,7 @@
 </file>
 
 <file path=customXml/itemProps4.xml><?xml version="1.0" encoding="utf-8"?>
-<ds:datastoreItem xmlns:ds="http://schemas.openxmlformats.org/officeDocument/2006/customXml" ds:itemID="{2A99C267-FEE7-4B88-8C81-07D44E71D912}">
+<ds:datastoreItem xmlns:ds="http://schemas.openxmlformats.org/officeDocument/2006/customXml" ds:itemID="{D65528DC-7FF8-4709-B8AA-A6D5E379FBAE}">
   <ds:schemaRefs>
     <ds:schemaRef ds:uri="http://schemas.openxmlformats.org/officeDocument/2006/bibliography"/>
   </ds:schemaRefs>

</xml_diff>

<commit_message>
Implemented CRUD operations except deleting on modal windows.
Implemented CRUD operations except deleting on modal windows. The read
part is made through a modal and the create and update part is made
using another modal. The routing is made using states, ui-router.
Extracted the product form in a separate file, modified the controllers
logic in order to focus on the products list separately from the product
form logic.
</commit_message>
<xml_diff>
--- a/Documents/AngularJS.docx
+++ b/Documents/AngularJS.docx
@@ -136,7 +136,7 @@
           <w:r>
             <w:fldChar w:fldCharType="separate"/>
           </w:r>
-          <w:hyperlink w:anchor="_Toc437271285" w:history="1">
+          <w:hyperlink w:anchor="_Toc437851979" w:history="1">
             <w:r>
               <w:rPr>
                 <w:rStyle w:val="Hyperlink"/>
@@ -164,7 +164,7 @@
                 <w:noProof/>
                 <w:webHidden/>
               </w:rPr>
-              <w:instrText xml:space="preserve"> PAGEREF _Toc437271285 \h </w:instrText>
+              <w:instrText xml:space="preserve"> PAGEREF _Toc437851979 \h </w:instrText>
             </w:r>
             <w:r>
               <w:rPr>
@@ -206,7 +206,7 @@
               <w:lang w:val="en-US"/>
             </w:rPr>
           </w:pPr>
-          <w:hyperlink w:anchor="_Toc437271286" w:history="1">
+          <w:hyperlink w:anchor="_Toc437851980" w:history="1">
             <w:r>
               <w:rPr>
                 <w:rStyle w:val="Hyperlink"/>
@@ -233,7 +233,7 @@
                 <w:noProof/>
                 <w:webHidden/>
               </w:rPr>
-              <w:instrText xml:space="preserve"> PAGEREF _Toc437271286 \h </w:instrText>
+              <w:instrText xml:space="preserve"> PAGEREF _Toc437851980 \h </w:instrText>
             </w:r>
             <w:r>
               <w:rPr>
@@ -275,7 +275,7 @@
               <w:lang w:val="en-US"/>
             </w:rPr>
           </w:pPr>
-          <w:hyperlink w:anchor="_Toc437271287" w:history="1">
+          <w:hyperlink w:anchor="_Toc437851981" w:history="1">
             <w:r>
               <w:rPr>
                 <w:rStyle w:val="Hyperlink"/>
@@ -302,7 +302,7 @@
                 <w:noProof/>
                 <w:webHidden/>
               </w:rPr>
-              <w:instrText xml:space="preserve"> PAGEREF _Toc437271287 \h </w:instrText>
+              <w:instrText xml:space="preserve"> PAGEREF _Toc437851981 \h </w:instrText>
             </w:r>
             <w:r>
               <w:rPr>
@@ -344,7 +344,7 @@
               <w:lang w:val="en-US"/>
             </w:rPr>
           </w:pPr>
-          <w:hyperlink w:anchor="_Toc437271288" w:history="1">
+          <w:hyperlink w:anchor="_Toc437851982" w:history="1">
             <w:r>
               <w:rPr>
                 <w:rStyle w:val="Hyperlink"/>
@@ -371,7 +371,7 @@
                 <w:noProof/>
                 <w:webHidden/>
               </w:rPr>
-              <w:instrText xml:space="preserve"> PAGEREF _Toc437271288 \h </w:instrText>
+              <w:instrText xml:space="preserve"> PAGEREF _Toc437851982 \h </w:instrText>
             </w:r>
             <w:r>
               <w:rPr>
@@ -413,7 +413,7 @@
               <w:lang w:val="en-US"/>
             </w:rPr>
           </w:pPr>
-          <w:hyperlink w:anchor="_Toc437271289" w:history="1">
+          <w:hyperlink w:anchor="_Toc437851983" w:history="1">
             <w:r>
               <w:rPr>
                 <w:rStyle w:val="Hyperlink"/>
@@ -440,7 +440,7 @@
                 <w:noProof/>
                 <w:webHidden/>
               </w:rPr>
-              <w:instrText xml:space="preserve"> PAGEREF _Toc437271289 \h </w:instrText>
+              <w:instrText xml:space="preserve"> PAGEREF _Toc437851983 \h </w:instrText>
             </w:r>
             <w:r>
               <w:rPr>
@@ -482,7 +482,7 @@
               <w:lang w:val="en-US"/>
             </w:rPr>
           </w:pPr>
-          <w:hyperlink w:anchor="_Toc437271290" w:history="1">
+          <w:hyperlink w:anchor="_Toc437851984" w:history="1">
             <w:r>
               <w:rPr>
                 <w:rStyle w:val="Hyperlink"/>
@@ -509,7 +509,7 @@
                 <w:noProof/>
                 <w:webHidden/>
               </w:rPr>
-              <w:instrText xml:space="preserve"> PAGEREF _Toc437271290 \h </w:instrText>
+              <w:instrText xml:space="preserve"> PAGEREF _Toc437851984 \h </w:instrText>
             </w:r>
             <w:r>
               <w:rPr>
@@ -554,7 +554,7 @@
               <w:lang w:val="en-US"/>
             </w:rPr>
           </w:pPr>
-          <w:hyperlink w:anchor="_Toc437271291" w:history="1">
+          <w:hyperlink w:anchor="_Toc437851985" w:history="1">
             <w:r>
               <w:rPr>
                 <w:rStyle w:val="Hyperlink"/>
@@ -582,7 +582,7 @@
                 <w:noProof/>
                 <w:webHidden/>
               </w:rPr>
-              <w:instrText xml:space="preserve"> PAGEREF _Toc437271291 \h </w:instrText>
+              <w:instrText xml:space="preserve"> PAGEREF _Toc437851985 \h </w:instrText>
             </w:r>
             <w:r>
               <w:rPr>
@@ -624,7 +624,7 @@
               <w:lang w:val="en-US"/>
             </w:rPr>
           </w:pPr>
-          <w:hyperlink w:anchor="_Toc437271292" w:history="1">
+          <w:hyperlink w:anchor="_Toc437851986" w:history="1">
             <w:r>
               <w:rPr>
                 <w:rStyle w:val="Hyperlink"/>
@@ -651,7 +651,7 @@
                 <w:noProof/>
                 <w:webHidden/>
               </w:rPr>
-              <w:instrText xml:space="preserve"> PAGEREF _Toc437271292 \h </w:instrText>
+              <w:instrText xml:space="preserve"> PAGEREF _Toc437851986 \h </w:instrText>
             </w:r>
             <w:r>
               <w:rPr>
@@ -693,7 +693,7 @@
               <w:lang w:val="en-US"/>
             </w:rPr>
           </w:pPr>
-          <w:hyperlink w:anchor="_Toc437271293" w:history="1">
+          <w:hyperlink w:anchor="_Toc437851987" w:history="1">
             <w:r>
               <w:rPr>
                 <w:rStyle w:val="Hyperlink"/>
@@ -720,7 +720,7 @@
                 <w:noProof/>
                 <w:webHidden/>
               </w:rPr>
-              <w:instrText xml:space="preserve"> PAGEREF _Toc437271293 \h </w:instrText>
+              <w:instrText xml:space="preserve"> PAGEREF _Toc437851987 \h </w:instrText>
             </w:r>
             <w:r>
               <w:rPr>
@@ -765,7 +765,7 @@
               <w:lang w:val="en-US"/>
             </w:rPr>
           </w:pPr>
-          <w:hyperlink w:anchor="_Toc437271294" w:history="1">
+          <w:hyperlink w:anchor="_Toc437851988" w:history="1">
             <w:r>
               <w:rPr>
                 <w:rStyle w:val="Hyperlink"/>
@@ -792,7 +792,7 @@
                 <w:noProof/>
                 <w:webHidden/>
               </w:rPr>
-              <w:instrText xml:space="preserve"> PAGEREF _Toc437271294 \h </w:instrText>
+              <w:instrText xml:space="preserve"> PAGEREF _Toc437851988 \h </w:instrText>
             </w:r>
             <w:r>
               <w:rPr>
@@ -837,7 +837,7 @@
               <w:lang w:val="en-US"/>
             </w:rPr>
           </w:pPr>
-          <w:hyperlink w:anchor="_Toc437271295" w:history="1">
+          <w:hyperlink w:anchor="_Toc437851989" w:history="1">
             <w:r>
               <w:rPr>
                 <w:rStyle w:val="Hyperlink"/>
@@ -864,7 +864,7 @@
                 <w:noProof/>
                 <w:webHidden/>
               </w:rPr>
-              <w:instrText xml:space="preserve"> PAGEREF _Toc437271295 \h </w:instrText>
+              <w:instrText xml:space="preserve"> PAGEREF _Toc437851989 \h </w:instrText>
             </w:r>
             <w:r>
               <w:rPr>
@@ -909,7 +909,7 @@
               <w:lang w:val="en-US"/>
             </w:rPr>
           </w:pPr>
-          <w:hyperlink w:anchor="_Toc437271296" w:history="1">
+          <w:hyperlink w:anchor="_Toc437851990" w:history="1">
             <w:r>
               <w:rPr>
                 <w:rStyle w:val="Hyperlink"/>
@@ -936,7 +936,7 @@
                 <w:noProof/>
                 <w:webHidden/>
               </w:rPr>
-              <w:instrText xml:space="preserve"> PAGEREF _Toc437271296 \h </w:instrText>
+              <w:instrText xml:space="preserve"> PAGEREF _Toc437851990 \h </w:instrText>
             </w:r>
             <w:r>
               <w:rPr>
@@ -981,7 +981,7 @@
               <w:lang w:val="en-US"/>
             </w:rPr>
           </w:pPr>
-          <w:hyperlink w:anchor="_Toc437271297" w:history="1">
+          <w:hyperlink w:anchor="_Toc437851991" w:history="1">
             <w:r>
               <w:rPr>
                 <w:rStyle w:val="Hyperlink"/>
@@ -1008,7 +1008,7 @@
                 <w:noProof/>
                 <w:webHidden/>
               </w:rPr>
-              <w:instrText xml:space="preserve"> PAGEREF _Toc437271297 \h </w:instrText>
+              <w:instrText xml:space="preserve"> PAGEREF _Toc437851991 \h </w:instrText>
             </w:r>
             <w:r>
               <w:rPr>
@@ -1053,7 +1053,7 @@
               <w:lang w:val="en-US"/>
             </w:rPr>
           </w:pPr>
-          <w:hyperlink w:anchor="_Toc437271298" w:history="1">
+          <w:hyperlink w:anchor="_Toc437851992" w:history="1">
             <w:r>
               <w:rPr>
                 <w:rStyle w:val="Hyperlink"/>
@@ -1080,7 +1080,7 @@
                 <w:noProof/>
                 <w:webHidden/>
               </w:rPr>
-              <w:instrText xml:space="preserve"> PAGEREF _Toc437271298 \h </w:instrText>
+              <w:instrText xml:space="preserve"> PAGEREF _Toc437851992 \h </w:instrText>
             </w:r>
             <w:r>
               <w:rPr>
@@ -1125,7 +1125,7 @@
               <w:lang w:val="en-US"/>
             </w:rPr>
           </w:pPr>
-          <w:hyperlink w:anchor="_Toc437271299" w:history="1">
+          <w:hyperlink w:anchor="_Toc437851993" w:history="1">
             <w:r>
               <w:rPr>
                 <w:rStyle w:val="Hyperlink"/>
@@ -1152,7 +1152,7 @@
                 <w:noProof/>
                 <w:webHidden/>
               </w:rPr>
-              <w:instrText xml:space="preserve"> PAGEREF _Toc437271299 \h </w:instrText>
+              <w:instrText xml:space="preserve"> PAGEREF _Toc437851993 \h </w:instrText>
             </w:r>
             <w:r>
               <w:rPr>
@@ -1197,7 +1197,7 @@
               <w:lang w:val="en-US"/>
             </w:rPr>
           </w:pPr>
-          <w:hyperlink w:anchor="_Toc437271300" w:history="1">
+          <w:hyperlink w:anchor="_Toc437851994" w:history="1">
             <w:r>
               <w:rPr>
                 <w:rStyle w:val="Hyperlink"/>
@@ -1225,7 +1225,7 @@
                 <w:noProof/>
                 <w:webHidden/>
               </w:rPr>
-              <w:instrText xml:space="preserve"> PAGEREF _Toc437271300 \h </w:instrText>
+              <w:instrText xml:space="preserve"> PAGEREF _Toc437851994 \h </w:instrText>
             </w:r>
             <w:r>
               <w:rPr>
@@ -1267,7 +1267,7 @@
               <w:lang w:val="en-US"/>
             </w:rPr>
           </w:pPr>
-          <w:hyperlink w:anchor="_Toc437271301" w:history="1">
+          <w:hyperlink w:anchor="_Toc437851995" w:history="1">
             <w:r>
               <w:rPr>
                 <w:rStyle w:val="Hyperlink"/>
@@ -1294,7 +1294,7 @@
                 <w:noProof/>
                 <w:webHidden/>
               </w:rPr>
-              <w:instrText xml:space="preserve"> PAGEREF _Toc437271301 \h </w:instrText>
+              <w:instrText xml:space="preserve"> PAGEREF _Toc437851995 \h </w:instrText>
             </w:r>
             <w:r>
               <w:rPr>
@@ -1336,7 +1336,7 @@
               <w:lang w:val="en-US"/>
             </w:rPr>
           </w:pPr>
-          <w:hyperlink w:anchor="_Toc437271302" w:history="1">
+          <w:hyperlink w:anchor="_Toc437851996" w:history="1">
             <w:r>
               <w:rPr>
                 <w:rStyle w:val="Hyperlink"/>
@@ -1363,7 +1363,7 @@
                 <w:noProof/>
                 <w:webHidden/>
               </w:rPr>
-              <w:instrText xml:space="preserve"> PAGEREF _Toc437271302 \h </w:instrText>
+              <w:instrText xml:space="preserve"> PAGEREF _Toc437851996 \h </w:instrText>
             </w:r>
             <w:r>
               <w:rPr>
@@ -1405,7 +1405,7 @@
               <w:lang w:val="en-US"/>
             </w:rPr>
           </w:pPr>
-          <w:hyperlink w:anchor="_Toc437271303" w:history="1">
+          <w:hyperlink w:anchor="_Toc437851997" w:history="1">
             <w:r>
               <w:rPr>
                 <w:rStyle w:val="Hyperlink"/>
@@ -1432,7 +1432,7 @@
                 <w:noProof/>
                 <w:webHidden/>
               </w:rPr>
-              <w:instrText xml:space="preserve"> PAGEREF _Toc437271303 \h </w:instrText>
+              <w:instrText xml:space="preserve"> PAGEREF _Toc437851997 \h </w:instrText>
             </w:r>
             <w:r>
               <w:rPr>
@@ -1474,7 +1474,7 @@
               <w:lang w:val="en-US"/>
             </w:rPr>
           </w:pPr>
-          <w:hyperlink w:anchor="_Toc437271304" w:history="1">
+          <w:hyperlink w:anchor="_Toc437851998" w:history="1">
             <w:r>
               <w:rPr>
                 <w:rStyle w:val="Hyperlink"/>
@@ -1501,7 +1501,7 @@
                 <w:noProof/>
                 <w:webHidden/>
               </w:rPr>
-              <w:instrText xml:space="preserve"> PAGEREF _Toc437271304 \h </w:instrText>
+              <w:instrText xml:space="preserve"> PAGEREF _Toc437851998 \h </w:instrText>
             </w:r>
             <w:r>
               <w:rPr>
@@ -1546,7 +1546,7 @@
               <w:lang w:val="en-US"/>
             </w:rPr>
           </w:pPr>
-          <w:hyperlink w:anchor="_Toc437271305" w:history="1">
+          <w:hyperlink w:anchor="_Toc437851999" w:history="1">
             <w:r>
               <w:rPr>
                 <w:rStyle w:val="Hyperlink"/>
@@ -1573,7 +1573,7 @@
                 <w:noProof/>
                 <w:webHidden/>
               </w:rPr>
-              <w:instrText xml:space="preserve"> PAGEREF _Toc437271305 \h </w:instrText>
+              <w:instrText xml:space="preserve"> PAGEREF _Toc437851999 \h </w:instrText>
             </w:r>
             <w:r>
               <w:rPr>
@@ -1615,7 +1615,7 @@
               <w:lang w:val="en-US"/>
             </w:rPr>
           </w:pPr>
-          <w:hyperlink w:anchor="_Toc437271306" w:history="1">
+          <w:hyperlink w:anchor="_Toc437852000" w:history="1">
             <w:r>
               <w:rPr>
                 <w:rStyle w:val="Hyperlink"/>
@@ -1642,7 +1642,7 @@
                 <w:noProof/>
                 <w:webHidden/>
               </w:rPr>
-              <w:instrText xml:space="preserve"> PAGEREF _Toc437271306 \h </w:instrText>
+              <w:instrText xml:space="preserve"> PAGEREF _Toc437852000 \h </w:instrText>
             </w:r>
             <w:r>
               <w:rPr>
@@ -1684,7 +1684,7 @@
               <w:lang w:val="en-US"/>
             </w:rPr>
           </w:pPr>
-          <w:hyperlink w:anchor="_Toc437271307" w:history="1">
+          <w:hyperlink w:anchor="_Toc437852001" w:history="1">
             <w:r>
               <w:rPr>
                 <w:rStyle w:val="Hyperlink"/>
@@ -1711,7 +1711,7 @@
                 <w:noProof/>
                 <w:webHidden/>
               </w:rPr>
-              <w:instrText xml:space="preserve"> PAGEREF _Toc437271307 \h </w:instrText>
+              <w:instrText xml:space="preserve"> PAGEREF _Toc437852001 \h </w:instrText>
             </w:r>
             <w:r>
               <w:rPr>
@@ -1756,7 +1756,7 @@
               <w:lang w:val="en-US"/>
             </w:rPr>
           </w:pPr>
-          <w:hyperlink w:anchor="_Toc437271308" w:history="1">
+          <w:hyperlink w:anchor="_Toc437852002" w:history="1">
             <w:r>
               <w:rPr>
                 <w:rStyle w:val="Hyperlink"/>
@@ -1783,7 +1783,7 @@
                 <w:noProof/>
                 <w:webHidden/>
               </w:rPr>
-              <w:instrText xml:space="preserve"> PAGEREF _Toc437271308 \h </w:instrText>
+              <w:instrText xml:space="preserve"> PAGEREF _Toc437852002 \h </w:instrText>
             </w:r>
             <w:r>
               <w:rPr>
@@ -1825,7 +1825,7 @@
               <w:lang w:val="en-US"/>
             </w:rPr>
           </w:pPr>
-          <w:hyperlink w:anchor="_Toc437271309" w:history="1">
+          <w:hyperlink w:anchor="_Toc437852003" w:history="1">
             <w:r>
               <w:rPr>
                 <w:rStyle w:val="Hyperlink"/>
@@ -1852,7 +1852,7 @@
                 <w:noProof/>
                 <w:webHidden/>
               </w:rPr>
-              <w:instrText xml:space="preserve"> PAGEREF _Toc437271309 \h </w:instrText>
+              <w:instrText xml:space="preserve"> PAGEREF _Toc437852003 \h </w:instrText>
             </w:r>
             <w:r>
               <w:rPr>
@@ -1897,7 +1897,7 @@
               <w:lang w:val="en-US"/>
             </w:rPr>
           </w:pPr>
-          <w:hyperlink w:anchor="_Toc437271310" w:history="1">
+          <w:hyperlink w:anchor="_Toc437852004" w:history="1">
             <w:r>
               <w:rPr>
                 <w:rStyle w:val="Hyperlink"/>
@@ -1924,7 +1924,7 @@
                 <w:noProof/>
                 <w:webHidden/>
               </w:rPr>
-              <w:instrText xml:space="preserve"> PAGEREF _Toc437271310 \h </w:instrText>
+              <w:instrText xml:space="preserve"> PAGEREF _Toc437852004 \h </w:instrText>
             </w:r>
             <w:r>
               <w:rPr>
@@ -1969,7 +1969,7 @@
               <w:lang w:val="en-US"/>
             </w:rPr>
           </w:pPr>
-          <w:hyperlink w:anchor="_Toc437271311" w:history="1">
+          <w:hyperlink w:anchor="_Toc437852005" w:history="1">
             <w:r>
               <w:rPr>
                 <w:rStyle w:val="Hyperlink"/>
@@ -1996,7 +1996,7 @@
                 <w:noProof/>
                 <w:webHidden/>
               </w:rPr>
-              <w:instrText xml:space="preserve"> PAGEREF _Toc437271311 \h </w:instrText>
+              <w:instrText xml:space="preserve"> PAGEREF _Toc437852005 \h </w:instrText>
             </w:r>
             <w:r>
               <w:rPr>
@@ -2041,7 +2041,7 @@
               <w:lang w:val="en-US"/>
             </w:rPr>
           </w:pPr>
-          <w:hyperlink w:anchor="_Toc437271312" w:history="1">
+          <w:hyperlink w:anchor="_Toc437852006" w:history="1">
             <w:r>
               <w:rPr>
                 <w:rStyle w:val="Hyperlink"/>
@@ -2068,7 +2068,7 @@
                 <w:noProof/>
                 <w:webHidden/>
               </w:rPr>
-              <w:instrText xml:space="preserve"> PAGEREF _Toc437271312 \h </w:instrText>
+              <w:instrText xml:space="preserve"> PAGEREF _Toc437852006 \h </w:instrText>
             </w:r>
             <w:r>
               <w:rPr>
@@ -2113,7 +2113,7 @@
               <w:lang w:val="en-US"/>
             </w:rPr>
           </w:pPr>
-          <w:hyperlink w:anchor="_Toc437271313" w:history="1">
+          <w:hyperlink w:anchor="_Toc437852007" w:history="1">
             <w:r>
               <w:rPr>
                 <w:rStyle w:val="Hyperlink"/>
@@ -2140,7 +2140,7 @@
                 <w:noProof/>
                 <w:webHidden/>
               </w:rPr>
-              <w:instrText xml:space="preserve"> PAGEREF _Toc437271313 \h </w:instrText>
+              <w:instrText xml:space="preserve"> PAGEREF _Toc437852007 \h </w:instrText>
             </w:r>
             <w:r>
               <w:rPr>
@@ -2161,144 +2161,6 @@
                 <w:webHidden/>
               </w:rPr>
               <w:t>18</w:t>
-            </w:r>
-            <w:r>
-              <w:rPr>
-                <w:noProof/>
-                <w:webHidden/>
-              </w:rPr>
-              <w:fldChar w:fldCharType="end"/>
-            </w:r>
-          </w:hyperlink>
-        </w:p>
-        <w:p>
-          <w:pPr>
-            <w:pStyle w:val="TOC2"/>
-            <w:rPr>
-              <w:rFonts w:asciiTheme="minorHAnsi" w:eastAsiaTheme="minorEastAsia" w:hAnsiTheme="minorHAnsi" w:cstheme="minorBidi"/>
-              <w:noProof/>
-              <w:sz w:val="22"/>
-              <w:szCs w:val="22"/>
-              <w:lang w:val="en-US"/>
-            </w:rPr>
-          </w:pPr>
-          <w:hyperlink w:anchor="_Toc437271314" w:history="1">
-            <w:r>
-              <w:rPr>
-                <w:rStyle w:val="Hyperlink"/>
-                <w:noProof/>
-              </w:rPr>
-              <w:t>Working with Filters</w:t>
-            </w:r>
-            <w:r>
-              <w:rPr>
-                <w:noProof/>
-                <w:webHidden/>
-              </w:rPr>
-              <w:tab/>
-            </w:r>
-            <w:r>
-              <w:rPr>
-                <w:noProof/>
-                <w:webHidden/>
-              </w:rPr>
-              <w:fldChar w:fldCharType="begin"/>
-            </w:r>
-            <w:r>
-              <w:rPr>
-                <w:noProof/>
-                <w:webHidden/>
-              </w:rPr>
-              <w:instrText xml:space="preserve"> PAGEREF _Toc437271314 \h </w:instrText>
-            </w:r>
-            <w:r>
-              <w:rPr>
-                <w:noProof/>
-                <w:webHidden/>
-              </w:rPr>
-            </w:r>
-            <w:r>
-              <w:rPr>
-                <w:noProof/>
-                <w:webHidden/>
-              </w:rPr>
-              <w:fldChar w:fldCharType="separate"/>
-            </w:r>
-            <w:r>
-              <w:rPr>
-                <w:noProof/>
-                <w:webHidden/>
-              </w:rPr>
-              <w:t>18</w:t>
-            </w:r>
-            <w:r>
-              <w:rPr>
-                <w:noProof/>
-                <w:webHidden/>
-              </w:rPr>
-              <w:fldChar w:fldCharType="end"/>
-            </w:r>
-          </w:hyperlink>
-        </w:p>
-        <w:p>
-          <w:pPr>
-            <w:pStyle w:val="TOC2"/>
-            <w:rPr>
-              <w:rFonts w:asciiTheme="minorHAnsi" w:eastAsiaTheme="minorEastAsia" w:hAnsiTheme="minorHAnsi" w:cstheme="minorBidi"/>
-              <w:noProof/>
-              <w:sz w:val="22"/>
-              <w:szCs w:val="22"/>
-              <w:lang w:val="en-US"/>
-            </w:rPr>
-          </w:pPr>
-          <w:hyperlink w:anchor="_Toc437271315" w:history="1">
-            <w:r>
-              <w:rPr>
-                <w:rStyle w:val="Hyperlink"/>
-                <w:noProof/>
-              </w:rPr>
-              <w:t>Services.Factories.Providers</w:t>
-            </w:r>
-            <w:r>
-              <w:rPr>
-                <w:noProof/>
-                <w:webHidden/>
-              </w:rPr>
-              <w:tab/>
-            </w:r>
-            <w:r>
-              <w:rPr>
-                <w:noProof/>
-                <w:webHidden/>
-              </w:rPr>
-              <w:fldChar w:fldCharType="begin"/>
-            </w:r>
-            <w:r>
-              <w:rPr>
-                <w:noProof/>
-                <w:webHidden/>
-              </w:rPr>
-              <w:instrText xml:space="preserve"> PAGEREF _Toc437271315 \h </w:instrText>
-            </w:r>
-            <w:r>
-              <w:rPr>
-                <w:noProof/>
-                <w:webHidden/>
-              </w:rPr>
-            </w:r>
-            <w:r>
-              <w:rPr>
-                <w:noProof/>
-                <w:webHidden/>
-              </w:rPr>
-              <w:fldChar w:fldCharType="separate"/>
-            </w:r>
-            <w:r>
-              <w:rPr>
-                <w:noProof/>
-                <w:webHidden/>
-              </w:rPr>
-              <w:t>19</w:t>
             </w:r>
             <w:r>
               <w:rPr>
@@ -2323,13 +2185,13 @@
               <w:lang w:val="en-US"/>
             </w:rPr>
           </w:pPr>
-          <w:hyperlink w:anchor="_Toc437271316" w:history="1">
+          <w:hyperlink w:anchor="_Toc437852008" w:history="1">
             <w:r>
               <w:rPr>
                 <w:rStyle w:val="Hyperlink"/>
                 <w:noProof/>
               </w:rPr>
-              <w:t>Using the Factory Method</w:t>
+              <w:t>ngMessages</w:t>
             </w:r>
             <w:r>
               <w:rPr>
@@ -2350,7 +2212,7 @@
                 <w:noProof/>
                 <w:webHidden/>
               </w:rPr>
-              <w:instrText xml:space="preserve"> PAGEREF _Toc437271316 \h </w:instrText>
+              <w:instrText xml:space="preserve"> PAGEREF _Toc437852008 \h </w:instrText>
             </w:r>
             <w:r>
               <w:rPr>
@@ -2370,7 +2232,145 @@
                 <w:noProof/>
                 <w:webHidden/>
               </w:rPr>
-              <w:t>20</w:t>
+              <w:t>18</w:t>
+            </w:r>
+            <w:r>
+              <w:rPr>
+                <w:noProof/>
+                <w:webHidden/>
+              </w:rPr>
+              <w:fldChar w:fldCharType="end"/>
+            </w:r>
+          </w:hyperlink>
+        </w:p>
+        <w:p>
+          <w:pPr>
+            <w:pStyle w:val="TOC2"/>
+            <w:rPr>
+              <w:rFonts w:asciiTheme="minorHAnsi" w:eastAsiaTheme="minorEastAsia" w:hAnsiTheme="minorHAnsi" w:cstheme="minorBidi"/>
+              <w:noProof/>
+              <w:sz w:val="22"/>
+              <w:szCs w:val="22"/>
+              <w:lang w:val="en-US"/>
+            </w:rPr>
+          </w:pPr>
+          <w:hyperlink w:anchor="_Toc437852009" w:history="1">
+            <w:r>
+              <w:rPr>
+                <w:rStyle w:val="Hyperlink"/>
+                <w:noProof/>
+              </w:rPr>
+              <w:t>Working with Filters</w:t>
+            </w:r>
+            <w:r>
+              <w:rPr>
+                <w:noProof/>
+                <w:webHidden/>
+              </w:rPr>
+              <w:tab/>
+            </w:r>
+            <w:r>
+              <w:rPr>
+                <w:noProof/>
+                <w:webHidden/>
+              </w:rPr>
+              <w:fldChar w:fldCharType="begin"/>
+            </w:r>
+            <w:r>
+              <w:rPr>
+                <w:noProof/>
+                <w:webHidden/>
+              </w:rPr>
+              <w:instrText xml:space="preserve"> PAGEREF _Toc437852009 \h </w:instrText>
+            </w:r>
+            <w:r>
+              <w:rPr>
+                <w:noProof/>
+                <w:webHidden/>
+              </w:rPr>
+            </w:r>
+            <w:r>
+              <w:rPr>
+                <w:noProof/>
+                <w:webHidden/>
+              </w:rPr>
+              <w:fldChar w:fldCharType="separate"/>
+            </w:r>
+            <w:r>
+              <w:rPr>
+                <w:noProof/>
+                <w:webHidden/>
+              </w:rPr>
+              <w:t>19</w:t>
+            </w:r>
+            <w:r>
+              <w:rPr>
+                <w:noProof/>
+                <w:webHidden/>
+              </w:rPr>
+              <w:fldChar w:fldCharType="end"/>
+            </w:r>
+          </w:hyperlink>
+        </w:p>
+        <w:p>
+          <w:pPr>
+            <w:pStyle w:val="TOC2"/>
+            <w:rPr>
+              <w:rFonts w:asciiTheme="minorHAnsi" w:eastAsiaTheme="minorEastAsia" w:hAnsiTheme="minorHAnsi" w:cstheme="minorBidi"/>
+              <w:noProof/>
+              <w:sz w:val="22"/>
+              <w:szCs w:val="22"/>
+              <w:lang w:val="en-US"/>
+            </w:rPr>
+          </w:pPr>
+          <w:hyperlink w:anchor="_Toc437852010" w:history="1">
+            <w:r>
+              <w:rPr>
+                <w:rStyle w:val="Hyperlink"/>
+                <w:noProof/>
+              </w:rPr>
+              <w:t>Services.Factories.Providers</w:t>
+            </w:r>
+            <w:r>
+              <w:rPr>
+                <w:noProof/>
+                <w:webHidden/>
+              </w:rPr>
+              <w:tab/>
+            </w:r>
+            <w:r>
+              <w:rPr>
+                <w:noProof/>
+                <w:webHidden/>
+              </w:rPr>
+              <w:fldChar w:fldCharType="begin"/>
+            </w:r>
+            <w:r>
+              <w:rPr>
+                <w:noProof/>
+                <w:webHidden/>
+              </w:rPr>
+              <w:instrText xml:space="preserve"> PAGEREF _Toc437852010 \h </w:instrText>
+            </w:r>
+            <w:r>
+              <w:rPr>
+                <w:noProof/>
+                <w:webHidden/>
+              </w:rPr>
+            </w:r>
+            <w:r>
+              <w:rPr>
+                <w:noProof/>
+                <w:webHidden/>
+              </w:rPr>
+              <w:fldChar w:fldCharType="separate"/>
+            </w:r>
+            <w:r>
+              <w:rPr>
+                <w:noProof/>
+                <w:webHidden/>
+              </w:rPr>
+              <w:t>19</w:t>
             </w:r>
             <w:r>
               <w:rPr>
@@ -2395,13 +2395,13 @@
               <w:lang w:val="en-US"/>
             </w:rPr>
           </w:pPr>
-          <w:hyperlink w:anchor="_Toc437271317" w:history="1">
+          <w:hyperlink w:anchor="_Toc437852011" w:history="1">
             <w:r>
               <w:rPr>
                 <w:rStyle w:val="Hyperlink"/>
                 <w:noProof/>
               </w:rPr>
-              <w:t>Using the Service Method</w:t>
+              <w:t>Using the Factory Method</w:t>
             </w:r>
             <w:r>
               <w:rPr>
@@ -2422,7 +2422,7 @@
                 <w:noProof/>
                 <w:webHidden/>
               </w:rPr>
-              <w:instrText xml:space="preserve"> PAGEREF _Toc437271317 \h </w:instrText>
+              <w:instrText xml:space="preserve"> PAGEREF _Toc437852011 \h </w:instrText>
             </w:r>
             <w:r>
               <w:rPr>
@@ -2467,13 +2467,13 @@
               <w:lang w:val="en-US"/>
             </w:rPr>
           </w:pPr>
-          <w:hyperlink w:anchor="_Toc437271318" w:history="1">
+          <w:hyperlink w:anchor="_Toc437852012" w:history="1">
             <w:r>
               <w:rPr>
                 <w:rStyle w:val="Hyperlink"/>
                 <w:noProof/>
               </w:rPr>
-              <w:t>Using the Provider Method</w:t>
+              <w:t>Using the Service Method</w:t>
             </w:r>
             <w:r>
               <w:rPr>
@@ -2494,7 +2494,7 @@
                 <w:noProof/>
                 <w:webHidden/>
               </w:rPr>
-              <w:instrText xml:space="preserve"> PAGEREF _Toc437271318 \h </w:instrText>
+              <w:instrText xml:space="preserve"> PAGEREF _Toc437852012 \h </w:instrText>
             </w:r>
             <w:r>
               <w:rPr>
@@ -2539,13 +2539,13 @@
               <w:lang w:val="en-US"/>
             </w:rPr>
           </w:pPr>
-          <w:hyperlink w:anchor="_Toc437271319" w:history="1">
+          <w:hyperlink w:anchor="_Toc437852013" w:history="1">
             <w:r>
               <w:rPr>
                 <w:rStyle w:val="Hyperlink"/>
                 <w:noProof/>
               </w:rPr>
-              <w:t>Global Object Services</w:t>
+              <w:t>Using the Provider Method</w:t>
             </w:r>
             <w:r>
               <w:rPr>
@@ -2566,7 +2566,7 @@
                 <w:noProof/>
                 <w:webHidden/>
               </w:rPr>
-              <w:instrText xml:space="preserve"> PAGEREF _Toc437271319 \h </w:instrText>
+              <w:instrText xml:space="preserve"> PAGEREF _Toc437852013 \h </w:instrText>
             </w:r>
             <w:r>
               <w:rPr>
@@ -2611,13 +2611,13 @@
               <w:lang w:val="en-US"/>
             </w:rPr>
           </w:pPr>
-          <w:hyperlink w:anchor="_Toc437271320" w:history="1">
+          <w:hyperlink w:anchor="_Toc437852014" w:history="1">
             <w:r>
               <w:rPr>
                 <w:rStyle w:val="Hyperlink"/>
                 <w:noProof/>
               </w:rPr>
-              <w:t>Exceptions</w:t>
+              <w:t>Global Object Services</w:t>
             </w:r>
             <w:r>
               <w:rPr>
@@ -2638,7 +2638,7 @@
                 <w:noProof/>
                 <w:webHidden/>
               </w:rPr>
-              <w:instrText xml:space="preserve"> PAGEREF _Toc437271320 \h </w:instrText>
+              <w:instrText xml:space="preserve"> PAGEREF _Toc437852014 \h </w:instrText>
             </w:r>
             <w:r>
               <w:rPr>
@@ -2683,13 +2683,13 @@
               <w:lang w:val="en-US"/>
             </w:rPr>
           </w:pPr>
-          <w:hyperlink w:anchor="_Toc437271321" w:history="1">
+          <w:hyperlink w:anchor="_Toc437852015" w:history="1">
             <w:r>
               <w:rPr>
                 <w:rStyle w:val="Hyperlink"/>
                 <w:noProof/>
               </w:rPr>
-              <w:t>Working with Dangerous Data</w:t>
+              <w:t>Exceptions</w:t>
             </w:r>
             <w:r>
               <w:rPr>
@@ -2710,7 +2710,7 @@
                 <w:noProof/>
                 <w:webHidden/>
               </w:rPr>
-              <w:instrText xml:space="preserve"> PAGEREF _Toc437271321 \h </w:instrText>
+              <w:instrText xml:space="preserve"> PAGEREF _Toc437852015 \h </w:instrText>
             </w:r>
             <w:r>
               <w:rPr>
@@ -2755,13 +2755,13 @@
               <w:lang w:val="en-US"/>
             </w:rPr>
           </w:pPr>
-          <w:hyperlink w:anchor="_Toc437271322" w:history="1">
+          <w:hyperlink w:anchor="_Toc437852016" w:history="1">
             <w:r>
               <w:rPr>
                 <w:rStyle w:val="Hyperlink"/>
                 <w:noProof/>
               </w:rPr>
-              <w:t>Services for Ajax and Promises</w:t>
+              <w:t>Working with Dangerous Data</w:t>
             </w:r>
             <w:r>
               <w:rPr>
@@ -2782,7 +2782,7 @@
                 <w:noProof/>
                 <w:webHidden/>
               </w:rPr>
-              <w:instrText xml:space="preserve"> PAGEREF _Toc437271322 \h </w:instrText>
+              <w:instrText xml:space="preserve"> PAGEREF _Toc437852016 \h </w:instrText>
             </w:r>
             <w:r>
               <w:rPr>
@@ -2802,7 +2802,7 @@
                 <w:noProof/>
                 <w:webHidden/>
               </w:rPr>
-              <w:t>24</w:t>
+              <w:t>23</w:t>
             </w:r>
             <w:r>
               <w:rPr>
@@ -2827,13 +2827,13 @@
               <w:lang w:val="en-US"/>
             </w:rPr>
           </w:pPr>
-          <w:hyperlink w:anchor="_Toc437271323" w:history="1">
+          <w:hyperlink w:anchor="_Toc437852017" w:history="1">
             <w:r>
               <w:rPr>
                 <w:rStyle w:val="Hyperlink"/>
                 <w:noProof/>
               </w:rPr>
-              <w:t>Services for Views</w:t>
+              <w:t>Services for Ajax and Promises</w:t>
             </w:r>
             <w:r>
               <w:rPr>
@@ -2854,7 +2854,7 @@
                 <w:noProof/>
                 <w:webHidden/>
               </w:rPr>
-              <w:instrText xml:space="preserve"> PAGEREF _Toc437271323 \h </w:instrText>
+              <w:instrText xml:space="preserve"> PAGEREF _Toc437852017 \h </w:instrText>
             </w:r>
             <w:r>
               <w:rPr>
@@ -2874,7 +2874,7 @@
                 <w:noProof/>
                 <w:webHidden/>
               </w:rPr>
-              <w:t>26</w:t>
+              <w:t>24</w:t>
             </w:r>
             <w:r>
               <w:rPr>
@@ -2899,13 +2899,13 @@
               <w:lang w:val="en-US"/>
             </w:rPr>
           </w:pPr>
-          <w:hyperlink w:anchor="_Toc437271324" w:history="1">
+          <w:hyperlink w:anchor="_Toc437852018" w:history="1">
             <w:r>
               <w:rPr>
                 <w:rStyle w:val="Hyperlink"/>
                 <w:noProof/>
               </w:rPr>
-              <w:t>Managing Injection</w:t>
+              <w:t>Services for Views</w:t>
             </w:r>
             <w:r>
               <w:rPr>
@@ -2926,7 +2926,7 @@
                 <w:noProof/>
                 <w:webHidden/>
               </w:rPr>
-              <w:instrText xml:space="preserve"> PAGEREF _Toc437271324 \h </w:instrText>
+              <w:instrText xml:space="preserve"> PAGEREF _Toc437852018 \h </w:instrText>
             </w:r>
             <w:r>
               <w:rPr>
@@ -2971,13 +2971,13 @@
               <w:lang w:val="en-US"/>
             </w:rPr>
           </w:pPr>
-          <w:hyperlink w:anchor="_Toc437271325" w:history="1">
+          <w:hyperlink w:anchor="_Toc437852019" w:history="1">
             <w:r>
               <w:rPr>
                 <w:rStyle w:val="Hyperlink"/>
                 <w:noProof/>
               </w:rPr>
-              <w:t>Understanding AngularJS $rootScope and $scope</w:t>
+              <w:t>Managing Injection</w:t>
             </w:r>
             <w:r>
               <w:rPr>
@@ -2998,76 +2998,7 @@
                 <w:noProof/>
                 <w:webHidden/>
               </w:rPr>
-              <w:instrText xml:space="preserve"> PAGEREF _Toc437271325 \h </w:instrText>
-            </w:r>
-            <w:r>
-              <w:rPr>
-                <w:noProof/>
-                <w:webHidden/>
-              </w:rPr>
-            </w:r>
-            <w:r>
-              <w:rPr>
-                <w:noProof/>
-                <w:webHidden/>
-              </w:rPr>
-              <w:fldChar w:fldCharType="separate"/>
-            </w:r>
-            <w:r>
-              <w:rPr>
-                <w:noProof/>
-                <w:webHidden/>
-              </w:rPr>
-              <w:t>27</w:t>
-            </w:r>
-            <w:r>
-              <w:rPr>
-                <w:noProof/>
-                <w:webHidden/>
-              </w:rPr>
-              <w:fldChar w:fldCharType="end"/>
-            </w:r>
-          </w:hyperlink>
-        </w:p>
-        <w:p>
-          <w:pPr>
-            <w:pStyle w:val="TOC2"/>
-            <w:rPr>
-              <w:rFonts w:asciiTheme="minorHAnsi" w:eastAsiaTheme="minorEastAsia" w:hAnsiTheme="minorHAnsi" w:cstheme="minorBidi"/>
-              <w:noProof/>
-              <w:sz w:val="22"/>
-              <w:szCs w:val="22"/>
-              <w:lang w:val="en-US"/>
-            </w:rPr>
-          </w:pPr>
-          <w:hyperlink w:anchor="_Toc437271326" w:history="1">
-            <w:r>
-              <w:rPr>
-                <w:rStyle w:val="Hyperlink"/>
-                <w:noProof/>
-              </w:rPr>
-              <w:t>Routing Using ngRoute</w:t>
-            </w:r>
-            <w:r>
-              <w:rPr>
-                <w:noProof/>
-                <w:webHidden/>
-              </w:rPr>
-              <w:tab/>
-            </w:r>
-            <w:r>
-              <w:rPr>
-                <w:noProof/>
-                <w:webHidden/>
-              </w:rPr>
-              <w:fldChar w:fldCharType="begin"/>
-            </w:r>
-            <w:r>
-              <w:rPr>
-                <w:noProof/>
-                <w:webHidden/>
-              </w:rPr>
-              <w:instrText xml:space="preserve"> PAGEREF _Toc437271326 \h </w:instrText>
+              <w:instrText xml:space="preserve"> PAGEREF _Toc437852019 \h </w:instrText>
             </w:r>
             <w:r>
               <w:rPr>
@@ -3112,13 +3043,13 @@
               <w:lang w:val="en-US"/>
             </w:rPr>
           </w:pPr>
-          <w:hyperlink w:anchor="_Toc437271327" w:history="1">
+          <w:hyperlink w:anchor="_Toc437852020" w:history="1">
             <w:r>
               <w:rPr>
                 <w:rStyle w:val="Hyperlink"/>
                 <w:noProof/>
               </w:rPr>
-              <w:t>Routing Options</w:t>
+              <w:t>Understanding AngularJS $rootScope and $scope</w:t>
             </w:r>
             <w:r>
               <w:rPr>
@@ -3139,7 +3070,7 @@
                 <w:noProof/>
                 <w:webHidden/>
               </w:rPr>
-              <w:instrText xml:space="preserve"> PAGEREF _Toc437271327 \h </w:instrText>
+              <w:instrText xml:space="preserve"> PAGEREF _Toc437852020 \h </w:instrText>
             </w:r>
             <w:r>
               <w:rPr>
@@ -3159,7 +3090,76 @@
                 <w:noProof/>
                 <w:webHidden/>
               </w:rPr>
-              <w:t>28</w:t>
+              <w:t>27</w:t>
+            </w:r>
+            <w:r>
+              <w:rPr>
+                <w:noProof/>
+                <w:webHidden/>
+              </w:rPr>
+              <w:fldChar w:fldCharType="end"/>
+            </w:r>
+          </w:hyperlink>
+        </w:p>
+        <w:p>
+          <w:pPr>
+            <w:pStyle w:val="TOC2"/>
+            <w:rPr>
+              <w:rFonts w:asciiTheme="minorHAnsi" w:eastAsiaTheme="minorEastAsia" w:hAnsiTheme="minorHAnsi" w:cstheme="minorBidi"/>
+              <w:noProof/>
+              <w:sz w:val="22"/>
+              <w:szCs w:val="22"/>
+              <w:lang w:val="en-US"/>
+            </w:rPr>
+          </w:pPr>
+          <w:hyperlink w:anchor="_Toc437852021" w:history="1">
+            <w:r>
+              <w:rPr>
+                <w:rStyle w:val="Hyperlink"/>
+                <w:noProof/>
+              </w:rPr>
+              <w:t>Routing Using ngRoute</w:t>
+            </w:r>
+            <w:r>
+              <w:rPr>
+                <w:noProof/>
+                <w:webHidden/>
+              </w:rPr>
+              <w:tab/>
+            </w:r>
+            <w:r>
+              <w:rPr>
+                <w:noProof/>
+                <w:webHidden/>
+              </w:rPr>
+              <w:fldChar w:fldCharType="begin"/>
+            </w:r>
+            <w:r>
+              <w:rPr>
+                <w:noProof/>
+                <w:webHidden/>
+              </w:rPr>
+              <w:instrText xml:space="preserve"> PAGEREF _Toc437852021 \h </w:instrText>
+            </w:r>
+            <w:r>
+              <w:rPr>
+                <w:noProof/>
+                <w:webHidden/>
+              </w:rPr>
+            </w:r>
+            <w:r>
+              <w:rPr>
+                <w:noProof/>
+                <w:webHidden/>
+              </w:rPr>
+              <w:fldChar w:fldCharType="separate"/>
+            </w:r>
+            <w:r>
+              <w:rPr>
+                <w:noProof/>
+                <w:webHidden/>
+              </w:rPr>
+              <w:t>27</w:t>
             </w:r>
             <w:r>
               <w:rPr>
@@ -3184,13 +3184,13 @@
               <w:lang w:val="en-US"/>
             </w:rPr>
           </w:pPr>
-          <w:hyperlink w:anchor="_Toc437271328" w:history="1">
+          <w:hyperlink w:anchor="_Toc437852022" w:history="1">
             <w:r>
               <w:rPr>
                 <w:rStyle w:val="Hyperlink"/>
                 <w:noProof/>
               </w:rPr>
-              <w:t>Using the $routeParams Service</w:t>
+              <w:t>Routing Options</w:t>
             </w:r>
             <w:r>
               <w:rPr>
@@ -3211,7 +3211,7 @@
                 <w:noProof/>
                 <w:webHidden/>
               </w:rPr>
-              <w:instrText xml:space="preserve"> PAGEREF _Toc437271328 \h </w:instrText>
+              <w:instrText xml:space="preserve"> PAGEREF _Toc437852022 \h </w:instrText>
             </w:r>
             <w:r>
               <w:rPr>
@@ -3231,7 +3231,7 @@
                 <w:noProof/>
                 <w:webHidden/>
               </w:rPr>
-              <w:t>29</w:t>
+              <w:t>28</w:t>
             </w:r>
             <w:r>
               <w:rPr>
@@ -3256,12 +3256,156 @@
               <w:lang w:val="en-US"/>
             </w:rPr>
           </w:pPr>
-          <w:hyperlink w:anchor="_Toc437271329" w:history="1">
+          <w:hyperlink w:anchor="_Toc437852023" w:history="1">
             <w:r>
               <w:rPr>
                 <w:rStyle w:val="Hyperlink"/>
                 <w:noProof/>
               </w:rPr>
+              <w:t>Events</w:t>
+            </w:r>
+            <w:r>
+              <w:rPr>
+                <w:noProof/>
+                <w:webHidden/>
+              </w:rPr>
+              <w:tab/>
+            </w:r>
+            <w:r>
+              <w:rPr>
+                <w:noProof/>
+                <w:webHidden/>
+              </w:rPr>
+              <w:fldChar w:fldCharType="begin"/>
+            </w:r>
+            <w:r>
+              <w:rPr>
+                <w:noProof/>
+                <w:webHidden/>
+              </w:rPr>
+              <w:instrText xml:space="preserve"> PAGEREF _Toc437852023 \h </w:instrText>
+            </w:r>
+            <w:r>
+              <w:rPr>
+                <w:noProof/>
+                <w:webHidden/>
+              </w:rPr>
+            </w:r>
+            <w:r>
+              <w:rPr>
+                <w:noProof/>
+                <w:webHidden/>
+              </w:rPr>
+              <w:fldChar w:fldCharType="separate"/>
+            </w:r>
+            <w:r>
+              <w:rPr>
+                <w:noProof/>
+                <w:webHidden/>
+              </w:rPr>
+              <w:t>29</w:t>
+            </w:r>
+            <w:r>
+              <w:rPr>
+                <w:noProof/>
+                <w:webHidden/>
+              </w:rPr>
+              <w:fldChar w:fldCharType="end"/>
+            </w:r>
+          </w:hyperlink>
+        </w:p>
+        <w:p>
+          <w:pPr>
+            <w:pStyle w:val="TOC3"/>
+            <w:tabs>
+              <w:tab w:val="right" w:leader="dot" w:pos="9344"/>
+            </w:tabs>
+            <w:rPr>
+              <w:rFonts w:asciiTheme="minorHAnsi" w:eastAsiaTheme="minorEastAsia" w:hAnsiTheme="minorHAnsi" w:cstheme="minorBidi"/>
+              <w:noProof/>
+              <w:sz w:val="22"/>
+              <w:szCs w:val="22"/>
+              <w:lang w:val="en-US"/>
+            </w:rPr>
+          </w:pPr>
+          <w:hyperlink w:anchor="_Toc437852024" w:history="1">
+            <w:r>
+              <w:rPr>
+                <w:rStyle w:val="Hyperlink"/>
+                <w:noProof/>
+              </w:rPr>
+              <w:t>Using the $routeParams Service</w:t>
+            </w:r>
+            <w:r>
+              <w:rPr>
+                <w:noProof/>
+                <w:webHidden/>
+              </w:rPr>
+              <w:tab/>
+            </w:r>
+            <w:r>
+              <w:rPr>
+                <w:noProof/>
+                <w:webHidden/>
+              </w:rPr>
+              <w:fldChar w:fldCharType="begin"/>
+            </w:r>
+            <w:r>
+              <w:rPr>
+                <w:noProof/>
+                <w:webHidden/>
+              </w:rPr>
+              <w:instrText xml:space="preserve"> PAGEREF _Toc437852024 \h </w:instrText>
+            </w:r>
+            <w:r>
+              <w:rPr>
+                <w:noProof/>
+                <w:webHidden/>
+              </w:rPr>
+            </w:r>
+            <w:r>
+              <w:rPr>
+                <w:noProof/>
+                <w:webHidden/>
+              </w:rPr>
+              <w:fldChar w:fldCharType="separate"/>
+            </w:r>
+            <w:r>
+              <w:rPr>
+                <w:noProof/>
+                <w:webHidden/>
+              </w:rPr>
+              <w:t>29</w:t>
+            </w:r>
+            <w:r>
+              <w:rPr>
+                <w:noProof/>
+                <w:webHidden/>
+              </w:rPr>
+              <w:fldChar w:fldCharType="end"/>
+            </w:r>
+          </w:hyperlink>
+        </w:p>
+        <w:p>
+          <w:pPr>
+            <w:pStyle w:val="TOC3"/>
+            <w:tabs>
+              <w:tab w:val="right" w:leader="dot" w:pos="9344"/>
+            </w:tabs>
+            <w:rPr>
+              <w:rFonts w:asciiTheme="minorHAnsi" w:eastAsiaTheme="minorEastAsia" w:hAnsiTheme="minorHAnsi" w:cstheme="minorBidi"/>
+              <w:noProof/>
+              <w:sz w:val="22"/>
+              <w:szCs w:val="22"/>
+              <w:lang w:val="en-US"/>
+            </w:rPr>
+          </w:pPr>
+          <w:hyperlink w:anchor="_Toc437852025" w:history="1">
+            <w:r>
+              <w:rPr>
+                <w:rStyle w:val="Hyperlink"/>
+                <w:noProof/>
+              </w:rPr>
               <w:t>Things to Watch Out For</w:t>
             </w:r>
             <w:r>
@@ -3283,7 +3427,7 @@
                 <w:noProof/>
                 <w:webHidden/>
               </w:rPr>
-              <w:instrText xml:space="preserve"> PAGEREF _Toc437271329 \h </w:instrText>
+              <w:instrText xml:space="preserve"> PAGEREF _Toc437852025 \h </w:instrText>
             </w:r>
             <w:r>
               <w:rPr>
@@ -3303,7 +3447,7 @@
                 <w:noProof/>
                 <w:webHidden/>
               </w:rPr>
-              <w:t>29</w:t>
+              <w:t>30</w:t>
             </w:r>
             <w:r>
               <w:rPr>
@@ -3325,7 +3469,7 @@
               <w:lang w:val="en-US"/>
             </w:rPr>
           </w:pPr>
-          <w:hyperlink w:anchor="_Toc437271330" w:history="1">
+          <w:hyperlink w:anchor="_Toc437852026" w:history="1">
             <w:r>
               <w:rPr>
                 <w:rStyle w:val="Hyperlink"/>
@@ -3352,7 +3496,7 @@
                 <w:noProof/>
                 <w:webHidden/>
               </w:rPr>
-              <w:instrText xml:space="preserve"> PAGEREF _Toc437271330 \h </w:instrText>
+              <w:instrText xml:space="preserve"> PAGEREF _Toc437852026 \h </w:instrText>
             </w:r>
             <w:r>
               <w:rPr>
@@ -3372,7 +3516,79 @@
                 <w:noProof/>
                 <w:webHidden/>
               </w:rPr>
-              <w:t>29</w:t>
+              <w:t>30</w:t>
+            </w:r>
+            <w:r>
+              <w:rPr>
+                <w:noProof/>
+                <w:webHidden/>
+              </w:rPr>
+              <w:fldChar w:fldCharType="end"/>
+            </w:r>
+          </w:hyperlink>
+        </w:p>
+        <w:p>
+          <w:pPr>
+            <w:pStyle w:val="TOC3"/>
+            <w:tabs>
+              <w:tab w:val="right" w:leader="dot" w:pos="9344"/>
+            </w:tabs>
+            <w:rPr>
+              <w:rFonts w:asciiTheme="minorHAnsi" w:eastAsiaTheme="minorEastAsia" w:hAnsiTheme="minorHAnsi" w:cstheme="minorBidi"/>
+              <w:noProof/>
+              <w:sz w:val="22"/>
+              <w:szCs w:val="22"/>
+              <w:lang w:val="en-US"/>
+            </w:rPr>
+          </w:pPr>
+          <w:hyperlink w:anchor="_Toc437852027" w:history="1">
+            <w:r>
+              <w:rPr>
+                <w:rStyle w:val="Hyperlink"/>
+                <w:noProof/>
+              </w:rPr>
+              <w:t>Events</w:t>
+            </w:r>
+            <w:r>
+              <w:rPr>
+                <w:noProof/>
+                <w:webHidden/>
+              </w:rPr>
+              <w:tab/>
+            </w:r>
+            <w:r>
+              <w:rPr>
+                <w:noProof/>
+                <w:webHidden/>
+              </w:rPr>
+              <w:fldChar w:fldCharType="begin"/>
+            </w:r>
+            <w:r>
+              <w:rPr>
+                <w:noProof/>
+                <w:webHidden/>
+              </w:rPr>
+              <w:instrText xml:space="preserve"> PAGEREF _Toc437852027 \h </w:instrText>
+            </w:r>
+            <w:r>
+              <w:rPr>
+                <w:noProof/>
+                <w:webHidden/>
+              </w:rPr>
+            </w:r>
+            <w:r>
+              <w:rPr>
+                <w:noProof/>
+                <w:webHidden/>
+              </w:rPr>
+              <w:fldChar w:fldCharType="separate"/>
+            </w:r>
+            <w:r>
+              <w:rPr>
+                <w:noProof/>
+                <w:webHidden/>
+              </w:rPr>
+              <w:t>30</w:t>
             </w:r>
             <w:r>
               <w:rPr>
@@ -3394,7 +3610,7 @@
               <w:lang w:val="en-US"/>
             </w:rPr>
           </w:pPr>
-          <w:hyperlink w:anchor="_Toc437271331" w:history="1">
+          <w:hyperlink w:anchor="_Toc437852028" w:history="1">
             <w:r>
               <w:rPr>
                 <w:rStyle w:val="Hyperlink"/>
@@ -3421,7 +3637,7 @@
                 <w:noProof/>
                 <w:webHidden/>
               </w:rPr>
-              <w:instrText xml:space="preserve"> PAGEREF _Toc437271331 \h </w:instrText>
+              <w:instrText xml:space="preserve"> PAGEREF _Toc437852028 \h </w:instrText>
             </w:r>
             <w:r>
               <w:rPr>
@@ -3441,7 +3657,7 @@
                 <w:noProof/>
                 <w:webHidden/>
               </w:rPr>
-              <w:t>30</w:t>
+              <w:t>32</w:t>
             </w:r>
             <w:r>
               <w:rPr>
@@ -3489,7 +3705,7 @@
           <w:lang w:val="en-US"/>
         </w:rPr>
       </w:pPr>
-      <w:bookmarkStart w:id="0" w:name="_Toc437271285"/>
+      <w:bookmarkStart w:id="0" w:name="_Toc437851979"/>
       <w:r>
         <w:rPr>
           <w:lang w:val="en-US"/>
@@ -3510,7 +3726,7 @@
         <w:pStyle w:val="Heading2"/>
         <w:jc w:val="left"/>
       </w:pPr>
-      <w:bookmarkStart w:id="1" w:name="_Toc437271286"/>
+      <w:bookmarkStart w:id="1" w:name="_Toc437851980"/>
       <w:r>
         <w:t>HTML</w:t>
       </w:r>
@@ -3613,7 +3829,7 @@
         <w:pStyle w:val="Heading2"/>
         <w:jc w:val="left"/>
       </w:pPr>
-      <w:bookmarkStart w:id="2" w:name="_Toc437271287"/>
+      <w:bookmarkStart w:id="2" w:name="_Toc437851981"/>
       <w:r>
         <w:t>CSS</w:t>
       </w:r>
@@ -3711,7 +3927,7 @@
         <w:pStyle w:val="Heading2"/>
         <w:jc w:val="left"/>
       </w:pPr>
-      <w:bookmarkStart w:id="3" w:name="_Toc437271288"/>
+      <w:bookmarkStart w:id="3" w:name="_Toc437851982"/>
       <w:r>
         <w:t>JavaScript</w:t>
       </w:r>
@@ -4060,7 +4276,7 @@
         <w:pStyle w:val="Heading2"/>
         <w:jc w:val="left"/>
       </w:pPr>
-      <w:bookmarkStart w:id="4" w:name="_Toc437271289"/>
+      <w:bookmarkStart w:id="4" w:name="_Toc437851983"/>
       <w:proofErr w:type="gramStart"/>
       <w:r>
         <w:t>jQuery</w:t>
@@ -4208,7 +4424,7 @@
         <w:pStyle w:val="Heading2"/>
         <w:jc w:val="left"/>
       </w:pPr>
-      <w:bookmarkStart w:id="5" w:name="_Toc437271290"/>
+      <w:bookmarkStart w:id="5" w:name="_Toc437851984"/>
       <w:r>
         <w:t>S.P.A. Theory</w:t>
       </w:r>
@@ -4624,7 +4840,7 @@
           <w:lang w:val="en-US"/>
         </w:rPr>
       </w:pPr>
-      <w:bookmarkStart w:id="6" w:name="_Toc437271291"/>
+      <w:bookmarkStart w:id="6" w:name="_Toc437851985"/>
       <w:r>
         <w:rPr>
           <w:szCs w:val="24"/>
@@ -4699,7 +4915,7 @@
         <w:pStyle w:val="Heading2"/>
         <w:jc w:val="left"/>
       </w:pPr>
-      <w:bookmarkStart w:id="7" w:name="_Toc437271292"/>
+      <w:bookmarkStart w:id="7" w:name="_Toc437851986"/>
       <w:r>
         <w:t>What Is MVC (Model-View-Controller)?</w:t>
       </w:r>
@@ -4945,7 +5161,7 @@
         <w:pStyle w:val="Heading2"/>
         <w:jc w:val="left"/>
       </w:pPr>
-      <w:bookmarkStart w:id="8" w:name="_Toc437271293"/>
+      <w:bookmarkStart w:id="8" w:name="_Toc437851987"/>
       <w:r>
         <w:t xml:space="preserve">Core </w:t>
       </w:r>
@@ -4959,7 +5175,7 @@
         <w:pStyle w:val="Heading3"/>
         <w:jc w:val="left"/>
       </w:pPr>
-      <w:bookmarkStart w:id="9" w:name="_Toc437271294"/>
+      <w:bookmarkStart w:id="9" w:name="_Toc437851988"/>
       <w:r>
         <w:t>Data-driven (via data-binding)</w:t>
       </w:r>
@@ -5088,7 +5304,7 @@
         <w:pStyle w:val="Heading3"/>
         <w:jc w:val="left"/>
       </w:pPr>
-      <w:bookmarkStart w:id="10" w:name="_Toc437271295"/>
+      <w:bookmarkStart w:id="10" w:name="_Toc437851989"/>
       <w:r>
         <w:lastRenderedPageBreak/>
         <w:t>Declarative</w:t>
@@ -5189,7 +5405,7 @@
         <w:pStyle w:val="Heading3"/>
         <w:jc w:val="left"/>
       </w:pPr>
-      <w:bookmarkStart w:id="11" w:name="_Toc437271296"/>
+      <w:bookmarkStart w:id="11" w:name="_Toc437851990"/>
       <w:r>
         <w:t>Separate your concerns</w:t>
       </w:r>
@@ -5407,7 +5623,7 @@
         <w:pStyle w:val="Heading3"/>
         <w:jc w:val="left"/>
       </w:pPr>
-      <w:bookmarkStart w:id="12" w:name="_Toc437271297"/>
+      <w:bookmarkStart w:id="12" w:name="_Toc437851991"/>
       <w:r>
         <w:t>Dependency Injection</w:t>
       </w:r>
@@ -5552,7 +5768,7 @@
         <w:pStyle w:val="Heading3"/>
         <w:jc w:val="left"/>
       </w:pPr>
-      <w:bookmarkStart w:id="13" w:name="_Toc437271298"/>
+      <w:bookmarkStart w:id="13" w:name="_Toc437851992"/>
       <w:r>
         <w:lastRenderedPageBreak/>
         <w:t>Extensible</w:t>
@@ -5655,7 +5871,7 @@
         <w:pStyle w:val="Heading3"/>
         <w:jc w:val="left"/>
       </w:pPr>
-      <w:bookmarkStart w:id="14" w:name="_Toc437271299"/>
+      <w:bookmarkStart w:id="14" w:name="_Toc437851993"/>
       <w:r>
         <w:t>Test first, test again, keep testing</w:t>
       </w:r>
@@ -5777,7 +5993,7 @@
           <w:lang w:val="en-US"/>
         </w:rPr>
       </w:pPr>
-      <w:bookmarkStart w:id="15" w:name="_Toc437271300"/>
+      <w:bookmarkStart w:id="15" w:name="_Toc437851994"/>
       <w:r>
         <w:rPr>
           <w:lang w:val="en-US"/>
@@ -5791,7 +6007,7 @@
         <w:pStyle w:val="Heading2"/>
         <w:jc w:val="left"/>
       </w:pPr>
-      <w:bookmarkStart w:id="16" w:name="_Toc437271301"/>
+      <w:bookmarkStart w:id="16" w:name="_Toc437851995"/>
       <w:r>
         <w:t>Bootstrapping AngularJS</w:t>
       </w:r>
@@ -6006,7 +6222,7 @@
         <w:pStyle w:val="Heading2"/>
         <w:jc w:val="left"/>
       </w:pPr>
-      <w:bookmarkStart w:id="17" w:name="_Toc437271302"/>
+      <w:bookmarkStart w:id="17" w:name="_Toc437851996"/>
       <w:r>
         <w:t>Modules</w:t>
       </w:r>
@@ -6232,7 +6448,7 @@
         <w:pStyle w:val="Heading2"/>
         <w:jc w:val="left"/>
       </w:pPr>
-      <w:bookmarkStart w:id="18" w:name="_Toc437271303"/>
+      <w:bookmarkStart w:id="18" w:name="_Toc437851997"/>
       <w:r>
         <w:lastRenderedPageBreak/>
         <w:t xml:space="preserve">Using ng-bind Versus Double </w:t>
@@ -6453,7 +6669,7 @@
         <w:pStyle w:val="Heading2"/>
         <w:jc w:val="left"/>
       </w:pPr>
-      <w:bookmarkStart w:id="19" w:name="_Toc437271304"/>
+      <w:bookmarkStart w:id="19" w:name="_Toc437851998"/>
       <w:r>
         <w:t>First Controller</w:t>
       </w:r>
@@ -6822,7 +7038,7 @@
         <w:pStyle w:val="Heading3"/>
         <w:jc w:val="left"/>
       </w:pPr>
-      <w:bookmarkStart w:id="20" w:name="_Toc437271305"/>
+      <w:bookmarkStart w:id="20" w:name="_Toc437851999"/>
       <w:r>
         <w:t xml:space="preserve">$scope </w:t>
       </w:r>
@@ -7090,7 +7306,7 @@
         <w:pStyle w:val="Heading2"/>
         <w:jc w:val="left"/>
       </w:pPr>
-      <w:bookmarkStart w:id="21" w:name="_Toc437271306"/>
+      <w:bookmarkStart w:id="21" w:name="_Toc437852000"/>
       <w:r>
         <w:t>H</w:t>
       </w:r>
@@ -7387,7 +7603,7 @@
         <w:pStyle w:val="Heading2"/>
         <w:jc w:val="left"/>
       </w:pPr>
-      <w:bookmarkStart w:id="22" w:name="_Toc437271307"/>
+      <w:bookmarkStart w:id="22" w:name="_Toc437852001"/>
       <w:r>
         <w:t>More directives</w:t>
       </w:r>
@@ -7730,7 +7946,7 @@
       <w:pPr>
         <w:pStyle w:val="Heading3"/>
       </w:pPr>
-      <w:bookmarkStart w:id="23" w:name="_Toc437271308"/>
+      <w:bookmarkStart w:id="23" w:name="_Toc437852002"/>
       <w:r>
         <w:lastRenderedPageBreak/>
         <w:t>AngularJS $</w:t>
@@ -8226,7 +8442,7 @@
         <w:pStyle w:val="Heading2"/>
         <w:jc w:val="left"/>
       </w:pPr>
-      <w:bookmarkStart w:id="24" w:name="_Toc437271309"/>
+      <w:bookmarkStart w:id="24" w:name="_Toc437852003"/>
       <w:r>
         <w:lastRenderedPageBreak/>
         <w:t>Forms</w:t>
@@ -8238,7 +8454,7 @@
         <w:pStyle w:val="Heading3"/>
         <w:jc w:val="left"/>
       </w:pPr>
-      <w:bookmarkStart w:id="25" w:name="_Toc437271310"/>
+      <w:bookmarkStart w:id="25" w:name="_Toc437852004"/>
       <w:r>
         <w:t>O</w:t>
       </w:r>
@@ -8435,7 +8651,7 @@
         <w:pStyle w:val="Heading3"/>
         <w:jc w:val="left"/>
       </w:pPr>
-      <w:bookmarkStart w:id="26" w:name="_Toc437271311"/>
+      <w:bookmarkStart w:id="26" w:name="_Toc437852005"/>
       <w:r>
         <w:t>Working with Forms</w:t>
       </w:r>
@@ -8613,7 +8829,7 @@
         <w:pStyle w:val="Heading3"/>
         <w:jc w:val="left"/>
       </w:pPr>
-      <w:bookmarkStart w:id="27" w:name="_Toc437271312"/>
+      <w:bookmarkStart w:id="27" w:name="_Toc437852006"/>
       <w:r>
         <w:t>Form Validation and States</w:t>
       </w:r>
@@ -9617,7 +9833,7 @@
         <w:pStyle w:val="Heading3"/>
         <w:jc w:val="left"/>
       </w:pPr>
-      <w:bookmarkStart w:id="28" w:name="_Toc437271313"/>
+      <w:bookmarkStart w:id="28" w:name="_Toc437852007"/>
       <w:r>
         <w:t>Nested Forms with ng-form</w:t>
       </w:r>
@@ -9981,11 +10197,13 @@
       <w:pPr>
         <w:pStyle w:val="Heading3"/>
       </w:pPr>
+      <w:bookmarkStart w:id="29" w:name="_Toc437852008"/>
       <w:proofErr w:type="spellStart"/>
       <w:proofErr w:type="gramStart"/>
       <w:r>
         <w:t>ngMessages</w:t>
       </w:r>
+      <w:bookmarkEnd w:id="29"/>
       <w:proofErr w:type="spellEnd"/>
       <w:proofErr w:type="gramEnd"/>
     </w:p>
@@ -10068,16 +10286,7 @@
           <w:b/>
           <w:lang w:val="en-US"/>
         </w:rPr>
-        <w:t>display control er</w:t>
-      </w:r>
-      <w:bookmarkStart w:id="29" w:name="_GoBack"/>
-      <w:bookmarkEnd w:id="29"/>
-      <w:r>
-        <w:rPr>
-          <w:b/>
-          <w:lang w:val="en-US"/>
-        </w:rPr>
-        <w:t>ror messages</w:t>
+        <w:t>display control error messages</w:t>
       </w:r>
       <w:r>
         <w:rPr>
@@ -10091,7 +10300,7 @@
         <w:pStyle w:val="Heading2"/>
         <w:jc w:val="left"/>
       </w:pPr>
-      <w:bookmarkStart w:id="30" w:name="_Toc437271314"/>
+      <w:bookmarkStart w:id="30" w:name="_Toc437852009"/>
       <w:r>
         <w:lastRenderedPageBreak/>
         <w:t>Working with Filters</w:t>
@@ -10459,7 +10668,7 @@
       <w:pPr>
         <w:pStyle w:val="Heading2"/>
       </w:pPr>
-      <w:bookmarkStart w:id="31" w:name="_Toc437271315"/>
+      <w:bookmarkStart w:id="31" w:name="_Toc437852010"/>
       <w:proofErr w:type="spellStart"/>
       <w:r>
         <w:t>Services.Factories.</w:t>
@@ -11066,7 +11275,7 @@
       <w:pPr>
         <w:pStyle w:val="Heading3"/>
       </w:pPr>
-      <w:bookmarkStart w:id="32" w:name="_Toc437271316"/>
+      <w:bookmarkStart w:id="32" w:name="_Toc437852011"/>
       <w:r>
         <w:lastRenderedPageBreak/>
         <w:t>Using the Factory Method</w:t>
@@ -11517,7 +11726,7 @@
       <w:pPr>
         <w:pStyle w:val="Heading3"/>
       </w:pPr>
-      <w:bookmarkStart w:id="33" w:name="_Toc437271317"/>
+      <w:bookmarkStart w:id="33" w:name="_Toc437852012"/>
       <w:r>
         <w:lastRenderedPageBreak/>
         <w:t>Using the Service Method</w:t>
@@ -11836,7 +12045,7 @@
       <w:pPr>
         <w:pStyle w:val="Heading3"/>
       </w:pPr>
-      <w:bookmarkStart w:id="34" w:name="_Toc437271318"/>
+      <w:bookmarkStart w:id="34" w:name="_Toc437852013"/>
       <w:r>
         <w:t>Using the Provider Method</w:t>
       </w:r>
@@ -11929,20 +12138,33 @@
         </w:rPr>
         <w:t xml:space="preserve"> </w:t>
       </w:r>
-      <w:hyperlink r:id="rId13" w:history="1">
-        <w:r>
-          <w:rPr>
-            <w:rStyle w:val="Hyperlink"/>
-          </w:rPr>
-          <w:t>exemple</w:t>
-        </w:r>
-      </w:hyperlink>
+      <w:r>
+        <w:fldChar w:fldCharType="begin"/>
+      </w:r>
+      <w:r>
+        <w:instrText xml:space="preserve"> HYPERLINK "http://blog.xebia.com/differences-between-providers-in-angularjs/" </w:instrText>
+      </w:r>
+      <w:r>
+        <w:fldChar w:fldCharType="separate"/>
+      </w:r>
+      <w:r>
+        <w:rPr>
+          <w:rStyle w:val="Hyperlink"/>
+        </w:rPr>
+        <w:t>exemple</w:t>
+      </w:r>
+      <w:r>
+        <w:rPr>
+          <w:rStyle w:val="Hyperlink"/>
+        </w:rPr>
+        <w:fldChar w:fldCharType="end"/>
+      </w:r>
     </w:p>
     <w:p>
       <w:pPr>
         <w:pStyle w:val="Heading3"/>
       </w:pPr>
-      <w:bookmarkStart w:id="35" w:name="_Toc437271319"/>
+      <w:bookmarkStart w:id="35" w:name="_Toc437852014"/>
       <w:r>
         <w:lastRenderedPageBreak/>
         <w:t>Global Object Services</w:t>
@@ -12159,7 +12381,7 @@
       <w:pPr>
         <w:pStyle w:val="Heading3"/>
       </w:pPr>
-      <w:bookmarkStart w:id="36" w:name="_Toc437271320"/>
+      <w:bookmarkStart w:id="36" w:name="_Toc437852015"/>
       <w:r>
         <w:t>Exceptions</w:t>
       </w:r>
@@ -12291,7 +12513,7 @@
       <w:pPr>
         <w:pStyle w:val="Heading3"/>
       </w:pPr>
-      <w:bookmarkStart w:id="37" w:name="_Toc437271321"/>
+      <w:bookmarkStart w:id="37" w:name="_Toc437852016"/>
       <w:r>
         <w:t>Working with Dangerous Data</w:t>
       </w:r>
@@ -12571,7 +12793,7 @@
       <w:pPr>
         <w:pStyle w:val="Heading3"/>
       </w:pPr>
-      <w:bookmarkStart w:id="38" w:name="_Toc437271322"/>
+      <w:bookmarkStart w:id="38" w:name="_Toc437852017"/>
       <w:r>
         <w:t>Services for Ajax and Promises</w:t>
       </w:r>
@@ -12664,7 +12886,7 @@
         </w:rPr>
         <w:t xml:space="preserve">an Ajax request.  </w:t>
       </w:r>
-      <w:hyperlink r:id="rId14" w:history="1">
+      <w:hyperlink r:id="rId13" w:history="1">
         <w:r>
           <w:rPr>
             <w:rStyle w:val="Hyperlink"/>
@@ -12734,7 +12956,7 @@
         </w:rPr>
         <w:t> object or via </w:t>
       </w:r>
-      <w:hyperlink r:id="rId15" w:history="1">
+      <w:hyperlink r:id="rId14" w:history="1">
         <w:r>
           <w:rPr>
             <w:rStyle w:val="Hyperlink"/>
@@ -12761,7 +12983,7 @@
         </w:rPr>
         <w:t>For unit testing applications that use $http service, see </w:t>
       </w:r>
-      <w:hyperlink r:id="rId16" w:history="1">
+      <w:hyperlink r:id="rId15" w:history="1">
         <w:r>
           <w:rPr>
             <w:rStyle w:val="Hyperlink"/>
@@ -12804,7 +13026,7 @@
         </w:rPr>
         <w:t>For a higher level of abstraction, please check out the </w:t>
       </w:r>
-      <w:hyperlink r:id="rId17" w:history="1">
+      <w:hyperlink r:id="rId16" w:history="1">
         <w:r>
           <w:rPr>
             <w:rStyle w:val="Hyperlink"/>
@@ -12889,7 +13111,7 @@
         </w:rPr>
         <w:t>The $http API is based on the </w:t>
       </w:r>
-      <w:hyperlink r:id="rId18" w:history="1">
+      <w:hyperlink r:id="rId17" w:history="1">
         <w:r>
           <w:rPr>
             <w:rStyle w:val="Hyperlink"/>
@@ -13444,7 +13666,7 @@
         </w:rPr>
         <w:t xml:space="preserve"> </w:t>
       </w:r>
-      <w:hyperlink r:id="rId19" w:history="1">
+      <w:hyperlink r:id="rId18" w:history="1">
         <w:proofErr w:type="gramStart"/>
         <w:r>
           <w:rPr>
@@ -13655,7 +13877,7 @@
         </w:rPr>
         <w:t>(unless that value is a promise, in which case it is resolved with the value which is resolved in that promise using </w:t>
       </w:r>
-      <w:hyperlink r:id="rId20" w:anchor="toc-promises-queues" w:history="1">
+      <w:hyperlink r:id="rId19" w:anchor="toc-promises-queues" w:history="1">
         <w:r>
           <w:rPr>
             <w:rStyle w:val="Hyperlink"/>
@@ -13829,14 +14051,27 @@
       <w:r>
         <w:t xml:space="preserve"> </w:t>
       </w:r>
-      <w:hyperlink r:id="rId21" w:history="1">
-        <w:r>
-          <w:rPr>
-            <w:rStyle w:val="Hyperlink"/>
-          </w:rPr>
-          <w:t>example</w:t>
-        </w:r>
-      </w:hyperlink>
+      <w:r>
+        <w:fldChar w:fldCharType="begin"/>
+      </w:r>
+      <w:r>
+        <w:instrText xml:space="preserve"> HYPERLINK "http://www.martin-brennan.com/using-q-all-to-resolve-multiple-promises/" </w:instrText>
+      </w:r>
+      <w:r>
+        <w:fldChar w:fldCharType="separate"/>
+      </w:r>
+      <w:r>
+        <w:rPr>
+          <w:rStyle w:val="Hyperlink"/>
+        </w:rPr>
+        <w:t>example</w:t>
+      </w:r>
+      <w:r>
+        <w:rPr>
+          <w:rStyle w:val="Hyperlink"/>
+        </w:rPr>
+        <w:fldChar w:fldCharType="end"/>
+      </w:r>
     </w:p>
     <w:p>
       <w:pPr>
@@ -13851,20 +14086,33 @@
       <w:r>
         <w:t xml:space="preserve"> </w:t>
       </w:r>
-      <w:hyperlink r:id="rId22" w:anchor="the-deferred-anti-pattern" w:history="1">
-        <w:r>
-          <w:rPr>
-            <w:rStyle w:val="Hyperlink"/>
-          </w:rPr>
-          <w:t>So when should deferred be used?</w:t>
-        </w:r>
-      </w:hyperlink>
+      <w:r>
+        <w:fldChar w:fldCharType="begin"/>
+      </w:r>
+      <w:r>
+        <w:instrText xml:space="preserve"> HYPERLINK "https://github.com/petkaantonov/bluebird/wiki/Promise-anti-patterns" \l "the-deferred-anti-pattern" </w:instrText>
+      </w:r>
+      <w:r>
+        <w:fldChar w:fldCharType="separate"/>
+      </w:r>
+      <w:r>
+        <w:rPr>
+          <w:rStyle w:val="Hyperlink"/>
+        </w:rPr>
+        <w:t>So when should deferred be used?</w:t>
+      </w:r>
+      <w:r>
+        <w:rPr>
+          <w:rStyle w:val="Hyperlink"/>
+        </w:rPr>
+        <w:fldChar w:fldCharType="end"/>
+      </w:r>
     </w:p>
     <w:p>
       <w:pPr>
         <w:pStyle w:val="Heading3"/>
       </w:pPr>
-      <w:bookmarkStart w:id="39" w:name="_Toc437271323"/>
+      <w:bookmarkStart w:id="39" w:name="_Toc437852018"/>
       <w:r>
         <w:t>Services for Views</w:t>
       </w:r>
@@ -14095,7 +14343,7 @@
       <w:pPr>
         <w:pStyle w:val="Heading3"/>
       </w:pPr>
-      <w:bookmarkStart w:id="40" w:name="_Toc437271324"/>
+      <w:bookmarkStart w:id="40" w:name="_Toc437852019"/>
       <w:r>
         <w:t xml:space="preserve">Managing </w:t>
       </w:r>
@@ -14199,7 +14447,7 @@
       <w:pPr>
         <w:pStyle w:val="Heading3"/>
       </w:pPr>
-      <w:bookmarkStart w:id="41" w:name="_Toc437271325"/>
+      <w:bookmarkStart w:id="41" w:name="_Toc437852020"/>
       <w:r>
         <w:t>Understanding AngularJS $</w:t>
       </w:r>
@@ -14241,7 +14489,7 @@
                     <pic:cNvPicPr/>
                   </pic:nvPicPr>
                   <pic:blipFill>
-                    <a:blip r:embed="rId23">
+                    <a:blip r:embed="rId20">
                       <a:extLst>
                         <a:ext uri="{28A0092B-C50C-407E-A947-70E740481C1C}">
                           <a14:useLocalDpi xmlns:a14="http://schemas.microsoft.com/office/drawing/2010/main" val="0"/>
@@ -14398,7 +14646,7 @@
         </w:rPr>
         <w:t xml:space="preserve"> </w:t>
       </w:r>
-      <w:hyperlink r:id="rId24" w:history="1">
+      <w:hyperlink r:id="rId21" w:history="1">
         <w:proofErr w:type="gramStart"/>
         <w:r>
           <w:rPr>
@@ -14414,7 +14662,7 @@
       <w:pPr>
         <w:pStyle w:val="Heading2"/>
       </w:pPr>
-      <w:bookmarkStart w:id="42" w:name="_Toc437271326"/>
+      <w:bookmarkStart w:id="42" w:name="_Toc437852021"/>
       <w:r>
         <w:t xml:space="preserve">Routing Using </w:t>
       </w:r>
@@ -14549,7 +14797,20 @@
         <w:rPr>
           <w:lang w:val="en-US"/>
         </w:rPr>
-        <w:t>This is because the browser treats URLs with hashes differently than URLs without.</w:t>
+        <w:t xml:space="preserve">This is because </w:t>
+      </w:r>
+      <w:r>
+        <w:rPr>
+          <w:u w:val="single"/>
+          <w:lang w:val="en-US"/>
+        </w:rPr>
+        <w:t>the browser treats URLs with hashes differently than URLs without</w:t>
+      </w:r>
+      <w:r>
+        <w:rPr>
+          <w:lang w:val="en-US"/>
+        </w:rPr>
+        <w:t>.</w:t>
       </w:r>
       <w:r>
         <w:rPr>
@@ -14776,7 +15037,7 @@
       <w:pPr>
         <w:pStyle w:val="Heading3"/>
       </w:pPr>
-      <w:bookmarkStart w:id="43" w:name="_Toc437271327"/>
+      <w:bookmarkStart w:id="43" w:name="_Toc437852022"/>
       <w:r>
         <w:t>Routing Options</w:t>
       </w:r>
@@ -15209,26 +15470,15 @@
     </w:p>
     <w:p>
       <w:pPr>
-        <w:ind w:firstLine="708"/>
-        <w:rPr>
-          <w:lang w:val="en-US"/>
-        </w:rPr>
-      </w:pPr>
-    </w:p>
-    <w:p>
-      <w:pPr>
-        <w:ind w:firstLine="708"/>
-        <w:rPr>
-          <w:lang w:val="en-US"/>
-        </w:rPr>
-      </w:pPr>
-    </w:p>
-    <w:p>
-      <w:pPr>
         <w:pStyle w:val="Heading3"/>
       </w:pPr>
-      <w:r>
-        <w:t xml:space="preserve">Events </w:t>
+      <w:bookmarkStart w:id="44" w:name="_Toc437852023"/>
+      <w:r>
+        <w:t>Events</w:t>
+      </w:r>
+      <w:bookmarkEnd w:id="44"/>
+      <w:r>
+        <w:t xml:space="preserve"> </w:t>
       </w:r>
     </w:p>
     <w:p>
@@ -15430,7 +15680,7 @@
       <w:pPr>
         <w:pStyle w:val="Heading3"/>
       </w:pPr>
-      <w:bookmarkStart w:id="44" w:name="_Toc437271328"/>
+      <w:bookmarkStart w:id="45" w:name="_Toc437852024"/>
       <w:r>
         <w:t>Using the $</w:t>
       </w:r>
@@ -15442,7 +15692,7 @@
       <w:r>
         <w:t xml:space="preserve"> Service</w:t>
       </w:r>
-      <w:bookmarkEnd w:id="44"/>
+      <w:bookmarkEnd w:id="45"/>
     </w:p>
     <w:p>
       <w:pPr>
@@ -15595,12 +15845,11 @@
           <w:szCs w:val="22"/>
         </w:rPr>
       </w:pPr>
-      <w:bookmarkStart w:id="45" w:name="_Toc437271329"/>
-      <w:r>
-        <w:lastRenderedPageBreak/>
+      <w:bookmarkStart w:id="46" w:name="_Toc437852025"/>
+      <w:r>
         <w:t>Things to Watch Out For</w:t>
       </w:r>
-      <w:bookmarkEnd w:id="45"/>
+      <w:bookmarkEnd w:id="46"/>
     </w:p>
     <w:p>
       <w:pPr>
@@ -15671,6 +15920,7 @@
           <w:szCs w:val="22"/>
           <w:lang w:val="en-US"/>
         </w:rPr>
+        <w:lastRenderedPageBreak/>
         <w:t>$</w:t>
       </w:r>
       <w:proofErr w:type="spellStart"/>
@@ -15722,7 +15972,7 @@
       <w:pPr>
         <w:pStyle w:val="Heading2"/>
       </w:pPr>
-      <w:bookmarkStart w:id="46" w:name="_Toc437271330"/>
+      <w:bookmarkStart w:id="47" w:name="_Toc437852026"/>
       <w:r>
         <w:t xml:space="preserve">Alternatives: </w:t>
       </w:r>
@@ -15734,7 +15984,7 @@
       <w:r>
         <w:t>-router</w:t>
       </w:r>
-      <w:bookmarkEnd w:id="46"/>
+      <w:bookmarkEnd w:id="47"/>
     </w:p>
     <w:p>
       <w:pPr>
@@ -16171,11 +16421,128 @@
     </w:p>
     <w:p>
       <w:pPr>
+        <w:ind w:firstLine="708"/>
+        <w:rPr>
+          <w:lang w:val="en-US"/>
+        </w:rPr>
+      </w:pPr>
+      <w:r>
+        <w:rPr>
+          <w:b/>
+          <w:lang w:val="en-US"/>
+        </w:rPr>
+        <w:t>$</w:t>
+      </w:r>
+      <w:proofErr w:type="spellStart"/>
+      <w:r>
+        <w:rPr>
+          <w:b/>
+          <w:lang w:val="en-US"/>
+        </w:rPr>
+        <w:t>urlRouterProvider</w:t>
+      </w:r>
+      <w:proofErr w:type="spellEnd"/>
+      <w:r>
+        <w:rPr>
+          <w:b/>
+          <w:lang w:val="en-US"/>
+        </w:rPr>
+        <w:t xml:space="preserve"> </w:t>
+      </w:r>
+      <w:r>
+        <w:rPr>
+          <w:lang w:val="en-US"/>
+        </w:rPr>
+        <w:t xml:space="preserve">- </w:t>
+      </w:r>
+      <w:r>
+        <w:rPr>
+          <w:lang w:val="en-US"/>
+        </w:rPr>
+        <w:t>has the responsibility of watching $location. When $location changes it runs through a list of rules one by one until a match is found. $</w:t>
+      </w:r>
+      <w:proofErr w:type="spellStart"/>
+      <w:r>
+        <w:rPr>
+          <w:lang w:val="en-US"/>
+        </w:rPr>
+        <w:t>urlRouterProvider</w:t>
+      </w:r>
+      <w:proofErr w:type="spellEnd"/>
+      <w:r>
+        <w:rPr>
+          <w:lang w:val="en-US"/>
+        </w:rPr>
+        <w:t xml:space="preserve"> is used behind the scenes anytime you specify a </w:t>
+      </w:r>
+      <w:proofErr w:type="spellStart"/>
+      <w:proofErr w:type="gramStart"/>
+      <w:r>
+        <w:rPr>
+          <w:lang w:val="en-US"/>
+        </w:rPr>
+        <w:t>url</w:t>
+      </w:r>
+      <w:proofErr w:type="spellEnd"/>
+      <w:proofErr w:type="gramEnd"/>
+      <w:r>
+        <w:rPr>
+          <w:lang w:val="en-US"/>
+        </w:rPr>
+        <w:t xml:space="preserve"> in a state configuration. All </w:t>
+      </w:r>
+      <w:proofErr w:type="spellStart"/>
+      <w:r>
+        <w:rPr>
+          <w:lang w:val="en-US"/>
+        </w:rPr>
+        <w:t>urls</w:t>
+      </w:r>
+      <w:proofErr w:type="spellEnd"/>
+      <w:r>
+        <w:rPr>
+          <w:lang w:val="en-US"/>
+        </w:rPr>
+        <w:t xml:space="preserve"> are compiled into </w:t>
+      </w:r>
+      <w:proofErr w:type="gramStart"/>
+      <w:r>
+        <w:rPr>
+          <w:lang w:val="en-US"/>
+        </w:rPr>
+        <w:t>a</w:t>
+      </w:r>
+      <w:proofErr w:type="gramEnd"/>
+      <w:r>
+        <w:rPr>
+          <w:lang w:val="en-US"/>
+        </w:rPr>
+        <w:t xml:space="preserve"> </w:t>
+      </w:r>
+      <w:proofErr w:type="spellStart"/>
+      <w:r>
+        <w:rPr>
+          <w:lang w:val="en-US"/>
+        </w:rPr>
+        <w:t>UrlMatcher</w:t>
+      </w:r>
+      <w:proofErr w:type="spellEnd"/>
+      <w:r>
+        <w:rPr>
+          <w:lang w:val="en-US"/>
+        </w:rPr>
+        <w:t xml:space="preserve"> object.</w:t>
+      </w:r>
+    </w:p>
+    <w:p>
+      <w:pPr>
         <w:pStyle w:val="Heading3"/>
       </w:pPr>
+      <w:bookmarkStart w:id="48" w:name="_Toc437852027"/>
       <w:r>
         <w:t>Events</w:t>
       </w:r>
+      <w:bookmarkEnd w:id="48"/>
     </w:p>
     <w:p>
       <w:pPr>
@@ -16325,6 +16692,7 @@
           <w:lang w:val="en-US"/>
         </w:rPr>
       </w:pPr>
+      <w:bookmarkStart w:id="49" w:name="_GoBack"/>
       <w:r>
         <w:rPr>
           <w:b/>
@@ -16348,6 +16716,7 @@
         </w:rPr>
         <w:t xml:space="preserve"> </w:t>
       </w:r>
+      <w:bookmarkEnd w:id="49"/>
       <w:r>
         <w:rPr>
           <w:lang w:val="en-US"/>
@@ -16447,6 +16816,13 @@
     </w:p>
     <w:p>
       <w:pPr>
+        <w:rPr>
+          <w:lang w:val="en-US"/>
+        </w:rPr>
+      </w:pPr>
+    </w:p>
+    <w:p>
+      <w:pPr>
         <w:spacing w:before="0" w:after="0" w:line="240" w:lineRule="auto"/>
         <w:jc w:val="left"/>
         <w:rPr>
@@ -16460,7 +16836,7 @@
         <w:br w:type="page"/>
       </w:r>
     </w:p>
-    <w:bookmarkStart w:id="47" w:name="_Toc437271331" w:displacedByCustomXml="next"/>
+    <w:bookmarkStart w:id="50" w:name="_Toc437852028" w:displacedByCustomXml="next"/>
     <w:sdt>
       <w:sdtPr>
         <w:rPr>
@@ -16489,7 +16865,7 @@
             </w:rPr>
             <w:t>Bibliography</w:t>
           </w:r>
-          <w:bookmarkEnd w:id="47"/>
+          <w:bookmarkEnd w:id="50"/>
         </w:p>
         <w:sdt>
           <w:sdtPr>
@@ -16720,8 +17096,8 @@
       </w:pPr>
     </w:p>
     <w:sectPr>
-      <w:headerReference w:type="default" r:id="rId25"/>
-      <w:footerReference w:type="default" r:id="rId26"/>
+      <w:headerReference w:type="default" r:id="rId22"/>
+      <w:footerReference w:type="default" r:id="rId23"/>
       <w:pgSz w:w="11906" w:h="16838" w:code="9"/>
       <w:pgMar w:top="1134" w:right="1134" w:bottom="1134" w:left="1418" w:header="595" w:footer="289" w:gutter="0"/>
       <w:cols w:space="720"/>
@@ -16863,7 +17239,7 @@
         <w:szCs w:val="14"/>
         <w:lang w:val="en-US"/>
       </w:rPr>
-      <w:t>28</w:t>
+      <w:t>30</w:t>
     </w:r>
     <w:r>
       <w:rPr>
@@ -23410,6 +23786,39 @@
 </file>
 
 <file path=customXml/item1.xml><?xml version="1.0" encoding="utf-8"?>
+<p:properties xmlns:p="http://schemas.microsoft.com/office/2006/metadata/properties" xmlns:xsi="http://www.w3.org/2001/XMLSchema-instance">
+  <documentManagement>
+    <AverageRating xmlns="http://schemas.microsoft.com/sharepoint/v3" xsi:nil="true"/>
+    <LikesCount xmlns="http://schemas.microsoft.com/sharepoint/v3" xsi:nil="true"/>
+    <Ratings xmlns="http://schemas.microsoft.com/sharepoint/v3" xsi:nil="true"/>
+    <LikedBy xmlns="http://schemas.microsoft.com/sharepoint/v3">
+      <UserInfo>
+        <DisplayName/>
+        <AccountId xsi:nil="true"/>
+        <AccountType/>
+      </UserInfo>
+    </LikedBy>
+    <RatedBy xmlns="http://schemas.microsoft.com/sharepoint/v3">
+      <UserInfo>
+        <DisplayName/>
+        <AccountId xsi:nil="true"/>
+        <AccountType/>
+      </UserInfo>
+    </RatedBy>
+  </documentManagement>
+</p:properties>
+</file>
+
+<file path=customXml/item2.xml><?xml version="1.0" encoding="utf-8"?>
+<?mso-contentType ?>
+<FormTemplates xmlns="http://schemas.microsoft.com/sharepoint/v3/contenttype/forms">
+  <Display>DocumentLibraryForm</Display>
+  <Edit>DocumentLibraryForm</Edit>
+  <New>DocumentLibraryForm</New>
+</FormTemplates>
+</file>
+
+<file path=customXml/item3.xml><?xml version="1.0" encoding="utf-8"?>
 <ct:contentTypeSchema xmlns:ct="http://schemas.microsoft.com/office/2006/metadata/contentType" xmlns:ma="http://schemas.microsoft.com/office/2006/metadata/properties/metaAttributes" ct:_="" ma:_="" ma:contentTypeName="Document" ma:contentTypeID="0x0101007A8C684FA8C42B4A86CE93DF86929272" ma:contentTypeVersion="6" ma:contentTypeDescription="Create a new document." ma:contentTypeScope="" ma:versionID="b1db9cc0ef8c656e4523aa83f0c99f3c">
   <xsd:schema xmlns:xsd="http://www.w3.org/2001/XMLSchema" xmlns:xs="http://www.w3.org/2001/XMLSchema" xmlns:p="http://schemas.microsoft.com/office/2006/metadata/properties" xmlns:ns1="http://schemas.microsoft.com/sharepoint/v3" targetNamespace="http://schemas.microsoft.com/office/2006/metadata/properties" ma:root="true" ma:fieldsID="d7e8a5521ee41b2a01f34b4329b5fd8a" ns1:_="">
     <xsd:import namespace="http://schemas.microsoft.com/sharepoint/v3"/>
@@ -23593,39 +24002,6 @@
 </ct:contentTypeSchema>
 </file>
 
-<file path=customXml/item2.xml><?xml version="1.0" encoding="utf-8"?>
-<?mso-contentType ?>
-<FormTemplates xmlns="http://schemas.microsoft.com/sharepoint/v3/contenttype/forms">
-  <Display>DocumentLibraryForm</Display>
-  <Edit>DocumentLibraryForm</Edit>
-  <New>DocumentLibraryForm</New>
-</FormTemplates>
-</file>
-
-<file path=customXml/item3.xml><?xml version="1.0" encoding="utf-8"?>
-<p:properties xmlns:p="http://schemas.microsoft.com/office/2006/metadata/properties" xmlns:xsi="http://www.w3.org/2001/XMLSchema-instance">
-  <documentManagement>
-    <AverageRating xmlns="http://schemas.microsoft.com/sharepoint/v3" xsi:nil="true"/>
-    <LikesCount xmlns="http://schemas.microsoft.com/sharepoint/v3" xsi:nil="true"/>
-    <Ratings xmlns="http://schemas.microsoft.com/sharepoint/v3" xsi:nil="true"/>
-    <LikedBy xmlns="http://schemas.microsoft.com/sharepoint/v3">
-      <UserInfo>
-        <DisplayName/>
-        <AccountId xsi:nil="true"/>
-        <AccountType/>
-      </UserInfo>
-    </LikedBy>
-    <RatedBy xmlns="http://schemas.microsoft.com/sharepoint/v3">
-      <UserInfo>
-        <DisplayName/>
-        <AccountId xsi:nil="true"/>
-        <AccountType/>
-      </UserInfo>
-    </RatedBy>
-  </documentManagement>
-</p:properties>
-</file>
-
 <file path=customXml/item4.xml><?xml version="1.0" encoding="utf-8"?>
 <b:Sources xmlns:b="http://schemas.openxmlformats.org/officeDocument/2006/bibliography" xmlns="http://schemas.openxmlformats.org/officeDocument/2006/bibliography" SelectedStyle="\APASixthEditionOfficeOnline.xsl" StyleName="APA" Version="6">
   <b:Source>
@@ -23737,6 +24113,23 @@
 </file>
 
 <file path=customXml/itemProps1.xml><?xml version="1.0" encoding="utf-8"?>
+<ds:datastoreItem xmlns:ds="http://schemas.openxmlformats.org/officeDocument/2006/customXml" ds:itemID="{73BB29C1-74E7-4103-AF89-A849205A681C}">
+  <ds:schemaRefs>
+    <ds:schemaRef ds:uri="http://schemas.microsoft.com/office/2006/metadata/properties"/>
+    <ds:schemaRef ds:uri="http://schemas.microsoft.com/sharepoint/v3"/>
+  </ds:schemaRefs>
+</ds:datastoreItem>
+</file>
+
+<file path=customXml/itemProps2.xml><?xml version="1.0" encoding="utf-8"?>
+<ds:datastoreItem xmlns:ds="http://schemas.openxmlformats.org/officeDocument/2006/customXml" ds:itemID="{B36DDA30-E0FF-4218-B5E3-F298BE6A6BA9}">
+  <ds:schemaRefs>
+    <ds:schemaRef ds:uri="http://schemas.microsoft.com/sharepoint/v3/contenttype/forms"/>
+  </ds:schemaRefs>
+</ds:datastoreItem>
+</file>
+
+<file path=customXml/itemProps3.xml><?xml version="1.0" encoding="utf-8"?>
 <ds:datastoreItem xmlns:ds="http://schemas.openxmlformats.org/officeDocument/2006/customXml" ds:itemID="{3009E185-B848-4D70-8200-522CAA76F879}">
   <ds:schemaRefs>
     <ds:schemaRef ds:uri="http://schemas.microsoft.com/office/2006/metadata/contentType"/>
@@ -23754,25 +24147,8 @@
 </ds:datastoreItem>
 </file>
 
-<file path=customXml/itemProps2.xml><?xml version="1.0" encoding="utf-8"?>
-<ds:datastoreItem xmlns:ds="http://schemas.openxmlformats.org/officeDocument/2006/customXml" ds:itemID="{B36DDA30-E0FF-4218-B5E3-F298BE6A6BA9}">
-  <ds:schemaRefs>
-    <ds:schemaRef ds:uri="http://schemas.microsoft.com/sharepoint/v3/contenttype/forms"/>
-  </ds:schemaRefs>
-</ds:datastoreItem>
-</file>
-
-<file path=customXml/itemProps3.xml><?xml version="1.0" encoding="utf-8"?>
-<ds:datastoreItem xmlns:ds="http://schemas.openxmlformats.org/officeDocument/2006/customXml" ds:itemID="{73BB29C1-74E7-4103-AF89-A849205A681C}">
-  <ds:schemaRefs>
-    <ds:schemaRef ds:uri="http://schemas.microsoft.com/office/2006/metadata/properties"/>
-    <ds:schemaRef ds:uri="http://schemas.microsoft.com/sharepoint/v3"/>
-  </ds:schemaRefs>
-</ds:datastoreItem>
-</file>
-
 <file path=customXml/itemProps4.xml><?xml version="1.0" encoding="utf-8"?>
-<ds:datastoreItem xmlns:ds="http://schemas.openxmlformats.org/officeDocument/2006/customXml" ds:itemID="{D65528DC-7FF8-4709-B8AA-A6D5E379FBAE}">
+<ds:datastoreItem xmlns:ds="http://schemas.openxmlformats.org/officeDocument/2006/customXml" ds:itemID="{ABEADF57-8BD9-49D8-9DA9-0B589D8F7285}">
   <ds:schemaRefs>
     <ds:schemaRef ds:uri="http://schemas.openxmlformats.org/officeDocument/2006/bibliography"/>
   </ds:schemaRefs>

</xml_diff>